<commit_message>
Tried to get map generation going; realized it wasn't working, will try something else tomorrow
</commit_message>
<xml_diff>
--- a/non-game/[Idea] Rolling in the Sheepe.docx
+++ b/non-game/[Idea] Rolling in the Sheepe.docx
@@ -7,13 +7,8 @@
         <w:pStyle w:val="Heading1"/>
       </w:pPr>
       <w:r>
-        <w:t xml:space="preserve">Rolling in the </w:t>
-      </w:r>
-      <w:proofErr w:type="spellStart"/>
-      <w:r>
-        <w:t>sheepe</w:t>
-      </w:r>
-      <w:proofErr w:type="spellEnd"/>
+        <w:t>Rolling in the sheepe</w:t>
+      </w:r>
     </w:p>
     <w:p>
       <w:pPr>
@@ -150,21 +145,7 @@
         <w:rPr>
           <w:lang w:val="en-US"/>
         </w:rPr>
-        <w:t xml:space="preserve"> There are obstacles that simply hurt you (so you slow down/reset). But </w:t>
-      </w:r>
-      <w:proofErr w:type="gramStart"/>
-      <w:r>
-        <w:rPr>
-          <w:lang w:val="en-US"/>
-        </w:rPr>
-        <w:t>also</w:t>
-      </w:r>
-      <w:proofErr w:type="gramEnd"/>
-      <w:r>
-        <w:rPr>
-          <w:lang w:val="en-US"/>
-        </w:rPr>
-        <w:t xml:space="preserve"> ones that </w:t>
+        <w:t xml:space="preserve"> There are obstacles that simply hurt you (so you slow down/reset). But also ones that </w:t>
       </w:r>
       <w:r>
         <w:rPr>
@@ -202,7 +183,6 @@
         </w:rPr>
         <w:t xml:space="preserve"> When this happens, you simply roll </w:t>
       </w:r>
-      <w:proofErr w:type="gramStart"/>
       <w:r>
         <w:rPr>
           <w:i/>
@@ -211,7 +191,6 @@
         </w:rPr>
         <w:t>both of them</w:t>
       </w:r>
-      <w:proofErr w:type="gramEnd"/>
       <w:r>
         <w:rPr>
           <w:lang w:val="en-US"/>
@@ -664,10 +643,17 @@
     </w:p>
     <w:p>
       <w:pPr>
+        <w:rPr>
+          <w:lang w:val="en-US"/>
+        </w:rPr>
+      </w:pPr>
+    </w:p>
+    <w:p>
+      <w:pPr>
         <w:pStyle w:val="Heading2"/>
       </w:pPr>
       <w:r>
-        <w:t>Basic gameplay</w:t>
+        <w:t>New pathing algorithm</w:t>
       </w:r>
     </w:p>
     <w:p>
@@ -682,48 +668,36 @@
           <w:bCs/>
           <w:lang w:val="en-US"/>
         </w:rPr>
-        <w:t>Step 1:</w:t>
-      </w:r>
-      <w:r>
-        <w:rPr>
-          <w:lang w:val="en-US"/>
-        </w:rPr>
-        <w:t xml:space="preserve"> Make camera follow the players as they move.</w:t>
-      </w:r>
-    </w:p>
-    <w:p>
-      <w:pPr>
-        <w:rPr>
-          <w:lang w:val="en-US"/>
-        </w:rPr>
-      </w:pPr>
-    </w:p>
-    <w:p>
-      <w:pPr>
-        <w:rPr>
-          <w:lang w:val="en-US"/>
-        </w:rPr>
-      </w:pPr>
-      <w:r>
+        <w:t>Step 0:</w:t>
+      </w:r>
+      <w:r>
+        <w:rPr>
+          <w:lang w:val="en-US"/>
+        </w:rPr>
+        <w:t xml:space="preserve"> Start with a tilemap </w:t>
+      </w:r>
+      <w:r>
+        <w:rPr>
+          <w:i/>
+          <w:iCs/>
+          <w:lang w:val="en-US"/>
+        </w:rPr>
+        <w:t>completely filled</w:t>
+      </w:r>
+      <w:r>
+        <w:rPr>
+          <w:lang w:val="en-US"/>
+        </w:rPr>
+        <w:t xml:space="preserve"> with blocks</w:t>
+      </w:r>
+    </w:p>
+    <w:p>
+      <w:pPr>
         <w:rPr>
           <w:b/>
           <w:bCs/>
           <w:lang w:val="en-US"/>
         </w:rPr>
-        <w:t>Step 2:</w:t>
-      </w:r>
-      <w:r>
-        <w:rPr>
-          <w:lang w:val="en-US"/>
-        </w:rPr>
-        <w:t xml:space="preserve"> Create a basic “straight blank chunk”. Keep adding it to the end as players come nearer.</w:t>
-      </w:r>
-    </w:p>
-    <w:p>
-      <w:pPr>
-        <w:rPr>
-          <w:lang w:val="en-US"/>
-        </w:rPr>
       </w:pPr>
     </w:p>
     <w:p>
@@ -738,129 +712,19 @@
           <w:bCs/>
           <w:lang w:val="en-US"/>
         </w:rPr>
-        <w:t>Step 3:</w:t>
-      </w:r>
-      <w:r>
-        <w:rPr>
-          <w:lang w:val="en-US"/>
-        </w:rPr>
-        <w:t xml:space="preserve"> After a certain distance, add a finish. The first to reach it wins.</w:t>
-      </w:r>
-    </w:p>
-    <w:p>
-      <w:pPr>
-        <w:rPr>
-          <w:lang w:val="en-US"/>
-        </w:rPr>
-      </w:pPr>
-    </w:p>
-    <w:p>
-      <w:pPr>
-        <w:pStyle w:val="Heading2"/>
-      </w:pPr>
-      <w:r>
-        <w:t>Slicing improvements</w:t>
-      </w:r>
-    </w:p>
-    <w:p>
-      <w:pPr>
-        <w:rPr>
-          <w:lang w:val="en-US"/>
-        </w:rPr>
-      </w:pPr>
-      <w:r>
-        <w:rPr>
-          <w:b/>
-          <w:bCs/>
-          <w:lang w:val="en-US"/>
-        </w:rPr>
-        <w:t>Step 0:</w:t>
-      </w:r>
-      <w:r>
-        <w:rPr>
-          <w:lang w:val="en-US"/>
-        </w:rPr>
-        <w:t xml:space="preserve"> Be way more precise with </w:t>
-      </w:r>
-      <w:proofErr w:type="spellStart"/>
-      <w:r>
-        <w:rPr>
-          <w:lang w:val="en-US"/>
-        </w:rPr>
-        <w:t>intersect_shape</w:t>
-      </w:r>
-      <w:proofErr w:type="spellEnd"/>
-      <w:r>
-        <w:rPr>
-          <w:lang w:val="en-US"/>
-        </w:rPr>
-        <w:t xml:space="preserve"> =&gt; create a </w:t>
-      </w:r>
-      <w:r>
-        <w:rPr>
-          <w:i/>
-          <w:iCs/>
-          <w:lang w:val="en-US"/>
-        </w:rPr>
-        <w:t>rectangle</w:t>
-      </w:r>
-      <w:r>
-        <w:rPr>
-          <w:lang w:val="en-US"/>
-        </w:rPr>
-        <w:t>, the length of the line segment, narrow width, rotated + positioned around angle + avg.</w:t>
-      </w:r>
-    </w:p>
-    <w:p>
-      <w:pPr>
-        <w:rPr>
-          <w:b/>
-          <w:bCs/>
-          <w:lang w:val="en-US"/>
-        </w:rPr>
-      </w:pPr>
-    </w:p>
-    <w:p>
-      <w:pPr>
-        <w:rPr>
-          <w:lang w:val="en-US"/>
-        </w:rPr>
-      </w:pPr>
-      <w:r>
-        <w:rPr>
-          <w:b/>
-          <w:bCs/>
-          <w:lang w:val="en-US"/>
-        </w:rPr>
         <w:t>Step 1:</w:t>
       </w:r>
       <w:r>
         <w:rPr>
           <w:lang w:val="en-US"/>
         </w:rPr>
-        <w:t xml:space="preserve"> Don’t allow </w:t>
-      </w:r>
-      <w:proofErr w:type="gramStart"/>
-      <w:r>
-        <w:rPr>
-          <w:i/>
-          <w:iCs/>
-          <w:lang w:val="en-US"/>
-        </w:rPr>
-        <w:t>really small</w:t>
-      </w:r>
-      <w:proofErr w:type="gramEnd"/>
-      <w:r>
-        <w:rPr>
-          <w:lang w:val="en-US"/>
-        </w:rPr>
-        <w:t xml:space="preserve"> slices</w:t>
-      </w:r>
-      <w:r>
-        <w:rPr>
-          <w:lang w:val="en-US"/>
-        </w:rPr>
-        <w:t>.</w:t>
+        <w:t xml:space="preserve"> U</w:t>
+      </w:r>
+      <w:r>
+        <w:rPr>
+          <w:lang w:val="en-US"/>
+        </w:rPr>
+        <w:t>pon “create new room”</w:t>
       </w:r>
     </w:p>
     <w:p>
@@ -868,7 +732,7 @@
         <w:pStyle w:val="ListParagraph"/>
         <w:numPr>
           <w:ilvl w:val="0"/>
-          <w:numId w:val="15"/>
+          <w:numId w:val="22"/>
         </w:numPr>
         <w:rPr>
           <w:lang w:val="en-US"/>
@@ -878,19 +742,7 @@
         <w:rPr>
           <w:lang w:val="en-US"/>
         </w:rPr>
-        <w:t>I add some buffer when doing line intersection checks</w:t>
-      </w:r>
-      <w:r>
-        <w:rPr>
-          <w:lang w:val="en-US"/>
-        </w:rPr>
-        <w:t xml:space="preserve">, which </w:t>
-      </w:r>
-      <w:r>
-        <w:rPr>
-          <w:lang w:val="en-US"/>
-        </w:rPr>
-        <w:t>disallows slicing when entry/exit points are really close to vertices.</w:t>
+        <w:t>Decide on eraser size. (Any rectangle will do)</w:t>
       </w:r>
     </w:p>
     <w:p>
@@ -898,7 +750,7 @@
         <w:pStyle w:val="ListParagraph"/>
         <w:numPr>
           <w:ilvl w:val="0"/>
-          <w:numId w:val="15"/>
+          <w:numId w:val="22"/>
         </w:numPr>
         <w:rPr>
           <w:lang w:val="en-US"/>
@@ -906,17 +758,27 @@
       </w:pPr>
       <w:r>
         <w:rPr>
-          <w:b/>
-          <w:bCs/>
-          <w:lang w:val="en-US"/>
-        </w:rPr>
-        <w:t>IDEA:</w:t>
-      </w:r>
-      <w:r>
-        <w:rPr>
-          <w:lang w:val="en-US"/>
-        </w:rPr>
-        <w:t xml:space="preserve"> Can I approximate the </w:t>
+          <w:lang w:val="en-US"/>
+        </w:rPr>
+        <w:t>Cut that rectangle out of the map, starting from last known location.</w:t>
+      </w:r>
+    </w:p>
+    <w:p>
+      <w:pPr>
+        <w:pStyle w:val="ListParagraph"/>
+        <w:numPr>
+          <w:ilvl w:val="1"/>
+          <w:numId w:val="22"/>
+        </w:numPr>
+        <w:rPr>
+          <w:lang w:val="en-US"/>
+        </w:rPr>
+      </w:pPr>
+      <w:r>
+        <w:rPr>
+          <w:lang w:val="en-US"/>
+        </w:rPr>
+        <w:t xml:space="preserve">Can use a random offset, so we start a bit </w:t>
       </w:r>
       <w:r>
         <w:rPr>
@@ -924,55 +786,27 @@
           <w:iCs/>
           <w:lang w:val="en-US"/>
         </w:rPr>
-        <w:t>area</w:t>
-      </w:r>
-      <w:r>
-        <w:rPr>
-          <w:lang w:val="en-US"/>
-        </w:rPr>
-        <w:t xml:space="preserve"> of the resulting slice? And if it’s too small, don’t do it? (Don’t go through to the “</w:t>
-      </w:r>
-      <w:proofErr w:type="spellStart"/>
-      <w:r>
-        <w:rPr>
-          <w:lang w:val="en-US"/>
-        </w:rPr>
-        <w:t>create_body_from_shape</w:t>
-      </w:r>
-      <w:proofErr w:type="spellEnd"/>
-      <w:r>
-        <w:rPr>
-          <w:lang w:val="en-US"/>
-        </w:rPr>
-        <w:t>” function?)</w:t>
-      </w:r>
-    </w:p>
-    <w:p>
-      <w:pPr>
-        <w:rPr>
-          <w:lang w:val="en-US"/>
-        </w:rPr>
-      </w:pPr>
-    </w:p>
-    <w:p>
-      <w:pPr>
-        <w:rPr>
-          <w:lang w:val="en-US"/>
-        </w:rPr>
-      </w:pPr>
-      <w:r>
-        <w:rPr>
-          <w:b/>
-          <w:bCs/>
-          <w:lang w:val="en-US"/>
-        </w:rPr>
-        <w:t>Step 2:</w:t>
-      </w:r>
-      <w:r>
-        <w:rPr>
-          <w:lang w:val="en-US"/>
-        </w:rPr>
-        <w:t xml:space="preserve"> Allow concave shapes</w:t>
+        <w:t>higher</w:t>
+      </w:r>
+      <w:r>
+        <w:rPr>
+          <w:lang w:val="en-US"/>
+        </w:rPr>
+        <w:t xml:space="preserve"> or </w:t>
+      </w:r>
+      <w:r>
+        <w:rPr>
+          <w:i/>
+          <w:iCs/>
+          <w:lang w:val="en-US"/>
+        </w:rPr>
+        <w:t>lower</w:t>
+      </w:r>
+      <w:r>
+        <w:rPr>
+          <w:lang w:val="en-US"/>
+        </w:rPr>
+        <w:t>, not exactly in center.</w:t>
       </w:r>
     </w:p>
     <w:p>
@@ -980,7 +814,7 @@
         <w:pStyle w:val="ListParagraph"/>
         <w:numPr>
           <w:ilvl w:val="0"/>
-          <w:numId w:val="16"/>
+          <w:numId w:val="22"/>
         </w:numPr>
         <w:rPr>
           <w:lang w:val="en-US"/>
@@ -988,59 +822,9 @@
       </w:pPr>
       <w:r>
         <w:rPr>
-          <w:b/>
-          <w:bCs/>
-          <w:lang w:val="en-US"/>
-        </w:rPr>
-        <w:t>Current method:</w:t>
-      </w:r>
-      <w:r>
-        <w:rPr>
-          <w:lang w:val="en-US"/>
-        </w:rPr>
-        <w:t xml:space="preserve"> simply re-run shapes until there are no intersections anymore. </w:t>
-      </w:r>
-      <w:r>
-        <w:rPr>
-          <w:b/>
-          <w:bCs/>
-          <w:lang w:val="en-US"/>
-        </w:rPr>
-        <w:t>This is wrong.</w:t>
-      </w:r>
-      <w:r>
-        <w:rPr>
-          <w:lang w:val="en-US"/>
-        </w:rPr>
-        <w:t xml:space="preserve"> We don’t know the </w:t>
-      </w:r>
-      <w:r>
-        <w:rPr>
-          <w:i/>
-          <w:iCs/>
-          <w:lang w:val="en-US"/>
-        </w:rPr>
-        <w:t>order</w:t>
-      </w:r>
-      <w:r>
-        <w:rPr>
-          <w:lang w:val="en-US"/>
-        </w:rPr>
-        <w:t xml:space="preserve"> of the intersections. </w:t>
-      </w:r>
-      <w:proofErr w:type="gramStart"/>
-      <w:r>
-        <w:rPr>
-          <w:lang w:val="en-US"/>
-        </w:rPr>
-        <w:t>So</w:t>
-      </w:r>
-      <w:proofErr w:type="gramEnd"/>
-      <w:r>
-        <w:rPr>
-          <w:lang w:val="en-US"/>
-        </w:rPr>
-        <w:t xml:space="preserve"> we might accidentally get two exit points, or two entry points, or whatever.</w:t>
+          <w:lang w:val="en-US"/>
+        </w:rPr>
+        <w:t>Save this rectangle as the “room”</w:t>
       </w:r>
     </w:p>
     <w:p>
@@ -1048,8 +832,28 @@
         <w:pStyle w:val="ListParagraph"/>
         <w:numPr>
           <w:ilvl w:val="0"/>
-          <w:numId w:val="16"/>
+          <w:numId w:val="22"/>
         </w:numPr>
+        <w:rPr>
+          <w:lang w:val="en-US"/>
+        </w:rPr>
+      </w:pPr>
+      <w:r>
+        <w:rPr>
+          <w:lang w:val="en-US"/>
+        </w:rPr>
+        <w:t>Save furthest point as new “last known location”</w:t>
+      </w:r>
+    </w:p>
+    <w:p>
+      <w:pPr>
+        <w:rPr>
+          <w:lang w:val="en-US"/>
+        </w:rPr>
+      </w:pPr>
+    </w:p>
+    <w:p>
+      <w:pPr>
         <w:rPr>
           <w:lang w:val="en-US"/>
         </w:rPr>
@@ -1060,15 +864,63 @@
           <w:bCs/>
           <w:lang w:val="en-US"/>
         </w:rPr>
-        <w:t xml:space="preserve">Better method: </w:t>
+        <w:t>Step 2:</w:t>
+      </w:r>
+      <w:r>
+        <w:rPr>
+          <w:lang w:val="en-US"/>
+        </w:rPr>
+        <w:t xml:space="preserve"> Upon “delete room”, simply fill the tilemap again (all tiles from original rectangle)</w:t>
+      </w:r>
+    </w:p>
+    <w:p>
+      <w:pPr>
+        <w:rPr>
+          <w:lang w:val="en-US"/>
+        </w:rPr>
+      </w:pPr>
+    </w:p>
+    <w:p>
+      <w:pPr>
+        <w:rPr>
+          <w:lang w:val="en-US"/>
+        </w:rPr>
+      </w:pPr>
+      <w:r>
+        <w:rPr>
+          <w:b/>
+          <w:bCs/>
+          <w:lang w:val="en-US"/>
+        </w:rPr>
+        <w:t>Step 3</w:t>
+      </w:r>
+      <w:r>
+        <w:rPr>
+          <w:lang w:val="en-US"/>
+        </w:rPr>
+        <w:t>: (</w:t>
+      </w:r>
+      <w:r>
+        <w:rPr>
+          <w:i/>
+          <w:iCs/>
+          <w:lang w:val="en-US"/>
+        </w:rPr>
+        <w:t>Nice slopes</w:t>
+      </w:r>
+      <w:r>
+        <w:rPr>
+          <w:lang w:val="en-US"/>
+        </w:rPr>
+        <w:t>)</w:t>
       </w:r>
     </w:p>
     <w:p>
       <w:pPr>
         <w:pStyle w:val="ListParagraph"/>
         <w:numPr>
-          <w:ilvl w:val="1"/>
-          <w:numId w:val="16"/>
+          <w:ilvl w:val="0"/>
+          <w:numId w:val="23"/>
         </w:numPr>
         <w:rPr>
           <w:lang w:val="en-US"/>
@@ -1078,21 +930,7 @@
         <w:rPr>
           <w:lang w:val="en-US"/>
         </w:rPr>
-        <w:t xml:space="preserve">The </w:t>
-      </w:r>
-      <w:proofErr w:type="spellStart"/>
-      <w:r>
-        <w:rPr>
-          <w:lang w:val="en-US"/>
-        </w:rPr>
-        <w:t>intersect_shape</w:t>
-      </w:r>
-      <w:proofErr w:type="spellEnd"/>
-      <w:r>
-        <w:rPr>
-          <w:lang w:val="en-US"/>
-        </w:rPr>
-        <w:t xml:space="preserve"> automatically returns </w:t>
+        <w:t xml:space="preserve">When doing a new erase, check for </w:t>
       </w:r>
       <w:r>
         <w:rPr>
@@ -1100,61 +938,111 @@
           <w:iCs/>
           <w:lang w:val="en-US"/>
         </w:rPr>
-        <w:t>triangles</w:t>
-      </w:r>
-      <w:r>
-        <w:rPr>
-          <w:lang w:val="en-US"/>
-        </w:rPr>
-        <w:t xml:space="preserve"> =&gt; we don’t want </w:t>
-      </w:r>
-      <w:proofErr w:type="gramStart"/>
-      <w:r>
-        <w:rPr>
-          <w:lang w:val="en-US"/>
-        </w:rPr>
-        <w:t>that,</w:t>
-      </w:r>
-      <w:proofErr w:type="gramEnd"/>
-      <w:r>
-        <w:rPr>
-          <w:lang w:val="en-US"/>
-        </w:rPr>
-        <w:t xml:space="preserve"> we want the full list of shapes inside that body</w:t>
+        <w:t>height difference</w:t>
+      </w:r>
+      <w:r>
+        <w:rPr>
+          <w:lang w:val="en-US"/>
+        </w:rPr>
+        <w:t xml:space="preserve"> against last blocks. If so, place a </w:t>
+      </w:r>
+      <w:r>
+        <w:rPr>
+          <w:i/>
+          <w:iCs/>
+          <w:lang w:val="en-US"/>
+        </w:rPr>
+        <w:t>slope</w:t>
+      </w:r>
+      <w:r>
+        <w:rPr>
+          <w:lang w:val="en-US"/>
+        </w:rPr>
+        <w:t xml:space="preserve"> =&gt; </w:t>
+      </w:r>
+      <w:r>
+        <w:rPr>
+          <w:i/>
+          <w:iCs/>
+          <w:lang w:val="en-US"/>
+        </w:rPr>
+        <w:t>needs more detailing</w:t>
+      </w:r>
+      <w:r>
+        <w:rPr>
+          <w:i/>
+          <w:iCs/>
+          <w:lang w:val="en-US"/>
+        </w:rPr>
+        <w:t>; how do you do this??</w:t>
+      </w:r>
+    </w:p>
+    <w:p>
+      <w:pPr>
+        <w:rPr>
+          <w:lang w:val="en-US"/>
+        </w:rPr>
+      </w:pPr>
+    </w:p>
+    <w:p>
+      <w:pPr>
+        <w:rPr>
+          <w:lang w:val="en-US"/>
+        </w:rPr>
+      </w:pPr>
+      <w:r>
+        <w:rPr>
+          <w:b/>
+          <w:bCs/>
+          <w:lang w:val="en-US"/>
+        </w:rPr>
+        <w:t xml:space="preserve">Step 4: </w:t>
+      </w:r>
+      <w:r>
+        <w:rPr>
+          <w:lang w:val="en-US"/>
+        </w:rPr>
+        <w:t>(</w:t>
+      </w:r>
+      <w:r>
+        <w:rPr>
+          <w:i/>
+          <w:iCs/>
+          <w:lang w:val="en-US"/>
+        </w:rPr>
+        <w:t>No overlaps</w:t>
+      </w:r>
+      <w:r>
+        <w:rPr>
+          <w:lang w:val="en-US"/>
+        </w:rPr>
+        <w:t>)</w:t>
       </w:r>
     </w:p>
     <w:p>
       <w:pPr>
         <w:pStyle w:val="ListParagraph"/>
         <w:numPr>
-          <w:ilvl w:val="1"/>
-          <w:numId w:val="16"/>
+          <w:ilvl w:val="0"/>
+          <w:numId w:val="23"/>
         </w:numPr>
         <w:rPr>
           <w:lang w:val="en-US"/>
         </w:rPr>
       </w:pPr>
-      <w:proofErr w:type="gramStart"/>
-      <w:r>
-        <w:rPr>
-          <w:lang w:val="en-US"/>
-        </w:rPr>
-        <w:t>So</w:t>
-      </w:r>
-      <w:proofErr w:type="gramEnd"/>
-      <w:r>
-        <w:rPr>
-          <w:lang w:val="en-US"/>
-        </w:rPr>
-        <w:t xml:space="preserve"> create a list of parents</w:t>
+      <w:r>
+        <w:rPr>
+          <w:lang w:val="en-US"/>
+        </w:rPr>
+        <w:t>Simply do an AABB rectangle check against all the old rooms</w:t>
       </w:r>
     </w:p>
     <w:p>
       <w:pPr>
         <w:pStyle w:val="ListParagraph"/>
         <w:numPr>
-          <w:ilvl w:val="1"/>
-          <w:numId w:val="16"/>
+          <w:ilvl w:val="0"/>
+          <w:numId w:val="23"/>
         </w:numPr>
         <w:rPr>
           <w:lang w:val="en-US"/>
@@ -1164,15 +1052,15 @@
         <w:rPr>
           <w:lang w:val="en-US"/>
         </w:rPr>
-        <w:t>For each parent, create a list of its triangle shapes</w:t>
+        <w:t>If no position is possible, change the size of the rectangle.</w:t>
       </w:r>
     </w:p>
     <w:p>
       <w:pPr>
         <w:pStyle w:val="ListParagraph"/>
         <w:numPr>
-          <w:ilvl w:val="2"/>
-          <w:numId w:val="16"/>
+          <w:ilvl w:val="0"/>
+          <w:numId w:val="23"/>
         </w:numPr>
         <w:rPr>
           <w:lang w:val="en-US"/>
@@ -1182,15 +1070,171 @@
         <w:rPr>
           <w:lang w:val="en-US"/>
         </w:rPr>
-        <w:t>Slice each triangle individually</w:t>
+        <w:t>If still not possible, place teleport</w:t>
+      </w:r>
+      <w:r>
+        <w:rPr>
+          <w:lang w:val="en-US"/>
+        </w:rPr>
+        <w:t xml:space="preserve"> lock</w:t>
+      </w:r>
+      <w:r>
+        <w:rPr>
+          <w:lang w:val="en-US"/>
+        </w:rPr>
+        <w:t xml:space="preserve"> here.</w:t>
+      </w:r>
+    </w:p>
+    <w:p>
+      <w:pPr>
+        <w:rPr>
+          <w:lang w:val="en-US"/>
+        </w:rPr>
+      </w:pPr>
+    </w:p>
+    <w:p>
+      <w:pPr>
+        <w:pStyle w:val="Heading2"/>
+      </w:pPr>
+      <w:r>
+        <w:t>Map creation</w:t>
+      </w:r>
+    </w:p>
+    <w:p>
+      <w:pPr>
+        <w:rPr>
+          <w:lang w:val="en-US"/>
+        </w:rPr>
+      </w:pPr>
+      <w:r>
+        <w:rPr>
+          <w:b/>
+          <w:bCs/>
+          <w:lang w:val="en-US"/>
+        </w:rPr>
+        <w:t>Step 1:</w:t>
+      </w:r>
+      <w:r>
+        <w:rPr>
+          <w:lang w:val="en-US"/>
+        </w:rPr>
+        <w:t xml:space="preserve"> Start in the </w:t>
+      </w:r>
+      <w:r>
+        <w:rPr>
+          <w:i/>
+          <w:iCs/>
+          <w:lang w:val="en-US"/>
+        </w:rPr>
+        <w:t>center</w:t>
+      </w:r>
+      <w:r>
+        <w:rPr>
+          <w:lang w:val="en-US"/>
+        </w:rPr>
+        <w:t xml:space="preserve"> of the grid, otherwise we run into “out of bounds” issues rather quickly.</w:t>
+      </w:r>
+    </w:p>
+    <w:p>
+      <w:pPr>
+        <w:rPr>
+          <w:lang w:val="en-US"/>
+        </w:rPr>
+      </w:pPr>
+    </w:p>
+    <w:p>
+      <w:pPr>
+        <w:rPr>
+          <w:lang w:val="en-US"/>
+        </w:rPr>
+      </w:pPr>
+      <w:r>
+        <w:rPr>
+          <w:b/>
+          <w:bCs/>
+          <w:lang w:val="en-US"/>
+        </w:rPr>
+        <w:t xml:space="preserve">Step </w:t>
+      </w:r>
+      <w:r>
+        <w:rPr>
+          <w:b/>
+          <w:bCs/>
+          <w:lang w:val="en-US"/>
+        </w:rPr>
+        <w:t>2</w:t>
+      </w:r>
+      <w:r>
+        <w:rPr>
+          <w:b/>
+          <w:bCs/>
+          <w:lang w:val="en-US"/>
+        </w:rPr>
+        <w:t>:</w:t>
+      </w:r>
+      <w:r>
+        <w:rPr>
+          <w:lang w:val="en-US"/>
+        </w:rPr>
+        <w:t xml:space="preserve"> After a certain number of tiles, add a “finish”.</w:t>
+      </w:r>
+    </w:p>
+    <w:p>
+      <w:pPr>
+        <w:rPr>
+          <w:lang w:val="en-US"/>
+        </w:rPr>
+      </w:pPr>
+    </w:p>
+    <w:p>
+      <w:pPr>
+        <w:rPr>
+          <w:lang w:val="en-US"/>
+        </w:rPr>
+      </w:pPr>
+      <w:r>
+        <w:rPr>
+          <w:b/>
+          <w:bCs/>
+          <w:lang w:val="en-US"/>
+        </w:rPr>
+        <w:t xml:space="preserve">Step </w:t>
+      </w:r>
+      <w:r>
+        <w:rPr>
+          <w:b/>
+          <w:bCs/>
+          <w:lang w:val="en-US"/>
+        </w:rPr>
+        <w:t>3</w:t>
+      </w:r>
+      <w:r>
+        <w:rPr>
+          <w:b/>
+          <w:bCs/>
+          <w:lang w:val="en-US"/>
+        </w:rPr>
+        <w:t>:</w:t>
+      </w:r>
+      <w:r>
+        <w:rPr>
+          <w:lang w:val="en-US"/>
+        </w:rPr>
+        <w:t xml:space="preserve"> After a certain distance, </w:t>
+      </w:r>
+      <w:r>
+        <w:rPr>
+          <w:lang w:val="en-US"/>
+        </w:rPr>
+        <w:t xml:space="preserve">add a “lock”. </w:t>
       </w:r>
     </w:p>
     <w:p>
       <w:pPr>
         <w:pStyle w:val="ListParagraph"/>
         <w:numPr>
-          <w:ilvl w:val="2"/>
-          <w:numId w:val="16"/>
+          <w:ilvl w:val="0"/>
+          <w:numId w:val="19"/>
         </w:numPr>
         <w:rPr>
           <w:lang w:val="en-US"/>
@@ -1200,7 +1244,19 @@
         <w:rPr>
           <w:lang w:val="en-US"/>
         </w:rPr>
-        <w:t xml:space="preserve">Once we have the new list, try to merge triangles. Continue until we can loop the list and </w:t>
+        <w:t xml:space="preserve">Basic Lock: </w:t>
+      </w:r>
+      <w:r>
+        <w:rPr>
+          <w:lang w:val="en-US"/>
+        </w:rPr>
+        <w:t>Spawn multiple coins or buttons</w:t>
+      </w:r>
+      <w:r>
+        <w:rPr>
+          <w:lang w:val="en-US"/>
+        </w:rPr>
+        <w:t xml:space="preserve">. After you’ve collected them </w:t>
       </w:r>
       <w:r>
         <w:rPr>
@@ -1208,21 +1264,65 @@
           <w:iCs/>
           <w:lang w:val="en-US"/>
         </w:rPr>
-        <w:t>no</w:t>
-      </w:r>
-      <w:r>
-        <w:rPr>
-          <w:lang w:val="en-US"/>
-        </w:rPr>
-        <w:t xml:space="preserve"> triangles get merged</w:t>
+        <w:t>all</w:t>
+      </w:r>
+      <w:r>
+        <w:rPr>
+          <w:lang w:val="en-US"/>
+        </w:rPr>
+        <w:t>, the lock opens.</w:t>
+      </w:r>
+    </w:p>
+    <w:p>
+      <w:pPr>
+        <w:rPr>
+          <w:lang w:val="en-US"/>
+        </w:rPr>
+      </w:pPr>
+    </w:p>
+    <w:p>
+      <w:pPr>
+        <w:pStyle w:val="Heading2"/>
+      </w:pPr>
+      <w:r>
+        <w:t>Player creation</w:t>
+      </w:r>
+    </w:p>
+    <w:p>
+      <w:pPr>
+        <w:rPr>
+          <w:lang w:val="en-US"/>
+        </w:rPr>
+      </w:pPr>
+      <w:r>
+        <w:rPr>
+          <w:b/>
+          <w:bCs/>
+          <w:lang w:val="en-US"/>
+        </w:rPr>
+        <w:t>St</w:t>
+      </w:r>
+      <w:r>
+        <w:rPr>
+          <w:b/>
+          <w:bCs/>
+          <w:lang w:val="en-US"/>
+        </w:rPr>
+        <w:t>ep 1:</w:t>
+      </w:r>
+      <w:r>
+        <w:rPr>
+          <w:lang w:val="en-US"/>
+        </w:rPr>
+        <w:t xml:space="preserve"> Dynamically add players. </w:t>
       </w:r>
     </w:p>
     <w:p>
       <w:pPr>
         <w:pStyle w:val="ListParagraph"/>
         <w:numPr>
-          <w:ilvl w:val="2"/>
-          <w:numId w:val="16"/>
+          <w:ilvl w:val="0"/>
+          <w:numId w:val="18"/>
         </w:numPr>
         <w:rPr>
           <w:lang w:val="en-US"/>
@@ -1232,22 +1332,252 @@
         <w:rPr>
           <w:lang w:val="en-US"/>
         </w:rPr>
-        <w:t>Create new bodies from all the remaining arrays</w:t>
-      </w:r>
-    </w:p>
-    <w:p>
-      <w:pPr>
-        <w:rPr>
-          <w:lang w:val="en-US"/>
-        </w:rPr>
-      </w:pPr>
-    </w:p>
-    <w:p>
-      <w:pPr>
-        <w:rPr>
-          <w:lang w:val="en-US"/>
-        </w:rPr>
-      </w:pPr>
+        <w:t>Give them their corresponding inputs.</w:t>
+      </w:r>
+    </w:p>
+    <w:p>
+      <w:pPr>
+        <w:pStyle w:val="ListParagraph"/>
+        <w:numPr>
+          <w:ilvl w:val="0"/>
+          <w:numId w:val="18"/>
+        </w:numPr>
+        <w:rPr>
+          <w:lang w:val="en-US"/>
+        </w:rPr>
+      </w:pPr>
+      <w:r>
+        <w:rPr>
+          <w:lang w:val="en-US"/>
+        </w:rPr>
+        <w:t>Place them at the start of the level</w:t>
+      </w:r>
+    </w:p>
+    <w:p>
+      <w:pPr>
+        <w:pStyle w:val="ListParagraph"/>
+        <w:numPr>
+          <w:ilvl w:val="0"/>
+          <w:numId w:val="18"/>
+        </w:numPr>
+        <w:rPr>
+          <w:lang w:val="en-US"/>
+        </w:rPr>
+      </w:pPr>
+      <w:r>
+        <w:rPr>
+          <w:lang w:val="en-US"/>
+        </w:rPr>
+        <w:lastRenderedPageBreak/>
+        <w:t xml:space="preserve">Give their own </w:t>
+      </w:r>
+      <w:r>
+        <w:rPr>
+          <w:b/>
+          <w:bCs/>
+          <w:lang w:val="en-US"/>
+        </w:rPr>
+        <w:t xml:space="preserve">color </w:t>
+      </w:r>
+      <w:r>
+        <w:rPr>
+          <w:lang w:val="en-US"/>
+        </w:rPr>
+        <w:t>(</w:t>
+      </w:r>
+      <w:r>
+        <w:rPr>
+          <w:lang w:val="en-US"/>
+        </w:rPr>
+        <w:t>u</w:t>
+      </w:r>
+      <w:r>
+        <w:rPr>
+          <w:lang w:val="en-US"/>
+        </w:rPr>
+        <w:t>sed for all parts of them</w:t>
+      </w:r>
+      <w:r>
+        <w:rPr>
+          <w:lang w:val="en-US"/>
+        </w:rPr>
+        <w:t xml:space="preserve">) and make sure sliced parts </w:t>
+      </w:r>
+      <w:r>
+        <w:rPr>
+          <w:b/>
+          <w:bCs/>
+          <w:lang w:val="en-US"/>
+        </w:rPr>
+        <w:t>copy the player num of their parent</w:t>
+      </w:r>
+      <w:r>
+        <w:rPr>
+          <w:lang w:val="en-US"/>
+        </w:rPr>
+        <w:t>.</w:t>
+      </w:r>
+    </w:p>
+    <w:p>
+      <w:pPr>
+        <w:rPr>
+          <w:lang w:val="en-US"/>
+        </w:rPr>
+      </w:pPr>
+      <w:r>
+        <w:rPr>
+          <w:b/>
+          <w:bCs/>
+          <w:lang w:val="en-US"/>
+        </w:rPr>
+        <w:t>Step 2:</w:t>
+      </w:r>
+      <w:r>
+        <w:rPr>
+          <w:lang w:val="en-US"/>
+        </w:rPr>
+        <w:t xml:space="preserve"> </w:t>
+      </w:r>
+      <w:r>
+        <w:rPr>
+          <w:lang w:val="en-US"/>
+        </w:rPr>
+        <w:t>Extra controls:</w:t>
+      </w:r>
+    </w:p>
+    <w:p>
+      <w:pPr>
+        <w:pStyle w:val="ListParagraph"/>
+        <w:numPr>
+          <w:ilvl w:val="0"/>
+          <w:numId w:val="24"/>
+        </w:numPr>
+        <w:rPr>
+          <w:lang w:val="en-US"/>
+        </w:rPr>
+      </w:pPr>
+      <w:r>
+        <w:rPr>
+          <w:lang w:val="en-US"/>
+        </w:rPr>
+        <w:t xml:space="preserve">Allow “clinging” to walls when rolling. </w:t>
+      </w:r>
+    </w:p>
+    <w:p>
+      <w:pPr>
+        <w:pStyle w:val="ListParagraph"/>
+        <w:numPr>
+          <w:ilvl w:val="0"/>
+          <w:numId w:val="24"/>
+        </w:numPr>
+        <w:rPr>
+          <w:lang w:val="en-US"/>
+        </w:rPr>
+      </w:pPr>
+      <w:r>
+        <w:rPr>
+          <w:lang w:val="en-US"/>
+        </w:rPr>
+        <w:t>Also add air resistance? (So rolling against your momentum will slow you down?)</w:t>
+      </w:r>
+    </w:p>
+    <w:p>
+      <w:pPr>
+        <w:pStyle w:val="ListParagraph"/>
+        <w:numPr>
+          <w:ilvl w:val="0"/>
+          <w:numId w:val="24"/>
+        </w:numPr>
+        <w:rPr>
+          <w:lang w:val="en-US"/>
+        </w:rPr>
+      </w:pPr>
+      <w:r>
+        <w:rPr>
+          <w:lang w:val="en-US"/>
+        </w:rPr>
+        <w:t xml:space="preserve">And do something special when </w:t>
+      </w:r>
+      <w:r>
+        <w:rPr>
+          <w:i/>
+          <w:iCs/>
+          <w:lang w:val="en-US"/>
+        </w:rPr>
+        <w:t>both</w:t>
+      </w:r>
+      <w:r>
+        <w:rPr>
+          <w:lang w:val="en-US"/>
+        </w:rPr>
+        <w:t xml:space="preserve"> buttons are pressed?</w:t>
+      </w:r>
+    </w:p>
+    <w:p>
+      <w:pPr>
+        <w:rPr>
+          <w:lang w:val="en-US"/>
+        </w:rPr>
+      </w:pPr>
+    </w:p>
+    <w:p>
+      <w:pPr>
+        <w:pStyle w:val="Heading2"/>
+      </w:pPr>
+      <w:r>
+        <w:t>Slicing improvements</w:t>
+      </w:r>
+    </w:p>
+    <w:p>
+      <w:pPr>
+        <w:rPr>
+          <w:lang w:val="en-US"/>
+        </w:rPr>
+      </w:pPr>
+      <w:r>
+        <w:rPr>
+          <w:b/>
+          <w:bCs/>
+          <w:lang w:val="en-US"/>
+        </w:rPr>
+        <w:t xml:space="preserve">Step </w:t>
+      </w:r>
+      <w:r>
+        <w:rPr>
+          <w:b/>
+          <w:bCs/>
+          <w:lang w:val="en-US"/>
+        </w:rPr>
+        <w:t>1</w:t>
+      </w:r>
+      <w:r>
+        <w:rPr>
+          <w:b/>
+          <w:bCs/>
+          <w:lang w:val="en-US"/>
+        </w:rPr>
+        <w:t>:</w:t>
+      </w:r>
+      <w:r>
+        <w:rPr>
+          <w:lang w:val="en-US"/>
+        </w:rPr>
+        <w:t xml:space="preserve"> Be way more precise with intersect_shape =&gt; create a </w:t>
+      </w:r>
+      <w:r>
+        <w:rPr>
+          <w:i/>
+          <w:iCs/>
+          <w:lang w:val="en-US"/>
+        </w:rPr>
+        <w:t>rectangle</w:t>
+      </w:r>
+      <w:r>
+        <w:rPr>
+          <w:lang w:val="en-US"/>
+        </w:rPr>
+        <w:t>, the length of the line segment, narrow width, rotated + positioned around angle + avg.</w:t>
+      </w:r>
     </w:p>
     <w:p>
       <w:pPr>
@@ -1448,21 +1778,7 @@
         <w:rPr>
           <w:lang w:val="en-US"/>
         </w:rPr>
-        <w:t xml:space="preserve"> When given input, roll in a certain direction. (Check if this </w:t>
-      </w:r>
-      <w:proofErr w:type="gramStart"/>
-      <w:r>
-        <w:rPr>
-          <w:lang w:val="en-US"/>
-        </w:rPr>
-        <w:t>actually works</w:t>
-      </w:r>
-      <w:proofErr w:type="gramEnd"/>
-      <w:r>
-        <w:rPr>
-          <w:lang w:val="en-US"/>
-        </w:rPr>
-        <w:t xml:space="preserve"> for movement.)</w:t>
+        <w:t xml:space="preserve"> When given input, roll in a certain direction. (Check if this actually works for movement.)</w:t>
       </w:r>
     </w:p>
     <w:p>
@@ -1753,6 +2069,346 @@
         </w:rPr>
         <w:t xml:space="preserve"> If successful, allow applying dynamically.</w:t>
       </w:r>
+    </w:p>
+    <w:p>
+      <w:pPr>
+        <w:rPr>
+          <w:lang w:val="en-US"/>
+        </w:rPr>
+      </w:pPr>
+    </w:p>
+    <w:p>
+      <w:pPr>
+        <w:rPr>
+          <w:lang w:val="en-US"/>
+        </w:rPr>
+      </w:pPr>
+    </w:p>
+    <w:p>
+      <w:pPr>
+        <w:spacing w:after="160" w:line="259" w:lineRule="auto"/>
+        <w:rPr>
+          <w:rFonts w:ascii="HAMMOCK Black" w:hAnsi="HAMMOCK Black"/>
+          <w:sz w:val="48"/>
+          <w:szCs w:val="48"/>
+          <w:lang w:val="en-US"/>
+        </w:rPr>
+      </w:pPr>
+      <w:r>
+        <w:br w:type="page"/>
+      </w:r>
+    </w:p>
+    <w:p>
+      <w:pPr>
+        <w:pStyle w:val="Heading1"/>
+      </w:pPr>
+      <w:r>
+        <w:lastRenderedPageBreak/>
+        <w:t>Discarded</w:t>
+      </w:r>
+    </w:p>
+    <w:p>
+      <w:pPr>
+        <w:rPr>
+          <w:lang w:val="en-US"/>
+        </w:rPr>
+      </w:pPr>
+      <w:r>
+        <w:rPr>
+          <w:lang w:val="en-US"/>
+        </w:rPr>
+        <w:t>The old idea with “placing precreated rooms”</w:t>
+      </w:r>
+    </w:p>
+    <w:p>
+      <w:pPr>
+        <w:rPr>
+          <w:lang w:val="en-US"/>
+        </w:rPr>
+      </w:pPr>
+    </w:p>
+    <w:p>
+      <w:pPr>
+        <w:pStyle w:val="Heading2"/>
+      </w:pPr>
+      <w:r>
+        <w:t>Rooms &amp; Routes</w:t>
+      </w:r>
+    </w:p>
+    <w:p>
+      <w:pPr>
+        <w:rPr>
+          <w:lang w:val="en-US"/>
+        </w:rPr>
+      </w:pPr>
+      <w:r>
+        <w:rPr>
+          <w:b/>
+          <w:bCs/>
+          <w:lang w:val="en-US"/>
+        </w:rPr>
+        <w:t>Issue 1:</w:t>
+      </w:r>
+      <w:r>
+        <w:rPr>
+          <w:lang w:val="en-US"/>
+        </w:rPr>
+        <w:t xml:space="preserve"> How do we allow </w:t>
+      </w:r>
+      <w:r>
+        <w:rPr>
+          <w:i/>
+          <w:iCs/>
+          <w:lang w:val="en-US"/>
+        </w:rPr>
+        <w:t>rotating</w:t>
+      </w:r>
+      <w:r>
+        <w:rPr>
+          <w:lang w:val="en-US"/>
+        </w:rPr>
+        <w:t xml:space="preserve"> rooms?</w:t>
+      </w:r>
+    </w:p>
+    <w:p>
+      <w:pPr>
+        <w:pStyle w:val="ListParagraph"/>
+        <w:numPr>
+          <w:ilvl w:val="0"/>
+          <w:numId w:val="19"/>
+        </w:numPr>
+        <w:rPr>
+          <w:lang w:val="en-US"/>
+        </w:rPr>
+      </w:pPr>
+      <w:r>
+        <w:rPr>
+          <w:lang w:val="en-US"/>
+        </w:rPr>
+        <w:t>Translate everything to anchor center</w:t>
+      </w:r>
+    </w:p>
+    <w:p>
+      <w:pPr>
+        <w:pStyle w:val="ListParagraph"/>
+        <w:numPr>
+          <w:ilvl w:val="0"/>
+          <w:numId w:val="19"/>
+        </w:numPr>
+        <w:rPr>
+          <w:lang w:val="en-US"/>
+        </w:rPr>
+      </w:pPr>
+      <w:r>
+        <w:rPr>
+          <w:lang w:val="en-US"/>
+        </w:rPr>
+        <w:t>Rotate the thing</w:t>
+      </w:r>
+    </w:p>
+    <w:p>
+      <w:pPr>
+        <w:pStyle w:val="ListParagraph"/>
+        <w:numPr>
+          <w:ilvl w:val="0"/>
+          <w:numId w:val="19"/>
+        </w:numPr>
+        <w:rPr>
+          <w:lang w:val="en-US"/>
+        </w:rPr>
+      </w:pPr>
+      <w:r>
+        <w:rPr>
+          <w:lang w:val="en-US"/>
+        </w:rPr>
+        <w:t xml:space="preserve">Translate everything back =&gt; DOESN’T WORK, because the “position” property is still local, so translating back would just </w:t>
+      </w:r>
+      <w:r>
+        <w:rPr>
+          <w:i/>
+          <w:iCs/>
+          <w:lang w:val="en-US"/>
+        </w:rPr>
+        <w:t>follow the new orientation</w:t>
+      </w:r>
+    </w:p>
+    <w:p>
+      <w:pPr>
+        <w:pStyle w:val="ListParagraph"/>
+        <w:numPr>
+          <w:ilvl w:val="0"/>
+          <w:numId w:val="19"/>
+        </w:numPr>
+        <w:rPr>
+          <w:lang w:val="en-US"/>
+        </w:rPr>
+      </w:pPr>
+      <w:r>
+        <w:rPr>
+          <w:lang w:val="en-US"/>
+        </w:rPr>
+        <w:t>Now recalculate opening values</w:t>
+      </w:r>
+    </w:p>
+    <w:p>
+      <w:pPr>
+        <w:rPr>
+          <w:lang w:val="en-US"/>
+        </w:rPr>
+      </w:pPr>
+    </w:p>
+    <w:p>
+      <w:pPr>
+        <w:rPr>
+          <w:lang w:val="en-US"/>
+        </w:rPr>
+      </w:pPr>
+      <w:r>
+        <w:rPr>
+          <w:b/>
+          <w:bCs/>
+          <w:lang w:val="en-US"/>
+        </w:rPr>
+        <w:t>Issue 2:</w:t>
+      </w:r>
+      <w:r>
+        <w:rPr>
+          <w:lang w:val="en-US"/>
+        </w:rPr>
+        <w:t xml:space="preserve"> What if a single side has </w:t>
+      </w:r>
+      <w:r>
+        <w:rPr>
+          <w:i/>
+          <w:iCs/>
+          <w:lang w:val="en-US"/>
+        </w:rPr>
+        <w:t>multiple</w:t>
+      </w:r>
+      <w:r>
+        <w:rPr>
+          <w:lang w:val="en-US"/>
+        </w:rPr>
+        <w:t xml:space="preserve"> openings? </w:t>
+      </w:r>
+    </w:p>
+    <w:p>
+      <w:pPr>
+        <w:pStyle w:val="ListParagraph"/>
+        <w:numPr>
+          <w:ilvl w:val="0"/>
+          <w:numId w:val="21"/>
+        </w:numPr>
+        <w:rPr>
+          <w:lang w:val="en-US"/>
+        </w:rPr>
+      </w:pPr>
+      <w:r>
+        <w:rPr>
+          <w:lang w:val="en-US"/>
+        </w:rPr>
+        <w:t>We should be able to match any of them</w:t>
+      </w:r>
+    </w:p>
+    <w:p>
+      <w:pPr>
+        <w:pStyle w:val="ListParagraph"/>
+        <w:numPr>
+          <w:ilvl w:val="0"/>
+          <w:numId w:val="21"/>
+        </w:numPr>
+        <w:rPr>
+          <w:lang w:val="en-US"/>
+        </w:rPr>
+      </w:pPr>
+      <w:r>
+        <w:rPr>
+          <w:lang w:val="en-US"/>
+        </w:rPr>
+        <w:t xml:space="preserve">But </w:t>
+      </w:r>
+      <w:r>
+        <w:rPr>
+          <w:i/>
+          <w:iCs/>
+          <w:lang w:val="en-US"/>
+        </w:rPr>
+        <w:t>not</w:t>
+      </w:r>
+      <w:r>
+        <w:rPr>
+          <w:lang w:val="en-US"/>
+        </w:rPr>
+        <w:t xml:space="preserve"> necessarily close the others when filling gaps</w:t>
+      </w:r>
+    </w:p>
+    <w:p>
+      <w:pPr>
+        <w:rPr>
+          <w:lang w:val="en-US"/>
+        </w:rPr>
+      </w:pPr>
+    </w:p>
+    <w:p>
+      <w:pPr>
+        <w:rPr>
+          <w:lang w:val="en-US"/>
+        </w:rPr>
+      </w:pPr>
+      <w:r>
+        <w:rPr>
+          <w:b/>
+          <w:bCs/>
+          <w:lang w:val="en-US"/>
+        </w:rPr>
+        <w:t>Issue 3:</w:t>
+      </w:r>
+      <w:r>
+        <w:rPr>
+          <w:lang w:val="en-US"/>
+        </w:rPr>
+        <w:t xml:space="preserve"> Now we have ugly </w:t>
+      </w:r>
+      <w:r>
+        <w:rPr>
+          <w:i/>
+          <w:iCs/>
+          <w:lang w:val="en-US"/>
+        </w:rPr>
+        <w:t>double walls</w:t>
+      </w:r>
+      <w:r>
+        <w:rPr>
+          <w:lang w:val="en-US"/>
+        </w:rPr>
+        <w:t xml:space="preserve"> between rooms.</w:t>
+      </w:r>
+    </w:p>
+    <w:p>
+      <w:pPr>
+        <w:pStyle w:val="ListParagraph"/>
+        <w:numPr>
+          <w:ilvl w:val="0"/>
+          <w:numId w:val="20"/>
+        </w:numPr>
+        <w:rPr>
+          <w:lang w:val="en-US"/>
+        </w:rPr>
+      </w:pPr>
+    </w:p>
+    <w:p>
+      <w:pPr>
+        <w:rPr>
+          <w:lang w:val="en-US"/>
+        </w:rPr>
+      </w:pPr>
+    </w:p>
+    <w:p>
+      <w:pPr>
+        <w:rPr>
+          <w:lang w:val="en-US"/>
+        </w:rPr>
+      </w:pPr>
     </w:p>
     <w:p>
       <w:pPr>
@@ -2021,6 +2677,119 @@
     </w:lvl>
   </w:abstractNum>
   <w:abstractNum w:abstractNumId="2" w15:restartNumberingAfterBreak="0">
+    <w:nsid w:val="0BCC40AF"/>
+    <w:multiLevelType w:val="hybridMultilevel"/>
+    <w:tmpl w:val="57F60932"/>
+    <w:lvl w:ilvl="0" w:tplc="04130001">
+      <w:start w:val="1"/>
+      <w:numFmt w:val="bullet"/>
+      <w:lvlText w:val=""/>
+      <w:lvlJc w:val="left"/>
+      <w:pPr>
+        <w:ind w:left="720" w:hanging="360"/>
+      </w:pPr>
+      <w:rPr>
+        <w:rFonts w:ascii="Symbol" w:hAnsi="Symbol" w:hint="default"/>
+      </w:rPr>
+    </w:lvl>
+    <w:lvl w:ilvl="1" w:tplc="04130003" w:tentative="1">
+      <w:start w:val="1"/>
+      <w:numFmt w:val="bullet"/>
+      <w:lvlText w:val="o"/>
+      <w:lvlJc w:val="left"/>
+      <w:pPr>
+        <w:ind w:left="1440" w:hanging="360"/>
+      </w:pPr>
+      <w:rPr>
+        <w:rFonts w:ascii="Courier New" w:hAnsi="Courier New" w:cs="Courier New" w:hint="default"/>
+      </w:rPr>
+    </w:lvl>
+    <w:lvl w:ilvl="2" w:tplc="04130005" w:tentative="1">
+      <w:start w:val="1"/>
+      <w:numFmt w:val="bullet"/>
+      <w:lvlText w:val=""/>
+      <w:lvlJc w:val="left"/>
+      <w:pPr>
+        <w:ind w:left="2160" w:hanging="360"/>
+      </w:pPr>
+      <w:rPr>
+        <w:rFonts w:ascii="Wingdings" w:hAnsi="Wingdings" w:hint="default"/>
+      </w:rPr>
+    </w:lvl>
+    <w:lvl w:ilvl="3" w:tplc="04130001" w:tentative="1">
+      <w:start w:val="1"/>
+      <w:numFmt w:val="bullet"/>
+      <w:lvlText w:val=""/>
+      <w:lvlJc w:val="left"/>
+      <w:pPr>
+        <w:ind w:left="2880" w:hanging="360"/>
+      </w:pPr>
+      <w:rPr>
+        <w:rFonts w:ascii="Symbol" w:hAnsi="Symbol" w:hint="default"/>
+      </w:rPr>
+    </w:lvl>
+    <w:lvl w:ilvl="4" w:tplc="04130003" w:tentative="1">
+      <w:start w:val="1"/>
+      <w:numFmt w:val="bullet"/>
+      <w:lvlText w:val="o"/>
+      <w:lvlJc w:val="left"/>
+      <w:pPr>
+        <w:ind w:left="3600" w:hanging="360"/>
+      </w:pPr>
+      <w:rPr>
+        <w:rFonts w:ascii="Courier New" w:hAnsi="Courier New" w:cs="Courier New" w:hint="default"/>
+      </w:rPr>
+    </w:lvl>
+    <w:lvl w:ilvl="5" w:tplc="04130005" w:tentative="1">
+      <w:start w:val="1"/>
+      <w:numFmt w:val="bullet"/>
+      <w:lvlText w:val=""/>
+      <w:lvlJc w:val="left"/>
+      <w:pPr>
+        <w:ind w:left="4320" w:hanging="360"/>
+      </w:pPr>
+      <w:rPr>
+        <w:rFonts w:ascii="Wingdings" w:hAnsi="Wingdings" w:hint="default"/>
+      </w:rPr>
+    </w:lvl>
+    <w:lvl w:ilvl="6" w:tplc="04130001" w:tentative="1">
+      <w:start w:val="1"/>
+      <w:numFmt w:val="bullet"/>
+      <w:lvlText w:val=""/>
+      <w:lvlJc w:val="left"/>
+      <w:pPr>
+        <w:ind w:left="5040" w:hanging="360"/>
+      </w:pPr>
+      <w:rPr>
+        <w:rFonts w:ascii="Symbol" w:hAnsi="Symbol" w:hint="default"/>
+      </w:rPr>
+    </w:lvl>
+    <w:lvl w:ilvl="7" w:tplc="04130003" w:tentative="1">
+      <w:start w:val="1"/>
+      <w:numFmt w:val="bullet"/>
+      <w:lvlText w:val="o"/>
+      <w:lvlJc w:val="left"/>
+      <w:pPr>
+        <w:ind w:left="5760" w:hanging="360"/>
+      </w:pPr>
+      <w:rPr>
+        <w:rFonts w:ascii="Courier New" w:hAnsi="Courier New" w:cs="Courier New" w:hint="default"/>
+      </w:rPr>
+    </w:lvl>
+    <w:lvl w:ilvl="8" w:tplc="04130005" w:tentative="1">
+      <w:start w:val="1"/>
+      <w:numFmt w:val="bullet"/>
+      <w:lvlText w:val=""/>
+      <w:lvlJc w:val="left"/>
+      <w:pPr>
+        <w:ind w:left="6480" w:hanging="360"/>
+      </w:pPr>
+      <w:rPr>
+        <w:rFonts w:ascii="Wingdings" w:hAnsi="Wingdings" w:hint="default"/>
+      </w:rPr>
+    </w:lvl>
+  </w:abstractNum>
+  <w:abstractNum w:abstractNumId="3" w15:restartNumberingAfterBreak="0">
     <w:nsid w:val="114D7841"/>
     <w:multiLevelType w:val="hybridMultilevel"/>
     <w:tmpl w:val="67D61DEC"/>
@@ -2133,7 +2902,7 @@
       </w:rPr>
     </w:lvl>
   </w:abstractNum>
-  <w:abstractNum w:abstractNumId="3" w15:restartNumberingAfterBreak="0">
+  <w:abstractNum w:abstractNumId="4" w15:restartNumberingAfterBreak="0">
     <w:nsid w:val="19E347E9"/>
     <w:multiLevelType w:val="hybridMultilevel"/>
     <w:tmpl w:val="06A0631C"/>
@@ -2246,7 +3015,346 @@
       </w:rPr>
     </w:lvl>
   </w:abstractNum>
-  <w:abstractNum w:abstractNumId="4" w15:restartNumberingAfterBreak="0">
+  <w:abstractNum w:abstractNumId="5" w15:restartNumberingAfterBreak="0">
+    <w:nsid w:val="1D34086B"/>
+    <w:multiLevelType w:val="hybridMultilevel"/>
+    <w:tmpl w:val="1F426704"/>
+    <w:lvl w:ilvl="0" w:tplc="04130001">
+      <w:start w:val="1"/>
+      <w:numFmt w:val="bullet"/>
+      <w:lvlText w:val=""/>
+      <w:lvlJc w:val="left"/>
+      <w:pPr>
+        <w:ind w:left="720" w:hanging="360"/>
+      </w:pPr>
+      <w:rPr>
+        <w:rFonts w:ascii="Symbol" w:hAnsi="Symbol" w:hint="default"/>
+      </w:rPr>
+    </w:lvl>
+    <w:lvl w:ilvl="1" w:tplc="04130003" w:tentative="1">
+      <w:start w:val="1"/>
+      <w:numFmt w:val="bullet"/>
+      <w:lvlText w:val="o"/>
+      <w:lvlJc w:val="left"/>
+      <w:pPr>
+        <w:ind w:left="1440" w:hanging="360"/>
+      </w:pPr>
+      <w:rPr>
+        <w:rFonts w:ascii="Courier New" w:hAnsi="Courier New" w:cs="Courier New" w:hint="default"/>
+      </w:rPr>
+    </w:lvl>
+    <w:lvl w:ilvl="2" w:tplc="04130005" w:tentative="1">
+      <w:start w:val="1"/>
+      <w:numFmt w:val="bullet"/>
+      <w:lvlText w:val=""/>
+      <w:lvlJc w:val="left"/>
+      <w:pPr>
+        <w:ind w:left="2160" w:hanging="360"/>
+      </w:pPr>
+      <w:rPr>
+        <w:rFonts w:ascii="Wingdings" w:hAnsi="Wingdings" w:hint="default"/>
+      </w:rPr>
+    </w:lvl>
+    <w:lvl w:ilvl="3" w:tplc="04130001" w:tentative="1">
+      <w:start w:val="1"/>
+      <w:numFmt w:val="bullet"/>
+      <w:lvlText w:val=""/>
+      <w:lvlJc w:val="left"/>
+      <w:pPr>
+        <w:ind w:left="2880" w:hanging="360"/>
+      </w:pPr>
+      <w:rPr>
+        <w:rFonts w:ascii="Symbol" w:hAnsi="Symbol" w:hint="default"/>
+      </w:rPr>
+    </w:lvl>
+    <w:lvl w:ilvl="4" w:tplc="04130003" w:tentative="1">
+      <w:start w:val="1"/>
+      <w:numFmt w:val="bullet"/>
+      <w:lvlText w:val="o"/>
+      <w:lvlJc w:val="left"/>
+      <w:pPr>
+        <w:ind w:left="3600" w:hanging="360"/>
+      </w:pPr>
+      <w:rPr>
+        <w:rFonts w:ascii="Courier New" w:hAnsi="Courier New" w:cs="Courier New" w:hint="default"/>
+      </w:rPr>
+    </w:lvl>
+    <w:lvl w:ilvl="5" w:tplc="04130005" w:tentative="1">
+      <w:start w:val="1"/>
+      <w:numFmt w:val="bullet"/>
+      <w:lvlText w:val=""/>
+      <w:lvlJc w:val="left"/>
+      <w:pPr>
+        <w:ind w:left="4320" w:hanging="360"/>
+      </w:pPr>
+      <w:rPr>
+        <w:rFonts w:ascii="Wingdings" w:hAnsi="Wingdings" w:hint="default"/>
+      </w:rPr>
+    </w:lvl>
+    <w:lvl w:ilvl="6" w:tplc="04130001" w:tentative="1">
+      <w:start w:val="1"/>
+      <w:numFmt w:val="bullet"/>
+      <w:lvlText w:val=""/>
+      <w:lvlJc w:val="left"/>
+      <w:pPr>
+        <w:ind w:left="5040" w:hanging="360"/>
+      </w:pPr>
+      <w:rPr>
+        <w:rFonts w:ascii="Symbol" w:hAnsi="Symbol" w:hint="default"/>
+      </w:rPr>
+    </w:lvl>
+    <w:lvl w:ilvl="7" w:tplc="04130003" w:tentative="1">
+      <w:start w:val="1"/>
+      <w:numFmt w:val="bullet"/>
+      <w:lvlText w:val="o"/>
+      <w:lvlJc w:val="left"/>
+      <w:pPr>
+        <w:ind w:left="5760" w:hanging="360"/>
+      </w:pPr>
+      <w:rPr>
+        <w:rFonts w:ascii="Courier New" w:hAnsi="Courier New" w:cs="Courier New" w:hint="default"/>
+      </w:rPr>
+    </w:lvl>
+    <w:lvl w:ilvl="8" w:tplc="04130005" w:tentative="1">
+      <w:start w:val="1"/>
+      <w:numFmt w:val="bullet"/>
+      <w:lvlText w:val=""/>
+      <w:lvlJc w:val="left"/>
+      <w:pPr>
+        <w:ind w:left="6480" w:hanging="360"/>
+      </w:pPr>
+      <w:rPr>
+        <w:rFonts w:ascii="Wingdings" w:hAnsi="Wingdings" w:hint="default"/>
+      </w:rPr>
+    </w:lvl>
+  </w:abstractNum>
+  <w:abstractNum w:abstractNumId="6" w15:restartNumberingAfterBreak="0">
+    <w:nsid w:val="25B131B4"/>
+    <w:multiLevelType w:val="hybridMultilevel"/>
+    <w:tmpl w:val="0F546A2C"/>
+    <w:lvl w:ilvl="0" w:tplc="04130001">
+      <w:start w:val="1"/>
+      <w:numFmt w:val="bullet"/>
+      <w:lvlText w:val=""/>
+      <w:lvlJc w:val="left"/>
+      <w:pPr>
+        <w:ind w:left="720" w:hanging="360"/>
+      </w:pPr>
+      <w:rPr>
+        <w:rFonts w:ascii="Symbol" w:hAnsi="Symbol" w:hint="default"/>
+      </w:rPr>
+    </w:lvl>
+    <w:lvl w:ilvl="1" w:tplc="04130003" w:tentative="1">
+      <w:start w:val="1"/>
+      <w:numFmt w:val="bullet"/>
+      <w:lvlText w:val="o"/>
+      <w:lvlJc w:val="left"/>
+      <w:pPr>
+        <w:ind w:left="1440" w:hanging="360"/>
+      </w:pPr>
+      <w:rPr>
+        <w:rFonts w:ascii="Courier New" w:hAnsi="Courier New" w:cs="Courier New" w:hint="default"/>
+      </w:rPr>
+    </w:lvl>
+    <w:lvl w:ilvl="2" w:tplc="04130005" w:tentative="1">
+      <w:start w:val="1"/>
+      <w:numFmt w:val="bullet"/>
+      <w:lvlText w:val=""/>
+      <w:lvlJc w:val="left"/>
+      <w:pPr>
+        <w:ind w:left="2160" w:hanging="360"/>
+      </w:pPr>
+      <w:rPr>
+        <w:rFonts w:ascii="Wingdings" w:hAnsi="Wingdings" w:hint="default"/>
+      </w:rPr>
+    </w:lvl>
+    <w:lvl w:ilvl="3" w:tplc="04130001" w:tentative="1">
+      <w:start w:val="1"/>
+      <w:numFmt w:val="bullet"/>
+      <w:lvlText w:val=""/>
+      <w:lvlJc w:val="left"/>
+      <w:pPr>
+        <w:ind w:left="2880" w:hanging="360"/>
+      </w:pPr>
+      <w:rPr>
+        <w:rFonts w:ascii="Symbol" w:hAnsi="Symbol" w:hint="default"/>
+      </w:rPr>
+    </w:lvl>
+    <w:lvl w:ilvl="4" w:tplc="04130003" w:tentative="1">
+      <w:start w:val="1"/>
+      <w:numFmt w:val="bullet"/>
+      <w:lvlText w:val="o"/>
+      <w:lvlJc w:val="left"/>
+      <w:pPr>
+        <w:ind w:left="3600" w:hanging="360"/>
+      </w:pPr>
+      <w:rPr>
+        <w:rFonts w:ascii="Courier New" w:hAnsi="Courier New" w:cs="Courier New" w:hint="default"/>
+      </w:rPr>
+    </w:lvl>
+    <w:lvl w:ilvl="5" w:tplc="04130005" w:tentative="1">
+      <w:start w:val="1"/>
+      <w:numFmt w:val="bullet"/>
+      <w:lvlText w:val=""/>
+      <w:lvlJc w:val="left"/>
+      <w:pPr>
+        <w:ind w:left="4320" w:hanging="360"/>
+      </w:pPr>
+      <w:rPr>
+        <w:rFonts w:ascii="Wingdings" w:hAnsi="Wingdings" w:hint="default"/>
+      </w:rPr>
+    </w:lvl>
+    <w:lvl w:ilvl="6" w:tplc="04130001" w:tentative="1">
+      <w:start w:val="1"/>
+      <w:numFmt w:val="bullet"/>
+      <w:lvlText w:val=""/>
+      <w:lvlJc w:val="left"/>
+      <w:pPr>
+        <w:ind w:left="5040" w:hanging="360"/>
+      </w:pPr>
+      <w:rPr>
+        <w:rFonts w:ascii="Symbol" w:hAnsi="Symbol" w:hint="default"/>
+      </w:rPr>
+    </w:lvl>
+    <w:lvl w:ilvl="7" w:tplc="04130003" w:tentative="1">
+      <w:start w:val="1"/>
+      <w:numFmt w:val="bullet"/>
+      <w:lvlText w:val="o"/>
+      <w:lvlJc w:val="left"/>
+      <w:pPr>
+        <w:ind w:left="5760" w:hanging="360"/>
+      </w:pPr>
+      <w:rPr>
+        <w:rFonts w:ascii="Courier New" w:hAnsi="Courier New" w:cs="Courier New" w:hint="default"/>
+      </w:rPr>
+    </w:lvl>
+    <w:lvl w:ilvl="8" w:tplc="04130005" w:tentative="1">
+      <w:start w:val="1"/>
+      <w:numFmt w:val="bullet"/>
+      <w:lvlText w:val=""/>
+      <w:lvlJc w:val="left"/>
+      <w:pPr>
+        <w:ind w:left="6480" w:hanging="360"/>
+      </w:pPr>
+      <w:rPr>
+        <w:rFonts w:ascii="Wingdings" w:hAnsi="Wingdings" w:hint="default"/>
+      </w:rPr>
+    </w:lvl>
+  </w:abstractNum>
+  <w:abstractNum w:abstractNumId="7" w15:restartNumberingAfterBreak="0">
+    <w:nsid w:val="25DC3283"/>
+    <w:multiLevelType w:val="hybridMultilevel"/>
+    <w:tmpl w:val="31EEEE08"/>
+    <w:lvl w:ilvl="0" w:tplc="04130001">
+      <w:start w:val="1"/>
+      <w:numFmt w:val="bullet"/>
+      <w:lvlText w:val=""/>
+      <w:lvlJc w:val="left"/>
+      <w:pPr>
+        <w:ind w:left="720" w:hanging="360"/>
+      </w:pPr>
+      <w:rPr>
+        <w:rFonts w:ascii="Symbol" w:hAnsi="Symbol" w:hint="default"/>
+      </w:rPr>
+    </w:lvl>
+    <w:lvl w:ilvl="1" w:tplc="04130003">
+      <w:start w:val="1"/>
+      <w:numFmt w:val="bullet"/>
+      <w:lvlText w:val="o"/>
+      <w:lvlJc w:val="left"/>
+      <w:pPr>
+        <w:ind w:left="1440" w:hanging="360"/>
+      </w:pPr>
+      <w:rPr>
+        <w:rFonts w:ascii="Courier New" w:hAnsi="Courier New" w:cs="Courier New" w:hint="default"/>
+      </w:rPr>
+    </w:lvl>
+    <w:lvl w:ilvl="2" w:tplc="04130005" w:tentative="1">
+      <w:start w:val="1"/>
+      <w:numFmt w:val="bullet"/>
+      <w:lvlText w:val=""/>
+      <w:lvlJc w:val="left"/>
+      <w:pPr>
+        <w:ind w:left="2160" w:hanging="360"/>
+      </w:pPr>
+      <w:rPr>
+        <w:rFonts w:ascii="Wingdings" w:hAnsi="Wingdings" w:hint="default"/>
+      </w:rPr>
+    </w:lvl>
+    <w:lvl w:ilvl="3" w:tplc="04130001" w:tentative="1">
+      <w:start w:val="1"/>
+      <w:numFmt w:val="bullet"/>
+      <w:lvlText w:val=""/>
+      <w:lvlJc w:val="left"/>
+      <w:pPr>
+        <w:ind w:left="2880" w:hanging="360"/>
+      </w:pPr>
+      <w:rPr>
+        <w:rFonts w:ascii="Symbol" w:hAnsi="Symbol" w:hint="default"/>
+      </w:rPr>
+    </w:lvl>
+    <w:lvl w:ilvl="4" w:tplc="04130003" w:tentative="1">
+      <w:start w:val="1"/>
+      <w:numFmt w:val="bullet"/>
+      <w:lvlText w:val="o"/>
+      <w:lvlJc w:val="left"/>
+      <w:pPr>
+        <w:ind w:left="3600" w:hanging="360"/>
+      </w:pPr>
+      <w:rPr>
+        <w:rFonts w:ascii="Courier New" w:hAnsi="Courier New" w:cs="Courier New" w:hint="default"/>
+      </w:rPr>
+    </w:lvl>
+    <w:lvl w:ilvl="5" w:tplc="04130005" w:tentative="1">
+      <w:start w:val="1"/>
+      <w:numFmt w:val="bullet"/>
+      <w:lvlText w:val=""/>
+      <w:lvlJc w:val="left"/>
+      <w:pPr>
+        <w:ind w:left="4320" w:hanging="360"/>
+      </w:pPr>
+      <w:rPr>
+        <w:rFonts w:ascii="Wingdings" w:hAnsi="Wingdings" w:hint="default"/>
+      </w:rPr>
+    </w:lvl>
+    <w:lvl w:ilvl="6" w:tplc="04130001" w:tentative="1">
+      <w:start w:val="1"/>
+      <w:numFmt w:val="bullet"/>
+      <w:lvlText w:val=""/>
+      <w:lvlJc w:val="left"/>
+      <w:pPr>
+        <w:ind w:left="5040" w:hanging="360"/>
+      </w:pPr>
+      <w:rPr>
+        <w:rFonts w:ascii="Symbol" w:hAnsi="Symbol" w:hint="default"/>
+      </w:rPr>
+    </w:lvl>
+    <w:lvl w:ilvl="7" w:tplc="04130003" w:tentative="1">
+      <w:start w:val="1"/>
+      <w:numFmt w:val="bullet"/>
+      <w:lvlText w:val="o"/>
+      <w:lvlJc w:val="left"/>
+      <w:pPr>
+        <w:ind w:left="5760" w:hanging="360"/>
+      </w:pPr>
+      <w:rPr>
+        <w:rFonts w:ascii="Courier New" w:hAnsi="Courier New" w:cs="Courier New" w:hint="default"/>
+      </w:rPr>
+    </w:lvl>
+    <w:lvl w:ilvl="8" w:tplc="04130005" w:tentative="1">
+      <w:start w:val="1"/>
+      <w:numFmt w:val="bullet"/>
+      <w:lvlText w:val=""/>
+      <w:lvlJc w:val="left"/>
+      <w:pPr>
+        <w:ind w:left="6480" w:hanging="360"/>
+      </w:pPr>
+      <w:rPr>
+        <w:rFonts w:ascii="Wingdings" w:hAnsi="Wingdings" w:hint="default"/>
+      </w:rPr>
+    </w:lvl>
+  </w:abstractNum>
+  <w:abstractNum w:abstractNumId="8" w15:restartNumberingAfterBreak="0">
     <w:nsid w:val="2FC01D77"/>
     <w:multiLevelType w:val="hybridMultilevel"/>
     <w:tmpl w:val="3474B8CE"/>
@@ -2359,7 +3467,120 @@
       </w:rPr>
     </w:lvl>
   </w:abstractNum>
-  <w:abstractNum w:abstractNumId="5" w15:restartNumberingAfterBreak="0">
+  <w:abstractNum w:abstractNumId="9" w15:restartNumberingAfterBreak="0">
+    <w:nsid w:val="35CA41FB"/>
+    <w:multiLevelType w:val="hybridMultilevel"/>
+    <w:tmpl w:val="E7FA26B4"/>
+    <w:lvl w:ilvl="0" w:tplc="04130001">
+      <w:start w:val="1"/>
+      <w:numFmt w:val="bullet"/>
+      <w:lvlText w:val=""/>
+      <w:lvlJc w:val="left"/>
+      <w:pPr>
+        <w:ind w:left="720" w:hanging="360"/>
+      </w:pPr>
+      <w:rPr>
+        <w:rFonts w:ascii="Symbol" w:hAnsi="Symbol" w:hint="default"/>
+      </w:rPr>
+    </w:lvl>
+    <w:lvl w:ilvl="1" w:tplc="04130003" w:tentative="1">
+      <w:start w:val="1"/>
+      <w:numFmt w:val="bullet"/>
+      <w:lvlText w:val="o"/>
+      <w:lvlJc w:val="left"/>
+      <w:pPr>
+        <w:ind w:left="1440" w:hanging="360"/>
+      </w:pPr>
+      <w:rPr>
+        <w:rFonts w:ascii="Courier New" w:hAnsi="Courier New" w:cs="Courier New" w:hint="default"/>
+      </w:rPr>
+    </w:lvl>
+    <w:lvl w:ilvl="2" w:tplc="04130005" w:tentative="1">
+      <w:start w:val="1"/>
+      <w:numFmt w:val="bullet"/>
+      <w:lvlText w:val=""/>
+      <w:lvlJc w:val="left"/>
+      <w:pPr>
+        <w:ind w:left="2160" w:hanging="360"/>
+      </w:pPr>
+      <w:rPr>
+        <w:rFonts w:ascii="Wingdings" w:hAnsi="Wingdings" w:hint="default"/>
+      </w:rPr>
+    </w:lvl>
+    <w:lvl w:ilvl="3" w:tplc="04130001" w:tentative="1">
+      <w:start w:val="1"/>
+      <w:numFmt w:val="bullet"/>
+      <w:lvlText w:val=""/>
+      <w:lvlJc w:val="left"/>
+      <w:pPr>
+        <w:ind w:left="2880" w:hanging="360"/>
+      </w:pPr>
+      <w:rPr>
+        <w:rFonts w:ascii="Symbol" w:hAnsi="Symbol" w:hint="default"/>
+      </w:rPr>
+    </w:lvl>
+    <w:lvl w:ilvl="4" w:tplc="04130003" w:tentative="1">
+      <w:start w:val="1"/>
+      <w:numFmt w:val="bullet"/>
+      <w:lvlText w:val="o"/>
+      <w:lvlJc w:val="left"/>
+      <w:pPr>
+        <w:ind w:left="3600" w:hanging="360"/>
+      </w:pPr>
+      <w:rPr>
+        <w:rFonts w:ascii="Courier New" w:hAnsi="Courier New" w:cs="Courier New" w:hint="default"/>
+      </w:rPr>
+    </w:lvl>
+    <w:lvl w:ilvl="5" w:tplc="04130005" w:tentative="1">
+      <w:start w:val="1"/>
+      <w:numFmt w:val="bullet"/>
+      <w:lvlText w:val=""/>
+      <w:lvlJc w:val="left"/>
+      <w:pPr>
+        <w:ind w:left="4320" w:hanging="360"/>
+      </w:pPr>
+      <w:rPr>
+        <w:rFonts w:ascii="Wingdings" w:hAnsi="Wingdings" w:hint="default"/>
+      </w:rPr>
+    </w:lvl>
+    <w:lvl w:ilvl="6" w:tplc="04130001" w:tentative="1">
+      <w:start w:val="1"/>
+      <w:numFmt w:val="bullet"/>
+      <w:lvlText w:val=""/>
+      <w:lvlJc w:val="left"/>
+      <w:pPr>
+        <w:ind w:left="5040" w:hanging="360"/>
+      </w:pPr>
+      <w:rPr>
+        <w:rFonts w:ascii="Symbol" w:hAnsi="Symbol" w:hint="default"/>
+      </w:rPr>
+    </w:lvl>
+    <w:lvl w:ilvl="7" w:tplc="04130003" w:tentative="1">
+      <w:start w:val="1"/>
+      <w:numFmt w:val="bullet"/>
+      <w:lvlText w:val="o"/>
+      <w:lvlJc w:val="left"/>
+      <w:pPr>
+        <w:ind w:left="5760" w:hanging="360"/>
+      </w:pPr>
+      <w:rPr>
+        <w:rFonts w:ascii="Courier New" w:hAnsi="Courier New" w:cs="Courier New" w:hint="default"/>
+      </w:rPr>
+    </w:lvl>
+    <w:lvl w:ilvl="8" w:tplc="04130005" w:tentative="1">
+      <w:start w:val="1"/>
+      <w:numFmt w:val="bullet"/>
+      <w:lvlText w:val=""/>
+      <w:lvlJc w:val="left"/>
+      <w:pPr>
+        <w:ind w:left="6480" w:hanging="360"/>
+      </w:pPr>
+      <w:rPr>
+        <w:rFonts w:ascii="Wingdings" w:hAnsi="Wingdings" w:hint="default"/>
+      </w:rPr>
+    </w:lvl>
+  </w:abstractNum>
+  <w:abstractNum w:abstractNumId="10" w15:restartNumberingAfterBreak="0">
     <w:nsid w:val="3B3A543F"/>
     <w:multiLevelType w:val="hybridMultilevel"/>
     <w:tmpl w:val="70EC7898"/>
@@ -2472,7 +3693,7 @@
       </w:rPr>
     </w:lvl>
   </w:abstractNum>
-  <w:abstractNum w:abstractNumId="6" w15:restartNumberingAfterBreak="0">
+  <w:abstractNum w:abstractNumId="11" w15:restartNumberingAfterBreak="0">
     <w:nsid w:val="428D5C57"/>
     <w:multiLevelType w:val="hybridMultilevel"/>
     <w:tmpl w:val="97809FDC"/>
@@ -2585,7 +3806,7 @@
       </w:rPr>
     </w:lvl>
   </w:abstractNum>
-  <w:abstractNum w:abstractNumId="7" w15:restartNumberingAfterBreak="0">
+  <w:abstractNum w:abstractNumId="12" w15:restartNumberingAfterBreak="0">
     <w:nsid w:val="4449560F"/>
     <w:multiLevelType w:val="hybridMultilevel"/>
     <w:tmpl w:val="708E843A"/>
@@ -2698,7 +3919,120 @@
       </w:rPr>
     </w:lvl>
   </w:abstractNum>
-  <w:abstractNum w:abstractNumId="8" w15:restartNumberingAfterBreak="0">
+  <w:abstractNum w:abstractNumId="13" w15:restartNumberingAfterBreak="0">
+    <w:nsid w:val="4A9B72E6"/>
+    <w:multiLevelType w:val="hybridMultilevel"/>
+    <w:tmpl w:val="4D4494B8"/>
+    <w:lvl w:ilvl="0" w:tplc="04130001">
+      <w:start w:val="1"/>
+      <w:numFmt w:val="bullet"/>
+      <w:lvlText w:val=""/>
+      <w:lvlJc w:val="left"/>
+      <w:pPr>
+        <w:ind w:left="720" w:hanging="360"/>
+      </w:pPr>
+      <w:rPr>
+        <w:rFonts w:ascii="Symbol" w:hAnsi="Symbol" w:hint="default"/>
+      </w:rPr>
+    </w:lvl>
+    <w:lvl w:ilvl="1" w:tplc="04130003" w:tentative="1">
+      <w:start w:val="1"/>
+      <w:numFmt w:val="bullet"/>
+      <w:lvlText w:val="o"/>
+      <w:lvlJc w:val="left"/>
+      <w:pPr>
+        <w:ind w:left="1440" w:hanging="360"/>
+      </w:pPr>
+      <w:rPr>
+        <w:rFonts w:ascii="Courier New" w:hAnsi="Courier New" w:cs="Courier New" w:hint="default"/>
+      </w:rPr>
+    </w:lvl>
+    <w:lvl w:ilvl="2" w:tplc="04130005" w:tentative="1">
+      <w:start w:val="1"/>
+      <w:numFmt w:val="bullet"/>
+      <w:lvlText w:val=""/>
+      <w:lvlJc w:val="left"/>
+      <w:pPr>
+        <w:ind w:left="2160" w:hanging="360"/>
+      </w:pPr>
+      <w:rPr>
+        <w:rFonts w:ascii="Wingdings" w:hAnsi="Wingdings" w:hint="default"/>
+      </w:rPr>
+    </w:lvl>
+    <w:lvl w:ilvl="3" w:tplc="04130001" w:tentative="1">
+      <w:start w:val="1"/>
+      <w:numFmt w:val="bullet"/>
+      <w:lvlText w:val=""/>
+      <w:lvlJc w:val="left"/>
+      <w:pPr>
+        <w:ind w:left="2880" w:hanging="360"/>
+      </w:pPr>
+      <w:rPr>
+        <w:rFonts w:ascii="Symbol" w:hAnsi="Symbol" w:hint="default"/>
+      </w:rPr>
+    </w:lvl>
+    <w:lvl w:ilvl="4" w:tplc="04130003" w:tentative="1">
+      <w:start w:val="1"/>
+      <w:numFmt w:val="bullet"/>
+      <w:lvlText w:val="o"/>
+      <w:lvlJc w:val="left"/>
+      <w:pPr>
+        <w:ind w:left="3600" w:hanging="360"/>
+      </w:pPr>
+      <w:rPr>
+        <w:rFonts w:ascii="Courier New" w:hAnsi="Courier New" w:cs="Courier New" w:hint="default"/>
+      </w:rPr>
+    </w:lvl>
+    <w:lvl w:ilvl="5" w:tplc="04130005" w:tentative="1">
+      <w:start w:val="1"/>
+      <w:numFmt w:val="bullet"/>
+      <w:lvlText w:val=""/>
+      <w:lvlJc w:val="left"/>
+      <w:pPr>
+        <w:ind w:left="4320" w:hanging="360"/>
+      </w:pPr>
+      <w:rPr>
+        <w:rFonts w:ascii="Wingdings" w:hAnsi="Wingdings" w:hint="default"/>
+      </w:rPr>
+    </w:lvl>
+    <w:lvl w:ilvl="6" w:tplc="04130001" w:tentative="1">
+      <w:start w:val="1"/>
+      <w:numFmt w:val="bullet"/>
+      <w:lvlText w:val=""/>
+      <w:lvlJc w:val="left"/>
+      <w:pPr>
+        <w:ind w:left="5040" w:hanging="360"/>
+      </w:pPr>
+      <w:rPr>
+        <w:rFonts w:ascii="Symbol" w:hAnsi="Symbol" w:hint="default"/>
+      </w:rPr>
+    </w:lvl>
+    <w:lvl w:ilvl="7" w:tplc="04130003" w:tentative="1">
+      <w:start w:val="1"/>
+      <w:numFmt w:val="bullet"/>
+      <w:lvlText w:val="o"/>
+      <w:lvlJc w:val="left"/>
+      <w:pPr>
+        <w:ind w:left="5760" w:hanging="360"/>
+      </w:pPr>
+      <w:rPr>
+        <w:rFonts w:ascii="Courier New" w:hAnsi="Courier New" w:cs="Courier New" w:hint="default"/>
+      </w:rPr>
+    </w:lvl>
+    <w:lvl w:ilvl="8" w:tplc="04130005" w:tentative="1">
+      <w:start w:val="1"/>
+      <w:numFmt w:val="bullet"/>
+      <w:lvlText w:val=""/>
+      <w:lvlJc w:val="left"/>
+      <w:pPr>
+        <w:ind w:left="6480" w:hanging="360"/>
+      </w:pPr>
+      <w:rPr>
+        <w:rFonts w:ascii="Wingdings" w:hAnsi="Wingdings" w:hint="default"/>
+      </w:rPr>
+    </w:lvl>
+  </w:abstractNum>
+  <w:abstractNum w:abstractNumId="14" w15:restartNumberingAfterBreak="0">
     <w:nsid w:val="542D7D1C"/>
     <w:multiLevelType w:val="hybridMultilevel"/>
     <w:tmpl w:val="DBAAB076"/>
@@ -2811,7 +4145,7 @@
       </w:rPr>
     </w:lvl>
   </w:abstractNum>
-  <w:abstractNum w:abstractNumId="9" w15:restartNumberingAfterBreak="0">
+  <w:abstractNum w:abstractNumId="15" w15:restartNumberingAfterBreak="0">
     <w:nsid w:val="5588102C"/>
     <w:multiLevelType w:val="hybridMultilevel"/>
     <w:tmpl w:val="4C523D4A"/>
@@ -2924,7 +4258,7 @@
       </w:rPr>
     </w:lvl>
   </w:abstractNum>
-  <w:abstractNum w:abstractNumId="10" w15:restartNumberingAfterBreak="0">
+  <w:abstractNum w:abstractNumId="16" w15:restartNumberingAfterBreak="0">
     <w:nsid w:val="595D130D"/>
     <w:multiLevelType w:val="hybridMultilevel"/>
     <w:tmpl w:val="1758EBE0"/>
@@ -3037,7 +4371,233 @@
       </w:rPr>
     </w:lvl>
   </w:abstractNum>
-  <w:abstractNum w:abstractNumId="11" w15:restartNumberingAfterBreak="0">
+  <w:abstractNum w:abstractNumId="17" w15:restartNumberingAfterBreak="0">
+    <w:nsid w:val="603818EE"/>
+    <w:multiLevelType w:val="hybridMultilevel"/>
+    <w:tmpl w:val="D188EBB8"/>
+    <w:lvl w:ilvl="0" w:tplc="04130001">
+      <w:start w:val="1"/>
+      <w:numFmt w:val="bullet"/>
+      <w:lvlText w:val=""/>
+      <w:lvlJc w:val="left"/>
+      <w:pPr>
+        <w:ind w:left="720" w:hanging="360"/>
+      </w:pPr>
+      <w:rPr>
+        <w:rFonts w:ascii="Symbol" w:hAnsi="Symbol" w:hint="default"/>
+      </w:rPr>
+    </w:lvl>
+    <w:lvl w:ilvl="1" w:tplc="04130003" w:tentative="1">
+      <w:start w:val="1"/>
+      <w:numFmt w:val="bullet"/>
+      <w:lvlText w:val="o"/>
+      <w:lvlJc w:val="left"/>
+      <w:pPr>
+        <w:ind w:left="1440" w:hanging="360"/>
+      </w:pPr>
+      <w:rPr>
+        <w:rFonts w:ascii="Courier New" w:hAnsi="Courier New" w:cs="Courier New" w:hint="default"/>
+      </w:rPr>
+    </w:lvl>
+    <w:lvl w:ilvl="2" w:tplc="04130005" w:tentative="1">
+      <w:start w:val="1"/>
+      <w:numFmt w:val="bullet"/>
+      <w:lvlText w:val=""/>
+      <w:lvlJc w:val="left"/>
+      <w:pPr>
+        <w:ind w:left="2160" w:hanging="360"/>
+      </w:pPr>
+      <w:rPr>
+        <w:rFonts w:ascii="Wingdings" w:hAnsi="Wingdings" w:hint="default"/>
+      </w:rPr>
+    </w:lvl>
+    <w:lvl w:ilvl="3" w:tplc="04130001" w:tentative="1">
+      <w:start w:val="1"/>
+      <w:numFmt w:val="bullet"/>
+      <w:lvlText w:val=""/>
+      <w:lvlJc w:val="left"/>
+      <w:pPr>
+        <w:ind w:left="2880" w:hanging="360"/>
+      </w:pPr>
+      <w:rPr>
+        <w:rFonts w:ascii="Symbol" w:hAnsi="Symbol" w:hint="default"/>
+      </w:rPr>
+    </w:lvl>
+    <w:lvl w:ilvl="4" w:tplc="04130003" w:tentative="1">
+      <w:start w:val="1"/>
+      <w:numFmt w:val="bullet"/>
+      <w:lvlText w:val="o"/>
+      <w:lvlJc w:val="left"/>
+      <w:pPr>
+        <w:ind w:left="3600" w:hanging="360"/>
+      </w:pPr>
+      <w:rPr>
+        <w:rFonts w:ascii="Courier New" w:hAnsi="Courier New" w:cs="Courier New" w:hint="default"/>
+      </w:rPr>
+    </w:lvl>
+    <w:lvl w:ilvl="5" w:tplc="04130005" w:tentative="1">
+      <w:start w:val="1"/>
+      <w:numFmt w:val="bullet"/>
+      <w:lvlText w:val=""/>
+      <w:lvlJc w:val="left"/>
+      <w:pPr>
+        <w:ind w:left="4320" w:hanging="360"/>
+      </w:pPr>
+      <w:rPr>
+        <w:rFonts w:ascii="Wingdings" w:hAnsi="Wingdings" w:hint="default"/>
+      </w:rPr>
+    </w:lvl>
+    <w:lvl w:ilvl="6" w:tplc="04130001" w:tentative="1">
+      <w:start w:val="1"/>
+      <w:numFmt w:val="bullet"/>
+      <w:lvlText w:val=""/>
+      <w:lvlJc w:val="left"/>
+      <w:pPr>
+        <w:ind w:left="5040" w:hanging="360"/>
+      </w:pPr>
+      <w:rPr>
+        <w:rFonts w:ascii="Symbol" w:hAnsi="Symbol" w:hint="default"/>
+      </w:rPr>
+    </w:lvl>
+    <w:lvl w:ilvl="7" w:tplc="04130003" w:tentative="1">
+      <w:start w:val="1"/>
+      <w:numFmt w:val="bullet"/>
+      <w:lvlText w:val="o"/>
+      <w:lvlJc w:val="left"/>
+      <w:pPr>
+        <w:ind w:left="5760" w:hanging="360"/>
+      </w:pPr>
+      <w:rPr>
+        <w:rFonts w:ascii="Courier New" w:hAnsi="Courier New" w:cs="Courier New" w:hint="default"/>
+      </w:rPr>
+    </w:lvl>
+    <w:lvl w:ilvl="8" w:tplc="04130005" w:tentative="1">
+      <w:start w:val="1"/>
+      <w:numFmt w:val="bullet"/>
+      <w:lvlText w:val=""/>
+      <w:lvlJc w:val="left"/>
+      <w:pPr>
+        <w:ind w:left="6480" w:hanging="360"/>
+      </w:pPr>
+      <w:rPr>
+        <w:rFonts w:ascii="Wingdings" w:hAnsi="Wingdings" w:hint="default"/>
+      </w:rPr>
+    </w:lvl>
+  </w:abstractNum>
+  <w:abstractNum w:abstractNumId="18" w15:restartNumberingAfterBreak="0">
+    <w:nsid w:val="66EE0156"/>
+    <w:multiLevelType w:val="hybridMultilevel"/>
+    <w:tmpl w:val="ED0EDA36"/>
+    <w:lvl w:ilvl="0" w:tplc="04130001">
+      <w:start w:val="1"/>
+      <w:numFmt w:val="bullet"/>
+      <w:lvlText w:val=""/>
+      <w:lvlJc w:val="left"/>
+      <w:pPr>
+        <w:ind w:left="720" w:hanging="360"/>
+      </w:pPr>
+      <w:rPr>
+        <w:rFonts w:ascii="Symbol" w:hAnsi="Symbol" w:hint="default"/>
+      </w:rPr>
+    </w:lvl>
+    <w:lvl w:ilvl="1" w:tplc="04130003">
+      <w:start w:val="1"/>
+      <w:numFmt w:val="bullet"/>
+      <w:lvlText w:val="o"/>
+      <w:lvlJc w:val="left"/>
+      <w:pPr>
+        <w:ind w:left="1440" w:hanging="360"/>
+      </w:pPr>
+      <w:rPr>
+        <w:rFonts w:ascii="Courier New" w:hAnsi="Courier New" w:cs="Courier New" w:hint="default"/>
+      </w:rPr>
+    </w:lvl>
+    <w:lvl w:ilvl="2" w:tplc="04130005" w:tentative="1">
+      <w:start w:val="1"/>
+      <w:numFmt w:val="bullet"/>
+      <w:lvlText w:val=""/>
+      <w:lvlJc w:val="left"/>
+      <w:pPr>
+        <w:ind w:left="2160" w:hanging="360"/>
+      </w:pPr>
+      <w:rPr>
+        <w:rFonts w:ascii="Wingdings" w:hAnsi="Wingdings" w:hint="default"/>
+      </w:rPr>
+    </w:lvl>
+    <w:lvl w:ilvl="3" w:tplc="04130001" w:tentative="1">
+      <w:start w:val="1"/>
+      <w:numFmt w:val="bullet"/>
+      <w:lvlText w:val=""/>
+      <w:lvlJc w:val="left"/>
+      <w:pPr>
+        <w:ind w:left="2880" w:hanging="360"/>
+      </w:pPr>
+      <w:rPr>
+        <w:rFonts w:ascii="Symbol" w:hAnsi="Symbol" w:hint="default"/>
+      </w:rPr>
+    </w:lvl>
+    <w:lvl w:ilvl="4" w:tplc="04130003" w:tentative="1">
+      <w:start w:val="1"/>
+      <w:numFmt w:val="bullet"/>
+      <w:lvlText w:val="o"/>
+      <w:lvlJc w:val="left"/>
+      <w:pPr>
+        <w:ind w:left="3600" w:hanging="360"/>
+      </w:pPr>
+      <w:rPr>
+        <w:rFonts w:ascii="Courier New" w:hAnsi="Courier New" w:cs="Courier New" w:hint="default"/>
+      </w:rPr>
+    </w:lvl>
+    <w:lvl w:ilvl="5" w:tplc="04130005" w:tentative="1">
+      <w:start w:val="1"/>
+      <w:numFmt w:val="bullet"/>
+      <w:lvlText w:val=""/>
+      <w:lvlJc w:val="left"/>
+      <w:pPr>
+        <w:ind w:left="4320" w:hanging="360"/>
+      </w:pPr>
+      <w:rPr>
+        <w:rFonts w:ascii="Wingdings" w:hAnsi="Wingdings" w:hint="default"/>
+      </w:rPr>
+    </w:lvl>
+    <w:lvl w:ilvl="6" w:tplc="04130001" w:tentative="1">
+      <w:start w:val="1"/>
+      <w:numFmt w:val="bullet"/>
+      <w:lvlText w:val=""/>
+      <w:lvlJc w:val="left"/>
+      <w:pPr>
+        <w:ind w:left="5040" w:hanging="360"/>
+      </w:pPr>
+      <w:rPr>
+        <w:rFonts w:ascii="Symbol" w:hAnsi="Symbol" w:hint="default"/>
+      </w:rPr>
+    </w:lvl>
+    <w:lvl w:ilvl="7" w:tplc="04130003" w:tentative="1">
+      <w:start w:val="1"/>
+      <w:numFmt w:val="bullet"/>
+      <w:lvlText w:val="o"/>
+      <w:lvlJc w:val="left"/>
+      <w:pPr>
+        <w:ind w:left="5760" w:hanging="360"/>
+      </w:pPr>
+      <w:rPr>
+        <w:rFonts w:ascii="Courier New" w:hAnsi="Courier New" w:cs="Courier New" w:hint="default"/>
+      </w:rPr>
+    </w:lvl>
+    <w:lvl w:ilvl="8" w:tplc="04130005" w:tentative="1">
+      <w:start w:val="1"/>
+      <w:numFmt w:val="bullet"/>
+      <w:lvlText w:val=""/>
+      <w:lvlJc w:val="left"/>
+      <w:pPr>
+        <w:ind w:left="6480" w:hanging="360"/>
+      </w:pPr>
+      <w:rPr>
+        <w:rFonts w:ascii="Wingdings" w:hAnsi="Wingdings" w:hint="default"/>
+      </w:rPr>
+    </w:lvl>
+  </w:abstractNum>
+  <w:abstractNum w:abstractNumId="19" w15:restartNumberingAfterBreak="0">
     <w:nsid w:val="6D2E5185"/>
     <w:multiLevelType w:val="hybridMultilevel"/>
     <w:tmpl w:val="3DD69D16"/>
@@ -3150,7 +4710,7 @@
       </w:rPr>
     </w:lvl>
   </w:abstractNum>
-  <w:abstractNum w:abstractNumId="12" w15:restartNumberingAfterBreak="0">
+  <w:abstractNum w:abstractNumId="20" w15:restartNumberingAfterBreak="0">
     <w:nsid w:val="6F06103F"/>
     <w:multiLevelType w:val="hybridMultilevel"/>
     <w:tmpl w:val="C518A2D8"/>
@@ -3263,7 +4823,7 @@
       </w:rPr>
     </w:lvl>
   </w:abstractNum>
-  <w:abstractNum w:abstractNumId="13" w15:restartNumberingAfterBreak="0">
+  <w:abstractNum w:abstractNumId="21" w15:restartNumberingAfterBreak="0">
     <w:nsid w:val="6FF72042"/>
     <w:multiLevelType w:val="hybridMultilevel"/>
     <w:tmpl w:val="7F64A918"/>
@@ -3376,7 +4936,7 @@
       </w:rPr>
     </w:lvl>
   </w:abstractNum>
-  <w:abstractNum w:abstractNumId="14" w15:restartNumberingAfterBreak="0">
+  <w:abstractNum w:abstractNumId="22" w15:restartNumberingAfterBreak="0">
     <w:nsid w:val="7C8135EC"/>
     <w:multiLevelType w:val="hybridMultilevel"/>
     <w:tmpl w:val="C442C27E"/>
@@ -3489,7 +5049,7 @@
       </w:rPr>
     </w:lvl>
   </w:abstractNum>
-  <w:abstractNum w:abstractNumId="15" w15:restartNumberingAfterBreak="0">
+  <w:abstractNum w:abstractNumId="23" w15:restartNumberingAfterBreak="0">
     <w:nsid w:val="7FDB470F"/>
     <w:multiLevelType w:val="hybridMultilevel"/>
     <w:tmpl w:val="8548BE7A"/>
@@ -3603,52 +5163,76 @@
     </w:lvl>
   </w:abstractNum>
   <w:num w:numId="1">
-    <w:abstractNumId w:val="12"/>
+    <w:abstractNumId w:val="20"/>
   </w:num>
   <w:num w:numId="2">
-    <w:abstractNumId w:val="13"/>
+    <w:abstractNumId w:val="21"/>
   </w:num>
   <w:num w:numId="3">
-    <w:abstractNumId w:val="2"/>
+    <w:abstractNumId w:val="3"/>
   </w:num>
   <w:num w:numId="4">
+    <w:abstractNumId w:val="22"/>
+  </w:num>
+  <w:num w:numId="5">
     <w:abstractNumId w:val="14"/>
   </w:num>
-  <w:num w:numId="5">
-    <w:abstractNumId w:val="8"/>
+  <w:num w:numId="6">
+    <w:abstractNumId w:val="19"/>
   </w:num>
-  <w:num w:numId="6">
+  <w:num w:numId="7">
     <w:abstractNumId w:val="11"/>
   </w:num>
-  <w:num w:numId="7">
-    <w:abstractNumId w:val="6"/>
-  </w:num>
   <w:num w:numId="8">
-    <w:abstractNumId w:val="15"/>
+    <w:abstractNumId w:val="23"/>
   </w:num>
   <w:num w:numId="9">
     <w:abstractNumId w:val="1"/>
   </w:num>
   <w:num w:numId="10">
-    <w:abstractNumId w:val="10"/>
+    <w:abstractNumId w:val="16"/>
   </w:num>
   <w:num w:numId="11">
     <w:abstractNumId w:val="0"/>
   </w:num>
   <w:num w:numId="12">
-    <w:abstractNumId w:val="3"/>
+    <w:abstractNumId w:val="4"/>
   </w:num>
   <w:num w:numId="13">
+    <w:abstractNumId w:val="10"/>
+  </w:num>
+  <w:num w:numId="14">
+    <w:abstractNumId w:val="15"/>
+  </w:num>
+  <w:num w:numId="15">
+    <w:abstractNumId w:val="8"/>
+  </w:num>
+  <w:num w:numId="16">
+    <w:abstractNumId w:val="12"/>
+  </w:num>
+  <w:num w:numId="17">
+    <w:abstractNumId w:val="2"/>
+  </w:num>
+  <w:num w:numId="18">
+    <w:abstractNumId w:val="18"/>
+  </w:num>
+  <w:num w:numId="19">
+    <w:abstractNumId w:val="13"/>
+  </w:num>
+  <w:num w:numId="20">
     <w:abstractNumId w:val="5"/>
   </w:num>
-  <w:num w:numId="14">
+  <w:num w:numId="21">
     <w:abstractNumId w:val="9"/>
   </w:num>
-  <w:num w:numId="15">
-    <w:abstractNumId w:val="4"/>
+  <w:num w:numId="22">
+    <w:abstractNumId w:val="7"/>
   </w:num>
-  <w:num w:numId="16">
-    <w:abstractNumId w:val="7"/>
+  <w:num w:numId="23">
+    <w:abstractNumId w:val="17"/>
+  </w:num>
+  <w:num w:numId="24">
+    <w:abstractNumId w:val="6"/>
   </w:num>
   <w:numIdMacAtCleanup w:val="10"/>
 </w:numbering>

</xml_diff>

<commit_message>
Adds large parts of the framework needed for the game to work
Terrains, actually finishing levels, improvements to movement, etc.
</commit_message>
<xml_diff>
--- a/non-game/[Idea] Rolling in the Sheepe.docx
+++ b/non-game/[Idea] Rolling in the Sheepe.docx
@@ -7,8 +7,13 @@
         <w:pStyle w:val="Heading1"/>
       </w:pPr>
       <w:r>
-        <w:t>Rolling in the sheepe</w:t>
-      </w:r>
+        <w:t xml:space="preserve">Rolling in the </w:t>
+      </w:r>
+      <w:proofErr w:type="spellStart"/>
+      <w:r>
+        <w:t>sheepe</w:t>
+      </w:r>
+      <w:proofErr w:type="spellEnd"/>
     </w:p>
     <w:p>
       <w:pPr>
@@ -609,6 +614,356 @@
     </w:p>
     <w:p>
       <w:pPr>
+        <w:pStyle w:val="Heading2"/>
+      </w:pPr>
+      <w:r>
+        <w:lastRenderedPageBreak/>
+        <w:t>Terrain types</w:t>
+      </w:r>
+    </w:p>
+    <w:p>
+      <w:pPr>
+        <w:pStyle w:val="ListParagraph"/>
+        <w:numPr>
+          <w:ilvl w:val="0"/>
+          <w:numId w:val="27"/>
+        </w:numPr>
+        <w:rPr>
+          <w:lang w:val="en-US"/>
+        </w:rPr>
+      </w:pPr>
+      <w:r>
+        <w:rPr>
+          <w:b/>
+          <w:bCs/>
+          <w:lang w:val="en-US"/>
+        </w:rPr>
+        <w:t>Finish:</w:t>
+      </w:r>
+      <w:r>
+        <w:rPr>
+          <w:lang w:val="en-US"/>
+        </w:rPr>
+        <w:t xml:space="preserve"> touch it to win</w:t>
+      </w:r>
+    </w:p>
+    <w:p>
+      <w:pPr>
+        <w:pStyle w:val="ListParagraph"/>
+        <w:numPr>
+          <w:ilvl w:val="0"/>
+          <w:numId w:val="27"/>
+        </w:numPr>
+        <w:rPr>
+          <w:lang w:val="en-US"/>
+        </w:rPr>
+      </w:pPr>
+      <w:proofErr w:type="spellStart"/>
+      <w:r>
+        <w:rPr>
+          <w:b/>
+          <w:bCs/>
+          <w:lang w:val="en-US"/>
+        </w:rPr>
+        <w:t>CoinLock</w:t>
+      </w:r>
+      <w:proofErr w:type="spellEnd"/>
+      <w:r>
+        <w:rPr>
+          <w:b/>
+          <w:bCs/>
+          <w:lang w:val="en-US"/>
+        </w:rPr>
+        <w:t xml:space="preserve"> </w:t>
+      </w:r>
+      <w:r>
+        <w:rPr>
+          <w:lang w:val="en-US"/>
+        </w:rPr>
+        <w:t>=&gt;</w:t>
+      </w:r>
+      <w:r>
+        <w:rPr>
+          <w:b/>
+          <w:bCs/>
+          <w:lang w:val="en-US"/>
+        </w:rPr>
+        <w:t xml:space="preserve"> </w:t>
+      </w:r>
+      <w:r>
+        <w:rPr>
+          <w:lang w:val="en-US"/>
+        </w:rPr>
+        <w:t xml:space="preserve">backdrop for coin lock </w:t>
+      </w:r>
+    </w:p>
+    <w:p>
+      <w:pPr>
+        <w:pStyle w:val="ListParagraph"/>
+        <w:numPr>
+          <w:ilvl w:val="0"/>
+          <w:numId w:val="27"/>
+        </w:numPr>
+        <w:rPr>
+          <w:lang w:val="en-US"/>
+        </w:rPr>
+      </w:pPr>
+      <w:r>
+        <w:rPr>
+          <w:b/>
+          <w:bCs/>
+          <w:lang w:val="en-US"/>
+        </w:rPr>
+        <w:t>Reverse Gravity</w:t>
+      </w:r>
+    </w:p>
+    <w:p>
+      <w:pPr>
+        <w:pStyle w:val="ListParagraph"/>
+        <w:numPr>
+          <w:ilvl w:val="0"/>
+          <w:numId w:val="27"/>
+        </w:numPr>
+        <w:rPr>
+          <w:lang w:val="en-US"/>
+        </w:rPr>
+      </w:pPr>
+      <w:r>
+        <w:rPr>
+          <w:b/>
+          <w:bCs/>
+          <w:lang w:val="en-US"/>
+        </w:rPr>
+        <w:t>No Gravity</w:t>
+      </w:r>
+    </w:p>
+    <w:p>
+      <w:pPr>
+        <w:pStyle w:val="ListParagraph"/>
+        <w:numPr>
+          <w:ilvl w:val="0"/>
+          <w:numId w:val="27"/>
+        </w:numPr>
+        <w:rPr>
+          <w:lang w:val="en-US"/>
+        </w:rPr>
+      </w:pPr>
+      <w:r>
+        <w:rPr>
+          <w:b/>
+          <w:bCs/>
+          <w:lang w:val="en-US"/>
+        </w:rPr>
+        <w:t>Speed Boost</w:t>
+      </w:r>
+    </w:p>
+    <w:p>
+      <w:pPr>
+        <w:pStyle w:val="ListParagraph"/>
+        <w:numPr>
+          <w:ilvl w:val="0"/>
+          <w:numId w:val="27"/>
+        </w:numPr>
+        <w:rPr>
+          <w:lang w:val="en-US"/>
+        </w:rPr>
+      </w:pPr>
+      <w:r>
+        <w:rPr>
+          <w:b/>
+          <w:bCs/>
+          <w:lang w:val="en-US"/>
+        </w:rPr>
+        <w:t xml:space="preserve">(Speed slowdown? Speed reset? </w:t>
+      </w:r>
+      <w:proofErr w:type="spellStart"/>
+      <w:r>
+        <w:rPr>
+          <w:b/>
+          <w:bCs/>
+          <w:lang w:val="en-US"/>
+        </w:rPr>
+        <w:t>Slowmo</w:t>
+      </w:r>
+      <w:proofErr w:type="spellEnd"/>
+      <w:r>
+        <w:rPr>
+          <w:b/>
+          <w:bCs/>
+          <w:lang w:val="en-US"/>
+        </w:rPr>
+        <w:t>?)</w:t>
+      </w:r>
+    </w:p>
+    <w:p>
+      <w:pPr>
+        <w:pStyle w:val="ListParagraph"/>
+        <w:numPr>
+          <w:ilvl w:val="0"/>
+          <w:numId w:val="27"/>
+        </w:numPr>
+        <w:rPr>
+          <w:lang w:val="en-US"/>
+        </w:rPr>
+      </w:pPr>
+      <w:r>
+        <w:rPr>
+          <w:b/>
+          <w:bCs/>
+          <w:lang w:val="en-US"/>
+        </w:rPr>
+        <w:t>Glue</w:t>
+      </w:r>
+      <w:r>
+        <w:rPr>
+          <w:b/>
+          <w:bCs/>
+          <w:lang w:val="en-US"/>
+        </w:rPr>
+        <w:t xml:space="preserve"> </w:t>
+      </w:r>
+      <w:r>
+        <w:rPr>
+          <w:lang w:val="en-US"/>
+        </w:rPr>
+        <w:t>=&gt;</w:t>
+      </w:r>
+      <w:r>
+        <w:rPr>
+          <w:lang w:val="en-US"/>
+        </w:rPr>
+        <w:t xml:space="preserve"> touching an old part of yours will glue it back to you</w:t>
+      </w:r>
+    </w:p>
+    <w:p>
+      <w:pPr>
+        <w:pStyle w:val="ListParagraph"/>
+        <w:numPr>
+          <w:ilvl w:val="0"/>
+          <w:numId w:val="27"/>
+        </w:numPr>
+        <w:rPr>
+          <w:b/>
+          <w:bCs/>
+          <w:lang w:val="en-US"/>
+        </w:rPr>
+      </w:pPr>
+      <w:r>
+        <w:rPr>
+          <w:b/>
+          <w:bCs/>
+          <w:lang w:val="en-US"/>
+        </w:rPr>
+        <w:t>Spiderman</w:t>
+      </w:r>
+      <w:r>
+        <w:rPr>
+          <w:lang w:val="en-US"/>
+        </w:rPr>
+        <w:t xml:space="preserve"> =&gt; you cling (strongly) to all walls around you</w:t>
+      </w:r>
+    </w:p>
+    <w:p>
+      <w:pPr>
+        <w:rPr>
+          <w:lang w:val="en-US"/>
+        </w:rPr>
+      </w:pPr>
+    </w:p>
+    <w:p>
+      <w:pPr>
+        <w:pStyle w:val="Heading2"/>
+      </w:pPr>
+      <w:r>
+        <w:t>Room types</w:t>
+      </w:r>
+    </w:p>
+    <w:p>
+      <w:pPr>
+        <w:rPr>
+          <w:lang w:val="en-US"/>
+        </w:rPr>
+      </w:pPr>
+      <w:r>
+        <w:rPr>
+          <w:b/>
+          <w:bCs/>
+          <w:lang w:val="en-US"/>
+        </w:rPr>
+        <w:t>Make these modules.</w:t>
+      </w:r>
+      <w:r>
+        <w:rPr>
+          <w:lang w:val="en-US"/>
+        </w:rPr>
+        <w:t xml:space="preserve"> Instead of putting them </w:t>
+      </w:r>
+      <w:r>
+        <w:rPr>
+          <w:i/>
+          <w:iCs/>
+          <w:lang w:val="en-US"/>
+        </w:rPr>
+        <w:t>inside the room script</w:t>
+      </w:r>
+      <w:r>
+        <w:rPr>
+          <w:lang w:val="en-US"/>
+        </w:rPr>
+        <w:t>, just spawn an extra node with its own script. Once fulfilled, it just sends a signal (to its parent room) that it should release its lock).</w:t>
+      </w:r>
+    </w:p>
+    <w:p>
+      <w:pPr>
+        <w:rPr>
+          <w:lang w:val="en-US"/>
+        </w:rPr>
+      </w:pPr>
+    </w:p>
+    <w:p>
+      <w:pPr>
+        <w:pStyle w:val="ListParagraph"/>
+        <w:numPr>
+          <w:ilvl w:val="0"/>
+          <w:numId w:val="28"/>
+        </w:numPr>
+        <w:rPr>
+          <w:lang w:val="en-US"/>
+        </w:rPr>
+      </w:pPr>
+      <w:proofErr w:type="spellStart"/>
+      <w:r>
+        <w:rPr>
+          <w:b/>
+          <w:bCs/>
+          <w:lang w:val="en-US"/>
+        </w:rPr>
+        <w:t>CoinLock</w:t>
+      </w:r>
+      <w:proofErr w:type="spellEnd"/>
+      <w:r>
+        <w:rPr>
+          <w:b/>
+          <w:bCs/>
+          <w:lang w:val="en-US"/>
+        </w:rPr>
+        <w:t>:</w:t>
+      </w:r>
+      <w:r>
+        <w:rPr>
+          <w:lang w:val="en-US"/>
+        </w:rPr>
+        <w:t xml:space="preserve"> </w:t>
+      </w:r>
+      <w:r>
+        <w:rPr>
+          <w:lang w:val="en-US"/>
+        </w:rPr>
+        <w:t>Regularly spawns new coins. (Within min/max bounds.) When touched by player, its collected. Keeps counter in background. When counter above 10, the lock opens.</w:t>
+      </w:r>
+    </w:p>
+    <w:p>
+      <w:pPr>
         <w:spacing w:after="160" w:line="259" w:lineRule="auto"/>
         <w:rPr>
           <w:rFonts w:ascii="HAMMOCK Black" w:eastAsiaTheme="majorEastAsia" w:hAnsi="HAMMOCK Black" w:cstheme="majorBidi"/>
@@ -621,7 +976,6 @@
         <w:rPr>
           <w:lang w:val="en-US"/>
         </w:rPr>
-        <w:lastRenderedPageBreak/>
         <w:br w:type="page"/>
       </w:r>
     </w:p>
@@ -653,7 +1007,7 @@
         <w:pStyle w:val="Heading2"/>
       </w:pPr>
       <w:r>
-        <w:t>New pathing algorithm</w:t>
+        <w:t>Gameplay (Essentials)</w:t>
       </w:r>
     </w:p>
     <w:p>
@@ -668,63 +1022,13 @@
           <w:bCs/>
           <w:lang w:val="en-US"/>
         </w:rPr>
-        <w:t>Step 0:</w:t>
-      </w:r>
-      <w:r>
-        <w:rPr>
-          <w:lang w:val="en-US"/>
-        </w:rPr>
-        <w:t xml:space="preserve"> Start with a tilemap </w:t>
-      </w:r>
-      <w:r>
-        <w:rPr>
-          <w:i/>
-          <w:iCs/>
-          <w:lang w:val="en-US"/>
-        </w:rPr>
-        <w:t>completely filled</w:t>
-      </w:r>
-      <w:r>
-        <w:rPr>
-          <w:lang w:val="en-US"/>
-        </w:rPr>
-        <w:t xml:space="preserve"> with blocks</w:t>
-      </w:r>
-    </w:p>
-    <w:p>
-      <w:pPr>
-        <w:rPr>
-          <w:b/>
-          <w:bCs/>
-          <w:lang w:val="en-US"/>
-        </w:rPr>
-      </w:pPr>
-    </w:p>
-    <w:p>
-      <w:pPr>
-        <w:rPr>
-          <w:lang w:val="en-US"/>
-        </w:rPr>
-      </w:pPr>
-      <w:r>
-        <w:rPr>
-          <w:b/>
-          <w:bCs/>
-          <w:lang w:val="en-US"/>
-        </w:rPr>
         <w:t>Step 1:</w:t>
       </w:r>
       <w:r>
         <w:rPr>
           <w:lang w:val="en-US"/>
         </w:rPr>
-        <w:t xml:space="preserve"> U</w:t>
-      </w:r>
-      <w:r>
-        <w:rPr>
-          <w:lang w:val="en-US"/>
-        </w:rPr>
-        <w:t>pon “create new room”</w:t>
+        <w:t xml:space="preserve"> When somebody finishes,</w:t>
       </w:r>
     </w:p>
     <w:p>
@@ -732,7 +1036,7 @@
         <w:pStyle w:val="ListParagraph"/>
         <w:numPr>
           <w:ilvl w:val="0"/>
-          <w:numId w:val="22"/>
+          <w:numId w:val="28"/>
         </w:numPr>
         <w:rPr>
           <w:lang w:val="en-US"/>
@@ -740,9 +1044,11 @@
       </w:pPr>
       <w:r>
         <w:rPr>
-          <w:lang w:val="en-US"/>
-        </w:rPr>
-        <w:t>Decide on eraser size. (Any rectangle will do)</w:t>
+          <w:i/>
+          <w:iCs/>
+          <w:lang w:val="en-US"/>
+        </w:rPr>
+        <w:t>Save their rank.</w:t>
       </w:r>
     </w:p>
     <w:p>
@@ -750,49 +1056,19 @@
         <w:pStyle w:val="ListParagraph"/>
         <w:numPr>
           <w:ilvl w:val="0"/>
-          <w:numId w:val="22"/>
+          <w:numId w:val="28"/>
         </w:numPr>
         <w:rPr>
           <w:lang w:val="en-US"/>
         </w:rPr>
       </w:pPr>
-      <w:r>
-        <w:rPr>
-          <w:lang w:val="en-US"/>
-        </w:rPr>
-        <w:t>Cut that rectangle out of the map, starting from last known location.</w:t>
-      </w:r>
-    </w:p>
-    <w:p>
-      <w:pPr>
-        <w:pStyle w:val="ListParagraph"/>
-        <w:numPr>
-          <w:ilvl w:val="1"/>
-          <w:numId w:val="22"/>
-        </w:numPr>
-        <w:rPr>
-          <w:lang w:val="en-US"/>
-        </w:rPr>
-      </w:pPr>
-      <w:r>
-        <w:rPr>
-          <w:lang w:val="en-US"/>
-        </w:rPr>
-        <w:t xml:space="preserve">Can use a random offset, so we start a bit </w:t>
-      </w:r>
       <w:r>
         <w:rPr>
           <w:i/>
           <w:iCs/>
           <w:lang w:val="en-US"/>
         </w:rPr>
-        <w:t>higher</w:t>
-      </w:r>
-      <w:r>
-        <w:rPr>
-          <w:lang w:val="en-US"/>
-        </w:rPr>
-        <w:t xml:space="preserve"> or </w:t>
+        <w:t>D</w:t>
       </w:r>
       <w:r>
         <w:rPr>
@@ -800,13 +1076,55 @@
           <w:iCs/>
           <w:lang w:val="en-US"/>
         </w:rPr>
-        <w:t>lower</w:t>
-      </w:r>
-      <w:r>
-        <w:rPr>
-          <w:lang w:val="en-US"/>
-        </w:rPr>
-        <w:t>, not exactly in center.</w:t>
+        <w:t>isable their body</w:t>
+      </w:r>
+      <w:r>
+        <w:rPr>
+          <w:lang w:val="en-US"/>
+        </w:rPr>
+        <w:t>. (They are still visible, though transparent, and can move. But won’t interact with anything.)</w:t>
+      </w:r>
+    </w:p>
+    <w:p>
+      <w:pPr>
+        <w:rPr>
+          <w:lang w:val="en-US"/>
+        </w:rPr>
+      </w:pPr>
+    </w:p>
+    <w:p>
+      <w:pPr>
+        <w:rPr>
+          <w:lang w:val="en-US"/>
+        </w:rPr>
+      </w:pPr>
+      <w:r>
+        <w:rPr>
+          <w:b/>
+          <w:bCs/>
+          <w:lang w:val="en-US"/>
+        </w:rPr>
+        <w:t>Step 2:</w:t>
+      </w:r>
+      <w:r>
+        <w:rPr>
+          <w:lang w:val="en-US"/>
+        </w:rPr>
+        <w:t xml:space="preserve"> Once </w:t>
+      </w:r>
+      <w:r>
+        <w:rPr>
+          <w:i/>
+          <w:iCs/>
+          <w:lang w:val="en-US"/>
+        </w:rPr>
+        <w:t>everyone</w:t>
+      </w:r>
+      <w:r>
+        <w:rPr>
+          <w:lang w:val="en-US"/>
+        </w:rPr>
+        <w:t xml:space="preserve"> has finished, show an overview of the ranks + times on screen. </w:t>
       </w:r>
     </w:p>
     <w:p>
@@ -814,7 +1132,7 @@
         <w:pStyle w:val="ListParagraph"/>
         <w:numPr>
           <w:ilvl w:val="0"/>
-          <w:numId w:val="22"/>
+          <w:numId w:val="31"/>
         </w:numPr>
         <w:rPr>
           <w:lang w:val="en-US"/>
@@ -824,7 +1142,7 @@
         <w:rPr>
           <w:lang w:val="en-US"/>
         </w:rPr>
-        <w:t>Save this rectangle as the “room”</w:t>
+        <w:t>Don’t go to a separate screen; just show in a neat widget to the side.</w:t>
       </w:r>
     </w:p>
     <w:p>
@@ -832,7 +1150,7 @@
         <w:pStyle w:val="ListParagraph"/>
         <w:numPr>
           <w:ilvl w:val="0"/>
-          <w:numId w:val="22"/>
+          <w:numId w:val="31"/>
         </w:numPr>
         <w:rPr>
           <w:lang w:val="en-US"/>
@@ -842,43 +1160,34 @@
         <w:rPr>
           <w:lang w:val="en-US"/>
         </w:rPr>
-        <w:t>Save furthest point as new “last known location”</w:t>
-      </w:r>
-    </w:p>
-    <w:p>
-      <w:pPr>
-        <w:rPr>
-          <w:lang w:val="en-US"/>
-        </w:rPr>
-      </w:pPr>
-    </w:p>
-    <w:p>
-      <w:pPr>
-        <w:rPr>
-          <w:lang w:val="en-US"/>
-        </w:rPr>
-      </w:pPr>
-      <w:r>
+        <w:t>Allow restarting.</w:t>
+      </w:r>
+      <w:r>
+        <w:rPr>
+          <w:lang w:val="en-US"/>
+        </w:rPr>
+        <w:t xml:space="preserve"> (Or going back.)</w:t>
+      </w:r>
+    </w:p>
+    <w:p>
+      <w:pPr>
         <w:rPr>
           <w:b/>
           <w:bCs/>
           <w:lang w:val="en-US"/>
         </w:rPr>
-        <w:t>Step 2:</w:t>
-      </w:r>
-      <w:r>
-        <w:rPr>
-          <w:lang w:val="en-US"/>
-        </w:rPr>
-        <w:t xml:space="preserve"> Upon “delete room”, simply fill the tilemap again (all tiles from original rectangle)</w:t>
-      </w:r>
-    </w:p>
-    <w:p>
-      <w:pPr>
-        <w:rPr>
-          <w:lang w:val="en-US"/>
-        </w:rPr>
-      </w:pPr>
+      </w:pPr>
+    </w:p>
+    <w:p>
+      <w:pPr>
+        <w:pStyle w:val="Heading2"/>
+      </w:pPr>
+      <w:r>
+        <w:t>Movement</w:t>
+      </w:r>
+      <w:r>
+        <w:t xml:space="preserve"> (Essentials)</w:t>
+      </w:r>
     </w:p>
     <w:p>
       <w:pPr>
@@ -892,13 +1201,55 @@
           <w:bCs/>
           <w:lang w:val="en-US"/>
         </w:rPr>
-        <w:t>Step 3</w:t>
-      </w:r>
-      <w:r>
-        <w:rPr>
-          <w:lang w:val="en-US"/>
-        </w:rPr>
-        <w:t>: (</w:t>
+        <w:t xml:space="preserve">Step </w:t>
+      </w:r>
+      <w:r>
+        <w:rPr>
+          <w:b/>
+          <w:bCs/>
+          <w:lang w:val="en-US"/>
+        </w:rPr>
+        <w:t>1</w:t>
+      </w:r>
+      <w:r>
+        <w:rPr>
+          <w:b/>
+          <w:bCs/>
+          <w:lang w:val="en-US"/>
+        </w:rPr>
+        <w:t>:</w:t>
+      </w:r>
+      <w:r>
+        <w:rPr>
+          <w:lang w:val="en-US"/>
+        </w:rPr>
+        <w:t xml:space="preserve"> Reduce </w:t>
+      </w:r>
+      <w:proofErr w:type="spellStart"/>
+      <w:r>
+        <w:rPr>
+          <w:lang w:val="en-US"/>
+        </w:rPr>
+        <w:t>RayCast</w:t>
+      </w:r>
+      <w:proofErr w:type="spellEnd"/>
+      <w:r>
+        <w:rPr>
+          <w:lang w:val="en-US"/>
+        </w:rPr>
+        <w:t xml:space="preserve"> length to whatever is needed. (When updating a body, </w:t>
+      </w:r>
+      <w:r>
+        <w:rPr>
+          <w:lang w:val="en-US"/>
+        </w:rPr>
+        <w:t xml:space="preserve">always </w:t>
+      </w:r>
+      <w:r>
+        <w:rPr>
+          <w:lang w:val="en-US"/>
+        </w:rPr>
+        <w:t xml:space="preserve">calculate its </w:t>
       </w:r>
       <w:r>
         <w:rPr>
@@ -906,13 +1257,77 @@
           <w:iCs/>
           <w:lang w:val="en-US"/>
         </w:rPr>
-        <w:t>Nice slopes</w:t>
-      </w:r>
-      <w:r>
-        <w:rPr>
-          <w:lang w:val="en-US"/>
-        </w:rPr>
-        <w:t>)</w:t>
+        <w:t>outer bounds</w:t>
+      </w:r>
+      <w:r>
+        <w:rPr>
+          <w:lang w:val="en-US"/>
+        </w:rPr>
+        <w:t xml:space="preserve"> (max coordinates from centroid. Make </w:t>
+      </w:r>
+      <w:proofErr w:type="spellStart"/>
+      <w:r>
+        <w:rPr>
+          <w:lang w:val="en-US"/>
+        </w:rPr>
+        <w:t>raycast</w:t>
+      </w:r>
+      <w:proofErr w:type="spellEnd"/>
+      <w:r>
+        <w:rPr>
+          <w:lang w:val="en-US"/>
+        </w:rPr>
+        <w:t xml:space="preserve"> as long as that, and then </w:t>
+      </w:r>
+      <w:r>
+        <w:rPr>
+          <w:i/>
+          <w:iCs/>
+          <w:lang w:val="en-US"/>
+        </w:rPr>
+        <w:t>slightly longer</w:t>
+      </w:r>
+      <w:r>
+        <w:rPr>
+          <w:lang w:val="en-US"/>
+        </w:rPr>
+        <w:t>.</w:t>
+      </w:r>
+    </w:p>
+    <w:p>
+      <w:pPr>
+        <w:rPr>
+          <w:lang w:val="en-US"/>
+        </w:rPr>
+      </w:pPr>
+    </w:p>
+    <w:p>
+      <w:pPr>
+        <w:pStyle w:val="Heading2"/>
+      </w:pPr>
+      <w:r>
+        <w:t>Pathing improvements</w:t>
+      </w:r>
+    </w:p>
+    <w:p>
+      <w:pPr>
+        <w:rPr>
+          <w:lang w:val="en-US"/>
+        </w:rPr>
+      </w:pPr>
+      <w:r>
+        <w:rPr>
+          <w:b/>
+          <w:bCs/>
+          <w:lang w:val="en-US"/>
+        </w:rPr>
+        <w:t>Step 1: Prefer going in the same direction as you are</w:t>
+      </w:r>
+      <w:r>
+        <w:rPr>
+          <w:lang w:val="en-US"/>
+        </w:rPr>
+        <w:t xml:space="preserve">. </w:t>
       </w:r>
     </w:p>
     <w:p>
@@ -920,7 +1335,7 @@
         <w:pStyle w:val="ListParagraph"/>
         <w:numPr>
           <w:ilvl w:val="0"/>
-          <w:numId w:val="23"/>
+          <w:numId w:val="25"/>
         </w:numPr>
         <w:rPr>
           <w:lang w:val="en-US"/>
@@ -930,93 +1345,7 @@
         <w:rPr>
           <w:lang w:val="en-US"/>
         </w:rPr>
-        <w:t xml:space="preserve">When doing a new erase, check for </w:t>
-      </w:r>
-      <w:r>
-        <w:rPr>
-          <w:i/>
-          <w:iCs/>
-          <w:lang w:val="en-US"/>
-        </w:rPr>
-        <w:t>height difference</w:t>
-      </w:r>
-      <w:r>
-        <w:rPr>
-          <w:lang w:val="en-US"/>
-        </w:rPr>
-        <w:t xml:space="preserve"> against last blocks. If so, place a </w:t>
-      </w:r>
-      <w:r>
-        <w:rPr>
-          <w:i/>
-          <w:iCs/>
-          <w:lang w:val="en-US"/>
-        </w:rPr>
-        <w:t>slope</w:t>
-      </w:r>
-      <w:r>
-        <w:rPr>
-          <w:lang w:val="en-US"/>
-        </w:rPr>
-        <w:t xml:space="preserve"> =&gt; </w:t>
-      </w:r>
-      <w:r>
-        <w:rPr>
-          <w:i/>
-          <w:iCs/>
-          <w:lang w:val="en-US"/>
-        </w:rPr>
-        <w:t>needs more detailing</w:t>
-      </w:r>
-      <w:r>
-        <w:rPr>
-          <w:i/>
-          <w:iCs/>
-          <w:lang w:val="en-US"/>
-        </w:rPr>
-        <w:t>; how do you do this??</w:t>
-      </w:r>
-    </w:p>
-    <w:p>
-      <w:pPr>
-        <w:rPr>
-          <w:lang w:val="en-US"/>
-        </w:rPr>
-      </w:pPr>
-    </w:p>
-    <w:p>
-      <w:pPr>
-        <w:rPr>
-          <w:lang w:val="en-US"/>
-        </w:rPr>
-      </w:pPr>
-      <w:r>
-        <w:rPr>
-          <w:b/>
-          <w:bCs/>
-          <w:lang w:val="en-US"/>
-        </w:rPr>
-        <w:t xml:space="preserve">Step 4: </w:t>
-      </w:r>
-      <w:r>
-        <w:rPr>
-          <w:lang w:val="en-US"/>
-        </w:rPr>
-        <w:t>(</w:t>
-      </w:r>
-      <w:r>
-        <w:rPr>
-          <w:i/>
-          <w:iCs/>
-          <w:lang w:val="en-US"/>
-        </w:rPr>
-        <w:t>No overlaps</w:t>
-      </w:r>
-      <w:r>
-        <w:rPr>
-          <w:lang w:val="en-US"/>
-        </w:rPr>
-        <w:t>)</w:t>
+        <w:t xml:space="preserve">For example, if we’re building rooms to the right, prefer adding another one to the right. </w:t>
       </w:r>
     </w:p>
     <w:p>
@@ -1024,7 +1353,7 @@
         <w:pStyle w:val="ListParagraph"/>
         <w:numPr>
           <w:ilvl w:val="0"/>
-          <w:numId w:val="23"/>
+          <w:numId w:val="25"/>
         </w:numPr>
         <w:rPr>
           <w:lang w:val="en-US"/>
@@ -1034,7 +1363,7 @@
         <w:rPr>
           <w:lang w:val="en-US"/>
         </w:rPr>
-        <w:t>Simply do an AABB rectangle check against all the old rooms</w:t>
+        <w:t>Make going up/down much less likely</w:t>
       </w:r>
     </w:p>
     <w:p>
@@ -1042,7 +1371,7 @@
         <w:pStyle w:val="ListParagraph"/>
         <w:numPr>
           <w:ilvl w:val="0"/>
-          <w:numId w:val="23"/>
+          <w:numId w:val="25"/>
         </w:numPr>
         <w:rPr>
           <w:lang w:val="en-US"/>
@@ -1052,7 +1381,55 @@
         <w:rPr>
           <w:lang w:val="en-US"/>
         </w:rPr>
-        <w:t>If no position is possible, change the size of the rectangle.</w:t>
+        <w:t>And completely reversing our direction very rare.</w:t>
+      </w:r>
+    </w:p>
+    <w:p>
+      <w:pPr>
+        <w:rPr>
+          <w:lang w:val="en-US"/>
+        </w:rPr>
+      </w:pPr>
+    </w:p>
+    <w:p>
+      <w:pPr>
+        <w:rPr>
+          <w:lang w:val="en-US"/>
+        </w:rPr>
+      </w:pPr>
+      <w:r>
+        <w:rPr>
+          <w:b/>
+          <w:bCs/>
+          <w:lang w:val="en-US"/>
+        </w:rPr>
+        <w:t>Step 2:</w:t>
+      </w:r>
+      <w:r>
+        <w:rPr>
+          <w:lang w:val="en-US"/>
+        </w:rPr>
+        <w:t xml:space="preserve"> If we’re stuck, </w:t>
+      </w:r>
+      <w:r>
+        <w:rPr>
+          <w:lang w:val="en-US"/>
+        </w:rPr>
+        <w:t xml:space="preserve">add a teleporter. Once </w:t>
+      </w:r>
+      <w:r>
+        <w:rPr>
+          <w:i/>
+          <w:iCs/>
+          <w:lang w:val="en-US"/>
+        </w:rPr>
+        <w:t>all players</w:t>
+      </w:r>
+      <w:r>
+        <w:rPr>
+          <w:lang w:val="en-US"/>
+        </w:rPr>
+        <w:t xml:space="preserve"> touch the teleporter, we simply</w:t>
       </w:r>
     </w:p>
     <w:p>
@@ -1060,7 +1437,7 @@
         <w:pStyle w:val="ListParagraph"/>
         <w:numPr>
           <w:ilvl w:val="0"/>
-          <w:numId w:val="23"/>
+          <w:numId w:val="26"/>
         </w:numPr>
         <w:rPr>
           <w:lang w:val="en-US"/>
@@ -1070,19 +1447,211 @@
         <w:rPr>
           <w:lang w:val="en-US"/>
         </w:rPr>
-        <w:t>If still not possible, place teleport</w:t>
-      </w:r>
-      <w:r>
-        <w:rPr>
-          <w:lang w:val="en-US"/>
-        </w:rPr>
-        <w:t xml:space="preserve"> lock</w:t>
-      </w:r>
-      <w:r>
-        <w:rPr>
-          <w:lang w:val="en-US"/>
-        </w:rPr>
-        <w:t xml:space="preserve"> here.</w:t>
+        <w:t>Add</w:t>
+      </w:r>
+      <w:r>
+        <w:rPr>
+          <w:lang w:val="en-US"/>
+        </w:rPr>
+        <w:t xml:space="preserve"> a new room </w:t>
+      </w:r>
+      <w:r>
+        <w:rPr>
+          <w:i/>
+          <w:iCs/>
+          <w:lang w:val="en-US"/>
+        </w:rPr>
+        <w:t>completely somewhere else</w:t>
+      </w:r>
+      <w:r>
+        <w:rPr>
+          <w:lang w:val="en-US"/>
+        </w:rPr>
+        <w:t xml:space="preserve"> (also with a teleporter terrain)</w:t>
+      </w:r>
+    </w:p>
+    <w:p>
+      <w:pPr>
+        <w:pStyle w:val="ListParagraph"/>
+        <w:numPr>
+          <w:ilvl w:val="0"/>
+          <w:numId w:val="26"/>
+        </w:numPr>
+        <w:rPr>
+          <w:lang w:val="en-US"/>
+        </w:rPr>
+      </w:pPr>
+      <w:r>
+        <w:rPr>
+          <w:lang w:val="en-US"/>
+        </w:rPr>
+        <w:t>Move everyone there</w:t>
+      </w:r>
+    </w:p>
+    <w:p>
+      <w:pPr>
+        <w:pStyle w:val="ListParagraph"/>
+        <w:numPr>
+          <w:ilvl w:val="0"/>
+          <w:numId w:val="26"/>
+        </w:numPr>
+        <w:rPr>
+          <w:lang w:val="en-US"/>
+        </w:rPr>
+      </w:pPr>
+      <w:r>
+        <w:rPr>
+          <w:lang w:val="en-US"/>
+        </w:rPr>
+        <w:t>Allow the algorithm to catch up and path from there again.</w:t>
+      </w:r>
+    </w:p>
+    <w:p>
+      <w:pPr>
+        <w:rPr>
+          <w:lang w:val="en-US"/>
+        </w:rPr>
+      </w:pPr>
+    </w:p>
+    <w:p>
+      <w:pPr>
+        <w:rPr>
+          <w:lang w:val="en-US"/>
+        </w:rPr>
+      </w:pPr>
+      <w:r>
+        <w:rPr>
+          <w:lang w:val="en-US"/>
+        </w:rPr>
+        <w:t>More detailed:</w:t>
+      </w:r>
+    </w:p>
+    <w:p>
+      <w:pPr>
+        <w:pStyle w:val="ListParagraph"/>
+        <w:numPr>
+          <w:ilvl w:val="0"/>
+          <w:numId w:val="30"/>
+        </w:numPr>
+        <w:rPr>
+          <w:lang w:val="en-US"/>
+        </w:rPr>
+      </w:pPr>
+      <w:r>
+        <w:rPr>
+          <w:lang w:val="en-US"/>
+        </w:rPr>
+        <w:t>When teleporter is placed, toggle “</w:t>
+      </w:r>
+      <w:proofErr w:type="spellStart"/>
+      <w:r>
+        <w:rPr>
+          <w:lang w:val="en-US"/>
+        </w:rPr>
+        <w:t>pause_room_generation</w:t>
+      </w:r>
+      <w:proofErr w:type="spellEnd"/>
+      <w:r>
+        <w:rPr>
+          <w:lang w:val="en-US"/>
+        </w:rPr>
+        <w:t>” to true (which forbids new rooms.)</w:t>
+      </w:r>
+    </w:p>
+    <w:p>
+      <w:pPr>
+        <w:pStyle w:val="ListParagraph"/>
+        <w:numPr>
+          <w:ilvl w:val="0"/>
+          <w:numId w:val="30"/>
+        </w:numPr>
+        <w:rPr>
+          <w:lang w:val="en-US"/>
+        </w:rPr>
+      </w:pPr>
+      <w:r>
+        <w:rPr>
+          <w:lang w:val="en-US"/>
+        </w:rPr>
+        <w:t>Paint the terrain to be a teleporter.</w:t>
+      </w:r>
+    </w:p>
+    <w:p>
+      <w:pPr>
+        <w:pStyle w:val="ListParagraph"/>
+        <w:numPr>
+          <w:ilvl w:val="0"/>
+          <w:numId w:val="30"/>
+        </w:numPr>
+        <w:rPr>
+          <w:lang w:val="en-US"/>
+        </w:rPr>
+      </w:pPr>
+      <w:r>
+        <w:rPr>
+          <w:lang w:val="en-US"/>
+        </w:rPr>
+        <w:t xml:space="preserve">Whenever a player enters teleport terrain, </w:t>
+      </w:r>
+      <w:r>
+        <w:rPr>
+          <w:i/>
+          <w:iCs/>
+          <w:lang w:val="en-US"/>
+        </w:rPr>
+        <w:t>recheck</w:t>
+      </w:r>
+      <w:r>
+        <w:rPr>
+          <w:lang w:val="en-US"/>
+        </w:rPr>
+        <w:t xml:space="preserve"> all players. If they’re all there …</w:t>
+      </w:r>
+    </w:p>
+    <w:p>
+      <w:pPr>
+        <w:pStyle w:val="ListParagraph"/>
+        <w:numPr>
+          <w:ilvl w:val="0"/>
+          <w:numId w:val="30"/>
+        </w:numPr>
+        <w:rPr>
+          <w:lang w:val="en-US"/>
+        </w:rPr>
+      </w:pPr>
+      <w:r>
+        <w:rPr>
+          <w:lang w:val="en-US"/>
+        </w:rPr>
+        <w:t xml:space="preserve">Place a new room </w:t>
+      </w:r>
+      <w:r>
+        <w:rPr>
+          <w:i/>
+          <w:iCs/>
+          <w:lang w:val="en-US"/>
+        </w:rPr>
+        <w:t>completely somewhere else</w:t>
+      </w:r>
+      <w:r>
+        <w:rPr>
+          <w:lang w:val="en-US"/>
+        </w:rPr>
+        <w:t xml:space="preserve">. </w:t>
+      </w:r>
+      <w:proofErr w:type="spellStart"/>
+      <w:r>
+        <w:rPr>
+          <w:lang w:val="en-US"/>
+        </w:rPr>
+        <w:t>Unpause</w:t>
+      </w:r>
+      <w:proofErr w:type="spellEnd"/>
+      <w:r>
+        <w:rPr>
+          <w:lang w:val="en-US"/>
+        </w:rPr>
+        <w:t xml:space="preserve"> room generation. Teleport all players to the center of the new room.</w:t>
       </w:r>
     </w:p>
     <w:p>
@@ -1097,6 +1666,7 @@
         <w:pStyle w:val="Heading2"/>
       </w:pPr>
       <w:r>
+        <w:lastRenderedPageBreak/>
         <w:t>Map creation</w:t>
       </w:r>
     </w:p>
@@ -1112,101 +1682,15 @@
           <w:bCs/>
           <w:lang w:val="en-US"/>
         </w:rPr>
-        <w:t>Step 1:</w:t>
-      </w:r>
-      <w:r>
-        <w:rPr>
-          <w:lang w:val="en-US"/>
-        </w:rPr>
-        <w:t xml:space="preserve"> Start in the </w:t>
-      </w:r>
-      <w:r>
-        <w:rPr>
-          <w:i/>
-          <w:iCs/>
-          <w:lang w:val="en-US"/>
-        </w:rPr>
-        <w:t>center</w:t>
-      </w:r>
-      <w:r>
-        <w:rPr>
-          <w:lang w:val="en-US"/>
-        </w:rPr>
-        <w:t xml:space="preserve"> of the grid, otherwise we run into “out of bounds” issues rather quickly.</w:t>
-      </w:r>
-    </w:p>
-    <w:p>
-      <w:pPr>
-        <w:rPr>
-          <w:lang w:val="en-US"/>
-        </w:rPr>
-      </w:pPr>
-    </w:p>
-    <w:p>
-      <w:pPr>
-        <w:rPr>
-          <w:lang w:val="en-US"/>
-        </w:rPr>
-      </w:pPr>
+        <w:t xml:space="preserve">Step </w:t>
+      </w:r>
       <w:r>
         <w:rPr>
           <w:b/>
           <w:bCs/>
           <w:lang w:val="en-US"/>
         </w:rPr>
-        <w:t xml:space="preserve">Step </w:t>
-      </w:r>
-      <w:r>
-        <w:rPr>
-          <w:b/>
-          <w:bCs/>
-          <w:lang w:val="en-US"/>
-        </w:rPr>
-        <w:t>2</w:t>
-      </w:r>
-      <w:r>
-        <w:rPr>
-          <w:b/>
-          <w:bCs/>
-          <w:lang w:val="en-US"/>
-        </w:rPr>
-        <w:t>:</w:t>
-      </w:r>
-      <w:r>
-        <w:rPr>
-          <w:lang w:val="en-US"/>
-        </w:rPr>
-        <w:t xml:space="preserve"> After a certain number of tiles, add a “finish”.</w:t>
-      </w:r>
-    </w:p>
-    <w:p>
-      <w:pPr>
-        <w:rPr>
-          <w:lang w:val="en-US"/>
-        </w:rPr>
-      </w:pPr>
-    </w:p>
-    <w:p>
-      <w:pPr>
-        <w:rPr>
-          <w:lang w:val="en-US"/>
-        </w:rPr>
-      </w:pPr>
-      <w:r>
-        <w:rPr>
-          <w:b/>
-          <w:bCs/>
-          <w:lang w:val="en-US"/>
-        </w:rPr>
-        <w:t xml:space="preserve">Step </w:t>
-      </w:r>
-      <w:r>
-        <w:rPr>
-          <w:b/>
-          <w:bCs/>
-          <w:lang w:val="en-US"/>
-        </w:rPr>
-        <w:t>3</w:t>
+        <w:t>1</w:t>
       </w:r>
       <w:r>
         <w:rPr>
@@ -1282,6 +1766,140 @@
     </w:p>
     <w:p>
       <w:pPr>
+        <w:rPr>
+          <w:lang w:val="en-US"/>
+        </w:rPr>
+      </w:pPr>
+      <w:r>
+        <w:rPr>
+          <w:lang w:val="en-US"/>
+        </w:rPr>
+        <w:t>The idea for locks:</w:t>
+      </w:r>
+    </w:p>
+    <w:p>
+      <w:pPr>
+        <w:pStyle w:val="ListParagraph"/>
+        <w:numPr>
+          <w:ilvl w:val="0"/>
+          <w:numId w:val="19"/>
+        </w:numPr>
+        <w:rPr>
+          <w:lang w:val="en-US"/>
+        </w:rPr>
+      </w:pPr>
+      <w:r>
+        <w:rPr>
+          <w:lang w:val="en-US"/>
+        </w:rPr>
+        <w:t xml:space="preserve">Place solid bodies on the </w:t>
+      </w:r>
+      <w:r>
+        <w:rPr>
+          <w:i/>
+          <w:iCs/>
+          <w:lang w:val="en-US"/>
+        </w:rPr>
+        <w:t>edges</w:t>
+      </w:r>
+      <w:r>
+        <w:rPr>
+          <w:lang w:val="en-US"/>
+        </w:rPr>
+        <w:t xml:space="preserve"> of the whole room, except the side we came from.</w:t>
+      </w:r>
+    </w:p>
+    <w:p>
+      <w:pPr>
+        <w:pStyle w:val="ListParagraph"/>
+        <w:numPr>
+          <w:ilvl w:val="0"/>
+          <w:numId w:val="19"/>
+        </w:numPr>
+        <w:rPr>
+          <w:lang w:val="en-US"/>
+        </w:rPr>
+      </w:pPr>
+      <w:r>
+        <w:rPr>
+          <w:lang w:val="en-US"/>
+        </w:rPr>
+        <w:t>Paint the whole room a certain terrain.</w:t>
+      </w:r>
+    </w:p>
+    <w:p>
+      <w:pPr>
+        <w:pStyle w:val="ListParagraph"/>
+        <w:numPr>
+          <w:ilvl w:val="0"/>
+          <w:numId w:val="19"/>
+        </w:numPr>
+        <w:rPr>
+          <w:lang w:val="en-US"/>
+        </w:rPr>
+      </w:pPr>
+      <w:r>
+        <w:rPr>
+          <w:lang w:val="en-US"/>
+        </w:rPr>
+        <w:t xml:space="preserve">Now </w:t>
+      </w:r>
+      <w:r>
+        <w:rPr>
+          <w:i/>
+          <w:iCs/>
+          <w:lang w:val="en-US"/>
+        </w:rPr>
+        <w:t>use</w:t>
+      </w:r>
+      <w:r>
+        <w:rPr>
+          <w:lang w:val="en-US"/>
+        </w:rPr>
+        <w:t xml:space="preserve"> the content of the room for the “minigame” for the lock.</w:t>
+      </w:r>
+    </w:p>
+    <w:p>
+      <w:pPr>
+        <w:pStyle w:val="ListParagraph"/>
+        <w:numPr>
+          <w:ilvl w:val="0"/>
+          <w:numId w:val="19"/>
+        </w:numPr>
+        <w:rPr>
+          <w:lang w:val="en-US"/>
+        </w:rPr>
+      </w:pPr>
+      <w:r>
+        <w:rPr>
+          <w:lang w:val="en-US"/>
+        </w:rPr>
+        <w:t xml:space="preserve">(Once the minigame is completed, all those </w:t>
+      </w:r>
+      <w:r>
+        <w:rPr>
+          <w:i/>
+          <w:iCs/>
+          <w:lang w:val="en-US"/>
+        </w:rPr>
+        <w:t>edges</w:t>
+      </w:r>
+      <w:r>
+        <w:rPr>
+          <w:lang w:val="en-US"/>
+        </w:rPr>
+        <w:t xml:space="preserve"> around the room disappear. And perhaps the locking background fades away.)</w:t>
+      </w:r>
+    </w:p>
+    <w:p>
+      <w:pPr>
+        <w:rPr>
+          <w:lang w:val="en-US"/>
+        </w:rPr>
+      </w:pPr>
+    </w:p>
+    <w:p>
+      <w:pPr>
         <w:pStyle w:val="Heading2"/>
       </w:pPr>
       <w:r>
@@ -1368,7 +1986,6 @@
         <w:rPr>
           <w:lang w:val="en-US"/>
         </w:rPr>
-        <w:lastRenderedPageBreak/>
         <w:t xml:space="preserve">Give their own </w:t>
       </w:r>
       <w:r>
@@ -1424,6 +2041,13 @@
           <w:lang w:val="en-US"/>
         </w:rPr>
       </w:pPr>
+    </w:p>
+    <w:p>
+      <w:pPr>
+        <w:rPr>
+          <w:lang w:val="en-US"/>
+        </w:rPr>
+      </w:pPr>
       <w:r>
         <w:rPr>
           <w:b/>
@@ -1442,7 +2066,21 @@
         <w:rPr>
           <w:lang w:val="en-US"/>
         </w:rPr>
-        <w:t>Extra controls:</w:t>
+        <w:t xml:space="preserve">Start players with </w:t>
+      </w:r>
+      <w:r>
+        <w:rPr>
+          <w:b/>
+          <w:bCs/>
+          <w:lang w:val="en-US"/>
+        </w:rPr>
+        <w:t>predefined shapes</w:t>
+      </w:r>
+      <w:r>
+        <w:rPr>
+          <w:lang w:val="en-US"/>
+        </w:rPr>
+        <w:t>. (Probably looks cleaner and is more functional.)</w:t>
       </w:r>
     </w:p>
     <w:p>
@@ -1450,7 +2088,7 @@
         <w:pStyle w:val="ListParagraph"/>
         <w:numPr>
           <w:ilvl w:val="0"/>
-          <w:numId w:val="24"/>
+          <w:numId w:val="29"/>
         </w:numPr>
         <w:rPr>
           <w:lang w:val="en-US"/>
@@ -1460,7 +2098,7 @@
         <w:rPr>
           <w:lang w:val="en-US"/>
         </w:rPr>
-        <w:t xml:space="preserve">Allow “clinging” to walls when rolling. </w:t>
+        <w:t>Circle</w:t>
       </w:r>
     </w:p>
     <w:p>
@@ -1468,7 +2106,7 @@
         <w:pStyle w:val="ListParagraph"/>
         <w:numPr>
           <w:ilvl w:val="0"/>
-          <w:numId w:val="24"/>
+          <w:numId w:val="29"/>
         </w:numPr>
         <w:rPr>
           <w:lang w:val="en-US"/>
@@ -1478,7 +2116,7 @@
         <w:rPr>
           <w:lang w:val="en-US"/>
         </w:rPr>
-        <w:t>Also add air resistance? (So rolling against your momentum will slow you down?)</w:t>
+        <w:t>Square</w:t>
       </w:r>
     </w:p>
     <w:p>
@@ -1486,7 +2124,7 @@
         <w:pStyle w:val="ListParagraph"/>
         <w:numPr>
           <w:ilvl w:val="0"/>
-          <w:numId w:val="24"/>
+          <w:numId w:val="29"/>
         </w:numPr>
         <w:rPr>
           <w:lang w:val="en-US"/>
@@ -1496,7 +2134,147 @@
         <w:rPr>
           <w:lang w:val="en-US"/>
         </w:rPr>
-        <w:t xml:space="preserve">And do something special when </w:t>
+        <w:t>Triangle</w:t>
+      </w:r>
+    </w:p>
+    <w:p>
+      <w:pPr>
+        <w:pStyle w:val="ListParagraph"/>
+        <w:numPr>
+          <w:ilvl w:val="0"/>
+          <w:numId w:val="29"/>
+        </w:numPr>
+        <w:rPr>
+          <w:lang w:val="en-US"/>
+        </w:rPr>
+      </w:pPr>
+      <w:r>
+        <w:rPr>
+          <w:lang w:val="en-US"/>
+        </w:rPr>
+        <w:t>“L”-shape</w:t>
+      </w:r>
+    </w:p>
+    <w:p>
+      <w:pPr>
+        <w:pStyle w:val="ListParagraph"/>
+        <w:numPr>
+          <w:ilvl w:val="0"/>
+          <w:numId w:val="29"/>
+        </w:numPr>
+        <w:rPr>
+          <w:lang w:val="en-US"/>
+        </w:rPr>
+      </w:pPr>
+      <w:r>
+        <w:rPr>
+          <w:lang w:val="en-US"/>
+        </w:rPr>
+        <w:t>Pentagon / Hexagon</w:t>
+      </w:r>
+    </w:p>
+    <w:p>
+      <w:pPr>
+        <w:pStyle w:val="ListParagraph"/>
+        <w:numPr>
+          <w:ilvl w:val="0"/>
+          <w:numId w:val="29"/>
+        </w:numPr>
+        <w:rPr>
+          <w:lang w:val="en-US"/>
+        </w:rPr>
+      </w:pPr>
+      <w:r>
+        <w:rPr>
+          <w:lang w:val="en-US"/>
+        </w:rPr>
+        <w:t>Parallelogram</w:t>
+      </w:r>
+    </w:p>
+    <w:p>
+      <w:pPr>
+        <w:pStyle w:val="ListParagraph"/>
+        <w:numPr>
+          <w:ilvl w:val="0"/>
+          <w:numId w:val="29"/>
+        </w:numPr>
+        <w:rPr>
+          <w:lang w:val="en-US"/>
+        </w:rPr>
+      </w:pPr>
+      <w:r>
+        <w:rPr>
+          <w:lang w:val="en-US"/>
+        </w:rPr>
+        <w:t>Star shape</w:t>
+      </w:r>
+    </w:p>
+    <w:p>
+      <w:pPr>
+        <w:pStyle w:val="ListParagraph"/>
+        <w:numPr>
+          <w:ilvl w:val="0"/>
+          <w:numId w:val="29"/>
+        </w:numPr>
+        <w:rPr>
+          <w:lang w:val="en-US"/>
+        </w:rPr>
+      </w:pPr>
+      <w:r>
+        <w:rPr>
+          <w:lang w:val="en-US"/>
+        </w:rPr>
+        <w:t>“</w:t>
+      </w:r>
+      <w:proofErr w:type="spellStart"/>
+      <w:r>
+        <w:rPr>
+          <w:lang w:val="en-US"/>
+        </w:rPr>
+        <w:t>klavertjevier</w:t>
+      </w:r>
+      <w:proofErr w:type="spellEnd"/>
+      <w:r>
+        <w:rPr>
+          <w:lang w:val="en-US"/>
+        </w:rPr>
+        <w:t>”</w:t>
+      </w:r>
+    </w:p>
+    <w:p>
+      <w:pPr>
+        <w:rPr>
+          <w:lang w:val="en-US"/>
+        </w:rPr>
+      </w:pPr>
+    </w:p>
+    <w:p>
+      <w:pPr>
+        <w:pStyle w:val="Heading2"/>
+      </w:pPr>
+      <w:r>
+        <w:t>Movement Improvements</w:t>
+      </w:r>
+    </w:p>
+    <w:p>
+      <w:pPr>
+        <w:rPr>
+          <w:lang w:val="en-US"/>
+        </w:rPr>
+      </w:pPr>
+      <w:r>
+        <w:rPr>
+          <w:b/>
+          <w:bCs/>
+          <w:lang w:val="en-US"/>
+        </w:rPr>
+        <w:t>Step 1:</w:t>
+      </w:r>
+      <w:r>
+        <w:rPr>
+          <w:lang w:val="en-US"/>
+        </w:rPr>
+        <w:t xml:space="preserve"> Limit influence of air resistance. (Perhaps add a force that slows you down </w:t>
       </w:r>
       <w:r>
         <w:rPr>
@@ -1504,29 +2282,35 @@
           <w:iCs/>
           <w:lang w:val="en-US"/>
         </w:rPr>
-        <w:t>both</w:t>
-      </w:r>
-      <w:r>
-        <w:rPr>
-          <w:lang w:val="en-US"/>
-        </w:rPr>
-        <w:t xml:space="preserve"> buttons are pressed?</w:t>
-      </w:r>
-    </w:p>
-    <w:p>
-      <w:pPr>
-        <w:rPr>
-          <w:lang w:val="en-US"/>
-        </w:rPr>
-      </w:pPr>
-    </w:p>
-    <w:p>
-      <w:pPr>
-        <w:pStyle w:val="Heading2"/>
-      </w:pPr>
-      <w:r>
-        <w:t>Slicing improvements</w:t>
-      </w:r>
+        <w:t>when in the air</w:t>
+      </w:r>
+      <w:r>
+        <w:rPr>
+          <w:lang w:val="en-US"/>
+        </w:rPr>
+        <w:t xml:space="preserve">, towards a maximum velocity. So you can still go </w:t>
+      </w:r>
+      <w:r>
+        <w:rPr>
+          <w:i/>
+          <w:iCs/>
+          <w:lang w:val="en-US"/>
+        </w:rPr>
+        <w:t>really fast</w:t>
+      </w:r>
+      <w:r>
+        <w:rPr>
+          <w:lang w:val="en-US"/>
+        </w:rPr>
+        <w:t xml:space="preserve"> if you gain speed, but moving in the air will always be limited.)</w:t>
+      </w:r>
+    </w:p>
+    <w:p>
+      <w:pPr>
+        <w:rPr>
+          <w:lang w:val="en-US"/>
+        </w:rPr>
+      </w:pPr>
     </w:p>
     <w:p>
       <w:pPr>
@@ -1540,15 +2324,122 @@
           <w:bCs/>
           <w:lang w:val="en-US"/>
         </w:rPr>
-        <w:t xml:space="preserve">Step </w:t>
-      </w:r>
+        <w:t xml:space="preserve">Step 2: </w:t>
+      </w:r>
+      <w:r>
+        <w:rPr>
+          <w:lang w:val="en-US"/>
+        </w:rPr>
+        <w:t xml:space="preserve">Might need some extra </w:t>
+      </w:r>
+      <w:r>
+        <w:rPr>
+          <w:i/>
+          <w:iCs/>
+          <w:lang w:val="en-US"/>
+        </w:rPr>
+        <w:t>safeguards</w:t>
+      </w:r>
+      <w:r>
+        <w:rPr>
+          <w:lang w:val="en-US"/>
+        </w:rPr>
+        <w:t xml:space="preserve"> to ensure you can always move somewhere successfully.</w:t>
+      </w:r>
+    </w:p>
+    <w:p>
+      <w:pPr>
+        <w:pStyle w:val="ListParagraph"/>
+        <w:numPr>
+          <w:ilvl w:val="0"/>
+          <w:numId w:val="28"/>
+        </w:numPr>
+        <w:rPr>
+          <w:lang w:val="en-US"/>
+        </w:rPr>
+      </w:pPr>
+      <w:r>
+        <w:rPr>
+          <w:lang w:val="en-US"/>
+        </w:rPr>
+        <w:t>Stronger jumping?</w:t>
+      </w:r>
+    </w:p>
+    <w:p>
+      <w:pPr>
+        <w:pStyle w:val="ListParagraph"/>
+        <w:numPr>
+          <w:ilvl w:val="0"/>
+          <w:numId w:val="28"/>
+        </w:numPr>
+        <w:rPr>
+          <w:lang w:val="en-US"/>
+        </w:rPr>
+      </w:pPr>
+      <w:r>
+        <w:rPr>
+          <w:lang w:val="en-US"/>
+        </w:rPr>
+        <w:t xml:space="preserve">Getting bitten by the wolf behind you, somehow </w:t>
+      </w:r>
+      <w:r>
+        <w:rPr>
+          <w:i/>
+          <w:iCs/>
+          <w:lang w:val="en-US"/>
+        </w:rPr>
+        <w:t>resets</w:t>
+      </w:r>
+      <w:r>
+        <w:rPr>
+          <w:lang w:val="en-US"/>
+        </w:rPr>
+        <w:t xml:space="preserve"> you or gets you </w:t>
+      </w:r>
+      <w:r>
+        <w:rPr>
+          <w:i/>
+          <w:iCs/>
+          <w:lang w:val="en-US"/>
+        </w:rPr>
+        <w:t>unstuck</w:t>
+      </w:r>
+      <w:r>
+        <w:rPr>
+          <w:lang w:val="en-US"/>
+        </w:rPr>
+        <w:t>.</w:t>
+      </w:r>
+    </w:p>
+    <w:p>
+      <w:pPr>
+        <w:rPr>
+          <w:lang w:val="en-US"/>
+        </w:rPr>
+      </w:pPr>
+    </w:p>
+    <w:p>
+      <w:pPr>
+        <w:pStyle w:val="Heading2"/>
+      </w:pPr>
+      <w:r>
+        <w:t>Slicing improvements</w:t>
+      </w:r>
+    </w:p>
+    <w:p>
+      <w:pPr>
+        <w:rPr>
+          <w:lang w:val="en-US"/>
+        </w:rPr>
+      </w:pPr>
       <w:r>
         <w:rPr>
           <w:b/>
           <w:bCs/>
           <w:lang w:val="en-US"/>
         </w:rPr>
-        <w:t>1</w:t>
+        <w:lastRenderedPageBreak/>
+        <w:t xml:space="preserve">Step </w:t>
       </w:r>
       <w:r>
         <w:rPr>
@@ -1556,13 +2447,35 @@
           <w:bCs/>
           <w:lang w:val="en-US"/>
         </w:rPr>
+        <w:t>1</w:t>
+      </w:r>
+      <w:r>
+        <w:rPr>
+          <w:b/>
+          <w:bCs/>
+          <w:lang w:val="en-US"/>
+        </w:rPr>
         <w:t>:</w:t>
       </w:r>
       <w:r>
         <w:rPr>
           <w:lang w:val="en-US"/>
         </w:rPr>
-        <w:t xml:space="preserve"> Be way more precise with intersect_shape =&gt; create a </w:t>
+        <w:t xml:space="preserve"> Be way more precise with </w:t>
+      </w:r>
+      <w:proofErr w:type="spellStart"/>
+      <w:r>
+        <w:rPr>
+          <w:lang w:val="en-US"/>
+        </w:rPr>
+        <w:t>intersect_shape</w:t>
+      </w:r>
+      <w:proofErr w:type="spellEnd"/>
+      <w:r>
+        <w:rPr>
+          <w:lang w:val="en-US"/>
+        </w:rPr>
+        <w:t xml:space="preserve"> =&gt; create a </w:t>
       </w:r>
       <w:r>
         <w:rPr>
@@ -2095,6 +3008,9 @@
         </w:rPr>
       </w:pPr>
       <w:r>
+        <w:rPr>
+          <w:lang w:val="en-US"/>
+        </w:rPr>
         <w:br w:type="page"/>
       </w:r>
     </w:p>
@@ -2117,7 +3033,21 @@
         <w:rPr>
           <w:lang w:val="en-US"/>
         </w:rPr>
-        <w:t>The old idea with “placing precreated rooms”</w:t>
+        <w:t xml:space="preserve">The old idea with “placing </w:t>
+      </w:r>
+      <w:proofErr w:type="spellStart"/>
+      <w:r>
+        <w:rPr>
+          <w:lang w:val="en-US"/>
+        </w:rPr>
+        <w:t>precreated</w:t>
+      </w:r>
+      <w:proofErr w:type="spellEnd"/>
+      <w:r>
+        <w:rPr>
+          <w:lang w:val="en-US"/>
+        </w:rPr>
+        <w:t xml:space="preserve"> rooms”</w:t>
       </w:r>
     </w:p>
     <w:p>
@@ -2564,6 +3494,119 @@
     </w:lvl>
   </w:abstractNum>
   <w:abstractNum w:abstractNumId="1" w15:restartNumberingAfterBreak="0">
+    <w:nsid w:val="099D09E2"/>
+    <w:multiLevelType w:val="hybridMultilevel"/>
+    <w:tmpl w:val="CC42A152"/>
+    <w:lvl w:ilvl="0" w:tplc="04130001">
+      <w:start w:val="1"/>
+      <w:numFmt w:val="bullet"/>
+      <w:lvlText w:val=""/>
+      <w:lvlJc w:val="left"/>
+      <w:pPr>
+        <w:ind w:left="720" w:hanging="360"/>
+      </w:pPr>
+      <w:rPr>
+        <w:rFonts w:ascii="Symbol" w:hAnsi="Symbol" w:hint="default"/>
+      </w:rPr>
+    </w:lvl>
+    <w:lvl w:ilvl="1" w:tplc="04130003" w:tentative="1">
+      <w:start w:val="1"/>
+      <w:numFmt w:val="bullet"/>
+      <w:lvlText w:val="o"/>
+      <w:lvlJc w:val="left"/>
+      <w:pPr>
+        <w:ind w:left="1440" w:hanging="360"/>
+      </w:pPr>
+      <w:rPr>
+        <w:rFonts w:ascii="Courier New" w:hAnsi="Courier New" w:cs="Courier New" w:hint="default"/>
+      </w:rPr>
+    </w:lvl>
+    <w:lvl w:ilvl="2" w:tplc="04130005" w:tentative="1">
+      <w:start w:val="1"/>
+      <w:numFmt w:val="bullet"/>
+      <w:lvlText w:val=""/>
+      <w:lvlJc w:val="left"/>
+      <w:pPr>
+        <w:ind w:left="2160" w:hanging="360"/>
+      </w:pPr>
+      <w:rPr>
+        <w:rFonts w:ascii="Wingdings" w:hAnsi="Wingdings" w:hint="default"/>
+      </w:rPr>
+    </w:lvl>
+    <w:lvl w:ilvl="3" w:tplc="04130001" w:tentative="1">
+      <w:start w:val="1"/>
+      <w:numFmt w:val="bullet"/>
+      <w:lvlText w:val=""/>
+      <w:lvlJc w:val="left"/>
+      <w:pPr>
+        <w:ind w:left="2880" w:hanging="360"/>
+      </w:pPr>
+      <w:rPr>
+        <w:rFonts w:ascii="Symbol" w:hAnsi="Symbol" w:hint="default"/>
+      </w:rPr>
+    </w:lvl>
+    <w:lvl w:ilvl="4" w:tplc="04130003" w:tentative="1">
+      <w:start w:val="1"/>
+      <w:numFmt w:val="bullet"/>
+      <w:lvlText w:val="o"/>
+      <w:lvlJc w:val="left"/>
+      <w:pPr>
+        <w:ind w:left="3600" w:hanging="360"/>
+      </w:pPr>
+      <w:rPr>
+        <w:rFonts w:ascii="Courier New" w:hAnsi="Courier New" w:cs="Courier New" w:hint="default"/>
+      </w:rPr>
+    </w:lvl>
+    <w:lvl w:ilvl="5" w:tplc="04130005" w:tentative="1">
+      <w:start w:val="1"/>
+      <w:numFmt w:val="bullet"/>
+      <w:lvlText w:val=""/>
+      <w:lvlJc w:val="left"/>
+      <w:pPr>
+        <w:ind w:left="4320" w:hanging="360"/>
+      </w:pPr>
+      <w:rPr>
+        <w:rFonts w:ascii="Wingdings" w:hAnsi="Wingdings" w:hint="default"/>
+      </w:rPr>
+    </w:lvl>
+    <w:lvl w:ilvl="6" w:tplc="04130001" w:tentative="1">
+      <w:start w:val="1"/>
+      <w:numFmt w:val="bullet"/>
+      <w:lvlText w:val=""/>
+      <w:lvlJc w:val="left"/>
+      <w:pPr>
+        <w:ind w:left="5040" w:hanging="360"/>
+      </w:pPr>
+      <w:rPr>
+        <w:rFonts w:ascii="Symbol" w:hAnsi="Symbol" w:hint="default"/>
+      </w:rPr>
+    </w:lvl>
+    <w:lvl w:ilvl="7" w:tplc="04130003" w:tentative="1">
+      <w:start w:val="1"/>
+      <w:numFmt w:val="bullet"/>
+      <w:lvlText w:val="o"/>
+      <w:lvlJc w:val="left"/>
+      <w:pPr>
+        <w:ind w:left="5760" w:hanging="360"/>
+      </w:pPr>
+      <w:rPr>
+        <w:rFonts w:ascii="Courier New" w:hAnsi="Courier New" w:cs="Courier New" w:hint="default"/>
+      </w:rPr>
+    </w:lvl>
+    <w:lvl w:ilvl="8" w:tplc="04130005" w:tentative="1">
+      <w:start w:val="1"/>
+      <w:numFmt w:val="bullet"/>
+      <w:lvlText w:val=""/>
+      <w:lvlJc w:val="left"/>
+      <w:pPr>
+        <w:ind w:left="6480" w:hanging="360"/>
+      </w:pPr>
+      <w:rPr>
+        <w:rFonts w:ascii="Wingdings" w:hAnsi="Wingdings" w:hint="default"/>
+      </w:rPr>
+    </w:lvl>
+  </w:abstractNum>
+  <w:abstractNum w:abstractNumId="2" w15:restartNumberingAfterBreak="0">
     <w:nsid w:val="0A4F2489"/>
     <w:multiLevelType w:val="hybridMultilevel"/>
     <w:tmpl w:val="CB3A2EC6"/>
@@ -2676,7 +3719,7 @@
       </w:rPr>
     </w:lvl>
   </w:abstractNum>
-  <w:abstractNum w:abstractNumId="2" w15:restartNumberingAfterBreak="0">
+  <w:abstractNum w:abstractNumId="3" w15:restartNumberingAfterBreak="0">
     <w:nsid w:val="0BCC40AF"/>
     <w:multiLevelType w:val="hybridMultilevel"/>
     <w:tmpl w:val="57F60932"/>
@@ -2789,7 +3832,7 @@
       </w:rPr>
     </w:lvl>
   </w:abstractNum>
-  <w:abstractNum w:abstractNumId="3" w15:restartNumberingAfterBreak="0">
+  <w:abstractNum w:abstractNumId="4" w15:restartNumberingAfterBreak="0">
     <w:nsid w:val="114D7841"/>
     <w:multiLevelType w:val="hybridMultilevel"/>
     <w:tmpl w:val="67D61DEC"/>
@@ -2902,7 +3945,120 @@
       </w:rPr>
     </w:lvl>
   </w:abstractNum>
-  <w:abstractNum w:abstractNumId="4" w15:restartNumberingAfterBreak="0">
+  <w:abstractNum w:abstractNumId="5" w15:restartNumberingAfterBreak="0">
+    <w:nsid w:val="1852444B"/>
+    <w:multiLevelType w:val="hybridMultilevel"/>
+    <w:tmpl w:val="7C1263AC"/>
+    <w:lvl w:ilvl="0" w:tplc="04130001">
+      <w:start w:val="1"/>
+      <w:numFmt w:val="bullet"/>
+      <w:lvlText w:val=""/>
+      <w:lvlJc w:val="left"/>
+      <w:pPr>
+        <w:ind w:left="720" w:hanging="360"/>
+      </w:pPr>
+      <w:rPr>
+        <w:rFonts w:ascii="Symbol" w:hAnsi="Symbol" w:hint="default"/>
+      </w:rPr>
+    </w:lvl>
+    <w:lvl w:ilvl="1" w:tplc="04130003" w:tentative="1">
+      <w:start w:val="1"/>
+      <w:numFmt w:val="bullet"/>
+      <w:lvlText w:val="o"/>
+      <w:lvlJc w:val="left"/>
+      <w:pPr>
+        <w:ind w:left="1440" w:hanging="360"/>
+      </w:pPr>
+      <w:rPr>
+        <w:rFonts w:ascii="Courier New" w:hAnsi="Courier New" w:cs="Courier New" w:hint="default"/>
+      </w:rPr>
+    </w:lvl>
+    <w:lvl w:ilvl="2" w:tplc="04130005" w:tentative="1">
+      <w:start w:val="1"/>
+      <w:numFmt w:val="bullet"/>
+      <w:lvlText w:val=""/>
+      <w:lvlJc w:val="left"/>
+      <w:pPr>
+        <w:ind w:left="2160" w:hanging="360"/>
+      </w:pPr>
+      <w:rPr>
+        <w:rFonts w:ascii="Wingdings" w:hAnsi="Wingdings" w:hint="default"/>
+      </w:rPr>
+    </w:lvl>
+    <w:lvl w:ilvl="3" w:tplc="04130001" w:tentative="1">
+      <w:start w:val="1"/>
+      <w:numFmt w:val="bullet"/>
+      <w:lvlText w:val=""/>
+      <w:lvlJc w:val="left"/>
+      <w:pPr>
+        <w:ind w:left="2880" w:hanging="360"/>
+      </w:pPr>
+      <w:rPr>
+        <w:rFonts w:ascii="Symbol" w:hAnsi="Symbol" w:hint="default"/>
+      </w:rPr>
+    </w:lvl>
+    <w:lvl w:ilvl="4" w:tplc="04130003" w:tentative="1">
+      <w:start w:val="1"/>
+      <w:numFmt w:val="bullet"/>
+      <w:lvlText w:val="o"/>
+      <w:lvlJc w:val="left"/>
+      <w:pPr>
+        <w:ind w:left="3600" w:hanging="360"/>
+      </w:pPr>
+      <w:rPr>
+        <w:rFonts w:ascii="Courier New" w:hAnsi="Courier New" w:cs="Courier New" w:hint="default"/>
+      </w:rPr>
+    </w:lvl>
+    <w:lvl w:ilvl="5" w:tplc="04130005" w:tentative="1">
+      <w:start w:val="1"/>
+      <w:numFmt w:val="bullet"/>
+      <w:lvlText w:val=""/>
+      <w:lvlJc w:val="left"/>
+      <w:pPr>
+        <w:ind w:left="4320" w:hanging="360"/>
+      </w:pPr>
+      <w:rPr>
+        <w:rFonts w:ascii="Wingdings" w:hAnsi="Wingdings" w:hint="default"/>
+      </w:rPr>
+    </w:lvl>
+    <w:lvl w:ilvl="6" w:tplc="04130001" w:tentative="1">
+      <w:start w:val="1"/>
+      <w:numFmt w:val="bullet"/>
+      <w:lvlText w:val=""/>
+      <w:lvlJc w:val="left"/>
+      <w:pPr>
+        <w:ind w:left="5040" w:hanging="360"/>
+      </w:pPr>
+      <w:rPr>
+        <w:rFonts w:ascii="Symbol" w:hAnsi="Symbol" w:hint="default"/>
+      </w:rPr>
+    </w:lvl>
+    <w:lvl w:ilvl="7" w:tplc="04130003" w:tentative="1">
+      <w:start w:val="1"/>
+      <w:numFmt w:val="bullet"/>
+      <w:lvlText w:val="o"/>
+      <w:lvlJc w:val="left"/>
+      <w:pPr>
+        <w:ind w:left="5760" w:hanging="360"/>
+      </w:pPr>
+      <w:rPr>
+        <w:rFonts w:ascii="Courier New" w:hAnsi="Courier New" w:cs="Courier New" w:hint="default"/>
+      </w:rPr>
+    </w:lvl>
+    <w:lvl w:ilvl="8" w:tplc="04130005" w:tentative="1">
+      <w:start w:val="1"/>
+      <w:numFmt w:val="bullet"/>
+      <w:lvlText w:val=""/>
+      <w:lvlJc w:val="left"/>
+      <w:pPr>
+        <w:ind w:left="6480" w:hanging="360"/>
+      </w:pPr>
+      <w:rPr>
+        <w:rFonts w:ascii="Wingdings" w:hAnsi="Wingdings" w:hint="default"/>
+      </w:rPr>
+    </w:lvl>
+  </w:abstractNum>
+  <w:abstractNum w:abstractNumId="6" w15:restartNumberingAfterBreak="0">
     <w:nsid w:val="19E347E9"/>
     <w:multiLevelType w:val="hybridMultilevel"/>
     <w:tmpl w:val="06A0631C"/>
@@ -3015,7 +4171,7 @@
       </w:rPr>
     </w:lvl>
   </w:abstractNum>
-  <w:abstractNum w:abstractNumId="5" w15:restartNumberingAfterBreak="0">
+  <w:abstractNum w:abstractNumId="7" w15:restartNumberingAfterBreak="0">
     <w:nsid w:val="1D34086B"/>
     <w:multiLevelType w:val="hybridMultilevel"/>
     <w:tmpl w:val="1F426704"/>
@@ -3128,7 +4284,120 @@
       </w:rPr>
     </w:lvl>
   </w:abstractNum>
-  <w:abstractNum w:abstractNumId="6" w15:restartNumberingAfterBreak="0">
+  <w:abstractNum w:abstractNumId="8" w15:restartNumberingAfterBreak="0">
+    <w:nsid w:val="23A237D4"/>
+    <w:multiLevelType w:val="hybridMultilevel"/>
+    <w:tmpl w:val="EFA8B5F4"/>
+    <w:lvl w:ilvl="0" w:tplc="04130001">
+      <w:start w:val="1"/>
+      <w:numFmt w:val="bullet"/>
+      <w:lvlText w:val=""/>
+      <w:lvlJc w:val="left"/>
+      <w:pPr>
+        <w:ind w:left="720" w:hanging="360"/>
+      </w:pPr>
+      <w:rPr>
+        <w:rFonts w:ascii="Symbol" w:hAnsi="Symbol" w:hint="default"/>
+      </w:rPr>
+    </w:lvl>
+    <w:lvl w:ilvl="1" w:tplc="04130003" w:tentative="1">
+      <w:start w:val="1"/>
+      <w:numFmt w:val="bullet"/>
+      <w:lvlText w:val="o"/>
+      <w:lvlJc w:val="left"/>
+      <w:pPr>
+        <w:ind w:left="1440" w:hanging="360"/>
+      </w:pPr>
+      <w:rPr>
+        <w:rFonts w:ascii="Courier New" w:hAnsi="Courier New" w:cs="Courier New" w:hint="default"/>
+      </w:rPr>
+    </w:lvl>
+    <w:lvl w:ilvl="2" w:tplc="04130005" w:tentative="1">
+      <w:start w:val="1"/>
+      <w:numFmt w:val="bullet"/>
+      <w:lvlText w:val=""/>
+      <w:lvlJc w:val="left"/>
+      <w:pPr>
+        <w:ind w:left="2160" w:hanging="360"/>
+      </w:pPr>
+      <w:rPr>
+        <w:rFonts w:ascii="Wingdings" w:hAnsi="Wingdings" w:hint="default"/>
+      </w:rPr>
+    </w:lvl>
+    <w:lvl w:ilvl="3" w:tplc="04130001" w:tentative="1">
+      <w:start w:val="1"/>
+      <w:numFmt w:val="bullet"/>
+      <w:lvlText w:val=""/>
+      <w:lvlJc w:val="left"/>
+      <w:pPr>
+        <w:ind w:left="2880" w:hanging="360"/>
+      </w:pPr>
+      <w:rPr>
+        <w:rFonts w:ascii="Symbol" w:hAnsi="Symbol" w:hint="default"/>
+      </w:rPr>
+    </w:lvl>
+    <w:lvl w:ilvl="4" w:tplc="04130003" w:tentative="1">
+      <w:start w:val="1"/>
+      <w:numFmt w:val="bullet"/>
+      <w:lvlText w:val="o"/>
+      <w:lvlJc w:val="left"/>
+      <w:pPr>
+        <w:ind w:left="3600" w:hanging="360"/>
+      </w:pPr>
+      <w:rPr>
+        <w:rFonts w:ascii="Courier New" w:hAnsi="Courier New" w:cs="Courier New" w:hint="default"/>
+      </w:rPr>
+    </w:lvl>
+    <w:lvl w:ilvl="5" w:tplc="04130005" w:tentative="1">
+      <w:start w:val="1"/>
+      <w:numFmt w:val="bullet"/>
+      <w:lvlText w:val=""/>
+      <w:lvlJc w:val="left"/>
+      <w:pPr>
+        <w:ind w:left="4320" w:hanging="360"/>
+      </w:pPr>
+      <w:rPr>
+        <w:rFonts w:ascii="Wingdings" w:hAnsi="Wingdings" w:hint="default"/>
+      </w:rPr>
+    </w:lvl>
+    <w:lvl w:ilvl="6" w:tplc="04130001" w:tentative="1">
+      <w:start w:val="1"/>
+      <w:numFmt w:val="bullet"/>
+      <w:lvlText w:val=""/>
+      <w:lvlJc w:val="left"/>
+      <w:pPr>
+        <w:ind w:left="5040" w:hanging="360"/>
+      </w:pPr>
+      <w:rPr>
+        <w:rFonts w:ascii="Symbol" w:hAnsi="Symbol" w:hint="default"/>
+      </w:rPr>
+    </w:lvl>
+    <w:lvl w:ilvl="7" w:tplc="04130003" w:tentative="1">
+      <w:start w:val="1"/>
+      <w:numFmt w:val="bullet"/>
+      <w:lvlText w:val="o"/>
+      <w:lvlJc w:val="left"/>
+      <w:pPr>
+        <w:ind w:left="5760" w:hanging="360"/>
+      </w:pPr>
+      <w:rPr>
+        <w:rFonts w:ascii="Courier New" w:hAnsi="Courier New" w:cs="Courier New" w:hint="default"/>
+      </w:rPr>
+    </w:lvl>
+    <w:lvl w:ilvl="8" w:tplc="04130005" w:tentative="1">
+      <w:start w:val="1"/>
+      <w:numFmt w:val="bullet"/>
+      <w:lvlText w:val=""/>
+      <w:lvlJc w:val="left"/>
+      <w:pPr>
+        <w:ind w:left="6480" w:hanging="360"/>
+      </w:pPr>
+      <w:rPr>
+        <w:rFonts w:ascii="Wingdings" w:hAnsi="Wingdings" w:hint="default"/>
+      </w:rPr>
+    </w:lvl>
+  </w:abstractNum>
+  <w:abstractNum w:abstractNumId="9" w15:restartNumberingAfterBreak="0">
     <w:nsid w:val="25B131B4"/>
     <w:multiLevelType w:val="hybridMultilevel"/>
     <w:tmpl w:val="0F546A2C"/>
@@ -3241,7 +4510,7 @@
       </w:rPr>
     </w:lvl>
   </w:abstractNum>
-  <w:abstractNum w:abstractNumId="7" w15:restartNumberingAfterBreak="0">
+  <w:abstractNum w:abstractNumId="10" w15:restartNumberingAfterBreak="0">
     <w:nsid w:val="25DC3283"/>
     <w:multiLevelType w:val="hybridMultilevel"/>
     <w:tmpl w:val="31EEEE08"/>
@@ -3354,7 +4623,7 @@
       </w:rPr>
     </w:lvl>
   </w:abstractNum>
-  <w:abstractNum w:abstractNumId="8" w15:restartNumberingAfterBreak="0">
+  <w:abstractNum w:abstractNumId="11" w15:restartNumberingAfterBreak="0">
     <w:nsid w:val="2FC01D77"/>
     <w:multiLevelType w:val="hybridMultilevel"/>
     <w:tmpl w:val="3474B8CE"/>
@@ -3467,7 +4736,7 @@
       </w:rPr>
     </w:lvl>
   </w:abstractNum>
-  <w:abstractNum w:abstractNumId="9" w15:restartNumberingAfterBreak="0">
+  <w:abstractNum w:abstractNumId="12" w15:restartNumberingAfterBreak="0">
     <w:nsid w:val="35CA41FB"/>
     <w:multiLevelType w:val="hybridMultilevel"/>
     <w:tmpl w:val="E7FA26B4"/>
@@ -3580,7 +4849,7 @@
       </w:rPr>
     </w:lvl>
   </w:abstractNum>
-  <w:abstractNum w:abstractNumId="10" w15:restartNumberingAfterBreak="0">
+  <w:abstractNum w:abstractNumId="13" w15:restartNumberingAfterBreak="0">
     <w:nsid w:val="3B3A543F"/>
     <w:multiLevelType w:val="hybridMultilevel"/>
     <w:tmpl w:val="70EC7898"/>
@@ -3693,7 +4962,7 @@
       </w:rPr>
     </w:lvl>
   </w:abstractNum>
-  <w:abstractNum w:abstractNumId="11" w15:restartNumberingAfterBreak="0">
+  <w:abstractNum w:abstractNumId="14" w15:restartNumberingAfterBreak="0">
     <w:nsid w:val="428D5C57"/>
     <w:multiLevelType w:val="hybridMultilevel"/>
     <w:tmpl w:val="97809FDC"/>
@@ -3806,7 +5075,7 @@
       </w:rPr>
     </w:lvl>
   </w:abstractNum>
-  <w:abstractNum w:abstractNumId="12" w15:restartNumberingAfterBreak="0">
+  <w:abstractNum w:abstractNumId="15" w15:restartNumberingAfterBreak="0">
     <w:nsid w:val="4449560F"/>
     <w:multiLevelType w:val="hybridMultilevel"/>
     <w:tmpl w:val="708E843A"/>
@@ -3919,10 +5188,10 @@
       </w:rPr>
     </w:lvl>
   </w:abstractNum>
-  <w:abstractNum w:abstractNumId="13" w15:restartNumberingAfterBreak="0">
+  <w:abstractNum w:abstractNumId="16" w15:restartNumberingAfterBreak="0">
     <w:nsid w:val="4A9B72E6"/>
     <w:multiLevelType w:val="hybridMultilevel"/>
-    <w:tmpl w:val="4D4494B8"/>
+    <w:tmpl w:val="E1029D50"/>
     <w:lvl w:ilvl="0" w:tplc="04130001">
       <w:start w:val="1"/>
       <w:numFmt w:val="bullet"/>
@@ -4032,7 +5301,233 @@
       </w:rPr>
     </w:lvl>
   </w:abstractNum>
-  <w:abstractNum w:abstractNumId="14" w15:restartNumberingAfterBreak="0">
+  <w:abstractNum w:abstractNumId="17" w15:restartNumberingAfterBreak="0">
+    <w:nsid w:val="4CA0651C"/>
+    <w:multiLevelType w:val="hybridMultilevel"/>
+    <w:tmpl w:val="80384D86"/>
+    <w:lvl w:ilvl="0" w:tplc="04130001">
+      <w:start w:val="1"/>
+      <w:numFmt w:val="bullet"/>
+      <w:lvlText w:val=""/>
+      <w:lvlJc w:val="left"/>
+      <w:pPr>
+        <w:ind w:left="720" w:hanging="360"/>
+      </w:pPr>
+      <w:rPr>
+        <w:rFonts w:ascii="Symbol" w:hAnsi="Symbol" w:hint="default"/>
+      </w:rPr>
+    </w:lvl>
+    <w:lvl w:ilvl="1" w:tplc="04130003" w:tentative="1">
+      <w:start w:val="1"/>
+      <w:numFmt w:val="bullet"/>
+      <w:lvlText w:val="o"/>
+      <w:lvlJc w:val="left"/>
+      <w:pPr>
+        <w:ind w:left="1440" w:hanging="360"/>
+      </w:pPr>
+      <w:rPr>
+        <w:rFonts w:ascii="Courier New" w:hAnsi="Courier New" w:cs="Courier New" w:hint="default"/>
+      </w:rPr>
+    </w:lvl>
+    <w:lvl w:ilvl="2" w:tplc="04130005" w:tentative="1">
+      <w:start w:val="1"/>
+      <w:numFmt w:val="bullet"/>
+      <w:lvlText w:val=""/>
+      <w:lvlJc w:val="left"/>
+      <w:pPr>
+        <w:ind w:left="2160" w:hanging="360"/>
+      </w:pPr>
+      <w:rPr>
+        <w:rFonts w:ascii="Wingdings" w:hAnsi="Wingdings" w:hint="default"/>
+      </w:rPr>
+    </w:lvl>
+    <w:lvl w:ilvl="3" w:tplc="04130001" w:tentative="1">
+      <w:start w:val="1"/>
+      <w:numFmt w:val="bullet"/>
+      <w:lvlText w:val=""/>
+      <w:lvlJc w:val="left"/>
+      <w:pPr>
+        <w:ind w:left="2880" w:hanging="360"/>
+      </w:pPr>
+      <w:rPr>
+        <w:rFonts w:ascii="Symbol" w:hAnsi="Symbol" w:hint="default"/>
+      </w:rPr>
+    </w:lvl>
+    <w:lvl w:ilvl="4" w:tplc="04130003" w:tentative="1">
+      <w:start w:val="1"/>
+      <w:numFmt w:val="bullet"/>
+      <w:lvlText w:val="o"/>
+      <w:lvlJc w:val="left"/>
+      <w:pPr>
+        <w:ind w:left="3600" w:hanging="360"/>
+      </w:pPr>
+      <w:rPr>
+        <w:rFonts w:ascii="Courier New" w:hAnsi="Courier New" w:cs="Courier New" w:hint="default"/>
+      </w:rPr>
+    </w:lvl>
+    <w:lvl w:ilvl="5" w:tplc="04130005" w:tentative="1">
+      <w:start w:val="1"/>
+      <w:numFmt w:val="bullet"/>
+      <w:lvlText w:val=""/>
+      <w:lvlJc w:val="left"/>
+      <w:pPr>
+        <w:ind w:left="4320" w:hanging="360"/>
+      </w:pPr>
+      <w:rPr>
+        <w:rFonts w:ascii="Wingdings" w:hAnsi="Wingdings" w:hint="default"/>
+      </w:rPr>
+    </w:lvl>
+    <w:lvl w:ilvl="6" w:tplc="04130001" w:tentative="1">
+      <w:start w:val="1"/>
+      <w:numFmt w:val="bullet"/>
+      <w:lvlText w:val=""/>
+      <w:lvlJc w:val="left"/>
+      <w:pPr>
+        <w:ind w:left="5040" w:hanging="360"/>
+      </w:pPr>
+      <w:rPr>
+        <w:rFonts w:ascii="Symbol" w:hAnsi="Symbol" w:hint="default"/>
+      </w:rPr>
+    </w:lvl>
+    <w:lvl w:ilvl="7" w:tplc="04130003" w:tentative="1">
+      <w:start w:val="1"/>
+      <w:numFmt w:val="bullet"/>
+      <w:lvlText w:val="o"/>
+      <w:lvlJc w:val="left"/>
+      <w:pPr>
+        <w:ind w:left="5760" w:hanging="360"/>
+      </w:pPr>
+      <w:rPr>
+        <w:rFonts w:ascii="Courier New" w:hAnsi="Courier New" w:cs="Courier New" w:hint="default"/>
+      </w:rPr>
+    </w:lvl>
+    <w:lvl w:ilvl="8" w:tplc="04130005" w:tentative="1">
+      <w:start w:val="1"/>
+      <w:numFmt w:val="bullet"/>
+      <w:lvlText w:val=""/>
+      <w:lvlJc w:val="left"/>
+      <w:pPr>
+        <w:ind w:left="6480" w:hanging="360"/>
+      </w:pPr>
+      <w:rPr>
+        <w:rFonts w:ascii="Wingdings" w:hAnsi="Wingdings" w:hint="default"/>
+      </w:rPr>
+    </w:lvl>
+  </w:abstractNum>
+  <w:abstractNum w:abstractNumId="18" w15:restartNumberingAfterBreak="0">
+    <w:nsid w:val="540B72B9"/>
+    <w:multiLevelType w:val="hybridMultilevel"/>
+    <w:tmpl w:val="CC50B8FC"/>
+    <w:lvl w:ilvl="0" w:tplc="04130001">
+      <w:start w:val="1"/>
+      <w:numFmt w:val="bullet"/>
+      <w:lvlText w:val=""/>
+      <w:lvlJc w:val="left"/>
+      <w:pPr>
+        <w:ind w:left="720" w:hanging="360"/>
+      </w:pPr>
+      <w:rPr>
+        <w:rFonts w:ascii="Symbol" w:hAnsi="Symbol" w:hint="default"/>
+      </w:rPr>
+    </w:lvl>
+    <w:lvl w:ilvl="1" w:tplc="04130003" w:tentative="1">
+      <w:start w:val="1"/>
+      <w:numFmt w:val="bullet"/>
+      <w:lvlText w:val="o"/>
+      <w:lvlJc w:val="left"/>
+      <w:pPr>
+        <w:ind w:left="1440" w:hanging="360"/>
+      </w:pPr>
+      <w:rPr>
+        <w:rFonts w:ascii="Courier New" w:hAnsi="Courier New" w:cs="Courier New" w:hint="default"/>
+      </w:rPr>
+    </w:lvl>
+    <w:lvl w:ilvl="2" w:tplc="04130005" w:tentative="1">
+      <w:start w:val="1"/>
+      <w:numFmt w:val="bullet"/>
+      <w:lvlText w:val=""/>
+      <w:lvlJc w:val="left"/>
+      <w:pPr>
+        <w:ind w:left="2160" w:hanging="360"/>
+      </w:pPr>
+      <w:rPr>
+        <w:rFonts w:ascii="Wingdings" w:hAnsi="Wingdings" w:hint="default"/>
+      </w:rPr>
+    </w:lvl>
+    <w:lvl w:ilvl="3" w:tplc="04130001" w:tentative="1">
+      <w:start w:val="1"/>
+      <w:numFmt w:val="bullet"/>
+      <w:lvlText w:val=""/>
+      <w:lvlJc w:val="left"/>
+      <w:pPr>
+        <w:ind w:left="2880" w:hanging="360"/>
+      </w:pPr>
+      <w:rPr>
+        <w:rFonts w:ascii="Symbol" w:hAnsi="Symbol" w:hint="default"/>
+      </w:rPr>
+    </w:lvl>
+    <w:lvl w:ilvl="4" w:tplc="04130003" w:tentative="1">
+      <w:start w:val="1"/>
+      <w:numFmt w:val="bullet"/>
+      <w:lvlText w:val="o"/>
+      <w:lvlJc w:val="left"/>
+      <w:pPr>
+        <w:ind w:left="3600" w:hanging="360"/>
+      </w:pPr>
+      <w:rPr>
+        <w:rFonts w:ascii="Courier New" w:hAnsi="Courier New" w:cs="Courier New" w:hint="default"/>
+      </w:rPr>
+    </w:lvl>
+    <w:lvl w:ilvl="5" w:tplc="04130005" w:tentative="1">
+      <w:start w:val="1"/>
+      <w:numFmt w:val="bullet"/>
+      <w:lvlText w:val=""/>
+      <w:lvlJc w:val="left"/>
+      <w:pPr>
+        <w:ind w:left="4320" w:hanging="360"/>
+      </w:pPr>
+      <w:rPr>
+        <w:rFonts w:ascii="Wingdings" w:hAnsi="Wingdings" w:hint="default"/>
+      </w:rPr>
+    </w:lvl>
+    <w:lvl w:ilvl="6" w:tplc="04130001" w:tentative="1">
+      <w:start w:val="1"/>
+      <w:numFmt w:val="bullet"/>
+      <w:lvlText w:val=""/>
+      <w:lvlJc w:val="left"/>
+      <w:pPr>
+        <w:ind w:left="5040" w:hanging="360"/>
+      </w:pPr>
+      <w:rPr>
+        <w:rFonts w:ascii="Symbol" w:hAnsi="Symbol" w:hint="default"/>
+      </w:rPr>
+    </w:lvl>
+    <w:lvl w:ilvl="7" w:tplc="04130003" w:tentative="1">
+      <w:start w:val="1"/>
+      <w:numFmt w:val="bullet"/>
+      <w:lvlText w:val="o"/>
+      <w:lvlJc w:val="left"/>
+      <w:pPr>
+        <w:ind w:left="5760" w:hanging="360"/>
+      </w:pPr>
+      <w:rPr>
+        <w:rFonts w:ascii="Courier New" w:hAnsi="Courier New" w:cs="Courier New" w:hint="default"/>
+      </w:rPr>
+    </w:lvl>
+    <w:lvl w:ilvl="8" w:tplc="04130005" w:tentative="1">
+      <w:start w:val="1"/>
+      <w:numFmt w:val="bullet"/>
+      <w:lvlText w:val=""/>
+      <w:lvlJc w:val="left"/>
+      <w:pPr>
+        <w:ind w:left="6480" w:hanging="360"/>
+      </w:pPr>
+      <w:rPr>
+        <w:rFonts w:ascii="Wingdings" w:hAnsi="Wingdings" w:hint="default"/>
+      </w:rPr>
+    </w:lvl>
+  </w:abstractNum>
+  <w:abstractNum w:abstractNumId="19" w15:restartNumberingAfterBreak="0">
     <w:nsid w:val="542D7D1C"/>
     <w:multiLevelType w:val="hybridMultilevel"/>
     <w:tmpl w:val="DBAAB076"/>
@@ -4145,7 +5640,7 @@
       </w:rPr>
     </w:lvl>
   </w:abstractNum>
-  <w:abstractNum w:abstractNumId="15" w15:restartNumberingAfterBreak="0">
+  <w:abstractNum w:abstractNumId="20" w15:restartNumberingAfterBreak="0">
     <w:nsid w:val="5588102C"/>
     <w:multiLevelType w:val="hybridMultilevel"/>
     <w:tmpl w:val="4C523D4A"/>
@@ -4258,7 +5753,7 @@
       </w:rPr>
     </w:lvl>
   </w:abstractNum>
-  <w:abstractNum w:abstractNumId="16" w15:restartNumberingAfterBreak="0">
+  <w:abstractNum w:abstractNumId="21" w15:restartNumberingAfterBreak="0">
     <w:nsid w:val="595D130D"/>
     <w:multiLevelType w:val="hybridMultilevel"/>
     <w:tmpl w:val="1758EBE0"/>
@@ -4371,7 +5866,7 @@
       </w:rPr>
     </w:lvl>
   </w:abstractNum>
-  <w:abstractNum w:abstractNumId="17" w15:restartNumberingAfterBreak="0">
+  <w:abstractNum w:abstractNumId="22" w15:restartNumberingAfterBreak="0">
     <w:nsid w:val="603818EE"/>
     <w:multiLevelType w:val="hybridMultilevel"/>
     <w:tmpl w:val="D188EBB8"/>
@@ -4484,7 +5979,7 @@
       </w:rPr>
     </w:lvl>
   </w:abstractNum>
-  <w:abstractNum w:abstractNumId="18" w15:restartNumberingAfterBreak="0">
+  <w:abstractNum w:abstractNumId="23" w15:restartNumberingAfterBreak="0">
     <w:nsid w:val="66EE0156"/>
     <w:multiLevelType w:val="hybridMultilevel"/>
     <w:tmpl w:val="ED0EDA36"/>
@@ -4597,7 +6092,7 @@
       </w:rPr>
     </w:lvl>
   </w:abstractNum>
-  <w:abstractNum w:abstractNumId="19" w15:restartNumberingAfterBreak="0">
+  <w:abstractNum w:abstractNumId="24" w15:restartNumberingAfterBreak="0">
     <w:nsid w:val="6D2E5185"/>
     <w:multiLevelType w:val="hybridMultilevel"/>
     <w:tmpl w:val="3DD69D16"/>
@@ -4710,7 +6205,7 @@
       </w:rPr>
     </w:lvl>
   </w:abstractNum>
-  <w:abstractNum w:abstractNumId="20" w15:restartNumberingAfterBreak="0">
+  <w:abstractNum w:abstractNumId="25" w15:restartNumberingAfterBreak="0">
     <w:nsid w:val="6F06103F"/>
     <w:multiLevelType w:val="hybridMultilevel"/>
     <w:tmpl w:val="C518A2D8"/>
@@ -4823,7 +6318,7 @@
       </w:rPr>
     </w:lvl>
   </w:abstractNum>
-  <w:abstractNum w:abstractNumId="21" w15:restartNumberingAfterBreak="0">
+  <w:abstractNum w:abstractNumId="26" w15:restartNumberingAfterBreak="0">
     <w:nsid w:val="6FF72042"/>
     <w:multiLevelType w:val="hybridMultilevel"/>
     <w:tmpl w:val="7F64A918"/>
@@ -4936,7 +6431,120 @@
       </w:rPr>
     </w:lvl>
   </w:abstractNum>
-  <w:abstractNum w:abstractNumId="22" w15:restartNumberingAfterBreak="0">
+  <w:abstractNum w:abstractNumId="27" w15:restartNumberingAfterBreak="0">
+    <w:nsid w:val="74C16D9C"/>
+    <w:multiLevelType w:val="hybridMultilevel"/>
+    <w:tmpl w:val="8AA0A840"/>
+    <w:lvl w:ilvl="0" w:tplc="04130001">
+      <w:start w:val="1"/>
+      <w:numFmt w:val="bullet"/>
+      <w:lvlText w:val=""/>
+      <w:lvlJc w:val="left"/>
+      <w:pPr>
+        <w:ind w:left="720" w:hanging="360"/>
+      </w:pPr>
+      <w:rPr>
+        <w:rFonts w:ascii="Symbol" w:hAnsi="Symbol" w:hint="default"/>
+      </w:rPr>
+    </w:lvl>
+    <w:lvl w:ilvl="1" w:tplc="04130003" w:tentative="1">
+      <w:start w:val="1"/>
+      <w:numFmt w:val="bullet"/>
+      <w:lvlText w:val="o"/>
+      <w:lvlJc w:val="left"/>
+      <w:pPr>
+        <w:ind w:left="1440" w:hanging="360"/>
+      </w:pPr>
+      <w:rPr>
+        <w:rFonts w:ascii="Courier New" w:hAnsi="Courier New" w:cs="Courier New" w:hint="default"/>
+      </w:rPr>
+    </w:lvl>
+    <w:lvl w:ilvl="2" w:tplc="04130005" w:tentative="1">
+      <w:start w:val="1"/>
+      <w:numFmt w:val="bullet"/>
+      <w:lvlText w:val=""/>
+      <w:lvlJc w:val="left"/>
+      <w:pPr>
+        <w:ind w:left="2160" w:hanging="360"/>
+      </w:pPr>
+      <w:rPr>
+        <w:rFonts w:ascii="Wingdings" w:hAnsi="Wingdings" w:hint="default"/>
+      </w:rPr>
+    </w:lvl>
+    <w:lvl w:ilvl="3" w:tplc="04130001" w:tentative="1">
+      <w:start w:val="1"/>
+      <w:numFmt w:val="bullet"/>
+      <w:lvlText w:val=""/>
+      <w:lvlJc w:val="left"/>
+      <w:pPr>
+        <w:ind w:left="2880" w:hanging="360"/>
+      </w:pPr>
+      <w:rPr>
+        <w:rFonts w:ascii="Symbol" w:hAnsi="Symbol" w:hint="default"/>
+      </w:rPr>
+    </w:lvl>
+    <w:lvl w:ilvl="4" w:tplc="04130003" w:tentative="1">
+      <w:start w:val="1"/>
+      <w:numFmt w:val="bullet"/>
+      <w:lvlText w:val="o"/>
+      <w:lvlJc w:val="left"/>
+      <w:pPr>
+        <w:ind w:left="3600" w:hanging="360"/>
+      </w:pPr>
+      <w:rPr>
+        <w:rFonts w:ascii="Courier New" w:hAnsi="Courier New" w:cs="Courier New" w:hint="default"/>
+      </w:rPr>
+    </w:lvl>
+    <w:lvl w:ilvl="5" w:tplc="04130005" w:tentative="1">
+      <w:start w:val="1"/>
+      <w:numFmt w:val="bullet"/>
+      <w:lvlText w:val=""/>
+      <w:lvlJc w:val="left"/>
+      <w:pPr>
+        <w:ind w:left="4320" w:hanging="360"/>
+      </w:pPr>
+      <w:rPr>
+        <w:rFonts w:ascii="Wingdings" w:hAnsi="Wingdings" w:hint="default"/>
+      </w:rPr>
+    </w:lvl>
+    <w:lvl w:ilvl="6" w:tplc="04130001" w:tentative="1">
+      <w:start w:val="1"/>
+      <w:numFmt w:val="bullet"/>
+      <w:lvlText w:val=""/>
+      <w:lvlJc w:val="left"/>
+      <w:pPr>
+        <w:ind w:left="5040" w:hanging="360"/>
+      </w:pPr>
+      <w:rPr>
+        <w:rFonts w:ascii="Symbol" w:hAnsi="Symbol" w:hint="default"/>
+      </w:rPr>
+    </w:lvl>
+    <w:lvl w:ilvl="7" w:tplc="04130003" w:tentative="1">
+      <w:start w:val="1"/>
+      <w:numFmt w:val="bullet"/>
+      <w:lvlText w:val="o"/>
+      <w:lvlJc w:val="left"/>
+      <w:pPr>
+        <w:ind w:left="5760" w:hanging="360"/>
+      </w:pPr>
+      <w:rPr>
+        <w:rFonts w:ascii="Courier New" w:hAnsi="Courier New" w:cs="Courier New" w:hint="default"/>
+      </w:rPr>
+    </w:lvl>
+    <w:lvl w:ilvl="8" w:tplc="04130005" w:tentative="1">
+      <w:start w:val="1"/>
+      <w:numFmt w:val="bullet"/>
+      <w:lvlText w:val=""/>
+      <w:lvlJc w:val="left"/>
+      <w:pPr>
+        <w:ind w:left="6480" w:hanging="360"/>
+      </w:pPr>
+      <w:rPr>
+        <w:rFonts w:ascii="Wingdings" w:hAnsi="Wingdings" w:hint="default"/>
+      </w:rPr>
+    </w:lvl>
+  </w:abstractNum>
+  <w:abstractNum w:abstractNumId="28" w15:restartNumberingAfterBreak="0">
     <w:nsid w:val="7C8135EC"/>
     <w:multiLevelType w:val="hybridMultilevel"/>
     <w:tmpl w:val="C442C27E"/>
@@ -5049,7 +6657,120 @@
       </w:rPr>
     </w:lvl>
   </w:abstractNum>
-  <w:abstractNum w:abstractNumId="23" w15:restartNumberingAfterBreak="0">
+  <w:abstractNum w:abstractNumId="29" w15:restartNumberingAfterBreak="0">
+    <w:nsid w:val="7E4034EA"/>
+    <w:multiLevelType w:val="hybridMultilevel"/>
+    <w:tmpl w:val="575005F8"/>
+    <w:lvl w:ilvl="0" w:tplc="04130001">
+      <w:start w:val="1"/>
+      <w:numFmt w:val="bullet"/>
+      <w:lvlText w:val=""/>
+      <w:lvlJc w:val="left"/>
+      <w:pPr>
+        <w:ind w:left="720" w:hanging="360"/>
+      </w:pPr>
+      <w:rPr>
+        <w:rFonts w:ascii="Symbol" w:hAnsi="Symbol" w:hint="default"/>
+      </w:rPr>
+    </w:lvl>
+    <w:lvl w:ilvl="1" w:tplc="04130003" w:tentative="1">
+      <w:start w:val="1"/>
+      <w:numFmt w:val="bullet"/>
+      <w:lvlText w:val="o"/>
+      <w:lvlJc w:val="left"/>
+      <w:pPr>
+        <w:ind w:left="1440" w:hanging="360"/>
+      </w:pPr>
+      <w:rPr>
+        <w:rFonts w:ascii="Courier New" w:hAnsi="Courier New" w:cs="Courier New" w:hint="default"/>
+      </w:rPr>
+    </w:lvl>
+    <w:lvl w:ilvl="2" w:tplc="04130005" w:tentative="1">
+      <w:start w:val="1"/>
+      <w:numFmt w:val="bullet"/>
+      <w:lvlText w:val=""/>
+      <w:lvlJc w:val="left"/>
+      <w:pPr>
+        <w:ind w:left="2160" w:hanging="360"/>
+      </w:pPr>
+      <w:rPr>
+        <w:rFonts w:ascii="Wingdings" w:hAnsi="Wingdings" w:hint="default"/>
+      </w:rPr>
+    </w:lvl>
+    <w:lvl w:ilvl="3" w:tplc="04130001" w:tentative="1">
+      <w:start w:val="1"/>
+      <w:numFmt w:val="bullet"/>
+      <w:lvlText w:val=""/>
+      <w:lvlJc w:val="left"/>
+      <w:pPr>
+        <w:ind w:left="2880" w:hanging="360"/>
+      </w:pPr>
+      <w:rPr>
+        <w:rFonts w:ascii="Symbol" w:hAnsi="Symbol" w:hint="default"/>
+      </w:rPr>
+    </w:lvl>
+    <w:lvl w:ilvl="4" w:tplc="04130003" w:tentative="1">
+      <w:start w:val="1"/>
+      <w:numFmt w:val="bullet"/>
+      <w:lvlText w:val="o"/>
+      <w:lvlJc w:val="left"/>
+      <w:pPr>
+        <w:ind w:left="3600" w:hanging="360"/>
+      </w:pPr>
+      <w:rPr>
+        <w:rFonts w:ascii="Courier New" w:hAnsi="Courier New" w:cs="Courier New" w:hint="default"/>
+      </w:rPr>
+    </w:lvl>
+    <w:lvl w:ilvl="5" w:tplc="04130005" w:tentative="1">
+      <w:start w:val="1"/>
+      <w:numFmt w:val="bullet"/>
+      <w:lvlText w:val=""/>
+      <w:lvlJc w:val="left"/>
+      <w:pPr>
+        <w:ind w:left="4320" w:hanging="360"/>
+      </w:pPr>
+      <w:rPr>
+        <w:rFonts w:ascii="Wingdings" w:hAnsi="Wingdings" w:hint="default"/>
+      </w:rPr>
+    </w:lvl>
+    <w:lvl w:ilvl="6" w:tplc="04130001" w:tentative="1">
+      <w:start w:val="1"/>
+      <w:numFmt w:val="bullet"/>
+      <w:lvlText w:val=""/>
+      <w:lvlJc w:val="left"/>
+      <w:pPr>
+        <w:ind w:left="5040" w:hanging="360"/>
+      </w:pPr>
+      <w:rPr>
+        <w:rFonts w:ascii="Symbol" w:hAnsi="Symbol" w:hint="default"/>
+      </w:rPr>
+    </w:lvl>
+    <w:lvl w:ilvl="7" w:tplc="04130003" w:tentative="1">
+      <w:start w:val="1"/>
+      <w:numFmt w:val="bullet"/>
+      <w:lvlText w:val="o"/>
+      <w:lvlJc w:val="left"/>
+      <w:pPr>
+        <w:ind w:left="5760" w:hanging="360"/>
+      </w:pPr>
+      <w:rPr>
+        <w:rFonts w:ascii="Courier New" w:hAnsi="Courier New" w:cs="Courier New" w:hint="default"/>
+      </w:rPr>
+    </w:lvl>
+    <w:lvl w:ilvl="8" w:tplc="04130005" w:tentative="1">
+      <w:start w:val="1"/>
+      <w:numFmt w:val="bullet"/>
+      <w:lvlText w:val=""/>
+      <w:lvlJc w:val="left"/>
+      <w:pPr>
+        <w:ind w:left="6480" w:hanging="360"/>
+      </w:pPr>
+      <w:rPr>
+        <w:rFonts w:ascii="Wingdings" w:hAnsi="Wingdings" w:hint="default"/>
+      </w:rPr>
+    </w:lvl>
+  </w:abstractNum>
+  <w:abstractNum w:abstractNumId="30" w15:restartNumberingAfterBreak="0">
     <w:nsid w:val="7FDB470F"/>
     <w:multiLevelType w:val="hybridMultilevel"/>
     <w:tmpl w:val="8548BE7A"/>
@@ -5163,76 +6884,97 @@
     </w:lvl>
   </w:abstractNum>
   <w:num w:numId="1">
-    <w:abstractNumId w:val="20"/>
+    <w:abstractNumId w:val="25"/>
   </w:num>
   <w:num w:numId="2">
-    <w:abstractNumId w:val="21"/>
+    <w:abstractNumId w:val="26"/>
   </w:num>
   <w:num w:numId="3">
-    <w:abstractNumId w:val="3"/>
+    <w:abstractNumId w:val="4"/>
   </w:num>
   <w:num w:numId="4">
-    <w:abstractNumId w:val="22"/>
+    <w:abstractNumId w:val="28"/>
   </w:num>
   <w:num w:numId="5">
+    <w:abstractNumId w:val="19"/>
+  </w:num>
+  <w:num w:numId="6">
+    <w:abstractNumId w:val="24"/>
+  </w:num>
+  <w:num w:numId="7">
     <w:abstractNumId w:val="14"/>
   </w:num>
-  <w:num w:numId="6">
-    <w:abstractNumId w:val="19"/>
-  </w:num>
-  <w:num w:numId="7">
-    <w:abstractNumId w:val="11"/>
-  </w:num>
   <w:num w:numId="8">
-    <w:abstractNumId w:val="23"/>
+    <w:abstractNumId w:val="30"/>
   </w:num>
   <w:num w:numId="9">
-    <w:abstractNumId w:val="1"/>
+    <w:abstractNumId w:val="2"/>
   </w:num>
   <w:num w:numId="10">
-    <w:abstractNumId w:val="16"/>
+    <w:abstractNumId w:val="21"/>
   </w:num>
   <w:num w:numId="11">
     <w:abstractNumId w:val="0"/>
   </w:num>
   <w:num w:numId="12">
-    <w:abstractNumId w:val="4"/>
+    <w:abstractNumId w:val="6"/>
   </w:num>
   <w:num w:numId="13">
+    <w:abstractNumId w:val="13"/>
+  </w:num>
+  <w:num w:numId="14">
+    <w:abstractNumId w:val="20"/>
+  </w:num>
+  <w:num w:numId="15">
+    <w:abstractNumId w:val="11"/>
+  </w:num>
+  <w:num w:numId="16">
+    <w:abstractNumId w:val="15"/>
+  </w:num>
+  <w:num w:numId="17">
+    <w:abstractNumId w:val="3"/>
+  </w:num>
+  <w:num w:numId="18">
+    <w:abstractNumId w:val="23"/>
+  </w:num>
+  <w:num w:numId="19">
+    <w:abstractNumId w:val="16"/>
+  </w:num>
+  <w:num w:numId="20">
+    <w:abstractNumId w:val="7"/>
+  </w:num>
+  <w:num w:numId="21">
+    <w:abstractNumId w:val="12"/>
+  </w:num>
+  <w:num w:numId="22">
     <w:abstractNumId w:val="10"/>
   </w:num>
-  <w:num w:numId="14">
-    <w:abstractNumId w:val="15"/>
+  <w:num w:numId="23">
+    <w:abstractNumId w:val="22"/>
   </w:num>
-  <w:num w:numId="15">
+  <w:num w:numId="24">
+    <w:abstractNumId w:val="9"/>
+  </w:num>
+  <w:num w:numId="25">
+    <w:abstractNumId w:val="1"/>
+  </w:num>
+  <w:num w:numId="26">
+    <w:abstractNumId w:val="17"/>
+  </w:num>
+  <w:num w:numId="27">
+    <w:abstractNumId w:val="18"/>
+  </w:num>
+  <w:num w:numId="28">
     <w:abstractNumId w:val="8"/>
   </w:num>
-  <w:num w:numId="16">
-    <w:abstractNumId w:val="12"/>
-  </w:num>
-  <w:num w:numId="17">
-    <w:abstractNumId w:val="2"/>
-  </w:num>
-  <w:num w:numId="18">
-    <w:abstractNumId w:val="18"/>
-  </w:num>
-  <w:num w:numId="19">
-    <w:abstractNumId w:val="13"/>
-  </w:num>
-  <w:num w:numId="20">
+  <w:num w:numId="29">
     <w:abstractNumId w:val="5"/>
   </w:num>
-  <w:num w:numId="21">
-    <w:abstractNumId w:val="9"/>
+  <w:num w:numId="30">
+    <w:abstractNumId w:val="29"/>
   </w:num>
-  <w:num w:numId="22">
-    <w:abstractNumId w:val="7"/>
-  </w:num>
-  <w:num w:numId="23">
-    <w:abstractNumId w:val="17"/>
-  </w:num>
-  <w:num w:numId="24">
-    <w:abstractNumId w:val="6"/>
+  <w:num w:numId="31">
+    <w:abstractNumId w:val="27"/>
   </w:num>
   <w:numIdMacAtCleanup w:val="10"/>
 </w:numbering>
@@ -5708,7 +7450,6 @@
   <w:style w:type="character" w:default="1" w:styleId="DefaultParagraphFont">
     <w:name w:val="Default Paragraph Font"/>
     <w:uiPriority w:val="1"/>
-    <w:semiHidden/>
     <w:unhideWhenUsed/>
   </w:style>
   <w:style w:type="table" w:default="1" w:styleId="TableNormal">

</xml_diff>

<commit_message>
Working locks and teleporters, much better map generation, minor fixes everywhere
</commit_message>
<xml_diff>
--- a/non-game/[Idea] Rolling in the Sheepe.docx
+++ b/non-game/[Idea] Rolling in the Sheepe.docx
@@ -7,13 +7,8 @@
         <w:pStyle w:val="Heading1"/>
       </w:pPr>
       <w:r>
-        <w:t xml:space="preserve">Rolling in the </w:t>
-      </w:r>
-      <w:proofErr w:type="spellStart"/>
-      <w:r>
-        <w:t>sheepe</w:t>
-      </w:r>
-      <w:proofErr w:type="spellEnd"/>
+        <w:t>Rolling in the sheepe</w:t>
+      </w:r>
     </w:p>
     <w:p>
       <w:pPr>
@@ -658,7 +653,6 @@
           <w:lang w:val="en-US"/>
         </w:rPr>
       </w:pPr>
-      <w:proofErr w:type="spellStart"/>
       <w:r>
         <w:rPr>
           <w:b/>
@@ -667,7 +661,6 @@
         </w:rPr>
         <w:t>CoinLock</w:t>
       </w:r>
-      <w:proofErr w:type="spellEnd"/>
       <w:r>
         <w:rPr>
           <w:b/>
@@ -721,7 +714,7 @@
       <w:pPr>
         <w:pStyle w:val="ListParagraph"/>
         <w:numPr>
-          <w:ilvl w:val="0"/>
+          <w:ilvl w:val="1"/>
           <w:numId w:val="27"/>
         </w:numPr>
         <w:rPr>
@@ -730,11 +723,17 @@
       </w:pPr>
       <w:r>
         <w:rPr>
-          <w:b/>
-          <w:bCs/>
-          <w:lang w:val="en-US"/>
-        </w:rPr>
-        <w:t>No Gravity</w:t>
+          <w:lang w:val="en-US"/>
+        </w:rPr>
+        <w:t xml:space="preserve">Use this more often on parts </w:t>
+      </w:r>
+      <w:r>
+        <w:rPr>
+          <w:i/>
+          <w:iCs/>
+          <w:lang w:val="en-US"/>
+        </w:rPr>
+        <w:t>going upwards</w:t>
       </w:r>
     </w:p>
     <w:p>
@@ -754,7 +753,7 @@
           <w:bCs/>
           <w:lang w:val="en-US"/>
         </w:rPr>
-        <w:t>Speed Boost</w:t>
+        <w:t>No Gravity</w:t>
       </w:r>
     </w:p>
     <w:p>
@@ -774,25 +773,7 @@
           <w:bCs/>
           <w:lang w:val="en-US"/>
         </w:rPr>
-        <w:t xml:space="preserve">(Speed slowdown? Speed reset? </w:t>
-      </w:r>
-      <w:proofErr w:type="spellStart"/>
-      <w:r>
-        <w:rPr>
-          <w:b/>
-          <w:bCs/>
-          <w:lang w:val="en-US"/>
-        </w:rPr>
-        <w:t>Slowmo</w:t>
-      </w:r>
-      <w:proofErr w:type="spellEnd"/>
-      <w:r>
-        <w:rPr>
-          <w:b/>
-          <w:bCs/>
-          <w:lang w:val="en-US"/>
-        </w:rPr>
-        <w:t>?)</w:t>
+        <w:t>No Friction</w:t>
       </w:r>
     </w:p>
     <w:p>
@@ -812,27 +793,7 @@
           <w:bCs/>
           <w:lang w:val="en-US"/>
         </w:rPr>
-        <w:t>Glue</w:t>
-      </w:r>
-      <w:r>
-        <w:rPr>
-          <w:b/>
-          <w:bCs/>
-          <w:lang w:val="en-US"/>
-        </w:rPr>
-        <w:t xml:space="preserve"> </w:t>
-      </w:r>
-      <w:r>
-        <w:rPr>
-          <w:lang w:val="en-US"/>
-        </w:rPr>
-        <w:t>=&gt;</w:t>
-      </w:r>
-      <w:r>
-        <w:rPr>
-          <w:lang w:val="en-US"/>
-        </w:rPr>
-        <w:t xml:space="preserve"> touching an old part of yours will glue it back to you</w:t>
+        <w:t>Bouncy</w:t>
       </w:r>
     </w:p>
     <w:p>
@@ -843,10 +804,28 @@
           <w:numId w:val="27"/>
         </w:numPr>
         <w:rPr>
+          <w:lang w:val="en-US"/>
+        </w:rPr>
+      </w:pPr>
+      <w:r>
+        <w:rPr>
           <w:b/>
           <w:bCs/>
           <w:lang w:val="en-US"/>
         </w:rPr>
+        <w:t>Speed Boost</w:t>
+      </w:r>
+    </w:p>
+    <w:p>
+      <w:pPr>
+        <w:pStyle w:val="ListParagraph"/>
+        <w:numPr>
+          <w:ilvl w:val="0"/>
+          <w:numId w:val="27"/>
+        </w:numPr>
+        <w:rPr>
+          <w:lang w:val="en-US"/>
+        </w:rPr>
       </w:pPr>
       <w:r>
         <w:rPr>
@@ -854,6 +833,68 @@
           <w:bCs/>
           <w:lang w:val="en-US"/>
         </w:rPr>
+        <w:t>(Speed slowdown? Speed reset? Slowmo?)</w:t>
+      </w:r>
+    </w:p>
+    <w:p>
+      <w:pPr>
+        <w:pStyle w:val="ListParagraph"/>
+        <w:numPr>
+          <w:ilvl w:val="0"/>
+          <w:numId w:val="27"/>
+        </w:numPr>
+        <w:rPr>
+          <w:lang w:val="en-US"/>
+        </w:rPr>
+      </w:pPr>
+      <w:r>
+        <w:rPr>
+          <w:b/>
+          <w:bCs/>
+          <w:lang w:val="en-US"/>
+        </w:rPr>
+        <w:t>Glue</w:t>
+      </w:r>
+      <w:r>
+        <w:rPr>
+          <w:b/>
+          <w:bCs/>
+          <w:lang w:val="en-US"/>
+        </w:rPr>
+        <w:t xml:space="preserve"> </w:t>
+      </w:r>
+      <w:r>
+        <w:rPr>
+          <w:lang w:val="en-US"/>
+        </w:rPr>
+        <w:t>=&gt;</w:t>
+      </w:r>
+      <w:r>
+        <w:rPr>
+          <w:lang w:val="en-US"/>
+        </w:rPr>
+        <w:t xml:space="preserve"> touching an old part of yours will glue it back to you</w:t>
+      </w:r>
+    </w:p>
+    <w:p>
+      <w:pPr>
+        <w:pStyle w:val="ListParagraph"/>
+        <w:numPr>
+          <w:ilvl w:val="0"/>
+          <w:numId w:val="27"/>
+        </w:numPr>
+        <w:rPr>
+          <w:b/>
+          <w:bCs/>
+          <w:lang w:val="en-US"/>
+        </w:rPr>
+      </w:pPr>
+      <w:r>
+        <w:rPr>
+          <w:b/>
+          <w:bCs/>
+          <w:lang w:val="en-US"/>
+        </w:rPr>
         <w:t>Spiderman</w:t>
       </w:r>
       <w:r>
@@ -861,6 +902,84 @@
           <w:lang w:val="en-US"/>
         </w:rPr>
         <w:t xml:space="preserve"> =&gt; you cling (strongly) to all walls around you</w:t>
+      </w:r>
+    </w:p>
+    <w:p>
+      <w:pPr>
+        <w:pStyle w:val="ListParagraph"/>
+        <w:numPr>
+          <w:ilvl w:val="1"/>
+          <w:numId w:val="27"/>
+        </w:numPr>
+        <w:rPr>
+          <w:b/>
+          <w:bCs/>
+          <w:lang w:val="en-US"/>
+        </w:rPr>
+      </w:pPr>
+      <w:r>
+        <w:rPr>
+          <w:lang w:val="en-US"/>
+        </w:rPr>
+        <w:t xml:space="preserve">Or make this the default and add sections where you </w:t>
+      </w:r>
+      <w:r>
+        <w:rPr>
+          <w:i/>
+          <w:iCs/>
+          <w:lang w:val="en-US"/>
+        </w:rPr>
+        <w:t>can’t</w:t>
+      </w:r>
+      <w:r>
+        <w:rPr>
+          <w:lang w:val="en-US"/>
+        </w:rPr>
+        <w:t xml:space="preserve"> cling.</w:t>
+      </w:r>
+    </w:p>
+    <w:p>
+      <w:pPr>
+        <w:rPr>
+          <w:b/>
+          <w:bCs/>
+          <w:lang w:val="en-US"/>
+        </w:rPr>
+      </w:pPr>
+    </w:p>
+    <w:p>
+      <w:pPr>
+        <w:rPr>
+          <w:lang w:val="en-US"/>
+        </w:rPr>
+      </w:pPr>
+      <w:r>
+        <w:rPr>
+          <w:b/>
+          <w:bCs/>
+          <w:lang w:val="en-US"/>
+        </w:rPr>
+        <w:t>IDEA:</w:t>
+      </w:r>
+      <w:r>
+        <w:rPr>
+          <w:lang w:val="en-US"/>
+        </w:rPr>
+        <w:t xml:space="preserve"> Some terrain, or mode, or whatever that allows you to </w:t>
+      </w:r>
+      <w:r>
+        <w:rPr>
+          <w:b/>
+          <w:bCs/>
+          <w:lang w:val="en-US"/>
+        </w:rPr>
+        <w:t>destroy blocks</w:t>
+      </w:r>
+      <w:r>
+        <w:rPr>
+          <w:lang w:val="en-US"/>
+        </w:rPr>
+        <w:t xml:space="preserve"> in the tilemap. (Maybe everyone becomes a bomb in that section.)</w:t>
       </w:r>
     </w:p>
     <w:p>
@@ -931,23 +1050,13 @@
           <w:lang w:val="en-US"/>
         </w:rPr>
       </w:pPr>
-      <w:proofErr w:type="spellStart"/>
       <w:r>
         <w:rPr>
           <w:b/>
           <w:bCs/>
           <w:lang w:val="en-US"/>
         </w:rPr>
-        <w:t>CoinLock</w:t>
-      </w:r>
-      <w:proofErr w:type="spellEnd"/>
-      <w:r>
-        <w:rPr>
-          <w:b/>
-          <w:bCs/>
-          <w:lang w:val="en-US"/>
-        </w:rPr>
-        <w:t>:</w:t>
+        <w:t>CoinLock:</w:t>
       </w:r>
       <w:r>
         <w:rPr>
@@ -960,75 +1069,6 @@
           <w:lang w:val="en-US"/>
         </w:rPr>
         <w:t>Regularly spawns new coins. (Within min/max bounds.) When touched by player, its collected. Keeps counter in background. When counter above 10, the lock opens.</w:t>
-      </w:r>
-    </w:p>
-    <w:p>
-      <w:pPr>
-        <w:spacing w:after="160" w:line="259" w:lineRule="auto"/>
-        <w:rPr>
-          <w:rFonts w:ascii="HAMMOCK Black" w:eastAsiaTheme="majorEastAsia" w:hAnsi="HAMMOCK Black" w:cstheme="majorBidi"/>
-          <w:sz w:val="96"/>
-          <w:szCs w:val="96"/>
-          <w:lang w:val="en-US"/>
-        </w:rPr>
-      </w:pPr>
-      <w:r>
-        <w:rPr>
-          <w:lang w:val="en-US"/>
-        </w:rPr>
-        <w:br w:type="page"/>
-      </w:r>
-    </w:p>
-    <w:p>
-      <w:pPr>
-        <w:pStyle w:val="Heading1"/>
-      </w:pPr>
-      <w:r>
-        <w:lastRenderedPageBreak/>
-        <w:t>To Do</w:t>
-      </w:r>
-    </w:p>
-    <w:p>
-      <w:pPr>
-        <w:rPr>
-          <w:lang w:val="en-US"/>
-        </w:rPr>
-      </w:pPr>
-    </w:p>
-    <w:p>
-      <w:pPr>
-        <w:rPr>
-          <w:lang w:val="en-US"/>
-        </w:rPr>
-      </w:pPr>
-    </w:p>
-    <w:p>
-      <w:pPr>
-        <w:pStyle w:val="Heading2"/>
-      </w:pPr>
-      <w:r>
-        <w:t>Gameplay (Essentials)</w:t>
-      </w:r>
-    </w:p>
-    <w:p>
-      <w:pPr>
-        <w:rPr>
-          <w:lang w:val="en-US"/>
-        </w:rPr>
-      </w:pPr>
-      <w:r>
-        <w:rPr>
-          <w:b/>
-          <w:bCs/>
-          <w:lang w:val="en-US"/>
-        </w:rPr>
-        <w:t>Step 1:</w:t>
-      </w:r>
-      <w:r>
-        <w:rPr>
-          <w:lang w:val="en-US"/>
-        </w:rPr>
-        <w:t xml:space="preserve"> When somebody finishes,</w:t>
       </w:r>
     </w:p>
     <w:p>
@@ -1044,11 +1084,296 @@
       </w:pPr>
       <w:r>
         <w:rPr>
+          <w:b/>
+          <w:bCs/>
+          <w:lang w:val="en-US"/>
+        </w:rPr>
+        <w:t xml:space="preserve">Teleporter. </w:t>
+      </w:r>
+      <w:r>
+        <w:rPr>
+          <w:lang w:val="en-US"/>
+        </w:rPr>
+        <w:t xml:space="preserve">Keeps a timer. When it runs out, </w:t>
+      </w:r>
+      <w:r>
+        <w:rPr>
           <w:i/>
           <w:iCs/>
           <w:lang w:val="en-US"/>
         </w:rPr>
-        <w:t>Save their rank.</w:t>
+        <w:t>or all players have at least one body here</w:t>
+      </w:r>
+      <w:r>
+        <w:rPr>
+          <w:lang w:val="en-US"/>
+        </w:rPr>
+        <w:t>, it teleports you. (Old map is destroyed, new one started somewhere else.)</w:t>
+      </w:r>
+    </w:p>
+    <w:p>
+      <w:pPr>
+        <w:rPr>
+          <w:lang w:val="en-US"/>
+        </w:rPr>
+      </w:pPr>
+    </w:p>
+    <w:p>
+      <w:pPr>
+        <w:pStyle w:val="Heading2"/>
+      </w:pPr>
+      <w:r>
+        <w:t>Tutorial</w:t>
+      </w:r>
+    </w:p>
+    <w:p>
+      <w:pPr>
+        <w:rPr>
+          <w:lang w:val="en-US"/>
+        </w:rPr>
+      </w:pPr>
+      <w:r>
+        <w:rPr>
+          <w:lang w:val="en-US"/>
+        </w:rPr>
+        <w:t>Only the specific buttons are taught per player, with a prompt.</w:t>
+      </w:r>
+    </w:p>
+    <w:p>
+      <w:pPr>
+        <w:rPr>
+          <w:lang w:val="en-US"/>
+        </w:rPr>
+      </w:pPr>
+    </w:p>
+    <w:p>
+      <w:pPr>
+        <w:rPr>
+          <w:lang w:val="en-US"/>
+        </w:rPr>
+      </w:pPr>
+      <w:r>
+        <w:rPr>
+          <w:lang w:val="en-US"/>
+        </w:rPr>
+        <w:t>Everything else is shown as images in the background of the map. (Like a terrain paint.)</w:t>
+      </w:r>
+    </w:p>
+    <w:p>
+      <w:pPr>
+        <w:rPr>
+          <w:b/>
+          <w:bCs/>
+          <w:lang w:val="en-US"/>
+        </w:rPr>
+      </w:pPr>
+    </w:p>
+    <w:p>
+      <w:pPr>
+        <w:rPr>
+          <w:lang w:val="en-US"/>
+        </w:rPr>
+      </w:pPr>
+      <w:r>
+        <w:rPr>
+          <w:lang w:val="en-US"/>
+        </w:rPr>
+        <w:t>Something</w:t>
+      </w:r>
+      <w:r>
+        <w:rPr>
+          <w:lang w:val="en-US"/>
+        </w:rPr>
+        <w:t xml:space="preserve"> like this:</w:t>
+      </w:r>
+    </w:p>
+    <w:p>
+      <w:pPr>
+        <w:pStyle w:val="ListParagraph"/>
+        <w:numPr>
+          <w:ilvl w:val="0"/>
+          <w:numId w:val="37"/>
+        </w:numPr>
+        <w:rPr>
+          <w:lang w:val="en-US"/>
+        </w:rPr>
+      </w:pPr>
+      <w:r>
+        <w:rPr>
+          <w:lang w:val="en-US"/>
+        </w:rPr>
+        <w:t>Show prompt above players for “ROLL RIGHT”</w:t>
+      </w:r>
+    </w:p>
+    <w:p>
+      <w:pPr>
+        <w:pStyle w:val="ListParagraph"/>
+        <w:numPr>
+          <w:ilvl w:val="0"/>
+          <w:numId w:val="37"/>
+        </w:numPr>
+        <w:rPr>
+          <w:lang w:val="en-US"/>
+        </w:rPr>
+      </w:pPr>
+      <w:r>
+        <w:rPr>
+          <w:lang w:val="en-US"/>
+        </w:rPr>
+        <w:t>A bit later show “ROLL LEFT”</w:t>
+      </w:r>
+    </w:p>
+    <w:p>
+      <w:pPr>
+        <w:pStyle w:val="ListParagraph"/>
+        <w:numPr>
+          <w:ilvl w:val="0"/>
+          <w:numId w:val="37"/>
+        </w:numPr>
+        <w:rPr>
+          <w:lang w:val="en-US"/>
+        </w:rPr>
+      </w:pPr>
+      <w:r>
+        <w:rPr>
+          <w:lang w:val="en-US"/>
+        </w:rPr>
+        <w:t xml:space="preserve">Then, </w:t>
+      </w:r>
+      <w:r>
+        <w:rPr>
+          <w:i/>
+          <w:iCs/>
+          <w:lang w:val="en-US"/>
+        </w:rPr>
+        <w:t>in the background of the map itself</w:t>
+      </w:r>
+      <w:r>
+        <w:rPr>
+          <w:lang w:val="en-US"/>
+        </w:rPr>
+        <w:t>, show “press/release both at the same time to JUMP”</w:t>
+      </w:r>
+    </w:p>
+    <w:p>
+      <w:pPr>
+        <w:pStyle w:val="ListParagraph"/>
+        <w:numPr>
+          <w:ilvl w:val="0"/>
+          <w:numId w:val="37"/>
+        </w:numPr>
+        <w:rPr>
+          <w:lang w:val="en-US"/>
+        </w:rPr>
+      </w:pPr>
+      <w:r>
+        <w:rPr>
+          <w:lang w:val="en-US"/>
+        </w:rPr>
+        <w:t xml:space="preserve">When the first (coin) lock appears, show </w:t>
+      </w:r>
+      <w:r>
+        <w:rPr>
+          <w:i/>
+          <w:iCs/>
+          <w:lang w:val="en-US"/>
+        </w:rPr>
+        <w:t>in the background</w:t>
+      </w:r>
+      <w:r>
+        <w:rPr>
+          <w:lang w:val="en-US"/>
+        </w:rPr>
+        <w:t xml:space="preserve"> “collect coins to unlock the next part”</w:t>
+      </w:r>
+    </w:p>
+    <w:p>
+      <w:pPr>
+        <w:pStyle w:val="ListParagraph"/>
+        <w:numPr>
+          <w:ilvl w:val="0"/>
+          <w:numId w:val="37"/>
+        </w:numPr>
+        <w:rPr>
+          <w:lang w:val="en-US"/>
+        </w:rPr>
+      </w:pPr>
+      <w:r>
+        <w:rPr>
+          <w:lang w:val="en-US"/>
+        </w:rPr>
+        <w:t xml:space="preserve">When the first teleporter appears, show </w:t>
+      </w:r>
+      <w:r>
+        <w:rPr>
+          <w:i/>
+          <w:iCs/>
+          <w:lang w:val="en-US"/>
+        </w:rPr>
+        <w:t>in the background</w:t>
+      </w:r>
+      <w:r>
+        <w:rPr>
+          <w:lang w:val="en-US"/>
+        </w:rPr>
+        <w:t xml:space="preserve"> “once all players arrive, you </w:t>
+      </w:r>
+      <w:r>
+        <w:rPr>
+          <w:i/>
+          <w:iCs/>
+          <w:lang w:val="en-US"/>
+        </w:rPr>
+        <w:t>teleport</w:t>
+      </w:r>
+      <w:r>
+        <w:rPr>
+          <w:lang w:val="en-US"/>
+        </w:rPr>
+        <w:t xml:space="preserve"> to a new part”</w:t>
+      </w:r>
+    </w:p>
+    <w:p>
+      <w:pPr>
+        <w:rPr>
+          <w:lang w:val="en-US"/>
+        </w:rPr>
+      </w:pPr>
+    </w:p>
+    <w:p>
+      <w:pPr>
+        <w:rPr>
+          <w:lang w:val="en-US"/>
+        </w:rPr>
+      </w:pPr>
+      <w:r>
+        <w:rPr>
+          <w:lang w:val="en-US"/>
+        </w:rPr>
+        <w:lastRenderedPageBreak/>
+        <w:t>For this to work, we need to force a large room at those spots (so we have space for the image).</w:t>
+      </w:r>
+    </w:p>
+    <w:p>
+      <w:pPr>
+        <w:rPr>
+          <w:lang w:val="en-US"/>
+        </w:rPr>
+      </w:pPr>
+    </w:p>
+    <w:p>
+      <w:pPr>
+        <w:rPr>
+          <w:lang w:val="en-US"/>
+        </w:rPr>
+      </w:pPr>
+    </w:p>
+    <w:p>
+      <w:pPr>
+        <w:pStyle w:val="Heading2"/>
+      </w:pPr>
+      <w:r>
+        <w:t>Collision layers</w:t>
       </w:r>
     </w:p>
     <w:p>
@@ -1064,11 +1389,271 @@
       </w:pPr>
       <w:r>
         <w:rPr>
+          <w:lang w:val="en-US"/>
+        </w:rPr>
+        <w:t>1 = all</w:t>
+      </w:r>
+    </w:p>
+    <w:p>
+      <w:pPr>
+        <w:pStyle w:val="ListParagraph"/>
+        <w:numPr>
+          <w:ilvl w:val="0"/>
+          <w:numId w:val="28"/>
+        </w:numPr>
+        <w:rPr>
+          <w:lang w:val="en-US"/>
+        </w:rPr>
+      </w:pPr>
+      <w:r>
+        <w:rPr>
+          <w:lang w:val="en-US"/>
+        </w:rPr>
+        <w:t xml:space="preserve">2 = terrain </w:t>
+      </w:r>
+    </w:p>
+    <w:p>
+      <w:pPr>
+        <w:pStyle w:val="ListParagraph"/>
+        <w:numPr>
+          <w:ilvl w:val="0"/>
+          <w:numId w:val="28"/>
+        </w:numPr>
+        <w:rPr>
+          <w:lang w:val="en-US"/>
+        </w:rPr>
+      </w:pPr>
+      <w:r>
+        <w:rPr>
+          <w:lang w:val="en-US"/>
+        </w:rPr>
+        <w:t>3 = players</w:t>
+      </w:r>
+    </w:p>
+    <w:p>
+      <w:pPr>
+        <w:pStyle w:val="ListParagraph"/>
+        <w:numPr>
+          <w:ilvl w:val="0"/>
+          <w:numId w:val="28"/>
+        </w:numPr>
+        <w:rPr>
+          <w:lang w:val="en-US"/>
+        </w:rPr>
+      </w:pPr>
+      <w:r>
+        <w:rPr>
+          <w:lang w:val="en-US"/>
+        </w:rPr>
+        <w:t xml:space="preserve">4 = </w:t>
+      </w:r>
+      <w:r>
+        <w:rPr>
+          <w:lang w:val="en-US"/>
+        </w:rPr>
+        <w:t>??</w:t>
+      </w:r>
+    </w:p>
+    <w:p>
+      <w:pPr>
+        <w:rPr>
+          <w:lang w:val="en-US"/>
+        </w:rPr>
+      </w:pPr>
+    </w:p>
+    <w:p>
+      <w:pPr>
+        <w:pStyle w:val="Heading2"/>
+      </w:pPr>
+      <w:r>
+        <w:t>Rules for coding</w:t>
+      </w:r>
+    </w:p>
+    <w:p>
+      <w:pPr>
+        <w:rPr>
+          <w:lang w:val="en-US"/>
+        </w:rPr>
+      </w:pPr>
+      <w:r>
+        <w:rPr>
+          <w:lang w:val="en-US"/>
+        </w:rPr>
+        <w:t xml:space="preserve">Everything is done via </w:t>
+      </w:r>
+      <w:r>
+        <w:rPr>
+          <w:b/>
+          <w:bCs/>
+          <w:lang w:val="en-US"/>
+        </w:rPr>
+        <w:t>modules</w:t>
+      </w:r>
+      <w:r>
+        <w:rPr>
+          <w:lang w:val="en-US"/>
+        </w:rPr>
+        <w:t>. No script should do everything at once. Every functionality is a unique script, attached to a parent.</w:t>
+      </w:r>
+    </w:p>
+    <w:p>
+      <w:pPr>
+        <w:rPr>
+          <w:lang w:val="en-US"/>
+        </w:rPr>
+      </w:pPr>
+    </w:p>
+    <w:p>
+      <w:pPr>
+        <w:rPr>
+          <w:lang w:val="en-US"/>
+        </w:rPr>
+      </w:pPr>
+      <w:r>
+        <w:rPr>
+          <w:lang w:val="en-US"/>
+        </w:rPr>
+        <w:t xml:space="preserve">This also means that </w:t>
+      </w:r>
+      <w:r>
+        <w:rPr>
+          <w:b/>
+          <w:bCs/>
+          <w:lang w:val="en-US"/>
+        </w:rPr>
+        <w:t>when an object is passed around, it’s always the parent.</w:t>
+      </w:r>
+      <w:r>
+        <w:rPr>
+          <w:lang w:val="en-US"/>
+        </w:rPr>
+        <w:t xml:space="preserve"> (Which usually does not have a script itself. But any modules can be accessed with a simple get_node(&lt;modulename&gt;) call.)</w:t>
+      </w:r>
+    </w:p>
+    <w:p>
+      <w:pPr>
+        <w:rPr>
+          <w:lang w:val="en-US"/>
+        </w:rPr>
+      </w:pPr>
+    </w:p>
+    <w:p>
+      <w:pPr>
+        <w:spacing w:after="160" w:line="259" w:lineRule="auto"/>
+        <w:rPr>
+          <w:rFonts w:ascii="HAMMOCK Black" w:eastAsiaTheme="majorEastAsia" w:hAnsi="HAMMOCK Black" w:cstheme="majorBidi"/>
+          <w:sz w:val="96"/>
+          <w:szCs w:val="96"/>
+          <w:lang w:val="en-US"/>
+        </w:rPr>
+      </w:pPr>
+      <w:r>
+        <w:rPr>
+          <w:lang w:val="en-US"/>
+        </w:rPr>
+        <w:br w:type="page"/>
+      </w:r>
+    </w:p>
+    <w:p>
+      <w:pPr>
+        <w:pStyle w:val="Heading1"/>
+      </w:pPr>
+      <w:r>
+        <w:lastRenderedPageBreak/>
+        <w:t>To Do</w:t>
+      </w:r>
+    </w:p>
+    <w:p>
+      <w:pPr>
+        <w:pStyle w:val="Heading2"/>
+      </w:pPr>
+      <w:r>
+        <w:t>Gameplay</w:t>
+      </w:r>
+    </w:p>
+    <w:p>
+      <w:pPr>
+        <w:rPr>
+          <w:lang w:val="en-US"/>
+        </w:rPr>
+      </w:pPr>
+      <w:r>
+        <w:rPr>
+          <w:b/>
+          <w:bCs/>
+          <w:lang w:val="en-US"/>
+        </w:rPr>
+        <w:t>Step 0:</w:t>
+      </w:r>
+      <w:r>
+        <w:rPr>
+          <w:lang w:val="en-US"/>
+        </w:rPr>
+        <w:t xml:space="preserve"> Find a </w:t>
+      </w:r>
+      <w:r>
+        <w:rPr>
+          <w:b/>
+          <w:bCs/>
+          <w:lang w:val="en-US"/>
+        </w:rPr>
+        <w:t>clear, intuitive relation between “size / number of parts” and success</w:t>
+      </w:r>
+      <w:r>
+        <w:rPr>
+          <w:lang w:val="en-US"/>
+        </w:rPr>
+        <w:t>.</w:t>
+      </w:r>
+    </w:p>
+    <w:p>
+      <w:pPr>
+        <w:pStyle w:val="ListParagraph"/>
+        <w:numPr>
+          <w:ilvl w:val="0"/>
+          <w:numId w:val="36"/>
+        </w:numPr>
+        <w:rPr>
+          <w:lang w:val="en-US"/>
+        </w:rPr>
+      </w:pPr>
+      <w:r>
+        <w:rPr>
+          <w:lang w:val="en-US"/>
+        </w:rPr>
+        <w:t xml:space="preserve">Do you need </w:t>
+      </w:r>
+      <w:r>
+        <w:rPr>
           <w:i/>
           <w:iCs/>
           <w:lang w:val="en-US"/>
         </w:rPr>
-        <w:t>D</w:t>
+        <w:t>all your parts</w:t>
+      </w:r>
+      <w:r>
+        <w:rPr>
+          <w:lang w:val="en-US"/>
+        </w:rPr>
+        <w:t xml:space="preserve"> to finish?</w:t>
+      </w:r>
+    </w:p>
+    <w:p>
+      <w:pPr>
+        <w:pStyle w:val="ListParagraph"/>
+        <w:numPr>
+          <w:ilvl w:val="0"/>
+          <w:numId w:val="36"/>
+        </w:numPr>
+        <w:rPr>
+          <w:lang w:val="en-US"/>
+        </w:rPr>
+      </w:pPr>
+      <w:r>
+        <w:rPr>
+          <w:lang w:val="en-US"/>
+        </w:rPr>
+        <w:t xml:space="preserve">Or do you simply need </w:t>
       </w:r>
       <w:r>
         <w:rPr>
@@ -1076,35 +1661,283 @@
           <w:iCs/>
           <w:lang w:val="en-US"/>
         </w:rPr>
-        <w:t>isable their body</w:t>
-      </w:r>
-      <w:r>
-        <w:rPr>
-          <w:lang w:val="en-US"/>
-        </w:rPr>
-        <w:t>. (They are still visible, though transparent, and can move. But won’t interact with anything.)</w:t>
-      </w:r>
-    </w:p>
-    <w:p>
-      <w:pPr>
-        <w:rPr>
-          <w:lang w:val="en-US"/>
-        </w:rPr>
-      </w:pPr>
-    </w:p>
-    <w:p>
-      <w:pPr>
-        <w:rPr>
-          <w:lang w:val="en-US"/>
-        </w:rPr>
-      </w:pPr>
-      <w:r>
+        <w:t>a certain total “mass”</w:t>
+      </w:r>
+    </w:p>
+    <w:p>
+      <w:pPr>
         <w:rPr>
           <w:b/>
           <w:bCs/>
           <w:lang w:val="en-US"/>
         </w:rPr>
-        <w:t>Step 2:</w:t>
+      </w:pPr>
+    </w:p>
+    <w:p>
+      <w:pPr>
+        <w:rPr>
+          <w:lang w:val="en-US"/>
+        </w:rPr>
+      </w:pPr>
+      <w:r>
+        <w:rPr>
+          <w:b/>
+          <w:bCs/>
+          <w:lang w:val="en-US"/>
+        </w:rPr>
+        <w:t>Step 1:</w:t>
+      </w:r>
+      <w:r>
+        <w:rPr>
+          <w:lang w:val="en-US"/>
+        </w:rPr>
+        <w:t xml:space="preserve"> </w:t>
+      </w:r>
+      <w:r>
+        <w:rPr>
+          <w:lang w:val="en-US"/>
+        </w:rPr>
+        <w:t xml:space="preserve">I should use the fact that players can be </w:t>
+      </w:r>
+      <w:r>
+        <w:rPr>
+          <w:b/>
+          <w:bCs/>
+          <w:lang w:val="en-US"/>
+        </w:rPr>
+        <w:t>any shape</w:t>
+      </w:r>
+      <w:r>
+        <w:rPr>
+          <w:lang w:val="en-US"/>
+        </w:rPr>
+        <w:t xml:space="preserve"> and that this can change more. </w:t>
+      </w:r>
+    </w:p>
+    <w:p>
+      <w:pPr>
+        <w:pStyle w:val="ListParagraph"/>
+        <w:numPr>
+          <w:ilvl w:val="0"/>
+          <w:numId w:val="35"/>
+        </w:numPr>
+        <w:rPr>
+          <w:lang w:val="en-US"/>
+        </w:rPr>
+      </w:pPr>
+      <w:r>
+        <w:rPr>
+          <w:lang w:val="en-US"/>
+        </w:rPr>
+        <w:t xml:space="preserve">Maybe your </w:t>
+      </w:r>
+      <w:r>
+        <w:rPr>
+          <w:i/>
+          <w:iCs/>
+          <w:lang w:val="en-US"/>
+        </w:rPr>
+        <w:t>size</w:t>
+      </w:r>
+      <w:r>
+        <w:rPr>
+          <w:lang w:val="en-US"/>
+        </w:rPr>
+        <w:t xml:space="preserve"> plays a huge role</w:t>
+      </w:r>
+      <w:r>
+        <w:rPr>
+          <w:lang w:val="en-US"/>
+        </w:rPr>
+        <w:t>.</w:t>
+      </w:r>
+    </w:p>
+    <w:p>
+      <w:pPr>
+        <w:pStyle w:val="ListParagraph"/>
+        <w:numPr>
+          <w:ilvl w:val="0"/>
+          <w:numId w:val="35"/>
+        </w:numPr>
+        <w:rPr>
+          <w:lang w:val="en-US"/>
+        </w:rPr>
+      </w:pPr>
+      <w:r>
+        <w:rPr>
+          <w:lang w:val="en-US"/>
+        </w:rPr>
+        <w:t xml:space="preserve">Maybe there are specific “gates” with weirdly shaped gaps. (Like that TV programme where you had to stand in a certain pose while a shape came towards you.) You will have to find one that </w:t>
+      </w:r>
+      <w:r>
+        <w:rPr>
+          <w:i/>
+          <w:iCs/>
+          <w:lang w:val="en-US"/>
+        </w:rPr>
+        <w:t>you</w:t>
+      </w:r>
+      <w:r>
+        <w:rPr>
+          <w:lang w:val="en-US"/>
+        </w:rPr>
+        <w:t xml:space="preserve"> fit through.</w:t>
+      </w:r>
+    </w:p>
+    <w:p>
+      <w:pPr>
+        <w:rPr>
+          <w:lang w:val="en-US"/>
+        </w:rPr>
+      </w:pPr>
+    </w:p>
+    <w:p>
+      <w:pPr>
+        <w:pStyle w:val="Heading2"/>
+      </w:pPr>
+      <w:r>
+        <w:t>Gameplay (Essentials)</w:t>
+      </w:r>
+    </w:p>
+    <w:p>
+      <w:pPr>
+        <w:rPr>
+          <w:lang w:val="en-US"/>
+        </w:rPr>
+      </w:pPr>
+      <w:r>
+        <w:rPr>
+          <w:b/>
+          <w:bCs/>
+          <w:lang w:val="en-US"/>
+        </w:rPr>
+        <w:t>Step 0:</w:t>
+      </w:r>
+      <w:r>
+        <w:rPr>
+          <w:lang w:val="en-US"/>
+        </w:rPr>
+        <w:t xml:space="preserve"> When a </w:t>
+      </w:r>
+      <w:r>
+        <w:rPr>
+          <w:i/>
+          <w:iCs/>
+          <w:lang w:val="en-US"/>
+        </w:rPr>
+        <w:t>body</w:t>
+      </w:r>
+      <w:r>
+        <w:rPr>
+          <w:lang w:val="en-US"/>
+        </w:rPr>
+        <w:t xml:space="preserve"> enters the finish …</w:t>
+      </w:r>
+    </w:p>
+    <w:p>
+      <w:pPr>
+        <w:pStyle w:val="ListParagraph"/>
+        <w:numPr>
+          <w:ilvl w:val="0"/>
+          <w:numId w:val="34"/>
+        </w:numPr>
+        <w:rPr>
+          <w:lang w:val="en-US"/>
+        </w:rPr>
+      </w:pPr>
+      <w:r>
+        <w:rPr>
+          <w:lang w:val="en-US"/>
+        </w:rPr>
+        <w:t>Register it =&gt;</w:t>
+      </w:r>
+    </w:p>
+    <w:p>
+      <w:pPr>
+        <w:pStyle w:val="ListParagraph"/>
+        <w:numPr>
+          <w:ilvl w:val="0"/>
+          <w:numId w:val="34"/>
+        </w:numPr>
+        <w:rPr>
+          <w:lang w:val="en-US"/>
+        </w:rPr>
+      </w:pPr>
+      <w:r>
+        <w:rPr>
+          <w:lang w:val="en-US"/>
+        </w:rPr>
+        <w:t xml:space="preserve">Then check if </w:t>
+      </w:r>
+      <w:r>
+        <w:rPr>
+          <w:i/>
+          <w:iCs/>
+          <w:lang w:val="en-US"/>
+        </w:rPr>
+        <w:t>all</w:t>
+      </w:r>
+      <w:r>
+        <w:rPr>
+          <w:lang w:val="en-US"/>
+        </w:rPr>
+        <w:t xml:space="preserve"> bodies from a certain player have finished</w:t>
+      </w:r>
+    </w:p>
+    <w:p>
+      <w:pPr>
+        <w:pStyle w:val="ListParagraph"/>
+        <w:numPr>
+          <w:ilvl w:val="0"/>
+          <w:numId w:val="34"/>
+        </w:numPr>
+        <w:rPr>
+          <w:lang w:val="en-US"/>
+        </w:rPr>
+      </w:pPr>
+      <w:r>
+        <w:rPr>
+          <w:lang w:val="en-US"/>
+        </w:rPr>
+        <w:t>If so, make it definitive =&gt; save their rank, show it</w:t>
+      </w:r>
+    </w:p>
+    <w:p>
+      <w:pPr>
+        <w:rPr>
+          <w:lang w:val="en-US"/>
+        </w:rPr>
+      </w:pPr>
+    </w:p>
+    <w:p>
+      <w:pPr>
+        <w:rPr>
+          <w:lang w:val="en-US"/>
+        </w:rPr>
+      </w:pPr>
+      <w:r>
+        <w:rPr>
+          <w:b/>
+          <w:bCs/>
+          <w:lang w:val="en-US"/>
+        </w:rPr>
+        <w:t xml:space="preserve">Step </w:t>
+      </w:r>
+      <w:r>
+        <w:rPr>
+          <w:b/>
+          <w:bCs/>
+          <w:lang w:val="en-US"/>
+        </w:rPr>
+        <w:t>1</w:t>
+      </w:r>
+      <w:r>
+        <w:rPr>
+          <w:b/>
+          <w:bCs/>
+          <w:lang w:val="en-US"/>
+        </w:rPr>
+        <w:t>:</w:t>
       </w:r>
       <w:r>
         <w:rPr>
@@ -1172,131 +2005,6 @@
     <w:p>
       <w:pPr>
         <w:rPr>
-          <w:b/>
-          <w:bCs/>
-          <w:lang w:val="en-US"/>
-        </w:rPr>
-      </w:pPr>
-    </w:p>
-    <w:p>
-      <w:pPr>
-        <w:pStyle w:val="Heading2"/>
-      </w:pPr>
-      <w:r>
-        <w:t>Movement</w:t>
-      </w:r>
-      <w:r>
-        <w:t xml:space="preserve"> (Essentials)</w:t>
-      </w:r>
-    </w:p>
-    <w:p>
-      <w:pPr>
-        <w:rPr>
-          <w:lang w:val="en-US"/>
-        </w:rPr>
-      </w:pPr>
-      <w:r>
-        <w:rPr>
-          <w:b/>
-          <w:bCs/>
-          <w:lang w:val="en-US"/>
-        </w:rPr>
-        <w:t xml:space="preserve">Step </w:t>
-      </w:r>
-      <w:r>
-        <w:rPr>
-          <w:b/>
-          <w:bCs/>
-          <w:lang w:val="en-US"/>
-        </w:rPr>
-        <w:t>1</w:t>
-      </w:r>
-      <w:r>
-        <w:rPr>
-          <w:b/>
-          <w:bCs/>
-          <w:lang w:val="en-US"/>
-        </w:rPr>
-        <w:t>:</w:t>
-      </w:r>
-      <w:r>
-        <w:rPr>
-          <w:lang w:val="en-US"/>
-        </w:rPr>
-        <w:t xml:space="preserve"> Reduce </w:t>
-      </w:r>
-      <w:proofErr w:type="spellStart"/>
-      <w:r>
-        <w:rPr>
-          <w:lang w:val="en-US"/>
-        </w:rPr>
-        <w:t>RayCast</w:t>
-      </w:r>
-      <w:proofErr w:type="spellEnd"/>
-      <w:r>
-        <w:rPr>
-          <w:lang w:val="en-US"/>
-        </w:rPr>
-        <w:t xml:space="preserve"> length to whatever is needed. (When updating a body, </w:t>
-      </w:r>
-      <w:r>
-        <w:rPr>
-          <w:lang w:val="en-US"/>
-        </w:rPr>
-        <w:t xml:space="preserve">always </w:t>
-      </w:r>
-      <w:r>
-        <w:rPr>
-          <w:lang w:val="en-US"/>
-        </w:rPr>
-        <w:t xml:space="preserve">calculate its </w:t>
-      </w:r>
-      <w:r>
-        <w:rPr>
-          <w:i/>
-          <w:iCs/>
-          <w:lang w:val="en-US"/>
-        </w:rPr>
-        <w:t>outer bounds</w:t>
-      </w:r>
-      <w:r>
-        <w:rPr>
-          <w:lang w:val="en-US"/>
-        </w:rPr>
-        <w:t xml:space="preserve"> (max coordinates from centroid. Make </w:t>
-      </w:r>
-      <w:proofErr w:type="spellStart"/>
-      <w:r>
-        <w:rPr>
-          <w:lang w:val="en-US"/>
-        </w:rPr>
-        <w:t>raycast</w:t>
-      </w:r>
-      <w:proofErr w:type="spellEnd"/>
-      <w:r>
-        <w:rPr>
-          <w:lang w:val="en-US"/>
-        </w:rPr>
-        <w:t xml:space="preserve"> as long as that, and then </w:t>
-      </w:r>
-      <w:r>
-        <w:rPr>
-          <w:i/>
-          <w:iCs/>
-          <w:lang w:val="en-US"/>
-        </w:rPr>
-        <w:t>slightly longer</w:t>
-      </w:r>
-      <w:r>
-        <w:rPr>
-          <w:lang w:val="en-US"/>
-        </w:rPr>
-        <w:t>.</w:t>
-      </w:r>
-    </w:p>
-    <w:p>
-      <w:pPr>
-        <w:rPr>
           <w:lang w:val="en-US"/>
         </w:rPr>
       </w:pPr>
@@ -1383,6 +2091,26 @@
         </w:rPr>
         <w:t>And completely reversing our direction very rare.</w:t>
       </w:r>
+      <w:r>
+        <w:rPr>
+          <w:lang w:val="en-US"/>
+        </w:rPr>
+        <w:t xml:space="preserve"> (=&gt; Currently it’s </w:t>
+      </w:r>
+      <w:r>
+        <w:rPr>
+          <w:i/>
+          <w:iCs/>
+          <w:lang w:val="en-US"/>
+        </w:rPr>
+        <w:t>impossible</w:t>
+      </w:r>
+      <w:r>
+        <w:rPr>
+          <w:lang w:val="en-US"/>
+        </w:rPr>
+        <w:t>, and that’s fine?)</w:t>
+      </w:r>
     </w:p>
     <w:p>
       <w:pPr>
@@ -1403,19 +2131,77 @@
           <w:bCs/>
           <w:lang w:val="en-US"/>
         </w:rPr>
-        <w:t>Step 2:</w:t>
-      </w:r>
-      <w:r>
-        <w:rPr>
-          <w:lang w:val="en-US"/>
-        </w:rPr>
-        <w:t xml:space="preserve"> If we’re stuck, </w:t>
-      </w:r>
-      <w:r>
-        <w:rPr>
-          <w:lang w:val="en-US"/>
-        </w:rPr>
-        <w:t xml:space="preserve">add a teleporter. Once </w:t>
+        <w:t xml:space="preserve">Step </w:t>
+      </w:r>
+      <w:r>
+        <w:rPr>
+          <w:b/>
+          <w:bCs/>
+          <w:lang w:val="en-US"/>
+        </w:rPr>
+        <w:t>2:</w:t>
+      </w:r>
+      <w:r>
+        <w:rPr>
+          <w:b/>
+          <w:bCs/>
+          <w:lang w:val="en-US"/>
+        </w:rPr>
+        <w:t xml:space="preserve"> </w:t>
+      </w:r>
+      <w:r>
+        <w:rPr>
+          <w:lang w:val="en-US"/>
+        </w:rPr>
+        <w:t>Annoying situation</w:t>
+      </w:r>
+      <w:r>
+        <w:rPr>
+          <w:lang w:val="en-US"/>
+        </w:rPr>
+        <w:t>s!</w:t>
+      </w:r>
+    </w:p>
+    <w:p>
+      <w:pPr>
+        <w:rPr>
+          <w:lang w:val="en-US"/>
+        </w:rPr>
+      </w:pPr>
+    </w:p>
+    <w:p>
+      <w:pPr>
+        <w:rPr>
+          <w:lang w:val="en-US"/>
+        </w:rPr>
+      </w:pPr>
+      <w:r>
+        <w:rPr>
+          <w:b/>
+          <w:bCs/>
+          <w:lang w:val="en-US"/>
+        </w:rPr>
+        <w:t>Situation #0:</w:t>
+      </w:r>
+      <w:r>
+        <w:rPr>
+          <w:lang w:val="en-US"/>
+        </w:rPr>
+        <w:t xml:space="preserve"> Don’t allow the </w:t>
+      </w:r>
+      <w:r>
+        <w:rPr>
+          <w:b/>
+          <w:bCs/>
+          <w:lang w:val="en-US"/>
+        </w:rPr>
+        <w:t>very last body</w:t>
+      </w:r>
+      <w:r>
+        <w:rPr>
+          <w:lang w:val="en-US"/>
+        </w:rPr>
+        <w:t xml:space="preserve"> of a player to be removed. If this is about to happen, simply don’t allow their body to be </w:t>
       </w:r>
       <w:r>
         <w:rPr>
@@ -1423,13 +2209,59 @@
           <w:iCs/>
           <w:lang w:val="en-US"/>
         </w:rPr>
-        <w:t>all players</w:t>
-      </w:r>
-      <w:r>
-        <w:rPr>
-          <w:lang w:val="en-US"/>
-        </w:rPr>
-        <w:t xml:space="preserve"> touch the teleporter, we simply</w:t>
+        <w:t xml:space="preserve">sliced </w:t>
+      </w:r>
+      <w:r>
+        <w:rPr>
+          <w:lang w:val="en-US"/>
+        </w:rPr>
+        <w:t>in the first pl</w:t>
+      </w:r>
+      <w:r>
+        <w:rPr>
+          <w:lang w:val="en-US"/>
+        </w:rPr>
+        <w:t>a</w:t>
+      </w:r>
+      <w:r>
+        <w:rPr>
+          <w:lang w:val="en-US"/>
+        </w:rPr>
+        <w:t>ce?</w:t>
+      </w:r>
+    </w:p>
+    <w:p>
+      <w:pPr>
+        <w:rPr>
+          <w:lang w:val="en-US"/>
+        </w:rPr>
+      </w:pPr>
+    </w:p>
+    <w:p>
+      <w:pPr>
+        <w:rPr>
+          <w:lang w:val="en-US"/>
+        </w:rPr>
+      </w:pPr>
+      <w:r>
+        <w:rPr>
+          <w:b/>
+          <w:bCs/>
+          <w:lang w:val="en-US"/>
+        </w:rPr>
+        <w:t xml:space="preserve">Situation #1: </w:t>
+      </w:r>
+      <w:r>
+        <w:rPr>
+          <w:lang w:val="en-US"/>
+        </w:rPr>
+        <w:t>T</w:t>
+      </w:r>
+      <w:r>
+        <w:rPr>
+          <w:lang w:val="en-US"/>
+        </w:rPr>
+        <w:t>wo triangle slopes right after each other =&gt; often there’s no space to squeeze between there.</w:t>
       </w:r>
     </w:p>
     <w:p>
@@ -1437,7 +2269,7 @@
         <w:pStyle w:val="ListParagraph"/>
         <w:numPr>
           <w:ilvl w:val="0"/>
-          <w:numId w:val="26"/>
+          <w:numId w:val="33"/>
         </w:numPr>
         <w:rPr>
           <w:lang w:val="en-US"/>
@@ -1447,13 +2279,7 @@
         <w:rPr>
           <w:lang w:val="en-US"/>
         </w:rPr>
-        <w:t>Add</w:t>
-      </w:r>
-      <w:r>
-        <w:rPr>
-          <w:lang w:val="en-US"/>
-        </w:rPr>
-        <w:t xml:space="preserve"> a new room </w:t>
+        <w:t xml:space="preserve">If this happens … place a “cutter” before it? (So players have a </w:t>
       </w:r>
       <w:r>
         <w:rPr>
@@ -1461,13 +2287,75 @@
           <w:iCs/>
           <w:lang w:val="en-US"/>
         </w:rPr>
-        <w:t>completely somewhere else</w:t>
-      </w:r>
-      <w:r>
-        <w:rPr>
-          <w:lang w:val="en-US"/>
-        </w:rPr>
-        <w:t xml:space="preserve"> (also with a teleporter terrain)</w:t>
+        <w:t>chance</w:t>
+      </w:r>
+      <w:r>
+        <w:rPr>
+          <w:lang w:val="en-US"/>
+        </w:rPr>
+        <w:t xml:space="preserve"> to reduce their size?)</w:t>
+      </w:r>
+    </w:p>
+    <w:p>
+      <w:pPr>
+        <w:rPr>
+          <w:lang w:val="en-US"/>
+        </w:rPr>
+      </w:pPr>
+    </w:p>
+    <w:p>
+      <w:pPr>
+        <w:rPr>
+          <w:lang w:val="en-US"/>
+        </w:rPr>
+      </w:pPr>
+      <w:r>
+        <w:rPr>
+          <w:b/>
+          <w:bCs/>
+          <w:lang w:val="en-US"/>
+        </w:rPr>
+        <w:t>Situation #2:</w:t>
+      </w:r>
+      <w:r>
+        <w:rPr>
+          <w:lang w:val="en-US"/>
+        </w:rPr>
+        <w:t xml:space="preserve"> </w:t>
+      </w:r>
+      <w:r>
+        <w:rPr>
+          <w:lang w:val="en-US"/>
+        </w:rPr>
+        <w:t xml:space="preserve">Growing a teleporter, and just plopping it down (+ erasing all around it) … looks ugly. Additionally, sometimes it happens </w:t>
+      </w:r>
+      <w:r>
+        <w:rPr>
+          <w:i/>
+          <w:iCs/>
+          <w:lang w:val="en-US"/>
+        </w:rPr>
+        <w:t>way too often</w:t>
+      </w:r>
+      <w:r>
+        <w:rPr>
+          <w:lang w:val="en-US"/>
+        </w:rPr>
+        <w:t xml:space="preserve"> and </w:t>
+      </w:r>
+      <w:r>
+        <w:rPr>
+          <w:i/>
+          <w:iCs/>
+          <w:lang w:val="en-US"/>
+        </w:rPr>
+        <w:t>way too quickly.</w:t>
+      </w:r>
+      <w:r>
+        <w:rPr>
+          <w:lang w:val="en-US"/>
+        </w:rPr>
+        <w:t xml:space="preserve"> How to ensure paths have a bigger chance of survival?</w:t>
       </w:r>
     </w:p>
     <w:p>
@@ -1475,7 +2363,7 @@
         <w:pStyle w:val="ListParagraph"/>
         <w:numPr>
           <w:ilvl w:val="0"/>
-          <w:numId w:val="26"/>
+          <w:numId w:val="33"/>
         </w:numPr>
         <w:rPr>
           <w:lang w:val="en-US"/>
@@ -1485,7 +2373,35 @@
         <w:rPr>
           <w:lang w:val="en-US"/>
         </w:rPr>
-        <w:t>Move everyone there</w:t>
+        <w:t xml:space="preserve">Create </w:t>
+      </w:r>
+      <w:r>
+        <w:rPr>
+          <w:i/>
+          <w:iCs/>
+          <w:lang w:val="en-US"/>
+        </w:rPr>
+        <w:t>edges</w:t>
+      </w:r>
+      <w:r>
+        <w:rPr>
+          <w:lang w:val="en-US"/>
+        </w:rPr>
+        <w:t xml:space="preserve"> on the outline. But this time, keep them open when there is </w:t>
+      </w:r>
+      <w:r>
+        <w:rPr>
+          <w:i/>
+          <w:iCs/>
+          <w:lang w:val="en-US"/>
+        </w:rPr>
+        <w:t>any</w:t>
+      </w:r>
+      <w:r>
+        <w:rPr>
+          <w:lang w:val="en-US"/>
+        </w:rPr>
+        <w:t xml:space="preserve"> free tile on the other side. (Not just in the last room, but all rooms.)</w:t>
       </w:r>
     </w:p>
     <w:p>
@@ -1493,7 +2409,7 @@
         <w:pStyle w:val="ListParagraph"/>
         <w:numPr>
           <w:ilvl w:val="0"/>
-          <w:numId w:val="26"/>
+          <w:numId w:val="33"/>
         </w:numPr>
         <w:rPr>
           <w:lang w:val="en-US"/>
@@ -1503,27 +2419,71 @@
         <w:rPr>
           <w:lang w:val="en-US"/>
         </w:rPr>
-        <w:t>Allow the algorithm to catch up and path from there again.</w:t>
-      </w:r>
-    </w:p>
-    <w:p>
-      <w:pPr>
-        <w:rPr>
-          <w:lang w:val="en-US"/>
-        </w:rPr>
-      </w:pPr>
-    </w:p>
-    <w:p>
-      <w:pPr>
-        <w:rPr>
-          <w:lang w:val="en-US"/>
-        </w:rPr>
-      </w:pPr>
-      <w:r>
-        <w:rPr>
-          <w:lang w:val="en-US"/>
-        </w:rPr>
-        <w:t>More detailed:</w:t>
+        <w:t xml:space="preserve">Be </w:t>
+      </w:r>
+      <w:r>
+        <w:rPr>
+          <w:i/>
+          <w:iCs/>
+          <w:lang w:val="en-US"/>
+        </w:rPr>
+        <w:t>smarter</w:t>
+      </w:r>
+      <w:r>
+        <w:rPr>
+          <w:lang w:val="en-US"/>
+        </w:rPr>
+        <w:t xml:space="preserve"> about placing rooms when space is tight. </w:t>
+      </w:r>
+    </w:p>
+    <w:p>
+      <w:pPr>
+        <w:pStyle w:val="ListParagraph"/>
+        <w:numPr>
+          <w:ilvl w:val="1"/>
+          <w:numId w:val="33"/>
+        </w:numPr>
+        <w:rPr>
+          <w:lang w:val="en-US"/>
+        </w:rPr>
+      </w:pPr>
+      <w:r>
+        <w:rPr>
+          <w:lang w:val="en-US"/>
+        </w:rPr>
+        <w:t xml:space="preserve">Add </w:t>
+      </w:r>
+      <w:r>
+        <w:rPr>
+          <w:b/>
+          <w:bCs/>
+          <w:lang w:val="en-US"/>
+        </w:rPr>
+        <w:t>backtracking</w:t>
+      </w:r>
+      <w:r>
+        <w:rPr>
+          <w:lang w:val="en-US"/>
+        </w:rPr>
+        <w:t xml:space="preserve"> =&gt; instead of trying to place something at the end, place it at a few rooms before that point.</w:t>
+      </w:r>
+    </w:p>
+    <w:p>
+      <w:pPr>
+        <w:pStyle w:val="ListParagraph"/>
+        <w:numPr>
+          <w:ilvl w:val="1"/>
+          <w:numId w:val="33"/>
+        </w:numPr>
+        <w:rPr>
+          <w:lang w:val="en-US"/>
+        </w:rPr>
+      </w:pPr>
+      <w:r>
+        <w:rPr>
+          <w:lang w:val="en-US"/>
+        </w:rPr>
+        <w:t>The “backtrack limit” should be roughly the same as the “front room buffer”, to ensure the leading player has no disadvantage from this</w:t>
       </w:r>
     </w:p>
     <w:p>
@@ -1531,147 +2491,8 @@
         <w:pStyle w:val="ListParagraph"/>
         <w:numPr>
           <w:ilvl w:val="0"/>
-          <w:numId w:val="30"/>
+          <w:numId w:val="33"/>
         </w:numPr>
-        <w:rPr>
-          <w:lang w:val="en-US"/>
-        </w:rPr>
-      </w:pPr>
-      <w:r>
-        <w:rPr>
-          <w:lang w:val="en-US"/>
-        </w:rPr>
-        <w:t>When teleporter is placed, toggle “</w:t>
-      </w:r>
-      <w:proofErr w:type="spellStart"/>
-      <w:r>
-        <w:rPr>
-          <w:lang w:val="en-US"/>
-        </w:rPr>
-        <w:t>pause_room_generation</w:t>
-      </w:r>
-      <w:proofErr w:type="spellEnd"/>
-      <w:r>
-        <w:rPr>
-          <w:lang w:val="en-US"/>
-        </w:rPr>
-        <w:t>” to true (which forbids new rooms.)</w:t>
-      </w:r>
-    </w:p>
-    <w:p>
-      <w:pPr>
-        <w:pStyle w:val="ListParagraph"/>
-        <w:numPr>
-          <w:ilvl w:val="0"/>
-          <w:numId w:val="30"/>
-        </w:numPr>
-        <w:rPr>
-          <w:lang w:val="en-US"/>
-        </w:rPr>
-      </w:pPr>
-      <w:r>
-        <w:rPr>
-          <w:lang w:val="en-US"/>
-        </w:rPr>
-        <w:t>Paint the terrain to be a teleporter.</w:t>
-      </w:r>
-    </w:p>
-    <w:p>
-      <w:pPr>
-        <w:pStyle w:val="ListParagraph"/>
-        <w:numPr>
-          <w:ilvl w:val="0"/>
-          <w:numId w:val="30"/>
-        </w:numPr>
-        <w:rPr>
-          <w:lang w:val="en-US"/>
-        </w:rPr>
-      </w:pPr>
-      <w:r>
-        <w:rPr>
-          <w:lang w:val="en-US"/>
-        </w:rPr>
-        <w:t xml:space="preserve">Whenever a player enters teleport terrain, </w:t>
-      </w:r>
-      <w:r>
-        <w:rPr>
-          <w:i/>
-          <w:iCs/>
-          <w:lang w:val="en-US"/>
-        </w:rPr>
-        <w:t>recheck</w:t>
-      </w:r>
-      <w:r>
-        <w:rPr>
-          <w:lang w:val="en-US"/>
-        </w:rPr>
-        <w:t xml:space="preserve"> all players. If they’re all there …</w:t>
-      </w:r>
-    </w:p>
-    <w:p>
-      <w:pPr>
-        <w:pStyle w:val="ListParagraph"/>
-        <w:numPr>
-          <w:ilvl w:val="0"/>
-          <w:numId w:val="30"/>
-        </w:numPr>
-        <w:rPr>
-          <w:lang w:val="en-US"/>
-        </w:rPr>
-      </w:pPr>
-      <w:r>
-        <w:rPr>
-          <w:lang w:val="en-US"/>
-        </w:rPr>
-        <w:t xml:space="preserve">Place a new room </w:t>
-      </w:r>
-      <w:r>
-        <w:rPr>
-          <w:i/>
-          <w:iCs/>
-          <w:lang w:val="en-US"/>
-        </w:rPr>
-        <w:t>completely somewhere else</w:t>
-      </w:r>
-      <w:r>
-        <w:rPr>
-          <w:lang w:val="en-US"/>
-        </w:rPr>
-        <w:t xml:space="preserve">. </w:t>
-      </w:r>
-      <w:proofErr w:type="spellStart"/>
-      <w:r>
-        <w:rPr>
-          <w:lang w:val="en-US"/>
-        </w:rPr>
-        <w:t>Unpause</w:t>
-      </w:r>
-      <w:proofErr w:type="spellEnd"/>
-      <w:r>
-        <w:rPr>
-          <w:lang w:val="en-US"/>
-        </w:rPr>
-        <w:t xml:space="preserve"> room generation. Teleport all players to the center of the new room.</w:t>
-      </w:r>
-    </w:p>
-    <w:p>
-      <w:pPr>
-        <w:rPr>
-          <w:lang w:val="en-US"/>
-        </w:rPr>
-      </w:pPr>
-    </w:p>
-    <w:p>
-      <w:pPr>
-        <w:pStyle w:val="Heading2"/>
-      </w:pPr>
-      <w:r>
-        <w:lastRenderedPageBreak/>
-        <w:t>Map creation</w:t>
-      </w:r>
-    </w:p>
-    <w:p>
-      <w:pPr>
         <w:rPr>
           <w:lang w:val="en-US"/>
         </w:rPr>
@@ -1682,15 +2503,44 @@
           <w:bCs/>
           <w:lang w:val="en-US"/>
         </w:rPr>
-        <w:t xml:space="preserve">Step </w:t>
-      </w:r>
+        <w:t>Rewrite the room creation code to be cleaner and more modular.</w:t>
+      </w:r>
+    </w:p>
+    <w:p>
+      <w:pPr>
+        <w:rPr>
+          <w:lang w:val="en-US"/>
+        </w:rPr>
+      </w:pPr>
+    </w:p>
+    <w:p>
+      <w:pPr>
+        <w:rPr>
+          <w:lang w:val="en-US"/>
+        </w:rPr>
+      </w:pPr>
+    </w:p>
+    <w:p>
+      <w:pPr>
+        <w:pStyle w:val="Heading2"/>
+      </w:pPr>
+      <w:r>
+        <w:t>Player creation</w:t>
+      </w:r>
+    </w:p>
+    <w:p>
+      <w:pPr>
+        <w:rPr>
+          <w:lang w:val="en-US"/>
+        </w:rPr>
+      </w:pPr>
       <w:r>
         <w:rPr>
           <w:b/>
           <w:bCs/>
           <w:lang w:val="en-US"/>
         </w:rPr>
-        <w:t>1</w:t>
+        <w:t>St</w:t>
       </w:r>
       <w:r>
         <w:rPr>
@@ -1698,227 +2548,33 @@
           <w:bCs/>
           <w:lang w:val="en-US"/>
         </w:rPr>
-        <w:t>:</w:t>
-      </w:r>
-      <w:r>
-        <w:rPr>
-          <w:lang w:val="en-US"/>
-        </w:rPr>
-        <w:t xml:space="preserve"> After a certain distance, </w:t>
-      </w:r>
-      <w:r>
-        <w:rPr>
-          <w:lang w:val="en-US"/>
-        </w:rPr>
-        <w:t xml:space="preserve">add a “lock”. </w:t>
-      </w:r>
-    </w:p>
-    <w:p>
-      <w:pPr>
-        <w:pStyle w:val="ListParagraph"/>
-        <w:numPr>
-          <w:ilvl w:val="0"/>
-          <w:numId w:val="19"/>
-        </w:numPr>
-        <w:rPr>
-          <w:lang w:val="en-US"/>
-        </w:rPr>
-      </w:pPr>
-      <w:r>
-        <w:rPr>
-          <w:lang w:val="en-US"/>
-        </w:rPr>
-        <w:t xml:space="preserve">Basic Lock: </w:t>
-      </w:r>
-      <w:r>
-        <w:rPr>
-          <w:lang w:val="en-US"/>
-        </w:rPr>
-        <w:t>Spawn multiple coins or buttons</w:t>
-      </w:r>
-      <w:r>
-        <w:rPr>
-          <w:lang w:val="en-US"/>
-        </w:rPr>
-        <w:t xml:space="preserve">. After you’ve collected them </w:t>
-      </w:r>
-      <w:r>
-        <w:rPr>
-          <w:i/>
-          <w:iCs/>
-          <w:lang w:val="en-US"/>
-        </w:rPr>
-        <w:t>all</w:t>
-      </w:r>
-      <w:r>
-        <w:rPr>
-          <w:lang w:val="en-US"/>
-        </w:rPr>
-        <w:t>, the lock opens.</w:t>
-      </w:r>
-    </w:p>
-    <w:p>
-      <w:pPr>
-        <w:rPr>
-          <w:lang w:val="en-US"/>
-        </w:rPr>
-      </w:pPr>
-    </w:p>
-    <w:p>
-      <w:pPr>
-        <w:rPr>
-          <w:lang w:val="en-US"/>
-        </w:rPr>
-      </w:pPr>
-      <w:r>
-        <w:rPr>
-          <w:lang w:val="en-US"/>
-        </w:rPr>
-        <w:t>The idea for locks:</w:t>
-      </w:r>
-    </w:p>
-    <w:p>
-      <w:pPr>
-        <w:pStyle w:val="ListParagraph"/>
-        <w:numPr>
-          <w:ilvl w:val="0"/>
-          <w:numId w:val="19"/>
-        </w:numPr>
-        <w:rPr>
-          <w:lang w:val="en-US"/>
-        </w:rPr>
-      </w:pPr>
-      <w:r>
-        <w:rPr>
-          <w:lang w:val="en-US"/>
-        </w:rPr>
-        <w:t xml:space="preserve">Place solid bodies on the </w:t>
-      </w:r>
-      <w:r>
-        <w:rPr>
-          <w:i/>
-          <w:iCs/>
-          <w:lang w:val="en-US"/>
-        </w:rPr>
-        <w:t>edges</w:t>
-      </w:r>
-      <w:r>
-        <w:rPr>
-          <w:lang w:val="en-US"/>
-        </w:rPr>
-        <w:t xml:space="preserve"> of the whole room, except the side we came from.</w:t>
-      </w:r>
-    </w:p>
-    <w:p>
-      <w:pPr>
-        <w:pStyle w:val="ListParagraph"/>
-        <w:numPr>
-          <w:ilvl w:val="0"/>
-          <w:numId w:val="19"/>
-        </w:numPr>
-        <w:rPr>
-          <w:lang w:val="en-US"/>
-        </w:rPr>
-      </w:pPr>
-      <w:r>
-        <w:rPr>
-          <w:lang w:val="en-US"/>
-        </w:rPr>
-        <w:t>Paint the whole room a certain terrain.</w:t>
-      </w:r>
-    </w:p>
-    <w:p>
-      <w:pPr>
-        <w:pStyle w:val="ListParagraph"/>
-        <w:numPr>
-          <w:ilvl w:val="0"/>
-          <w:numId w:val="19"/>
-        </w:numPr>
-        <w:rPr>
-          <w:lang w:val="en-US"/>
-        </w:rPr>
-      </w:pPr>
-      <w:r>
-        <w:rPr>
-          <w:lang w:val="en-US"/>
-        </w:rPr>
-        <w:t xml:space="preserve">Now </w:t>
-      </w:r>
-      <w:r>
-        <w:rPr>
-          <w:i/>
-          <w:iCs/>
-          <w:lang w:val="en-US"/>
-        </w:rPr>
-        <w:t>use</w:t>
-      </w:r>
-      <w:r>
-        <w:rPr>
-          <w:lang w:val="en-US"/>
-        </w:rPr>
-        <w:t xml:space="preserve"> the content of the room for the “minigame” for the lock.</w:t>
-      </w:r>
-    </w:p>
-    <w:p>
-      <w:pPr>
-        <w:pStyle w:val="ListParagraph"/>
-        <w:numPr>
-          <w:ilvl w:val="0"/>
-          <w:numId w:val="19"/>
-        </w:numPr>
-        <w:rPr>
-          <w:lang w:val="en-US"/>
-        </w:rPr>
-      </w:pPr>
-      <w:r>
-        <w:rPr>
-          <w:lang w:val="en-US"/>
-        </w:rPr>
-        <w:t xml:space="preserve">(Once the minigame is completed, all those </w:t>
-      </w:r>
-      <w:r>
-        <w:rPr>
-          <w:i/>
-          <w:iCs/>
-          <w:lang w:val="en-US"/>
-        </w:rPr>
-        <w:t>edges</w:t>
-      </w:r>
-      <w:r>
-        <w:rPr>
-          <w:lang w:val="en-US"/>
-        </w:rPr>
-        <w:t xml:space="preserve"> around the room disappear. And perhaps the locking background fades away.)</w:t>
-      </w:r>
-    </w:p>
-    <w:p>
-      <w:pPr>
-        <w:rPr>
-          <w:lang w:val="en-US"/>
-        </w:rPr>
-      </w:pPr>
-    </w:p>
-    <w:p>
-      <w:pPr>
-        <w:pStyle w:val="Heading2"/>
-      </w:pPr>
-      <w:r>
-        <w:t>Player creation</w:t>
-      </w:r>
-    </w:p>
-    <w:p>
-      <w:pPr>
-        <w:rPr>
-          <w:lang w:val="en-US"/>
-        </w:rPr>
-      </w:pPr>
+        <w:t>ep 1:</w:t>
+      </w:r>
+      <w:r>
+        <w:rPr>
+          <w:lang w:val="en-US"/>
+        </w:rPr>
+        <w:t xml:space="preserve"> </w:t>
+      </w:r>
+      <w:r>
+        <w:rPr>
+          <w:lang w:val="en-US"/>
+        </w:rPr>
+        <w:t xml:space="preserve">Give players a </w:t>
+      </w:r>
       <w:r>
         <w:rPr>
           <w:b/>
           <w:bCs/>
           <w:lang w:val="en-US"/>
         </w:rPr>
-        <w:t>St</w:t>
+        <w:t xml:space="preserve">color </w:t>
+      </w:r>
+      <w:r>
+        <w:rPr>
+          <w:lang w:val="en-US"/>
+        </w:rPr>
+        <w:t xml:space="preserve">(used for all parts of them) and make sure sliced parts </w:t>
       </w:r>
       <w:r>
         <w:rPr>
@@ -1926,67 +2582,7 @@
           <w:bCs/>
           <w:lang w:val="en-US"/>
         </w:rPr>
-        <w:t>ep 1:</w:t>
-      </w:r>
-      <w:r>
-        <w:rPr>
-          <w:lang w:val="en-US"/>
-        </w:rPr>
-        <w:t xml:space="preserve"> Dynamically add players. </w:t>
-      </w:r>
-    </w:p>
-    <w:p>
-      <w:pPr>
-        <w:pStyle w:val="ListParagraph"/>
-        <w:numPr>
-          <w:ilvl w:val="0"/>
-          <w:numId w:val="18"/>
-        </w:numPr>
-        <w:rPr>
-          <w:lang w:val="en-US"/>
-        </w:rPr>
-      </w:pPr>
-      <w:r>
-        <w:rPr>
-          <w:lang w:val="en-US"/>
-        </w:rPr>
-        <w:t>Give them their corresponding inputs.</w:t>
-      </w:r>
-    </w:p>
-    <w:p>
-      <w:pPr>
-        <w:pStyle w:val="ListParagraph"/>
-        <w:numPr>
-          <w:ilvl w:val="0"/>
-          <w:numId w:val="18"/>
-        </w:numPr>
-        <w:rPr>
-          <w:lang w:val="en-US"/>
-        </w:rPr>
-      </w:pPr>
-      <w:r>
-        <w:rPr>
-          <w:lang w:val="en-US"/>
-        </w:rPr>
-        <w:t>Place them at the start of the level</w:t>
-      </w:r>
-    </w:p>
-    <w:p>
-      <w:pPr>
-        <w:pStyle w:val="ListParagraph"/>
-        <w:numPr>
-          <w:ilvl w:val="0"/>
-          <w:numId w:val="18"/>
-        </w:numPr>
-        <w:rPr>
-          <w:lang w:val="en-US"/>
-        </w:rPr>
-      </w:pPr>
-      <w:r>
-        <w:rPr>
-          <w:lang w:val="en-US"/>
-        </w:rPr>
-        <w:t xml:space="preserve">Give their own </w:t>
+        <w:t xml:space="preserve">copy the player num </w:t>
       </w:r>
       <w:r>
         <w:rPr>
@@ -1994,31 +2590,7 @@
           <w:bCs/>
           <w:lang w:val="en-US"/>
         </w:rPr>
-        <w:t xml:space="preserve">color </w:t>
-      </w:r>
-      <w:r>
-        <w:rPr>
-          <w:lang w:val="en-US"/>
-        </w:rPr>
-        <w:t>(</w:t>
-      </w:r>
-      <w:r>
-        <w:rPr>
-          <w:lang w:val="en-US"/>
-        </w:rPr>
-        <w:t>u</w:t>
-      </w:r>
-      <w:r>
-        <w:rPr>
-          <w:lang w:val="en-US"/>
-        </w:rPr>
-        <w:t>sed for all parts of them</w:t>
-      </w:r>
-      <w:r>
-        <w:rPr>
-          <w:lang w:val="en-US"/>
-        </w:rPr>
-        <w:t xml:space="preserve">) and make sure sliced parts </w:t>
+        <w:t xml:space="preserve">(and other properties) </w:t>
       </w:r>
       <w:r>
         <w:rPr>
@@ -2026,7 +2598,7 @@
           <w:bCs/>
           <w:lang w:val="en-US"/>
         </w:rPr>
-        <w:t>copy the player num of their parent</w:t>
+        <w:t>of their parent</w:t>
       </w:r>
       <w:r>
         <w:rPr>
@@ -2224,21 +2796,7 @@
         <w:rPr>
           <w:lang w:val="en-US"/>
         </w:rPr>
-        <w:t>“</w:t>
-      </w:r>
-      <w:proofErr w:type="spellStart"/>
-      <w:r>
-        <w:rPr>
-          <w:lang w:val="en-US"/>
-        </w:rPr>
-        <w:t>klavertjevier</w:t>
-      </w:r>
-      <w:proofErr w:type="spellEnd"/>
-      <w:r>
-        <w:rPr>
-          <w:lang w:val="en-US"/>
-        </w:rPr>
-        <w:t>”</w:t>
+        <w:t>“klavertjevier”</w:t>
       </w:r>
     </w:p>
     <w:p>
@@ -2438,7 +2996,6 @@
           <w:bCs/>
           <w:lang w:val="en-US"/>
         </w:rPr>
-        <w:lastRenderedPageBreak/>
         <w:t xml:space="preserve">Step </w:t>
       </w:r>
       <w:r>
@@ -2461,21 +3018,7 @@
         <w:rPr>
           <w:lang w:val="en-US"/>
         </w:rPr>
-        <w:t xml:space="preserve"> Be way more precise with </w:t>
-      </w:r>
-      <w:proofErr w:type="spellStart"/>
-      <w:r>
-        <w:rPr>
-          <w:lang w:val="en-US"/>
-        </w:rPr>
-        <w:t>intersect_shape</w:t>
-      </w:r>
-      <w:proofErr w:type="spellEnd"/>
-      <w:r>
-        <w:rPr>
-          <w:lang w:val="en-US"/>
-        </w:rPr>
-        <w:t xml:space="preserve"> =&gt; create a </w:t>
+        <w:t xml:space="preserve"> Be way more precise with intersect_shape =&gt; create a </w:t>
       </w:r>
       <w:r>
         <w:rPr>
@@ -3033,21 +3576,7 @@
         <w:rPr>
           <w:lang w:val="en-US"/>
         </w:rPr>
-        <w:t xml:space="preserve">The old idea with “placing </w:t>
-      </w:r>
-      <w:proofErr w:type="spellStart"/>
-      <w:r>
-        <w:rPr>
-          <w:lang w:val="en-US"/>
-        </w:rPr>
-        <w:t>precreated</w:t>
-      </w:r>
-      <w:proofErr w:type="spellEnd"/>
-      <w:r>
-        <w:rPr>
-          <w:lang w:val="en-US"/>
-        </w:rPr>
-        <w:t xml:space="preserve"> rooms”</w:t>
+        <w:t>The old idea with “placing precreated rooms”</w:t>
       </w:r>
     </w:p>
     <w:p>
@@ -3494,6 +4023,119 @@
     </w:lvl>
   </w:abstractNum>
   <w:abstractNum w:abstractNumId="1" w15:restartNumberingAfterBreak="0">
+    <w:nsid w:val="06CB41DA"/>
+    <w:multiLevelType w:val="hybridMultilevel"/>
+    <w:tmpl w:val="F954C37C"/>
+    <w:lvl w:ilvl="0" w:tplc="04130001">
+      <w:start w:val="1"/>
+      <w:numFmt w:val="bullet"/>
+      <w:lvlText w:val=""/>
+      <w:lvlJc w:val="left"/>
+      <w:pPr>
+        <w:ind w:left="720" w:hanging="360"/>
+      </w:pPr>
+      <w:rPr>
+        <w:rFonts w:ascii="Symbol" w:hAnsi="Symbol" w:hint="default"/>
+      </w:rPr>
+    </w:lvl>
+    <w:lvl w:ilvl="1" w:tplc="04130003" w:tentative="1">
+      <w:start w:val="1"/>
+      <w:numFmt w:val="bullet"/>
+      <w:lvlText w:val="o"/>
+      <w:lvlJc w:val="left"/>
+      <w:pPr>
+        <w:ind w:left="1440" w:hanging="360"/>
+      </w:pPr>
+      <w:rPr>
+        <w:rFonts w:ascii="Courier New" w:hAnsi="Courier New" w:cs="Courier New" w:hint="default"/>
+      </w:rPr>
+    </w:lvl>
+    <w:lvl w:ilvl="2" w:tplc="04130005" w:tentative="1">
+      <w:start w:val="1"/>
+      <w:numFmt w:val="bullet"/>
+      <w:lvlText w:val=""/>
+      <w:lvlJc w:val="left"/>
+      <w:pPr>
+        <w:ind w:left="2160" w:hanging="360"/>
+      </w:pPr>
+      <w:rPr>
+        <w:rFonts w:ascii="Wingdings" w:hAnsi="Wingdings" w:hint="default"/>
+      </w:rPr>
+    </w:lvl>
+    <w:lvl w:ilvl="3" w:tplc="04130001" w:tentative="1">
+      <w:start w:val="1"/>
+      <w:numFmt w:val="bullet"/>
+      <w:lvlText w:val=""/>
+      <w:lvlJc w:val="left"/>
+      <w:pPr>
+        <w:ind w:left="2880" w:hanging="360"/>
+      </w:pPr>
+      <w:rPr>
+        <w:rFonts w:ascii="Symbol" w:hAnsi="Symbol" w:hint="default"/>
+      </w:rPr>
+    </w:lvl>
+    <w:lvl w:ilvl="4" w:tplc="04130003" w:tentative="1">
+      <w:start w:val="1"/>
+      <w:numFmt w:val="bullet"/>
+      <w:lvlText w:val="o"/>
+      <w:lvlJc w:val="left"/>
+      <w:pPr>
+        <w:ind w:left="3600" w:hanging="360"/>
+      </w:pPr>
+      <w:rPr>
+        <w:rFonts w:ascii="Courier New" w:hAnsi="Courier New" w:cs="Courier New" w:hint="default"/>
+      </w:rPr>
+    </w:lvl>
+    <w:lvl w:ilvl="5" w:tplc="04130005" w:tentative="1">
+      <w:start w:val="1"/>
+      <w:numFmt w:val="bullet"/>
+      <w:lvlText w:val=""/>
+      <w:lvlJc w:val="left"/>
+      <w:pPr>
+        <w:ind w:left="4320" w:hanging="360"/>
+      </w:pPr>
+      <w:rPr>
+        <w:rFonts w:ascii="Wingdings" w:hAnsi="Wingdings" w:hint="default"/>
+      </w:rPr>
+    </w:lvl>
+    <w:lvl w:ilvl="6" w:tplc="04130001" w:tentative="1">
+      <w:start w:val="1"/>
+      <w:numFmt w:val="bullet"/>
+      <w:lvlText w:val=""/>
+      <w:lvlJc w:val="left"/>
+      <w:pPr>
+        <w:ind w:left="5040" w:hanging="360"/>
+      </w:pPr>
+      <w:rPr>
+        <w:rFonts w:ascii="Symbol" w:hAnsi="Symbol" w:hint="default"/>
+      </w:rPr>
+    </w:lvl>
+    <w:lvl w:ilvl="7" w:tplc="04130003" w:tentative="1">
+      <w:start w:val="1"/>
+      <w:numFmt w:val="bullet"/>
+      <w:lvlText w:val="o"/>
+      <w:lvlJc w:val="left"/>
+      <w:pPr>
+        <w:ind w:left="5760" w:hanging="360"/>
+      </w:pPr>
+      <w:rPr>
+        <w:rFonts w:ascii="Courier New" w:hAnsi="Courier New" w:cs="Courier New" w:hint="default"/>
+      </w:rPr>
+    </w:lvl>
+    <w:lvl w:ilvl="8" w:tplc="04130005" w:tentative="1">
+      <w:start w:val="1"/>
+      <w:numFmt w:val="bullet"/>
+      <w:lvlText w:val=""/>
+      <w:lvlJc w:val="left"/>
+      <w:pPr>
+        <w:ind w:left="6480" w:hanging="360"/>
+      </w:pPr>
+      <w:rPr>
+        <w:rFonts w:ascii="Wingdings" w:hAnsi="Wingdings" w:hint="default"/>
+      </w:rPr>
+    </w:lvl>
+  </w:abstractNum>
+  <w:abstractNum w:abstractNumId="2" w15:restartNumberingAfterBreak="0">
     <w:nsid w:val="099D09E2"/>
     <w:multiLevelType w:val="hybridMultilevel"/>
     <w:tmpl w:val="CC42A152"/>
@@ -3606,7 +4248,7 @@
       </w:rPr>
     </w:lvl>
   </w:abstractNum>
-  <w:abstractNum w:abstractNumId="2" w15:restartNumberingAfterBreak="0">
+  <w:abstractNum w:abstractNumId="3" w15:restartNumberingAfterBreak="0">
     <w:nsid w:val="0A4F2489"/>
     <w:multiLevelType w:val="hybridMultilevel"/>
     <w:tmpl w:val="CB3A2EC6"/>
@@ -3719,7 +4361,7 @@
       </w:rPr>
     </w:lvl>
   </w:abstractNum>
-  <w:abstractNum w:abstractNumId="3" w15:restartNumberingAfterBreak="0">
+  <w:abstractNum w:abstractNumId="4" w15:restartNumberingAfterBreak="0">
     <w:nsid w:val="0BCC40AF"/>
     <w:multiLevelType w:val="hybridMultilevel"/>
     <w:tmpl w:val="57F60932"/>
@@ -3832,7 +4474,7 @@
       </w:rPr>
     </w:lvl>
   </w:abstractNum>
-  <w:abstractNum w:abstractNumId="4" w15:restartNumberingAfterBreak="0">
+  <w:abstractNum w:abstractNumId="5" w15:restartNumberingAfterBreak="0">
     <w:nsid w:val="114D7841"/>
     <w:multiLevelType w:val="hybridMultilevel"/>
     <w:tmpl w:val="67D61DEC"/>
@@ -3945,7 +4587,233 @@
       </w:rPr>
     </w:lvl>
   </w:abstractNum>
-  <w:abstractNum w:abstractNumId="5" w15:restartNumberingAfterBreak="0">
+  <w:abstractNum w:abstractNumId="6" w15:restartNumberingAfterBreak="0">
+    <w:nsid w:val="12667B92"/>
+    <w:multiLevelType w:val="hybridMultilevel"/>
+    <w:tmpl w:val="4A3A07C6"/>
+    <w:lvl w:ilvl="0" w:tplc="04130001">
+      <w:start w:val="1"/>
+      <w:numFmt w:val="bullet"/>
+      <w:lvlText w:val=""/>
+      <w:lvlJc w:val="left"/>
+      <w:pPr>
+        <w:ind w:left="720" w:hanging="360"/>
+      </w:pPr>
+      <w:rPr>
+        <w:rFonts w:ascii="Symbol" w:hAnsi="Symbol" w:hint="default"/>
+      </w:rPr>
+    </w:lvl>
+    <w:lvl w:ilvl="1" w:tplc="04130003">
+      <w:start w:val="1"/>
+      <w:numFmt w:val="bullet"/>
+      <w:lvlText w:val="o"/>
+      <w:lvlJc w:val="left"/>
+      <w:pPr>
+        <w:ind w:left="1440" w:hanging="360"/>
+      </w:pPr>
+      <w:rPr>
+        <w:rFonts w:ascii="Courier New" w:hAnsi="Courier New" w:cs="Courier New" w:hint="default"/>
+      </w:rPr>
+    </w:lvl>
+    <w:lvl w:ilvl="2" w:tplc="04130005" w:tentative="1">
+      <w:start w:val="1"/>
+      <w:numFmt w:val="bullet"/>
+      <w:lvlText w:val=""/>
+      <w:lvlJc w:val="left"/>
+      <w:pPr>
+        <w:ind w:left="2160" w:hanging="360"/>
+      </w:pPr>
+      <w:rPr>
+        <w:rFonts w:ascii="Wingdings" w:hAnsi="Wingdings" w:hint="default"/>
+      </w:rPr>
+    </w:lvl>
+    <w:lvl w:ilvl="3" w:tplc="04130001" w:tentative="1">
+      <w:start w:val="1"/>
+      <w:numFmt w:val="bullet"/>
+      <w:lvlText w:val=""/>
+      <w:lvlJc w:val="left"/>
+      <w:pPr>
+        <w:ind w:left="2880" w:hanging="360"/>
+      </w:pPr>
+      <w:rPr>
+        <w:rFonts w:ascii="Symbol" w:hAnsi="Symbol" w:hint="default"/>
+      </w:rPr>
+    </w:lvl>
+    <w:lvl w:ilvl="4" w:tplc="04130003" w:tentative="1">
+      <w:start w:val="1"/>
+      <w:numFmt w:val="bullet"/>
+      <w:lvlText w:val="o"/>
+      <w:lvlJc w:val="left"/>
+      <w:pPr>
+        <w:ind w:left="3600" w:hanging="360"/>
+      </w:pPr>
+      <w:rPr>
+        <w:rFonts w:ascii="Courier New" w:hAnsi="Courier New" w:cs="Courier New" w:hint="default"/>
+      </w:rPr>
+    </w:lvl>
+    <w:lvl w:ilvl="5" w:tplc="04130005" w:tentative="1">
+      <w:start w:val="1"/>
+      <w:numFmt w:val="bullet"/>
+      <w:lvlText w:val=""/>
+      <w:lvlJc w:val="left"/>
+      <w:pPr>
+        <w:ind w:left="4320" w:hanging="360"/>
+      </w:pPr>
+      <w:rPr>
+        <w:rFonts w:ascii="Wingdings" w:hAnsi="Wingdings" w:hint="default"/>
+      </w:rPr>
+    </w:lvl>
+    <w:lvl w:ilvl="6" w:tplc="04130001" w:tentative="1">
+      <w:start w:val="1"/>
+      <w:numFmt w:val="bullet"/>
+      <w:lvlText w:val=""/>
+      <w:lvlJc w:val="left"/>
+      <w:pPr>
+        <w:ind w:left="5040" w:hanging="360"/>
+      </w:pPr>
+      <w:rPr>
+        <w:rFonts w:ascii="Symbol" w:hAnsi="Symbol" w:hint="default"/>
+      </w:rPr>
+    </w:lvl>
+    <w:lvl w:ilvl="7" w:tplc="04130003" w:tentative="1">
+      <w:start w:val="1"/>
+      <w:numFmt w:val="bullet"/>
+      <w:lvlText w:val="o"/>
+      <w:lvlJc w:val="left"/>
+      <w:pPr>
+        <w:ind w:left="5760" w:hanging="360"/>
+      </w:pPr>
+      <w:rPr>
+        <w:rFonts w:ascii="Courier New" w:hAnsi="Courier New" w:cs="Courier New" w:hint="default"/>
+      </w:rPr>
+    </w:lvl>
+    <w:lvl w:ilvl="8" w:tplc="04130005" w:tentative="1">
+      <w:start w:val="1"/>
+      <w:numFmt w:val="bullet"/>
+      <w:lvlText w:val=""/>
+      <w:lvlJc w:val="left"/>
+      <w:pPr>
+        <w:ind w:left="6480" w:hanging="360"/>
+      </w:pPr>
+      <w:rPr>
+        <w:rFonts w:ascii="Wingdings" w:hAnsi="Wingdings" w:hint="default"/>
+      </w:rPr>
+    </w:lvl>
+  </w:abstractNum>
+  <w:abstractNum w:abstractNumId="7" w15:restartNumberingAfterBreak="0">
+    <w:nsid w:val="12946935"/>
+    <w:multiLevelType w:val="hybridMultilevel"/>
+    <w:tmpl w:val="D712782A"/>
+    <w:lvl w:ilvl="0" w:tplc="04130001">
+      <w:start w:val="1"/>
+      <w:numFmt w:val="bullet"/>
+      <w:lvlText w:val=""/>
+      <w:lvlJc w:val="left"/>
+      <w:pPr>
+        <w:ind w:left="720" w:hanging="360"/>
+      </w:pPr>
+      <w:rPr>
+        <w:rFonts w:ascii="Symbol" w:hAnsi="Symbol" w:hint="default"/>
+      </w:rPr>
+    </w:lvl>
+    <w:lvl w:ilvl="1" w:tplc="04130003" w:tentative="1">
+      <w:start w:val="1"/>
+      <w:numFmt w:val="bullet"/>
+      <w:lvlText w:val="o"/>
+      <w:lvlJc w:val="left"/>
+      <w:pPr>
+        <w:ind w:left="1440" w:hanging="360"/>
+      </w:pPr>
+      <w:rPr>
+        <w:rFonts w:ascii="Courier New" w:hAnsi="Courier New" w:cs="Courier New" w:hint="default"/>
+      </w:rPr>
+    </w:lvl>
+    <w:lvl w:ilvl="2" w:tplc="04130005" w:tentative="1">
+      <w:start w:val="1"/>
+      <w:numFmt w:val="bullet"/>
+      <w:lvlText w:val=""/>
+      <w:lvlJc w:val="left"/>
+      <w:pPr>
+        <w:ind w:left="2160" w:hanging="360"/>
+      </w:pPr>
+      <w:rPr>
+        <w:rFonts w:ascii="Wingdings" w:hAnsi="Wingdings" w:hint="default"/>
+      </w:rPr>
+    </w:lvl>
+    <w:lvl w:ilvl="3" w:tplc="04130001" w:tentative="1">
+      <w:start w:val="1"/>
+      <w:numFmt w:val="bullet"/>
+      <w:lvlText w:val=""/>
+      <w:lvlJc w:val="left"/>
+      <w:pPr>
+        <w:ind w:left="2880" w:hanging="360"/>
+      </w:pPr>
+      <w:rPr>
+        <w:rFonts w:ascii="Symbol" w:hAnsi="Symbol" w:hint="default"/>
+      </w:rPr>
+    </w:lvl>
+    <w:lvl w:ilvl="4" w:tplc="04130003" w:tentative="1">
+      <w:start w:val="1"/>
+      <w:numFmt w:val="bullet"/>
+      <w:lvlText w:val="o"/>
+      <w:lvlJc w:val="left"/>
+      <w:pPr>
+        <w:ind w:left="3600" w:hanging="360"/>
+      </w:pPr>
+      <w:rPr>
+        <w:rFonts w:ascii="Courier New" w:hAnsi="Courier New" w:cs="Courier New" w:hint="default"/>
+      </w:rPr>
+    </w:lvl>
+    <w:lvl w:ilvl="5" w:tplc="04130005" w:tentative="1">
+      <w:start w:val="1"/>
+      <w:numFmt w:val="bullet"/>
+      <w:lvlText w:val=""/>
+      <w:lvlJc w:val="left"/>
+      <w:pPr>
+        <w:ind w:left="4320" w:hanging="360"/>
+      </w:pPr>
+      <w:rPr>
+        <w:rFonts w:ascii="Wingdings" w:hAnsi="Wingdings" w:hint="default"/>
+      </w:rPr>
+    </w:lvl>
+    <w:lvl w:ilvl="6" w:tplc="04130001" w:tentative="1">
+      <w:start w:val="1"/>
+      <w:numFmt w:val="bullet"/>
+      <w:lvlText w:val=""/>
+      <w:lvlJc w:val="left"/>
+      <w:pPr>
+        <w:ind w:left="5040" w:hanging="360"/>
+      </w:pPr>
+      <w:rPr>
+        <w:rFonts w:ascii="Symbol" w:hAnsi="Symbol" w:hint="default"/>
+      </w:rPr>
+    </w:lvl>
+    <w:lvl w:ilvl="7" w:tplc="04130003" w:tentative="1">
+      <w:start w:val="1"/>
+      <w:numFmt w:val="bullet"/>
+      <w:lvlText w:val="o"/>
+      <w:lvlJc w:val="left"/>
+      <w:pPr>
+        <w:ind w:left="5760" w:hanging="360"/>
+      </w:pPr>
+      <w:rPr>
+        <w:rFonts w:ascii="Courier New" w:hAnsi="Courier New" w:cs="Courier New" w:hint="default"/>
+      </w:rPr>
+    </w:lvl>
+    <w:lvl w:ilvl="8" w:tplc="04130005" w:tentative="1">
+      <w:start w:val="1"/>
+      <w:numFmt w:val="bullet"/>
+      <w:lvlText w:val=""/>
+      <w:lvlJc w:val="left"/>
+      <w:pPr>
+        <w:ind w:left="6480" w:hanging="360"/>
+      </w:pPr>
+      <w:rPr>
+        <w:rFonts w:ascii="Wingdings" w:hAnsi="Wingdings" w:hint="default"/>
+      </w:rPr>
+    </w:lvl>
+  </w:abstractNum>
+  <w:abstractNum w:abstractNumId="8" w15:restartNumberingAfterBreak="0">
     <w:nsid w:val="1852444B"/>
     <w:multiLevelType w:val="hybridMultilevel"/>
     <w:tmpl w:val="7C1263AC"/>
@@ -4058,7 +4926,7 @@
       </w:rPr>
     </w:lvl>
   </w:abstractNum>
-  <w:abstractNum w:abstractNumId="6" w15:restartNumberingAfterBreak="0">
+  <w:abstractNum w:abstractNumId="9" w15:restartNumberingAfterBreak="0">
     <w:nsid w:val="19E347E9"/>
     <w:multiLevelType w:val="hybridMultilevel"/>
     <w:tmpl w:val="06A0631C"/>
@@ -4171,7 +5039,7 @@
       </w:rPr>
     </w:lvl>
   </w:abstractNum>
-  <w:abstractNum w:abstractNumId="7" w15:restartNumberingAfterBreak="0">
+  <w:abstractNum w:abstractNumId="10" w15:restartNumberingAfterBreak="0">
     <w:nsid w:val="1D34086B"/>
     <w:multiLevelType w:val="hybridMultilevel"/>
     <w:tmpl w:val="1F426704"/>
@@ -4284,10 +5152,123 @@
       </w:rPr>
     </w:lvl>
   </w:abstractNum>
-  <w:abstractNum w:abstractNumId="8" w15:restartNumberingAfterBreak="0">
+  <w:abstractNum w:abstractNumId="11" w15:restartNumberingAfterBreak="0">
+    <w:nsid w:val="233C6A7C"/>
+    <w:multiLevelType w:val="hybridMultilevel"/>
+    <w:tmpl w:val="BE706644"/>
+    <w:lvl w:ilvl="0" w:tplc="04130001">
+      <w:start w:val="1"/>
+      <w:numFmt w:val="bullet"/>
+      <w:lvlText w:val=""/>
+      <w:lvlJc w:val="left"/>
+      <w:pPr>
+        <w:ind w:left="720" w:hanging="360"/>
+      </w:pPr>
+      <w:rPr>
+        <w:rFonts w:ascii="Symbol" w:hAnsi="Symbol" w:hint="default"/>
+      </w:rPr>
+    </w:lvl>
+    <w:lvl w:ilvl="1" w:tplc="04130003" w:tentative="1">
+      <w:start w:val="1"/>
+      <w:numFmt w:val="bullet"/>
+      <w:lvlText w:val="o"/>
+      <w:lvlJc w:val="left"/>
+      <w:pPr>
+        <w:ind w:left="1440" w:hanging="360"/>
+      </w:pPr>
+      <w:rPr>
+        <w:rFonts w:ascii="Courier New" w:hAnsi="Courier New" w:cs="Courier New" w:hint="default"/>
+      </w:rPr>
+    </w:lvl>
+    <w:lvl w:ilvl="2" w:tplc="04130005" w:tentative="1">
+      <w:start w:val="1"/>
+      <w:numFmt w:val="bullet"/>
+      <w:lvlText w:val=""/>
+      <w:lvlJc w:val="left"/>
+      <w:pPr>
+        <w:ind w:left="2160" w:hanging="360"/>
+      </w:pPr>
+      <w:rPr>
+        <w:rFonts w:ascii="Wingdings" w:hAnsi="Wingdings" w:hint="default"/>
+      </w:rPr>
+    </w:lvl>
+    <w:lvl w:ilvl="3" w:tplc="04130001" w:tentative="1">
+      <w:start w:val="1"/>
+      <w:numFmt w:val="bullet"/>
+      <w:lvlText w:val=""/>
+      <w:lvlJc w:val="left"/>
+      <w:pPr>
+        <w:ind w:left="2880" w:hanging="360"/>
+      </w:pPr>
+      <w:rPr>
+        <w:rFonts w:ascii="Symbol" w:hAnsi="Symbol" w:hint="default"/>
+      </w:rPr>
+    </w:lvl>
+    <w:lvl w:ilvl="4" w:tplc="04130003" w:tentative="1">
+      <w:start w:val="1"/>
+      <w:numFmt w:val="bullet"/>
+      <w:lvlText w:val="o"/>
+      <w:lvlJc w:val="left"/>
+      <w:pPr>
+        <w:ind w:left="3600" w:hanging="360"/>
+      </w:pPr>
+      <w:rPr>
+        <w:rFonts w:ascii="Courier New" w:hAnsi="Courier New" w:cs="Courier New" w:hint="default"/>
+      </w:rPr>
+    </w:lvl>
+    <w:lvl w:ilvl="5" w:tplc="04130005" w:tentative="1">
+      <w:start w:val="1"/>
+      <w:numFmt w:val="bullet"/>
+      <w:lvlText w:val=""/>
+      <w:lvlJc w:val="left"/>
+      <w:pPr>
+        <w:ind w:left="4320" w:hanging="360"/>
+      </w:pPr>
+      <w:rPr>
+        <w:rFonts w:ascii="Wingdings" w:hAnsi="Wingdings" w:hint="default"/>
+      </w:rPr>
+    </w:lvl>
+    <w:lvl w:ilvl="6" w:tplc="04130001" w:tentative="1">
+      <w:start w:val="1"/>
+      <w:numFmt w:val="bullet"/>
+      <w:lvlText w:val=""/>
+      <w:lvlJc w:val="left"/>
+      <w:pPr>
+        <w:ind w:left="5040" w:hanging="360"/>
+      </w:pPr>
+      <w:rPr>
+        <w:rFonts w:ascii="Symbol" w:hAnsi="Symbol" w:hint="default"/>
+      </w:rPr>
+    </w:lvl>
+    <w:lvl w:ilvl="7" w:tplc="04130003" w:tentative="1">
+      <w:start w:val="1"/>
+      <w:numFmt w:val="bullet"/>
+      <w:lvlText w:val="o"/>
+      <w:lvlJc w:val="left"/>
+      <w:pPr>
+        <w:ind w:left="5760" w:hanging="360"/>
+      </w:pPr>
+      <w:rPr>
+        <w:rFonts w:ascii="Courier New" w:hAnsi="Courier New" w:cs="Courier New" w:hint="default"/>
+      </w:rPr>
+    </w:lvl>
+    <w:lvl w:ilvl="8" w:tplc="04130005" w:tentative="1">
+      <w:start w:val="1"/>
+      <w:numFmt w:val="bullet"/>
+      <w:lvlText w:val=""/>
+      <w:lvlJc w:val="left"/>
+      <w:pPr>
+        <w:ind w:left="6480" w:hanging="360"/>
+      </w:pPr>
+      <w:rPr>
+        <w:rFonts w:ascii="Wingdings" w:hAnsi="Wingdings" w:hint="default"/>
+      </w:rPr>
+    </w:lvl>
+  </w:abstractNum>
+  <w:abstractNum w:abstractNumId="12" w15:restartNumberingAfterBreak="0">
     <w:nsid w:val="23A237D4"/>
     <w:multiLevelType w:val="hybridMultilevel"/>
-    <w:tmpl w:val="EFA8B5F4"/>
+    <w:tmpl w:val="69D6D82A"/>
     <w:lvl w:ilvl="0" w:tplc="04130001">
       <w:start w:val="1"/>
       <w:numFmt w:val="bullet"/>
@@ -4397,7 +5378,120 @@
       </w:rPr>
     </w:lvl>
   </w:abstractNum>
-  <w:abstractNum w:abstractNumId="9" w15:restartNumberingAfterBreak="0">
+  <w:abstractNum w:abstractNumId="13" w15:restartNumberingAfterBreak="0">
+    <w:nsid w:val="244E7589"/>
+    <w:multiLevelType w:val="hybridMultilevel"/>
+    <w:tmpl w:val="9C38AB74"/>
+    <w:lvl w:ilvl="0" w:tplc="04130001">
+      <w:start w:val="1"/>
+      <w:numFmt w:val="bullet"/>
+      <w:lvlText w:val=""/>
+      <w:lvlJc w:val="left"/>
+      <w:pPr>
+        <w:ind w:left="720" w:hanging="360"/>
+      </w:pPr>
+      <w:rPr>
+        <w:rFonts w:ascii="Symbol" w:hAnsi="Symbol" w:hint="default"/>
+      </w:rPr>
+    </w:lvl>
+    <w:lvl w:ilvl="1" w:tplc="04130003" w:tentative="1">
+      <w:start w:val="1"/>
+      <w:numFmt w:val="bullet"/>
+      <w:lvlText w:val="o"/>
+      <w:lvlJc w:val="left"/>
+      <w:pPr>
+        <w:ind w:left="1440" w:hanging="360"/>
+      </w:pPr>
+      <w:rPr>
+        <w:rFonts w:ascii="Courier New" w:hAnsi="Courier New" w:cs="Courier New" w:hint="default"/>
+      </w:rPr>
+    </w:lvl>
+    <w:lvl w:ilvl="2" w:tplc="04130005" w:tentative="1">
+      <w:start w:val="1"/>
+      <w:numFmt w:val="bullet"/>
+      <w:lvlText w:val=""/>
+      <w:lvlJc w:val="left"/>
+      <w:pPr>
+        <w:ind w:left="2160" w:hanging="360"/>
+      </w:pPr>
+      <w:rPr>
+        <w:rFonts w:ascii="Wingdings" w:hAnsi="Wingdings" w:hint="default"/>
+      </w:rPr>
+    </w:lvl>
+    <w:lvl w:ilvl="3" w:tplc="04130001" w:tentative="1">
+      <w:start w:val="1"/>
+      <w:numFmt w:val="bullet"/>
+      <w:lvlText w:val=""/>
+      <w:lvlJc w:val="left"/>
+      <w:pPr>
+        <w:ind w:left="2880" w:hanging="360"/>
+      </w:pPr>
+      <w:rPr>
+        <w:rFonts w:ascii="Symbol" w:hAnsi="Symbol" w:hint="default"/>
+      </w:rPr>
+    </w:lvl>
+    <w:lvl w:ilvl="4" w:tplc="04130003" w:tentative="1">
+      <w:start w:val="1"/>
+      <w:numFmt w:val="bullet"/>
+      <w:lvlText w:val="o"/>
+      <w:lvlJc w:val="left"/>
+      <w:pPr>
+        <w:ind w:left="3600" w:hanging="360"/>
+      </w:pPr>
+      <w:rPr>
+        <w:rFonts w:ascii="Courier New" w:hAnsi="Courier New" w:cs="Courier New" w:hint="default"/>
+      </w:rPr>
+    </w:lvl>
+    <w:lvl w:ilvl="5" w:tplc="04130005" w:tentative="1">
+      <w:start w:val="1"/>
+      <w:numFmt w:val="bullet"/>
+      <w:lvlText w:val=""/>
+      <w:lvlJc w:val="left"/>
+      <w:pPr>
+        <w:ind w:left="4320" w:hanging="360"/>
+      </w:pPr>
+      <w:rPr>
+        <w:rFonts w:ascii="Wingdings" w:hAnsi="Wingdings" w:hint="default"/>
+      </w:rPr>
+    </w:lvl>
+    <w:lvl w:ilvl="6" w:tplc="04130001" w:tentative="1">
+      <w:start w:val="1"/>
+      <w:numFmt w:val="bullet"/>
+      <w:lvlText w:val=""/>
+      <w:lvlJc w:val="left"/>
+      <w:pPr>
+        <w:ind w:left="5040" w:hanging="360"/>
+      </w:pPr>
+      <w:rPr>
+        <w:rFonts w:ascii="Symbol" w:hAnsi="Symbol" w:hint="default"/>
+      </w:rPr>
+    </w:lvl>
+    <w:lvl w:ilvl="7" w:tplc="04130003" w:tentative="1">
+      <w:start w:val="1"/>
+      <w:numFmt w:val="bullet"/>
+      <w:lvlText w:val="o"/>
+      <w:lvlJc w:val="left"/>
+      <w:pPr>
+        <w:ind w:left="5760" w:hanging="360"/>
+      </w:pPr>
+      <w:rPr>
+        <w:rFonts w:ascii="Courier New" w:hAnsi="Courier New" w:cs="Courier New" w:hint="default"/>
+      </w:rPr>
+    </w:lvl>
+    <w:lvl w:ilvl="8" w:tplc="04130005" w:tentative="1">
+      <w:start w:val="1"/>
+      <w:numFmt w:val="bullet"/>
+      <w:lvlText w:val=""/>
+      <w:lvlJc w:val="left"/>
+      <w:pPr>
+        <w:ind w:left="6480" w:hanging="360"/>
+      </w:pPr>
+      <w:rPr>
+        <w:rFonts w:ascii="Wingdings" w:hAnsi="Wingdings" w:hint="default"/>
+      </w:rPr>
+    </w:lvl>
+  </w:abstractNum>
+  <w:abstractNum w:abstractNumId="14" w15:restartNumberingAfterBreak="0">
     <w:nsid w:val="25B131B4"/>
     <w:multiLevelType w:val="hybridMultilevel"/>
     <w:tmpl w:val="0F546A2C"/>
@@ -4510,7 +5604,7 @@
       </w:rPr>
     </w:lvl>
   </w:abstractNum>
-  <w:abstractNum w:abstractNumId="10" w15:restartNumberingAfterBreak="0">
+  <w:abstractNum w:abstractNumId="15" w15:restartNumberingAfterBreak="0">
     <w:nsid w:val="25DC3283"/>
     <w:multiLevelType w:val="hybridMultilevel"/>
     <w:tmpl w:val="31EEEE08"/>
@@ -4623,7 +5717,7 @@
       </w:rPr>
     </w:lvl>
   </w:abstractNum>
-  <w:abstractNum w:abstractNumId="11" w15:restartNumberingAfterBreak="0">
+  <w:abstractNum w:abstractNumId="16" w15:restartNumberingAfterBreak="0">
     <w:nsid w:val="2FC01D77"/>
     <w:multiLevelType w:val="hybridMultilevel"/>
     <w:tmpl w:val="3474B8CE"/>
@@ -4736,7 +5830,7 @@
       </w:rPr>
     </w:lvl>
   </w:abstractNum>
-  <w:abstractNum w:abstractNumId="12" w15:restartNumberingAfterBreak="0">
+  <w:abstractNum w:abstractNumId="17" w15:restartNumberingAfterBreak="0">
     <w:nsid w:val="35CA41FB"/>
     <w:multiLevelType w:val="hybridMultilevel"/>
     <w:tmpl w:val="E7FA26B4"/>
@@ -4849,7 +5943,7 @@
       </w:rPr>
     </w:lvl>
   </w:abstractNum>
-  <w:abstractNum w:abstractNumId="13" w15:restartNumberingAfterBreak="0">
+  <w:abstractNum w:abstractNumId="18" w15:restartNumberingAfterBreak="0">
     <w:nsid w:val="3B3A543F"/>
     <w:multiLevelType w:val="hybridMultilevel"/>
     <w:tmpl w:val="70EC7898"/>
@@ -4962,7 +6056,7 @@
       </w:rPr>
     </w:lvl>
   </w:abstractNum>
-  <w:abstractNum w:abstractNumId="14" w15:restartNumberingAfterBreak="0">
+  <w:abstractNum w:abstractNumId="19" w15:restartNumberingAfterBreak="0">
     <w:nsid w:val="428D5C57"/>
     <w:multiLevelType w:val="hybridMultilevel"/>
     <w:tmpl w:val="97809FDC"/>
@@ -5075,7 +6169,7 @@
       </w:rPr>
     </w:lvl>
   </w:abstractNum>
-  <w:abstractNum w:abstractNumId="15" w15:restartNumberingAfterBreak="0">
+  <w:abstractNum w:abstractNumId="20" w15:restartNumberingAfterBreak="0">
     <w:nsid w:val="4449560F"/>
     <w:multiLevelType w:val="hybridMultilevel"/>
     <w:tmpl w:val="708E843A"/>
@@ -5188,7 +6282,7 @@
       </w:rPr>
     </w:lvl>
   </w:abstractNum>
-  <w:abstractNum w:abstractNumId="16" w15:restartNumberingAfterBreak="0">
+  <w:abstractNum w:abstractNumId="21" w15:restartNumberingAfterBreak="0">
     <w:nsid w:val="4A9B72E6"/>
     <w:multiLevelType w:val="hybridMultilevel"/>
     <w:tmpl w:val="E1029D50"/>
@@ -5301,7 +6395,7 @@
       </w:rPr>
     </w:lvl>
   </w:abstractNum>
-  <w:abstractNum w:abstractNumId="17" w15:restartNumberingAfterBreak="0">
+  <w:abstractNum w:abstractNumId="22" w15:restartNumberingAfterBreak="0">
     <w:nsid w:val="4CA0651C"/>
     <w:multiLevelType w:val="hybridMultilevel"/>
     <w:tmpl w:val="80384D86"/>
@@ -5414,7 +6508,7 @@
       </w:rPr>
     </w:lvl>
   </w:abstractNum>
-  <w:abstractNum w:abstractNumId="18" w15:restartNumberingAfterBreak="0">
+  <w:abstractNum w:abstractNumId="23" w15:restartNumberingAfterBreak="0">
     <w:nsid w:val="540B72B9"/>
     <w:multiLevelType w:val="hybridMultilevel"/>
     <w:tmpl w:val="CC50B8FC"/>
@@ -5430,7 +6524,7 @@
         <w:rFonts w:ascii="Symbol" w:hAnsi="Symbol" w:hint="default"/>
       </w:rPr>
     </w:lvl>
-    <w:lvl w:ilvl="1" w:tplc="04130003" w:tentative="1">
+    <w:lvl w:ilvl="1" w:tplc="04130003">
       <w:start w:val="1"/>
       <w:numFmt w:val="bullet"/>
       <w:lvlText w:val="o"/>
@@ -5527,7 +6621,7 @@
       </w:rPr>
     </w:lvl>
   </w:abstractNum>
-  <w:abstractNum w:abstractNumId="19" w15:restartNumberingAfterBreak="0">
+  <w:abstractNum w:abstractNumId="24" w15:restartNumberingAfterBreak="0">
     <w:nsid w:val="542D7D1C"/>
     <w:multiLevelType w:val="hybridMultilevel"/>
     <w:tmpl w:val="DBAAB076"/>
@@ -5640,7 +6734,7 @@
       </w:rPr>
     </w:lvl>
   </w:abstractNum>
-  <w:abstractNum w:abstractNumId="20" w15:restartNumberingAfterBreak="0">
+  <w:abstractNum w:abstractNumId="25" w15:restartNumberingAfterBreak="0">
     <w:nsid w:val="5588102C"/>
     <w:multiLevelType w:val="hybridMultilevel"/>
     <w:tmpl w:val="4C523D4A"/>
@@ -5753,7 +6847,7 @@
       </w:rPr>
     </w:lvl>
   </w:abstractNum>
-  <w:abstractNum w:abstractNumId="21" w15:restartNumberingAfterBreak="0">
+  <w:abstractNum w:abstractNumId="26" w15:restartNumberingAfterBreak="0">
     <w:nsid w:val="595D130D"/>
     <w:multiLevelType w:val="hybridMultilevel"/>
     <w:tmpl w:val="1758EBE0"/>
@@ -5866,7 +6960,7 @@
       </w:rPr>
     </w:lvl>
   </w:abstractNum>
-  <w:abstractNum w:abstractNumId="22" w15:restartNumberingAfterBreak="0">
+  <w:abstractNum w:abstractNumId="27" w15:restartNumberingAfterBreak="0">
     <w:nsid w:val="603818EE"/>
     <w:multiLevelType w:val="hybridMultilevel"/>
     <w:tmpl w:val="D188EBB8"/>
@@ -5979,7 +7073,7 @@
       </w:rPr>
     </w:lvl>
   </w:abstractNum>
-  <w:abstractNum w:abstractNumId="23" w15:restartNumberingAfterBreak="0">
+  <w:abstractNum w:abstractNumId="28" w15:restartNumberingAfterBreak="0">
     <w:nsid w:val="66EE0156"/>
     <w:multiLevelType w:val="hybridMultilevel"/>
     <w:tmpl w:val="ED0EDA36"/>
@@ -6092,7 +7186,7 @@
       </w:rPr>
     </w:lvl>
   </w:abstractNum>
-  <w:abstractNum w:abstractNumId="24" w15:restartNumberingAfterBreak="0">
+  <w:abstractNum w:abstractNumId="29" w15:restartNumberingAfterBreak="0">
     <w:nsid w:val="6D2E5185"/>
     <w:multiLevelType w:val="hybridMultilevel"/>
     <w:tmpl w:val="3DD69D16"/>
@@ -6205,7 +7299,7 @@
       </w:rPr>
     </w:lvl>
   </w:abstractNum>
-  <w:abstractNum w:abstractNumId="25" w15:restartNumberingAfterBreak="0">
+  <w:abstractNum w:abstractNumId="30" w15:restartNumberingAfterBreak="0">
     <w:nsid w:val="6F06103F"/>
     <w:multiLevelType w:val="hybridMultilevel"/>
     <w:tmpl w:val="C518A2D8"/>
@@ -6318,7 +7412,7 @@
       </w:rPr>
     </w:lvl>
   </w:abstractNum>
-  <w:abstractNum w:abstractNumId="26" w15:restartNumberingAfterBreak="0">
+  <w:abstractNum w:abstractNumId="31" w15:restartNumberingAfterBreak="0">
     <w:nsid w:val="6FF72042"/>
     <w:multiLevelType w:val="hybridMultilevel"/>
     <w:tmpl w:val="7F64A918"/>
@@ -6431,7 +7525,7 @@
       </w:rPr>
     </w:lvl>
   </w:abstractNum>
-  <w:abstractNum w:abstractNumId="27" w15:restartNumberingAfterBreak="0">
+  <w:abstractNum w:abstractNumId="32" w15:restartNumberingAfterBreak="0">
     <w:nsid w:val="74C16D9C"/>
     <w:multiLevelType w:val="hybridMultilevel"/>
     <w:tmpl w:val="8AA0A840"/>
@@ -6544,7 +7638,7 @@
       </w:rPr>
     </w:lvl>
   </w:abstractNum>
-  <w:abstractNum w:abstractNumId="28" w15:restartNumberingAfterBreak="0">
+  <w:abstractNum w:abstractNumId="33" w15:restartNumberingAfterBreak="0">
     <w:nsid w:val="7C8135EC"/>
     <w:multiLevelType w:val="hybridMultilevel"/>
     <w:tmpl w:val="C442C27E"/>
@@ -6657,7 +7751,7 @@
       </w:rPr>
     </w:lvl>
   </w:abstractNum>
-  <w:abstractNum w:abstractNumId="29" w15:restartNumberingAfterBreak="0">
+  <w:abstractNum w:abstractNumId="34" w15:restartNumberingAfterBreak="0">
     <w:nsid w:val="7E4034EA"/>
     <w:multiLevelType w:val="hybridMultilevel"/>
     <w:tmpl w:val="575005F8"/>
@@ -6770,7 +7864,120 @@
       </w:rPr>
     </w:lvl>
   </w:abstractNum>
-  <w:abstractNum w:abstractNumId="30" w15:restartNumberingAfterBreak="0">
+  <w:abstractNum w:abstractNumId="35" w15:restartNumberingAfterBreak="0">
+    <w:nsid w:val="7E5F61E2"/>
+    <w:multiLevelType w:val="hybridMultilevel"/>
+    <w:tmpl w:val="BC3015FE"/>
+    <w:lvl w:ilvl="0" w:tplc="04130001">
+      <w:start w:val="1"/>
+      <w:numFmt w:val="bullet"/>
+      <w:lvlText w:val=""/>
+      <w:lvlJc w:val="left"/>
+      <w:pPr>
+        <w:ind w:left="720" w:hanging="360"/>
+      </w:pPr>
+      <w:rPr>
+        <w:rFonts w:ascii="Symbol" w:hAnsi="Symbol" w:hint="default"/>
+      </w:rPr>
+    </w:lvl>
+    <w:lvl w:ilvl="1" w:tplc="04130003" w:tentative="1">
+      <w:start w:val="1"/>
+      <w:numFmt w:val="bullet"/>
+      <w:lvlText w:val="o"/>
+      <w:lvlJc w:val="left"/>
+      <w:pPr>
+        <w:ind w:left="1440" w:hanging="360"/>
+      </w:pPr>
+      <w:rPr>
+        <w:rFonts w:ascii="Courier New" w:hAnsi="Courier New" w:cs="Courier New" w:hint="default"/>
+      </w:rPr>
+    </w:lvl>
+    <w:lvl w:ilvl="2" w:tplc="04130005" w:tentative="1">
+      <w:start w:val="1"/>
+      <w:numFmt w:val="bullet"/>
+      <w:lvlText w:val=""/>
+      <w:lvlJc w:val="left"/>
+      <w:pPr>
+        <w:ind w:left="2160" w:hanging="360"/>
+      </w:pPr>
+      <w:rPr>
+        <w:rFonts w:ascii="Wingdings" w:hAnsi="Wingdings" w:hint="default"/>
+      </w:rPr>
+    </w:lvl>
+    <w:lvl w:ilvl="3" w:tplc="04130001" w:tentative="1">
+      <w:start w:val="1"/>
+      <w:numFmt w:val="bullet"/>
+      <w:lvlText w:val=""/>
+      <w:lvlJc w:val="left"/>
+      <w:pPr>
+        <w:ind w:left="2880" w:hanging="360"/>
+      </w:pPr>
+      <w:rPr>
+        <w:rFonts w:ascii="Symbol" w:hAnsi="Symbol" w:hint="default"/>
+      </w:rPr>
+    </w:lvl>
+    <w:lvl w:ilvl="4" w:tplc="04130003" w:tentative="1">
+      <w:start w:val="1"/>
+      <w:numFmt w:val="bullet"/>
+      <w:lvlText w:val="o"/>
+      <w:lvlJc w:val="left"/>
+      <w:pPr>
+        <w:ind w:left="3600" w:hanging="360"/>
+      </w:pPr>
+      <w:rPr>
+        <w:rFonts w:ascii="Courier New" w:hAnsi="Courier New" w:cs="Courier New" w:hint="default"/>
+      </w:rPr>
+    </w:lvl>
+    <w:lvl w:ilvl="5" w:tplc="04130005" w:tentative="1">
+      <w:start w:val="1"/>
+      <w:numFmt w:val="bullet"/>
+      <w:lvlText w:val=""/>
+      <w:lvlJc w:val="left"/>
+      <w:pPr>
+        <w:ind w:left="4320" w:hanging="360"/>
+      </w:pPr>
+      <w:rPr>
+        <w:rFonts w:ascii="Wingdings" w:hAnsi="Wingdings" w:hint="default"/>
+      </w:rPr>
+    </w:lvl>
+    <w:lvl w:ilvl="6" w:tplc="04130001" w:tentative="1">
+      <w:start w:val="1"/>
+      <w:numFmt w:val="bullet"/>
+      <w:lvlText w:val=""/>
+      <w:lvlJc w:val="left"/>
+      <w:pPr>
+        <w:ind w:left="5040" w:hanging="360"/>
+      </w:pPr>
+      <w:rPr>
+        <w:rFonts w:ascii="Symbol" w:hAnsi="Symbol" w:hint="default"/>
+      </w:rPr>
+    </w:lvl>
+    <w:lvl w:ilvl="7" w:tplc="04130003" w:tentative="1">
+      <w:start w:val="1"/>
+      <w:numFmt w:val="bullet"/>
+      <w:lvlText w:val="o"/>
+      <w:lvlJc w:val="left"/>
+      <w:pPr>
+        <w:ind w:left="5760" w:hanging="360"/>
+      </w:pPr>
+      <w:rPr>
+        <w:rFonts w:ascii="Courier New" w:hAnsi="Courier New" w:cs="Courier New" w:hint="default"/>
+      </w:rPr>
+    </w:lvl>
+    <w:lvl w:ilvl="8" w:tplc="04130005" w:tentative="1">
+      <w:start w:val="1"/>
+      <w:numFmt w:val="bullet"/>
+      <w:lvlText w:val=""/>
+      <w:lvlJc w:val="left"/>
+      <w:pPr>
+        <w:ind w:left="6480" w:hanging="360"/>
+      </w:pPr>
+      <w:rPr>
+        <w:rFonts w:ascii="Wingdings" w:hAnsi="Wingdings" w:hint="default"/>
+      </w:rPr>
+    </w:lvl>
+  </w:abstractNum>
+  <w:abstractNum w:abstractNumId="36" w15:restartNumberingAfterBreak="0">
     <w:nsid w:val="7FDB470F"/>
     <w:multiLevelType w:val="hybridMultilevel"/>
     <w:tmpl w:val="8548BE7A"/>
@@ -6884,97 +8091,115 @@
     </w:lvl>
   </w:abstractNum>
   <w:num w:numId="1">
-    <w:abstractNumId w:val="25"/>
+    <w:abstractNumId w:val="30"/>
   </w:num>
   <w:num w:numId="2">
-    <w:abstractNumId w:val="26"/>
+    <w:abstractNumId w:val="31"/>
   </w:num>
   <w:num w:numId="3">
-    <w:abstractNumId w:val="4"/>
+    <w:abstractNumId w:val="5"/>
   </w:num>
   <w:num w:numId="4">
-    <w:abstractNumId w:val="28"/>
+    <w:abstractNumId w:val="33"/>
   </w:num>
   <w:num w:numId="5">
+    <w:abstractNumId w:val="24"/>
+  </w:num>
+  <w:num w:numId="6">
+    <w:abstractNumId w:val="29"/>
+  </w:num>
+  <w:num w:numId="7">
     <w:abstractNumId w:val="19"/>
   </w:num>
-  <w:num w:numId="6">
-    <w:abstractNumId w:val="24"/>
-  </w:num>
-  <w:num w:numId="7">
-    <w:abstractNumId w:val="14"/>
-  </w:num>
   <w:num w:numId="8">
-    <w:abstractNumId w:val="30"/>
+    <w:abstractNumId w:val="36"/>
   </w:num>
   <w:num w:numId="9">
-    <w:abstractNumId w:val="2"/>
+    <w:abstractNumId w:val="3"/>
   </w:num>
   <w:num w:numId="10">
-    <w:abstractNumId w:val="21"/>
+    <w:abstractNumId w:val="26"/>
   </w:num>
   <w:num w:numId="11">
     <w:abstractNumId w:val="0"/>
   </w:num>
   <w:num w:numId="12">
+    <w:abstractNumId w:val="9"/>
+  </w:num>
+  <w:num w:numId="13">
+    <w:abstractNumId w:val="18"/>
+  </w:num>
+  <w:num w:numId="14">
+    <w:abstractNumId w:val="25"/>
+  </w:num>
+  <w:num w:numId="15">
+    <w:abstractNumId w:val="16"/>
+  </w:num>
+  <w:num w:numId="16">
+    <w:abstractNumId w:val="20"/>
+  </w:num>
+  <w:num w:numId="17">
+    <w:abstractNumId w:val="4"/>
+  </w:num>
+  <w:num w:numId="18">
+    <w:abstractNumId w:val="28"/>
+  </w:num>
+  <w:num w:numId="19">
+    <w:abstractNumId w:val="21"/>
+  </w:num>
+  <w:num w:numId="20">
+    <w:abstractNumId w:val="10"/>
+  </w:num>
+  <w:num w:numId="21">
+    <w:abstractNumId w:val="17"/>
+  </w:num>
+  <w:num w:numId="22">
+    <w:abstractNumId w:val="15"/>
+  </w:num>
+  <w:num w:numId="23">
+    <w:abstractNumId w:val="27"/>
+  </w:num>
+  <w:num w:numId="24">
+    <w:abstractNumId w:val="14"/>
+  </w:num>
+  <w:num w:numId="25">
+    <w:abstractNumId w:val="2"/>
+  </w:num>
+  <w:num w:numId="26">
+    <w:abstractNumId w:val="22"/>
+  </w:num>
+  <w:num w:numId="27">
+    <w:abstractNumId w:val="23"/>
+  </w:num>
+  <w:num w:numId="28">
+    <w:abstractNumId w:val="12"/>
+  </w:num>
+  <w:num w:numId="29">
+    <w:abstractNumId w:val="8"/>
+  </w:num>
+  <w:num w:numId="30">
+    <w:abstractNumId w:val="34"/>
+  </w:num>
+  <w:num w:numId="31">
+    <w:abstractNumId w:val="32"/>
+  </w:num>
+  <w:num w:numId="32">
+    <w:abstractNumId w:val="11"/>
+  </w:num>
+  <w:num w:numId="33">
     <w:abstractNumId w:val="6"/>
   </w:num>
-  <w:num w:numId="13">
+  <w:num w:numId="34">
     <w:abstractNumId w:val="13"/>
   </w:num>
-  <w:num w:numId="14">
-    <w:abstractNumId w:val="20"/>
-  </w:num>
-  <w:num w:numId="15">
-    <w:abstractNumId w:val="11"/>
-  </w:num>
-  <w:num w:numId="16">
-    <w:abstractNumId w:val="15"/>
-  </w:num>
-  <w:num w:numId="17">
-    <w:abstractNumId w:val="3"/>
-  </w:num>
-  <w:num w:numId="18">
-    <w:abstractNumId w:val="23"/>
-  </w:num>
-  <w:num w:numId="19">
-    <w:abstractNumId w:val="16"/>
-  </w:num>
-  <w:num w:numId="20">
-    <w:abstractNumId w:val="7"/>
-  </w:num>
-  <w:num w:numId="21">
-    <w:abstractNumId w:val="12"/>
-  </w:num>
-  <w:num w:numId="22">
-    <w:abstractNumId w:val="10"/>
-  </w:num>
-  <w:num w:numId="23">
-    <w:abstractNumId w:val="22"/>
-  </w:num>
-  <w:num w:numId="24">
-    <w:abstractNumId w:val="9"/>
-  </w:num>
-  <w:num w:numId="25">
+  <w:num w:numId="35">
     <w:abstractNumId w:val="1"/>
   </w:num>
-  <w:num w:numId="26">
-    <w:abstractNumId w:val="17"/>
+  <w:num w:numId="36">
+    <w:abstractNumId w:val="35"/>
   </w:num>
-  <w:num w:numId="27">
-    <w:abstractNumId w:val="18"/>
-  </w:num>
-  <w:num w:numId="28">
-    <w:abstractNumId w:val="8"/>
-  </w:num>
-  <w:num w:numId="29">
-    <w:abstractNumId w:val="5"/>
-  </w:num>
-  <w:num w:numId="30">
-    <w:abstractNumId w:val="29"/>
-  </w:num>
-  <w:num w:numId="31">
-    <w:abstractNumId w:val="27"/>
+  <w:num w:numId="37">
+    <w:abstractNumId w:val="7"/>
   </w:num>
   <w:numIdMacAtCleanup w:val="10"/>
 </w:numbering>
@@ -7450,6 +8675,7 @@
   <w:style w:type="character" w:default="1" w:styleId="DefaultParagraphFont">
     <w:name w:val="Default Paragraph Font"/>
     <w:uiPriority w:val="1"/>
+    <w:semiHidden/>
     <w:unhideWhenUsed/>
   </w:style>
   <w:style w:type="table" w:default="1" w:styleId="TableNormal">

</xml_diff>

<commit_message>
Predefined shapes, minor fixes, plan for better new room function
</commit_message>
<xml_diff>
--- a/non-game/[Idea] Rolling in the Sheepe.docx
+++ b/non-game/[Idea] Rolling in the Sheepe.docx
@@ -2657,6 +2657,21 @@
     </w:p>
     <w:p>
       <w:pPr>
+        <w:rPr>
+          <w:lang w:val="en-US"/>
+        </w:rPr>
+      </w:pPr>
+    </w:p>
+    <w:p>
+      <w:pPr>
+        <w:pStyle w:val="Heading2"/>
+      </w:pPr>
+      <w:r>
+        <w:t>Predefined shape list</w:t>
+      </w:r>
+    </w:p>
+    <w:p>
+      <w:pPr>
         <w:pStyle w:val="ListParagraph"/>
         <w:numPr>
           <w:ilvl w:val="0"/>
@@ -2724,7 +2739,7 @@
         <w:rPr>
           <w:lang w:val="en-US"/>
         </w:rPr>
-        <w:t>“L”-shape</w:t>
+        <w:t>Pentagon</w:t>
       </w:r>
     </w:p>
     <w:p>
@@ -2742,7 +2757,7 @@
         <w:rPr>
           <w:lang w:val="en-US"/>
         </w:rPr>
-        <w:t>Pentagon / Hexagon</w:t>
+        <w:t>Hexagon</w:t>
       </w:r>
     </w:p>
     <w:p>
@@ -2778,7 +2793,7 @@
         <w:rPr>
           <w:lang w:val="en-US"/>
         </w:rPr>
-        <w:t>Star shape</w:t>
+        <w:t>“L”-shape</w:t>
       </w:r>
     </w:p>
     <w:p>
@@ -2796,7 +2811,205 @@
         <w:rPr>
           <w:lang w:val="en-US"/>
         </w:rPr>
-        <w:t>“klavertjevier”</w:t>
+        <w:t>StarPenta</w:t>
+      </w:r>
+    </w:p>
+    <w:p>
+      <w:pPr>
+        <w:pStyle w:val="ListParagraph"/>
+        <w:numPr>
+          <w:ilvl w:val="0"/>
+          <w:numId w:val="29"/>
+        </w:numPr>
+        <w:rPr>
+          <w:lang w:val="en-US"/>
+        </w:rPr>
+      </w:pPr>
+      <w:r>
+        <w:rPr>
+          <w:lang w:val="en-US"/>
+        </w:rPr>
+        <w:t>StarHexa</w:t>
+      </w:r>
+    </w:p>
+    <w:p>
+      <w:pPr>
+        <w:pStyle w:val="ListParagraph"/>
+        <w:numPr>
+          <w:ilvl w:val="0"/>
+          <w:numId w:val="29"/>
+        </w:numPr>
+        <w:rPr>
+          <w:lang w:val="en-US"/>
+        </w:rPr>
+      </w:pPr>
+      <w:r>
+        <w:rPr>
+          <w:lang w:val="en-US"/>
+        </w:rPr>
+        <w:t>Trapezium</w:t>
+      </w:r>
+    </w:p>
+    <w:p>
+      <w:pPr>
+        <w:pStyle w:val="ListParagraph"/>
+        <w:numPr>
+          <w:ilvl w:val="0"/>
+          <w:numId w:val="29"/>
+        </w:numPr>
+        <w:rPr>
+          <w:lang w:val="en-US"/>
+        </w:rPr>
+      </w:pPr>
+      <w:r>
+        <w:rPr>
+          <w:lang w:val="en-US"/>
+        </w:rPr>
+        <w:t>Crown</w:t>
+      </w:r>
+    </w:p>
+    <w:p>
+      <w:pPr>
+        <w:pStyle w:val="ListParagraph"/>
+        <w:numPr>
+          <w:ilvl w:val="0"/>
+          <w:numId w:val="29"/>
+        </w:numPr>
+        <w:rPr>
+          <w:lang w:val="en-US"/>
+        </w:rPr>
+      </w:pPr>
+      <w:r>
+        <w:rPr>
+          <w:lang w:val="en-US"/>
+        </w:rPr>
+        <w:t>Cross</w:t>
+      </w:r>
+    </w:p>
+    <w:p>
+      <w:pPr>
+        <w:pStyle w:val="ListParagraph"/>
+        <w:numPr>
+          <w:ilvl w:val="0"/>
+          <w:numId w:val="29"/>
+        </w:numPr>
+        <w:rPr>
+          <w:lang w:val="en-US"/>
+        </w:rPr>
+      </w:pPr>
+      <w:r>
+        <w:rPr>
+          <w:lang w:val="en-US"/>
+        </w:rPr>
+        <w:t>Heart</w:t>
+      </w:r>
+    </w:p>
+    <w:p>
+      <w:pPr>
+        <w:pStyle w:val="ListParagraph"/>
+        <w:numPr>
+          <w:ilvl w:val="0"/>
+          <w:numId w:val="29"/>
+        </w:numPr>
+        <w:rPr>
+          <w:lang w:val="en-US"/>
+        </w:rPr>
+      </w:pPr>
+      <w:r>
+        <w:rPr>
+          <w:lang w:val="en-US"/>
+        </w:rPr>
+        <w:t>Drop</w:t>
+      </w:r>
+    </w:p>
+    <w:p>
+      <w:pPr>
+        <w:pStyle w:val="ListParagraph"/>
+        <w:numPr>
+          <w:ilvl w:val="0"/>
+          <w:numId w:val="29"/>
+        </w:numPr>
+        <w:rPr>
+          <w:lang w:val="en-US"/>
+        </w:rPr>
+      </w:pPr>
+      <w:r>
+        <w:rPr>
+          <w:lang w:val="en-US"/>
+        </w:rPr>
+        <w:t>Arrow</w:t>
+      </w:r>
+    </w:p>
+    <w:p>
+      <w:pPr>
+        <w:pStyle w:val="ListParagraph"/>
+        <w:numPr>
+          <w:ilvl w:val="0"/>
+          <w:numId w:val="29"/>
+        </w:numPr>
+        <w:rPr>
+          <w:lang w:val="en-US"/>
+        </w:rPr>
+      </w:pPr>
+      <w:r>
+        <w:rPr>
+          <w:lang w:val="en-US"/>
+        </w:rPr>
+        <w:t>Diamond</w:t>
+      </w:r>
+    </w:p>
+    <w:p>
+      <w:pPr>
+        <w:pStyle w:val="ListParagraph"/>
+        <w:numPr>
+          <w:ilvl w:val="0"/>
+          <w:numId w:val="29"/>
+        </w:numPr>
+        <w:rPr>
+          <w:lang w:val="en-US"/>
+        </w:rPr>
+      </w:pPr>
+      <w:r>
+        <w:rPr>
+          <w:lang w:val="en-US"/>
+        </w:rPr>
+        <w:t>Crescent ( = half moon/crescent moon shape)</w:t>
+      </w:r>
+    </w:p>
+    <w:p>
+      <w:pPr>
+        <w:pStyle w:val="ListParagraph"/>
+        <w:numPr>
+          <w:ilvl w:val="0"/>
+          <w:numId w:val="29"/>
+        </w:numPr>
+        <w:rPr>
+          <w:lang w:val="en-US"/>
+        </w:rPr>
+      </w:pPr>
+      <w:r>
+        <w:rPr>
+          <w:lang w:val="en-US"/>
+        </w:rPr>
+        <w:t>Trefoil ( = “klavertjedrie”)</w:t>
+      </w:r>
+    </w:p>
+    <w:p>
+      <w:pPr>
+        <w:pStyle w:val="ListParagraph"/>
+        <w:numPr>
+          <w:ilvl w:val="0"/>
+          <w:numId w:val="29"/>
+        </w:numPr>
+        <w:rPr>
+          <w:lang w:val="en-US"/>
+        </w:rPr>
+      </w:pPr>
+      <w:r>
+        <w:rPr>
+          <w:lang w:val="en-US"/>
+        </w:rPr>
+        <w:t>Quatrefoil ( = “klavertjevier”)</w:t>
       </w:r>
     </w:p>
     <w:p>
@@ -2826,6 +3039,7 @@
           <w:bCs/>
           <w:lang w:val="en-US"/>
         </w:rPr>
+        <w:lastRenderedPageBreak/>
         <w:t>Step 1:</w:t>
       </w:r>
       <w:r>

</xml_diff>

<commit_message>
Cleaner "new room" code, backtracking, start with game over, more ideas
</commit_message>
<xml_diff>
--- a/non-game/[Idea] Rolling in the Sheepe.docx
+++ b/non-game/[Idea] Rolling in the Sheepe.docx
@@ -7,8 +7,13 @@
         <w:pStyle w:val="Heading1"/>
       </w:pPr>
       <w:r>
-        <w:t>Rolling in the sheepe</w:t>
-      </w:r>
+        <w:t xml:space="preserve">Rolling in the </w:t>
+      </w:r>
+      <w:proofErr w:type="spellStart"/>
+      <w:r>
+        <w:t>sheepe</w:t>
+      </w:r>
+      <w:proofErr w:type="spellEnd"/>
     </w:p>
     <w:p>
       <w:pPr>
@@ -145,7 +150,21 @@
         <w:rPr>
           <w:lang w:val="en-US"/>
         </w:rPr>
-        <w:t xml:space="preserve"> There are obstacles that simply hurt you (so you slow down/reset). But also ones that </w:t>
+        <w:t xml:space="preserve"> There are obstacles that simply hurt you (so you slow down/reset). But </w:t>
+      </w:r>
+      <w:proofErr w:type="gramStart"/>
+      <w:r>
+        <w:rPr>
+          <w:lang w:val="en-US"/>
+        </w:rPr>
+        <w:t>also</w:t>
+      </w:r>
+      <w:proofErr w:type="gramEnd"/>
+      <w:r>
+        <w:rPr>
+          <w:lang w:val="en-US"/>
+        </w:rPr>
+        <w:t xml:space="preserve"> ones that </w:t>
       </w:r>
       <w:r>
         <w:rPr>
@@ -183,6 +202,7 @@
         </w:rPr>
         <w:t xml:space="preserve"> When this happens, you simply roll </w:t>
       </w:r>
+      <w:proofErr w:type="gramStart"/>
       <w:r>
         <w:rPr>
           <w:i/>
@@ -191,6 +211,7 @@
         </w:rPr>
         <w:t>both of them</w:t>
       </w:r>
+      <w:proofErr w:type="gramEnd"/>
       <w:r>
         <w:rPr>
           <w:lang w:val="en-US"/>
@@ -366,6 +387,116 @@
           <w:lang w:val="en-US"/>
         </w:rPr>
         <w:t>Why? It’s the “Mario kart” way of keeping things competitive.</w:t>
+      </w:r>
+    </w:p>
+    <w:p>
+      <w:pPr>
+        <w:ind w:left="708"/>
+        <w:rPr>
+          <w:lang w:val="en-US"/>
+        </w:rPr>
+      </w:pPr>
+    </w:p>
+    <w:p>
+      <w:pPr>
+        <w:ind w:left="708"/>
+        <w:rPr>
+          <w:lang w:val="en-US"/>
+        </w:rPr>
+      </w:pPr>
+      <w:r>
+        <w:rPr>
+          <w:b/>
+          <w:bCs/>
+          <w:lang w:val="en-US"/>
+        </w:rPr>
+        <w:t>IDEA:</w:t>
+      </w:r>
+      <w:r>
+        <w:rPr>
+          <w:lang w:val="en-US"/>
+        </w:rPr>
+        <w:t xml:space="preserve"> Make the </w:t>
+      </w:r>
+      <w:r>
+        <w:rPr>
+          <w:i/>
+          <w:iCs/>
+          <w:lang w:val="en-US"/>
+        </w:rPr>
+        <w:t>coins</w:t>
+      </w:r>
+      <w:r>
+        <w:rPr>
+          <w:lang w:val="en-US"/>
+        </w:rPr>
+        <w:t xml:space="preserve"> you collect in a lock </w:t>
+      </w:r>
+      <w:proofErr w:type="gramStart"/>
+      <w:r>
+        <w:rPr>
+          <w:i/>
+          <w:iCs/>
+          <w:lang w:val="en-US"/>
+        </w:rPr>
+        <w:t>actually mean</w:t>
+      </w:r>
+      <w:proofErr w:type="gramEnd"/>
+      <w:r>
+        <w:rPr>
+          <w:i/>
+          <w:iCs/>
+          <w:lang w:val="en-US"/>
+        </w:rPr>
+        <w:t xml:space="preserve"> something</w:t>
+      </w:r>
+      <w:r>
+        <w:rPr>
+          <w:lang w:val="en-US"/>
+        </w:rPr>
+        <w:t xml:space="preserve">. (Maybe players with more coins can </w:t>
+      </w:r>
+      <w:r>
+        <w:rPr>
+          <w:i/>
+          <w:iCs/>
+          <w:lang w:val="en-US"/>
+        </w:rPr>
+        <w:t>do</w:t>
+      </w:r>
+      <w:r>
+        <w:rPr>
+          <w:lang w:val="en-US"/>
+        </w:rPr>
+        <w:t xml:space="preserve"> something later, or </w:t>
+      </w:r>
+      <w:r>
+        <w:rPr>
+          <w:i/>
+          <w:iCs/>
+          <w:lang w:val="en-US"/>
+        </w:rPr>
+        <w:t>buy</w:t>
+      </w:r>
+      <w:r>
+        <w:rPr>
+          <w:lang w:val="en-US"/>
+        </w:rPr>
+        <w:t xml:space="preserve"> something, or get a </w:t>
+      </w:r>
+      <w:r>
+        <w:rPr>
+          <w:i/>
+          <w:iCs/>
+          <w:lang w:val="en-US"/>
+        </w:rPr>
+        <w:t>time bonus</w:t>
+      </w:r>
+      <w:r>
+        <w:rPr>
+          <w:lang w:val="en-US"/>
+        </w:rPr>
+        <w:t>.)</w:t>
       </w:r>
     </w:p>
     <w:p>
@@ -533,6 +664,7 @@
         <w:rPr>
           <w:lang w:val="en-US"/>
         </w:rPr>
+        <w:lastRenderedPageBreak/>
         <w:t>You roll automatically, press a button to reverse direction</w:t>
       </w:r>
     </w:p>
@@ -612,7 +744,6 @@
         <w:pStyle w:val="Heading2"/>
       </w:pPr>
       <w:r>
-        <w:lastRenderedPageBreak/>
         <w:t>Terrain types</w:t>
       </w:r>
     </w:p>
@@ -653,6 +784,7 @@
           <w:lang w:val="en-US"/>
         </w:rPr>
       </w:pPr>
+      <w:proofErr w:type="spellStart"/>
       <w:r>
         <w:rPr>
           <w:b/>
@@ -661,6 +793,7 @@
         </w:rPr>
         <w:t>CoinLock</w:t>
       </w:r>
+      <w:proofErr w:type="spellEnd"/>
       <w:r>
         <w:rPr>
           <w:b/>
@@ -707,6 +840,38 @@
           <w:bCs/>
           <w:lang w:val="en-US"/>
         </w:rPr>
+        <w:t xml:space="preserve">Teleporter </w:t>
+      </w:r>
+      <w:r>
+        <w:rPr>
+          <w:lang w:val="en-US"/>
+        </w:rPr>
+        <w:t>=&gt;</w:t>
+      </w:r>
+      <w:r>
+        <w:rPr>
+          <w:lang w:val="en-US"/>
+        </w:rPr>
+        <w:t xml:space="preserve"> backdrop for teleporter</w:t>
+      </w:r>
+    </w:p>
+    <w:p>
+      <w:pPr>
+        <w:pStyle w:val="ListParagraph"/>
+        <w:numPr>
+          <w:ilvl w:val="0"/>
+          <w:numId w:val="27"/>
+        </w:numPr>
+        <w:rPr>
+          <w:lang w:val="en-US"/>
+        </w:rPr>
+      </w:pPr>
+      <w:r>
+        <w:rPr>
+          <w:b/>
+          <w:bCs/>
+          <w:lang w:val="en-US"/>
+        </w:rPr>
         <w:t>Reverse Gravity</w:t>
       </w:r>
     </w:p>
@@ -833,7 +998,25 @@
           <w:bCs/>
           <w:lang w:val="en-US"/>
         </w:rPr>
-        <w:t>(Speed slowdown? Speed reset? Slowmo?)</w:t>
+        <w:t xml:space="preserve">(Speed slowdown? Speed reset? </w:t>
+      </w:r>
+      <w:proofErr w:type="spellStart"/>
+      <w:r>
+        <w:rPr>
+          <w:b/>
+          <w:bCs/>
+          <w:lang w:val="en-US"/>
+        </w:rPr>
+        <w:t>Slowmo</w:t>
+      </w:r>
+      <w:proofErr w:type="spellEnd"/>
+      <w:r>
+        <w:rPr>
+          <w:b/>
+          <w:bCs/>
+          <w:lang w:val="en-US"/>
+        </w:rPr>
+        <w:t>?)</w:t>
       </w:r>
     </w:p>
     <w:p>
@@ -979,7 +1162,21 @@
         <w:rPr>
           <w:lang w:val="en-US"/>
         </w:rPr>
-        <w:t xml:space="preserve"> in the tilemap. (Maybe everyone becomes a bomb in that section.)</w:t>
+        <w:t xml:space="preserve"> in the </w:t>
+      </w:r>
+      <w:proofErr w:type="spellStart"/>
+      <w:r>
+        <w:rPr>
+          <w:lang w:val="en-US"/>
+        </w:rPr>
+        <w:t>tilemap</w:t>
+      </w:r>
+      <w:proofErr w:type="spellEnd"/>
+      <w:r>
+        <w:rPr>
+          <w:lang w:val="en-US"/>
+        </w:rPr>
+        <w:t>. (Maybe everyone becomes a bomb in that section.)</w:t>
       </w:r>
     </w:p>
     <w:p>
@@ -1003,13 +1200,19 @@
           <w:lang w:val="en-US"/>
         </w:rPr>
       </w:pPr>
+      <w:r>
+        <w:rPr>
+          <w:lang w:val="en-US"/>
+        </w:rPr>
+        <w:t>These should always be</w:t>
+      </w:r>
       <w:r>
         <w:rPr>
           <w:b/>
           <w:bCs/>
           <w:lang w:val="en-US"/>
         </w:rPr>
-        <w:t>Make these modules.</w:t>
+        <w:t xml:space="preserve"> modules.</w:t>
       </w:r>
       <w:r>
         <w:rPr>
@@ -1050,13 +1253,23 @@
           <w:lang w:val="en-US"/>
         </w:rPr>
       </w:pPr>
+      <w:proofErr w:type="spellStart"/>
       <w:r>
         <w:rPr>
           <w:b/>
           <w:bCs/>
           <w:lang w:val="en-US"/>
         </w:rPr>
-        <w:t>CoinLock:</w:t>
+        <w:t>CoinLock</w:t>
+      </w:r>
+      <w:proofErr w:type="spellEnd"/>
+      <w:r>
+        <w:rPr>
+          <w:b/>
+          <w:bCs/>
+          <w:lang w:val="en-US"/>
+        </w:rPr>
+        <w:t>:</w:t>
       </w:r>
       <w:r>
         <w:rPr>
@@ -1270,6 +1483,7 @@
         <w:rPr>
           <w:lang w:val="en-US"/>
         </w:rPr>
+        <w:lastRenderedPageBreak/>
         <w:t xml:space="preserve">When the first (coin) lock appears, show </w:t>
       </w:r>
       <w:r>
@@ -1350,7 +1564,6 @@
         <w:rPr>
           <w:lang w:val="en-US"/>
         </w:rPr>
-        <w:lastRenderedPageBreak/>
         <w:t>For this to work, we need to force a large room at those spots (so we have space for the image).</w:t>
       </w:r>
     </w:p>
@@ -1360,6 +1573,444 @@
           <w:lang w:val="en-US"/>
         </w:rPr>
       </w:pPr>
+    </w:p>
+    <w:p>
+      <w:pPr>
+        <w:pStyle w:val="Heading2"/>
+      </w:pPr>
+      <w:r>
+        <w:t>Predefined shape list</w:t>
+      </w:r>
+    </w:p>
+    <w:p>
+      <w:pPr>
+        <w:pStyle w:val="ListParagraph"/>
+        <w:numPr>
+          <w:ilvl w:val="0"/>
+          <w:numId w:val="29"/>
+        </w:numPr>
+        <w:rPr>
+          <w:lang w:val="en-US"/>
+        </w:rPr>
+      </w:pPr>
+      <w:r>
+        <w:rPr>
+          <w:lang w:val="en-US"/>
+        </w:rPr>
+        <w:t>Circle</w:t>
+      </w:r>
+    </w:p>
+    <w:p>
+      <w:pPr>
+        <w:pStyle w:val="ListParagraph"/>
+        <w:numPr>
+          <w:ilvl w:val="0"/>
+          <w:numId w:val="29"/>
+        </w:numPr>
+        <w:rPr>
+          <w:lang w:val="en-US"/>
+        </w:rPr>
+      </w:pPr>
+      <w:r>
+        <w:rPr>
+          <w:lang w:val="en-US"/>
+        </w:rPr>
+        <w:t>Square</w:t>
+      </w:r>
+    </w:p>
+    <w:p>
+      <w:pPr>
+        <w:pStyle w:val="ListParagraph"/>
+        <w:numPr>
+          <w:ilvl w:val="0"/>
+          <w:numId w:val="29"/>
+        </w:numPr>
+        <w:rPr>
+          <w:lang w:val="en-US"/>
+        </w:rPr>
+      </w:pPr>
+      <w:r>
+        <w:rPr>
+          <w:lang w:val="en-US"/>
+        </w:rPr>
+        <w:t>Triangle</w:t>
+      </w:r>
+    </w:p>
+    <w:p>
+      <w:pPr>
+        <w:pStyle w:val="ListParagraph"/>
+        <w:numPr>
+          <w:ilvl w:val="0"/>
+          <w:numId w:val="29"/>
+        </w:numPr>
+        <w:rPr>
+          <w:lang w:val="en-US"/>
+        </w:rPr>
+      </w:pPr>
+      <w:r>
+        <w:rPr>
+          <w:lang w:val="en-US"/>
+        </w:rPr>
+        <w:t>Pentagon</w:t>
+      </w:r>
+    </w:p>
+    <w:p>
+      <w:pPr>
+        <w:pStyle w:val="ListParagraph"/>
+        <w:numPr>
+          <w:ilvl w:val="0"/>
+          <w:numId w:val="29"/>
+        </w:numPr>
+        <w:rPr>
+          <w:lang w:val="en-US"/>
+        </w:rPr>
+      </w:pPr>
+      <w:r>
+        <w:rPr>
+          <w:lang w:val="en-US"/>
+        </w:rPr>
+        <w:t>Hexagon</w:t>
+      </w:r>
+    </w:p>
+    <w:p>
+      <w:pPr>
+        <w:pStyle w:val="ListParagraph"/>
+        <w:numPr>
+          <w:ilvl w:val="0"/>
+          <w:numId w:val="29"/>
+        </w:numPr>
+        <w:rPr>
+          <w:lang w:val="en-US"/>
+        </w:rPr>
+      </w:pPr>
+      <w:r>
+        <w:rPr>
+          <w:lang w:val="en-US"/>
+        </w:rPr>
+        <w:t>Parallelogram</w:t>
+      </w:r>
+    </w:p>
+    <w:p>
+      <w:pPr>
+        <w:pStyle w:val="ListParagraph"/>
+        <w:numPr>
+          <w:ilvl w:val="0"/>
+          <w:numId w:val="29"/>
+        </w:numPr>
+        <w:rPr>
+          <w:lang w:val="en-US"/>
+        </w:rPr>
+      </w:pPr>
+      <w:r>
+        <w:rPr>
+          <w:lang w:val="en-US"/>
+        </w:rPr>
+        <w:t>“L”-shape</w:t>
+      </w:r>
+    </w:p>
+    <w:p>
+      <w:pPr>
+        <w:pStyle w:val="ListParagraph"/>
+        <w:numPr>
+          <w:ilvl w:val="0"/>
+          <w:numId w:val="29"/>
+        </w:numPr>
+        <w:rPr>
+          <w:lang w:val="en-US"/>
+        </w:rPr>
+      </w:pPr>
+      <w:proofErr w:type="spellStart"/>
+      <w:r>
+        <w:rPr>
+          <w:lang w:val="en-US"/>
+        </w:rPr>
+        <w:t>StarPenta</w:t>
+      </w:r>
+      <w:proofErr w:type="spellEnd"/>
+    </w:p>
+    <w:p>
+      <w:pPr>
+        <w:pStyle w:val="ListParagraph"/>
+        <w:numPr>
+          <w:ilvl w:val="0"/>
+          <w:numId w:val="29"/>
+        </w:numPr>
+        <w:rPr>
+          <w:lang w:val="en-US"/>
+        </w:rPr>
+      </w:pPr>
+      <w:proofErr w:type="spellStart"/>
+      <w:r>
+        <w:rPr>
+          <w:lang w:val="en-US"/>
+        </w:rPr>
+        <w:t>StarHexa</w:t>
+      </w:r>
+      <w:proofErr w:type="spellEnd"/>
+    </w:p>
+    <w:p>
+      <w:pPr>
+        <w:pStyle w:val="ListParagraph"/>
+        <w:numPr>
+          <w:ilvl w:val="0"/>
+          <w:numId w:val="29"/>
+        </w:numPr>
+        <w:rPr>
+          <w:lang w:val="en-US"/>
+        </w:rPr>
+      </w:pPr>
+      <w:r>
+        <w:rPr>
+          <w:lang w:val="en-US"/>
+        </w:rPr>
+        <w:t>Trapezium</w:t>
+      </w:r>
+    </w:p>
+    <w:p>
+      <w:pPr>
+        <w:pStyle w:val="ListParagraph"/>
+        <w:numPr>
+          <w:ilvl w:val="0"/>
+          <w:numId w:val="29"/>
+        </w:numPr>
+        <w:rPr>
+          <w:lang w:val="en-US"/>
+        </w:rPr>
+      </w:pPr>
+      <w:r>
+        <w:rPr>
+          <w:lang w:val="en-US"/>
+        </w:rPr>
+        <w:t>Crown</w:t>
+      </w:r>
+    </w:p>
+    <w:p>
+      <w:pPr>
+        <w:pStyle w:val="ListParagraph"/>
+        <w:numPr>
+          <w:ilvl w:val="0"/>
+          <w:numId w:val="29"/>
+        </w:numPr>
+        <w:rPr>
+          <w:lang w:val="en-US"/>
+        </w:rPr>
+      </w:pPr>
+      <w:r>
+        <w:rPr>
+          <w:lang w:val="en-US"/>
+        </w:rPr>
+        <w:t>Cross</w:t>
+      </w:r>
+    </w:p>
+    <w:p>
+      <w:pPr>
+        <w:pStyle w:val="ListParagraph"/>
+        <w:numPr>
+          <w:ilvl w:val="0"/>
+          <w:numId w:val="29"/>
+        </w:numPr>
+        <w:rPr>
+          <w:lang w:val="en-US"/>
+        </w:rPr>
+      </w:pPr>
+      <w:r>
+        <w:rPr>
+          <w:lang w:val="en-US"/>
+        </w:rPr>
+        <w:t>Heart</w:t>
+      </w:r>
+    </w:p>
+    <w:p>
+      <w:pPr>
+        <w:pStyle w:val="ListParagraph"/>
+        <w:numPr>
+          <w:ilvl w:val="0"/>
+          <w:numId w:val="29"/>
+        </w:numPr>
+        <w:rPr>
+          <w:lang w:val="en-US"/>
+        </w:rPr>
+      </w:pPr>
+      <w:r>
+        <w:rPr>
+          <w:lang w:val="en-US"/>
+        </w:rPr>
+        <w:t>Drop</w:t>
+      </w:r>
+    </w:p>
+    <w:p>
+      <w:pPr>
+        <w:pStyle w:val="ListParagraph"/>
+        <w:numPr>
+          <w:ilvl w:val="0"/>
+          <w:numId w:val="29"/>
+        </w:numPr>
+        <w:rPr>
+          <w:lang w:val="en-US"/>
+        </w:rPr>
+      </w:pPr>
+      <w:r>
+        <w:rPr>
+          <w:lang w:val="en-US"/>
+        </w:rPr>
+        <w:t>Arrow</w:t>
+      </w:r>
+    </w:p>
+    <w:p>
+      <w:pPr>
+        <w:pStyle w:val="ListParagraph"/>
+        <w:numPr>
+          <w:ilvl w:val="0"/>
+          <w:numId w:val="29"/>
+        </w:numPr>
+        <w:rPr>
+          <w:lang w:val="en-US"/>
+        </w:rPr>
+      </w:pPr>
+      <w:r>
+        <w:rPr>
+          <w:lang w:val="en-US"/>
+        </w:rPr>
+        <w:t>Diamond</w:t>
+      </w:r>
+    </w:p>
+    <w:p>
+      <w:pPr>
+        <w:pStyle w:val="ListParagraph"/>
+        <w:numPr>
+          <w:ilvl w:val="0"/>
+          <w:numId w:val="29"/>
+        </w:numPr>
+        <w:rPr>
+          <w:lang w:val="en-US"/>
+        </w:rPr>
+      </w:pPr>
+      <w:r>
+        <w:rPr>
+          <w:lang w:val="en-US"/>
+        </w:rPr>
+        <w:t xml:space="preserve">Crescent </w:t>
+      </w:r>
+      <w:proofErr w:type="gramStart"/>
+      <w:r>
+        <w:rPr>
+          <w:lang w:val="en-US"/>
+        </w:rPr>
+        <w:t>( =</w:t>
+      </w:r>
+      <w:proofErr w:type="gramEnd"/>
+      <w:r>
+        <w:rPr>
+          <w:lang w:val="en-US"/>
+        </w:rPr>
+        <w:t xml:space="preserve"> </w:t>
+      </w:r>
+      <w:proofErr w:type="spellStart"/>
+      <w:r>
+        <w:rPr>
+          <w:lang w:val="en-US"/>
+        </w:rPr>
+        <w:t>half moon</w:t>
+      </w:r>
+      <w:proofErr w:type="spellEnd"/>
+      <w:r>
+        <w:rPr>
+          <w:lang w:val="en-US"/>
+        </w:rPr>
+        <w:t>/crescent moon shape)</w:t>
+      </w:r>
+    </w:p>
+    <w:p>
+      <w:pPr>
+        <w:pStyle w:val="ListParagraph"/>
+        <w:numPr>
+          <w:ilvl w:val="0"/>
+          <w:numId w:val="29"/>
+        </w:numPr>
+        <w:rPr>
+          <w:lang w:val="en-US"/>
+        </w:rPr>
+      </w:pPr>
+      <w:r>
+        <w:rPr>
+          <w:lang w:val="en-US"/>
+        </w:rPr>
+        <w:t xml:space="preserve">Trefoil </w:t>
+      </w:r>
+      <w:proofErr w:type="gramStart"/>
+      <w:r>
+        <w:rPr>
+          <w:lang w:val="en-US"/>
+        </w:rPr>
+        <w:t>( =</w:t>
+      </w:r>
+      <w:proofErr w:type="gramEnd"/>
+      <w:r>
+        <w:rPr>
+          <w:lang w:val="en-US"/>
+        </w:rPr>
+        <w:t xml:space="preserve"> “</w:t>
+      </w:r>
+      <w:proofErr w:type="spellStart"/>
+      <w:r>
+        <w:rPr>
+          <w:lang w:val="en-US"/>
+        </w:rPr>
+        <w:t>klavertjedrie</w:t>
+      </w:r>
+      <w:proofErr w:type="spellEnd"/>
+      <w:r>
+        <w:rPr>
+          <w:lang w:val="en-US"/>
+        </w:rPr>
+        <w:t>”)</w:t>
+      </w:r>
+    </w:p>
+    <w:p>
+      <w:pPr>
+        <w:pStyle w:val="ListParagraph"/>
+        <w:numPr>
+          <w:ilvl w:val="0"/>
+          <w:numId w:val="29"/>
+        </w:numPr>
+        <w:rPr>
+          <w:lang w:val="en-US"/>
+        </w:rPr>
+      </w:pPr>
+      <w:r>
+        <w:rPr>
+          <w:lang w:val="en-US"/>
+        </w:rPr>
+        <w:t xml:space="preserve">Quatrefoil </w:t>
+      </w:r>
+      <w:proofErr w:type="gramStart"/>
+      <w:r>
+        <w:rPr>
+          <w:lang w:val="en-US"/>
+        </w:rPr>
+        <w:t>( =</w:t>
+      </w:r>
+      <w:proofErr w:type="gramEnd"/>
+      <w:r>
+        <w:rPr>
+          <w:lang w:val="en-US"/>
+        </w:rPr>
+        <w:t xml:space="preserve"> “</w:t>
+      </w:r>
+      <w:proofErr w:type="spellStart"/>
+      <w:r>
+        <w:rPr>
+          <w:lang w:val="en-US"/>
+        </w:rPr>
+        <w:t>klavertjevier</w:t>
+      </w:r>
+      <w:proofErr w:type="spellEnd"/>
+      <w:r>
+        <w:rPr>
+          <w:lang w:val="en-US"/>
+        </w:rPr>
+        <w:t>”)</w:t>
+      </w:r>
     </w:p>
     <w:p>
       <w:pPr>
@@ -1445,7 +2096,14 @@
         <w:rPr>
           <w:lang w:val="en-US"/>
         </w:rPr>
-        <w:t xml:space="preserve">4 = </w:t>
+        <w:t xml:space="preserve">4 </w:t>
+      </w:r>
+      <w:proofErr w:type="gramStart"/>
+      <w:r>
+        <w:rPr>
+          <w:lang w:val="en-US"/>
+        </w:rPr>
+        <w:t xml:space="preserve">= </w:t>
       </w:r>
       <w:r>
         <w:rPr>
@@ -1453,6 +2111,7 @@
         </w:rPr>
         <w:t>??</w:t>
       </w:r>
+      <w:proofErr w:type="gramEnd"/>
     </w:p>
     <w:p>
       <w:pPr>
@@ -1527,7 +2186,35 @@
         <w:rPr>
           <w:lang w:val="en-US"/>
         </w:rPr>
-        <w:t xml:space="preserve"> (Which usually does not have a script itself. But any modules can be accessed with a simple get_node(&lt;modulename&gt;) call.)</w:t>
+        <w:t xml:space="preserve"> (Which usually does not have a script itself. But any modules can be accessed with a simple </w:t>
+      </w:r>
+      <w:proofErr w:type="spellStart"/>
+      <w:r>
+        <w:rPr>
+          <w:lang w:val="en-US"/>
+        </w:rPr>
+        <w:t>get_node</w:t>
+      </w:r>
+      <w:proofErr w:type="spellEnd"/>
+      <w:r>
+        <w:rPr>
+          <w:lang w:val="en-US"/>
+        </w:rPr>
+        <w:t>(&lt;</w:t>
+      </w:r>
+      <w:proofErr w:type="spellStart"/>
+      <w:r>
+        <w:rPr>
+          <w:lang w:val="en-US"/>
+        </w:rPr>
+        <w:t>modulename</w:t>
+      </w:r>
+      <w:proofErr w:type="spellEnd"/>
+      <w:r>
+        <w:rPr>
+          <w:lang w:val="en-US"/>
+        </w:rPr>
+        <w:t>&gt;) call.)</w:t>
       </w:r>
     </w:p>
     <w:p>
@@ -1551,6 +2238,7 @@
         <w:rPr>
           <w:lang w:val="en-US"/>
         </w:rPr>
+        <w:lastRenderedPageBreak/>
         <w:br w:type="page"/>
       </w:r>
     </w:p>
@@ -1570,108 +2258,6 @@
       <w:r>
         <w:t>Gameplay</w:t>
       </w:r>
-    </w:p>
-    <w:p>
-      <w:pPr>
-        <w:rPr>
-          <w:lang w:val="en-US"/>
-        </w:rPr>
-      </w:pPr>
-      <w:r>
-        <w:rPr>
-          <w:b/>
-          <w:bCs/>
-          <w:lang w:val="en-US"/>
-        </w:rPr>
-        <w:t>Step 0:</w:t>
-      </w:r>
-      <w:r>
-        <w:rPr>
-          <w:lang w:val="en-US"/>
-        </w:rPr>
-        <w:t xml:space="preserve"> Find a </w:t>
-      </w:r>
-      <w:r>
-        <w:rPr>
-          <w:b/>
-          <w:bCs/>
-          <w:lang w:val="en-US"/>
-        </w:rPr>
-        <w:t>clear, intuitive relation between “size / number of parts” and success</w:t>
-      </w:r>
-      <w:r>
-        <w:rPr>
-          <w:lang w:val="en-US"/>
-        </w:rPr>
-        <w:t>.</w:t>
-      </w:r>
-    </w:p>
-    <w:p>
-      <w:pPr>
-        <w:pStyle w:val="ListParagraph"/>
-        <w:numPr>
-          <w:ilvl w:val="0"/>
-          <w:numId w:val="36"/>
-        </w:numPr>
-        <w:rPr>
-          <w:lang w:val="en-US"/>
-        </w:rPr>
-      </w:pPr>
-      <w:r>
-        <w:rPr>
-          <w:lang w:val="en-US"/>
-        </w:rPr>
-        <w:t xml:space="preserve">Do you need </w:t>
-      </w:r>
-      <w:r>
-        <w:rPr>
-          <w:i/>
-          <w:iCs/>
-          <w:lang w:val="en-US"/>
-        </w:rPr>
-        <w:t>all your parts</w:t>
-      </w:r>
-      <w:r>
-        <w:rPr>
-          <w:lang w:val="en-US"/>
-        </w:rPr>
-        <w:t xml:space="preserve"> to finish?</w:t>
-      </w:r>
-    </w:p>
-    <w:p>
-      <w:pPr>
-        <w:pStyle w:val="ListParagraph"/>
-        <w:numPr>
-          <w:ilvl w:val="0"/>
-          <w:numId w:val="36"/>
-        </w:numPr>
-        <w:rPr>
-          <w:lang w:val="en-US"/>
-        </w:rPr>
-      </w:pPr>
-      <w:r>
-        <w:rPr>
-          <w:lang w:val="en-US"/>
-        </w:rPr>
-        <w:t xml:space="preserve">Or do you simply need </w:t>
-      </w:r>
-      <w:r>
-        <w:rPr>
-          <w:i/>
-          <w:iCs/>
-          <w:lang w:val="en-US"/>
-        </w:rPr>
-        <w:t>a certain total “mass”</w:t>
-      </w:r>
-    </w:p>
-    <w:p>
-      <w:pPr>
-        <w:rPr>
-          <w:b/>
-          <w:bCs/>
-          <w:lang w:val="en-US"/>
-        </w:rPr>
-      </w:pPr>
     </w:p>
     <w:p>
       <w:pPr>
@@ -1729,12 +2315,24 @@
         <w:rPr>
           <w:lang w:val="en-US"/>
         </w:rPr>
-        <w:t xml:space="preserve">Maybe your </w:t>
-      </w:r>
-      <w:r>
-        <w:rPr>
-          <w:i/>
-          <w:iCs/>
+        <w:t xml:space="preserve">Idea: </w:t>
+      </w:r>
+      <w:r>
+        <w:rPr>
+          <w:lang w:val="en-US"/>
+        </w:rPr>
+        <w:t>Your</w:t>
+      </w:r>
+      <w:r>
+        <w:rPr>
+          <w:lang w:val="en-US"/>
+        </w:rPr>
+        <w:t xml:space="preserve"> </w:t>
+      </w:r>
+      <w:r>
+        <w:rPr>
+          <w:b/>
+          <w:bCs/>
           <w:lang w:val="en-US"/>
         </w:rPr>
         <w:t>size</w:t>
@@ -1743,13 +2341,31 @@
         <w:rPr>
           <w:lang w:val="en-US"/>
         </w:rPr>
-        <w:t xml:space="preserve"> plays a huge role</w:t>
+        <w:t xml:space="preserve"> </w:t>
+      </w:r>
+      <w:r>
+        <w:rPr>
+          <w:lang w:val="en-US"/>
+        </w:rPr>
+        <w:t xml:space="preserve">(or “mass”) </w:t>
+      </w:r>
+      <w:r>
+        <w:rPr>
+          <w:lang w:val="en-US"/>
+        </w:rPr>
+        <w:t>plays a huge role</w:t>
       </w:r>
       <w:r>
         <w:rPr>
           <w:lang w:val="en-US"/>
         </w:rPr>
         <w:t>.</w:t>
+      </w:r>
+      <w:r>
+        <w:rPr>
+          <w:lang w:val="en-US"/>
+        </w:rPr>
+        <w:t xml:space="preserve"> (You’re faster when you’re bigger?)</w:t>
       </w:r>
     </w:p>
     <w:p>
@@ -1767,7 +2383,27 @@
         <w:rPr>
           <w:lang w:val="en-US"/>
         </w:rPr>
-        <w:t xml:space="preserve">Maybe there are specific “gates” with weirdly shaped gaps. (Like that TV programme where you had to stand in a certain pose while a shape came towards you.) You will have to find one that </w:t>
+        <w:t xml:space="preserve">Idea: Your </w:t>
+      </w:r>
+      <w:r>
+        <w:rPr>
+          <w:b/>
+          <w:bCs/>
+          <w:lang w:val="en-US"/>
+        </w:rPr>
+        <w:t>number of parts</w:t>
+      </w:r>
+      <w:r>
+        <w:rPr>
+          <w:lang w:val="en-US"/>
+        </w:rPr>
+        <w:t xml:space="preserve"> plays a huge role.</w:t>
+      </w:r>
+      <w:r>
+        <w:rPr>
+          <w:lang w:val="en-US"/>
+        </w:rPr>
+        <w:t xml:space="preserve"> (Gates you can only pass through if you have </w:t>
       </w:r>
       <w:r>
         <w:rPr>
@@ -1775,49 +2411,13 @@
           <w:iCs/>
           <w:lang w:val="en-US"/>
         </w:rPr>
-        <w:t>you</w:t>
-      </w:r>
-      <w:r>
-        <w:rPr>
-          <w:lang w:val="en-US"/>
-        </w:rPr>
-        <w:t xml:space="preserve"> fit through.</w:t>
-      </w:r>
-    </w:p>
-    <w:p>
-      <w:pPr>
-        <w:rPr>
-          <w:lang w:val="en-US"/>
-        </w:rPr>
-      </w:pPr>
-    </w:p>
-    <w:p>
-      <w:pPr>
-        <w:pStyle w:val="Heading2"/>
-      </w:pPr>
-      <w:r>
-        <w:t>Gameplay (Essentials)</w:t>
-      </w:r>
-    </w:p>
-    <w:p>
-      <w:pPr>
-        <w:rPr>
-          <w:lang w:val="en-US"/>
-        </w:rPr>
-      </w:pPr>
-      <w:r>
-        <w:rPr>
-          <w:b/>
-          <w:bCs/>
-          <w:lang w:val="en-US"/>
-        </w:rPr>
-        <w:t>Step 0:</w:t>
-      </w:r>
-      <w:r>
-        <w:rPr>
-          <w:lang w:val="en-US"/>
-        </w:rPr>
-        <w:t xml:space="preserve"> When a </w:t>
+        <w:t>fewer than</w:t>
+      </w:r>
+      <w:r>
+        <w:rPr>
+          <w:lang w:val="en-US"/>
+        </w:rPr>
+        <w:t xml:space="preserve"> or </w:t>
       </w:r>
       <w:r>
         <w:rPr>
@@ -1825,13 +2425,19 @@
           <w:iCs/>
           <w:lang w:val="en-US"/>
         </w:rPr>
-        <w:t>body</w:t>
-      </w:r>
-      <w:r>
-        <w:rPr>
-          <w:lang w:val="en-US"/>
-        </w:rPr>
-        <w:t xml:space="preserve"> enters the finish …</w:t>
+        <w:t>more than</w:t>
+      </w:r>
+      <w:r>
+        <w:rPr>
+          <w:lang w:val="en-US"/>
+        </w:rPr>
+        <w:t xml:space="preserve"> the indicated number of parts</w:t>
+      </w:r>
+      <w:r>
+        <w:rPr>
+          <w:lang w:val="en-US"/>
+        </w:rPr>
+        <w:t>?)</w:t>
       </w:r>
     </w:p>
     <w:p>
@@ -1839,7 +2445,7 @@
         <w:pStyle w:val="ListParagraph"/>
         <w:numPr>
           <w:ilvl w:val="0"/>
-          <w:numId w:val="34"/>
+          <w:numId w:val="35"/>
         </w:numPr>
         <w:rPr>
           <w:lang w:val="en-US"/>
@@ -1849,7 +2455,41 @@
         <w:rPr>
           <w:lang w:val="en-US"/>
         </w:rPr>
-        <w:t>Register it =&gt;</w:t>
+        <w:t xml:space="preserve">Idea: </w:t>
+      </w:r>
+      <w:r>
+        <w:rPr>
+          <w:lang w:val="en-US"/>
+        </w:rPr>
+        <w:t xml:space="preserve">Maybe there are specific “gates” with weirdly shaped gaps. (Like that TV </w:t>
+      </w:r>
+      <w:proofErr w:type="spellStart"/>
+      <w:r>
+        <w:rPr>
+          <w:lang w:val="en-US"/>
+        </w:rPr>
+        <w:t>programme</w:t>
+      </w:r>
+      <w:proofErr w:type="spellEnd"/>
+      <w:r>
+        <w:rPr>
+          <w:lang w:val="en-US"/>
+        </w:rPr>
+        <w:t xml:space="preserve"> where you had to stand in a certain pose while a shape came towards you.) You will have to find one that </w:t>
+      </w:r>
+      <w:r>
+        <w:rPr>
+          <w:i/>
+          <w:iCs/>
+          <w:lang w:val="en-US"/>
+        </w:rPr>
+        <w:t>you</w:t>
+      </w:r>
+      <w:r>
+        <w:rPr>
+          <w:lang w:val="en-US"/>
+        </w:rPr>
+        <w:t xml:space="preserve"> fit through.</w:t>
       </w:r>
     </w:p>
     <w:p>
@@ -1857,7 +2497,7 @@
         <w:pStyle w:val="ListParagraph"/>
         <w:numPr>
           <w:ilvl w:val="0"/>
-          <w:numId w:val="34"/>
+          <w:numId w:val="35"/>
         </w:numPr>
         <w:rPr>
           <w:lang w:val="en-US"/>
@@ -1867,7 +2507,7 @@
         <w:rPr>
           <w:lang w:val="en-US"/>
         </w:rPr>
-        <w:t xml:space="preserve">Then check if </w:t>
+        <w:t xml:space="preserve">Idea: There are sections/powerups that </w:t>
       </w:r>
       <w:r>
         <w:rPr>
@@ -1875,39 +2515,112 @@
           <w:iCs/>
           <w:lang w:val="en-US"/>
         </w:rPr>
-        <w:t>all</w:t>
-      </w:r>
-      <w:r>
-        <w:rPr>
-          <w:lang w:val="en-US"/>
-        </w:rPr>
-        <w:t xml:space="preserve"> bodies from a certain player have finished</w:t>
-      </w:r>
-    </w:p>
-    <w:p>
-      <w:pPr>
-        <w:pStyle w:val="ListParagraph"/>
-        <w:numPr>
-          <w:ilvl w:val="0"/>
-          <w:numId w:val="34"/>
-        </w:numPr>
-        <w:rPr>
-          <w:lang w:val="en-US"/>
-        </w:rPr>
-      </w:pPr>
-      <w:r>
-        <w:rPr>
-          <w:lang w:val="en-US"/>
-        </w:rPr>
-        <w:t>If so, make it definitive =&gt; save their rank, show it</w:t>
-      </w:r>
-    </w:p>
-    <w:p>
-      <w:pPr>
-        <w:rPr>
-          <w:lang w:val="en-US"/>
-        </w:rPr>
-      </w:pPr>
+        <w:t>reset</w:t>
+      </w:r>
+      <w:r>
+        <w:rPr>
+          <w:lang w:val="en-US"/>
+        </w:rPr>
+        <w:t xml:space="preserve"> you to a specific (predefined) shape. Or just your original shape.</w:t>
+      </w:r>
+    </w:p>
+    <w:p>
+      <w:pPr>
+        <w:rPr>
+          <w:lang w:val="en-US"/>
+        </w:rPr>
+      </w:pPr>
+    </w:p>
+    <w:p>
+      <w:pPr>
+        <w:rPr>
+          <w:lang w:val="en-US"/>
+        </w:rPr>
+      </w:pPr>
+      <w:r>
+        <w:rPr>
+          <w:b/>
+          <w:bCs/>
+          <w:lang w:val="en-US"/>
+        </w:rPr>
+        <w:t>BUG:</w:t>
+      </w:r>
+      <w:r>
+        <w:rPr>
+          <w:lang w:val="en-US"/>
+        </w:rPr>
+        <w:t xml:space="preserve"> Sometimes it counts collecting a coin as collecting </w:t>
+      </w:r>
+      <w:r>
+        <w:rPr>
+          <w:i/>
+          <w:iCs/>
+          <w:lang w:val="en-US"/>
+        </w:rPr>
+        <w:t>two coins</w:t>
+      </w:r>
+      <w:r>
+        <w:rPr>
+          <w:lang w:val="en-US"/>
+        </w:rPr>
+        <w:t>.</w:t>
+      </w:r>
+    </w:p>
+    <w:p>
+      <w:pPr>
+        <w:rPr>
+          <w:lang w:val="en-US"/>
+        </w:rPr>
+      </w:pPr>
+      <w:r>
+        <w:rPr>
+          <w:b/>
+          <w:bCs/>
+          <w:lang w:val="en-US"/>
+        </w:rPr>
+        <w:t>BUG:</w:t>
+      </w:r>
+      <w:r>
+        <w:rPr>
+          <w:lang w:val="en-US"/>
+        </w:rPr>
+        <w:t xml:space="preserve"> What if you g</w:t>
+      </w:r>
+      <w:r>
+        <w:rPr>
+          <w:lang w:val="en-US"/>
+        </w:rPr>
+        <w:t xml:space="preserve">et completely stuck? Should I add a </w:t>
+      </w:r>
+      <w:r>
+        <w:rPr>
+          <w:i/>
+          <w:iCs/>
+          <w:lang w:val="en-US"/>
+        </w:rPr>
+        <w:t>counter</w:t>
+      </w:r>
+      <w:r>
+        <w:rPr>
+          <w:lang w:val="en-US"/>
+        </w:rPr>
+        <w:t>, and if you stood still for 10+ seconds, you “explode” or “get a boost”?</w:t>
+      </w:r>
+    </w:p>
+    <w:p>
+      <w:pPr>
+        <w:rPr>
+          <w:lang w:val="en-US"/>
+        </w:rPr>
+      </w:pPr>
+    </w:p>
+    <w:p>
+      <w:pPr>
+        <w:pStyle w:val="Heading2"/>
+      </w:pPr>
+      <w:r>
+        <w:t>Gameplay (Essentials)</w:t>
+      </w:r>
     </w:p>
     <w:p>
       <w:pPr>
@@ -2014,7 +2727,7 @@
         <w:pStyle w:val="Heading2"/>
       </w:pPr>
       <w:r>
-        <w:t>Pathing improvements</w:t>
+        <w:t>Annoying situations</w:t>
       </w:r>
     </w:p>
     <w:p>
@@ -2029,13 +2742,129 @@
           <w:bCs/>
           <w:lang w:val="en-US"/>
         </w:rPr>
-        <w:t>Step 1: Prefer going in the same direction as you are</w:t>
-      </w:r>
-      <w:r>
-        <w:rPr>
-          <w:lang w:val="en-US"/>
-        </w:rPr>
-        <w:t xml:space="preserve">. </w:t>
+        <w:t>Situation #0:</w:t>
+      </w:r>
+      <w:r>
+        <w:rPr>
+          <w:lang w:val="en-US"/>
+        </w:rPr>
+        <w:t xml:space="preserve"> When backtracking, I have to allow </w:t>
+      </w:r>
+      <w:proofErr w:type="gramStart"/>
+      <w:r>
+        <w:rPr>
+          <w:lang w:val="en-US"/>
+        </w:rPr>
+        <w:t>more free</w:t>
+      </w:r>
+      <w:proofErr w:type="gramEnd"/>
+      <w:r>
+        <w:rPr>
+          <w:lang w:val="en-US"/>
+        </w:rPr>
+        <w:t xml:space="preserve"> placement. (</w:t>
+      </w:r>
+      <w:proofErr w:type="spellStart"/>
+      <w:r>
+        <w:rPr>
+          <w:lang w:val="en-US"/>
+        </w:rPr>
+        <w:t>Adjaceny</w:t>
+      </w:r>
+      <w:proofErr w:type="spellEnd"/>
+      <w:r>
+        <w:rPr>
+          <w:lang w:val="en-US"/>
+        </w:rPr>
+        <w:t xml:space="preserve">/overlapping old rooms.) But … this leads to unclear routes, as there’s </w:t>
+      </w:r>
+      <w:r>
+        <w:rPr>
+          <w:i/>
+          <w:iCs/>
+          <w:lang w:val="en-US"/>
+        </w:rPr>
+        <w:t>no way</w:t>
+      </w:r>
+      <w:r>
+        <w:rPr>
+          <w:lang w:val="en-US"/>
+        </w:rPr>
+        <w:t xml:space="preserve"> to know where you should be to count as “being in one of the front rooms”</w:t>
+      </w:r>
+    </w:p>
+    <w:p>
+      <w:pPr>
+        <w:ind w:left="708"/>
+        <w:rPr>
+          <w:lang w:val="en-US"/>
+        </w:rPr>
+      </w:pPr>
+    </w:p>
+    <w:p>
+      <w:pPr>
+        <w:ind w:left="708"/>
+        <w:rPr>
+          <w:lang w:val="en-US"/>
+        </w:rPr>
+      </w:pPr>
+      <w:r>
+        <w:rPr>
+          <w:lang w:val="en-US"/>
+        </w:rPr>
+        <w:t xml:space="preserve">Maybe I could add </w:t>
+      </w:r>
+      <w:r>
+        <w:rPr>
+          <w:i/>
+          <w:iCs/>
+          <w:lang w:val="en-US"/>
+        </w:rPr>
+        <w:t>edges</w:t>
+      </w:r>
+      <w:r>
+        <w:rPr>
+          <w:lang w:val="en-US"/>
+        </w:rPr>
+        <w:t xml:space="preserve"> between the new rooms and the old ones? (These can separate rooms </w:t>
+      </w:r>
+      <w:r>
+        <w:rPr>
+          <w:i/>
+          <w:iCs/>
+          <w:lang w:val="en-US"/>
+        </w:rPr>
+        <w:t>without requiring much space</w:t>
+      </w:r>
+      <w:r>
+        <w:rPr>
+          <w:lang w:val="en-US"/>
+        </w:rPr>
+        <w:t>.</w:t>
+      </w:r>
+    </w:p>
+    <w:p>
+      <w:pPr>
+        <w:ind w:left="708"/>
+        <w:rPr>
+          <w:lang w:val="en-US"/>
+        </w:rPr>
+      </w:pPr>
+    </w:p>
+    <w:p>
+      <w:pPr>
+        <w:ind w:left="708"/>
+        <w:rPr>
+          <w:lang w:val="en-US"/>
+        </w:rPr>
+      </w:pPr>
+      <w:r>
+        <w:rPr>
+          <w:b/>
+          <w:bCs/>
+          <w:lang w:val="en-US"/>
+        </w:rPr>
+        <w:t>IDEA:</w:t>
       </w:r>
     </w:p>
     <w:p>
@@ -2043,7 +2872,7 @@
         <w:pStyle w:val="ListParagraph"/>
         <w:numPr>
           <w:ilvl w:val="0"/>
-          <w:numId w:val="25"/>
+          <w:numId w:val="38"/>
         </w:numPr>
         <w:rPr>
           <w:lang w:val="en-US"/>
@@ -2053,7 +2882,7 @@
         <w:rPr>
           <w:lang w:val="en-US"/>
         </w:rPr>
-        <w:t xml:space="preserve">For example, if we’re building rooms to the right, prefer adding another one to the right. </w:t>
+        <w:t>Give the “previous room” to each rectangle</w:t>
       </w:r>
     </w:p>
     <w:p>
@@ -2061,7 +2890,7 @@
         <w:pStyle w:val="ListParagraph"/>
         <w:numPr>
           <w:ilvl w:val="0"/>
-          <w:numId w:val="25"/>
+          <w:numId w:val="38"/>
         </w:numPr>
         <w:rPr>
           <w:lang w:val="en-US"/>
@@ -2071,7 +2900,21 @@
         <w:rPr>
           <w:lang w:val="en-US"/>
         </w:rPr>
-        <w:t>Make going up/down much less likely</w:t>
+        <w:t xml:space="preserve">Place edges along outline, but </w:t>
+      </w:r>
+      <w:r>
+        <w:rPr>
+          <w:i/>
+          <w:iCs/>
+          <w:lang w:val="en-US"/>
+        </w:rPr>
+        <w:t>not</w:t>
+      </w:r>
+      <w:r>
+        <w:rPr>
+          <w:lang w:val="en-US"/>
+        </w:rPr>
+        <w:t xml:space="preserve"> when the previous room is on the other side</w:t>
       </w:r>
     </w:p>
     <w:p>
@@ -2079,7 +2922,7 @@
         <w:pStyle w:val="ListParagraph"/>
         <w:numPr>
           <w:ilvl w:val="0"/>
-          <w:numId w:val="25"/>
+          <w:numId w:val="38"/>
         </w:numPr>
         <w:rPr>
           <w:lang w:val="en-US"/>
@@ -2089,13 +2932,49 @@
         <w:rPr>
           <w:lang w:val="en-US"/>
         </w:rPr>
-        <w:t>And completely reversing our direction very rare.</w:t>
-      </w:r>
-      <w:r>
-        <w:rPr>
-          <w:lang w:val="en-US"/>
-        </w:rPr>
-        <w:t xml:space="preserve"> (=&gt; Currently it’s </w:t>
+        <w:t>Once this works, I can “scale it back” to only use when needed.</w:t>
+      </w:r>
+    </w:p>
+    <w:p>
+      <w:pPr>
+        <w:rPr>
+          <w:lang w:val="en-US"/>
+        </w:rPr>
+      </w:pPr>
+    </w:p>
+    <w:p>
+      <w:pPr>
+        <w:rPr>
+          <w:lang w:val="en-US"/>
+        </w:rPr>
+      </w:pPr>
+      <w:r>
+        <w:rPr>
+          <w:b/>
+          <w:bCs/>
+          <w:lang w:val="en-US"/>
+        </w:rPr>
+        <w:t>Situation #0:</w:t>
+      </w:r>
+      <w:r>
+        <w:rPr>
+          <w:lang w:val="en-US"/>
+        </w:rPr>
+        <w:t xml:space="preserve"> Don’t allow the </w:t>
+      </w:r>
+      <w:r>
+        <w:rPr>
+          <w:b/>
+          <w:bCs/>
+          <w:lang w:val="en-US"/>
+        </w:rPr>
+        <w:t>very last body</w:t>
+      </w:r>
+      <w:r>
+        <w:rPr>
+          <w:lang w:val="en-US"/>
+        </w:rPr>
+        <w:t xml:space="preserve"> of a player to be removed. If this is about to happen, simply don’t allow their body to be </w:t>
       </w:r>
       <w:r>
         <w:rPr>
@@ -2103,13 +2982,25 @@
           <w:iCs/>
           <w:lang w:val="en-US"/>
         </w:rPr>
-        <w:t>impossible</w:t>
-      </w:r>
-      <w:r>
-        <w:rPr>
-          <w:lang w:val="en-US"/>
-        </w:rPr>
-        <w:t>, and that’s fine?)</w:t>
+        <w:t xml:space="preserve">sliced </w:t>
+      </w:r>
+      <w:r>
+        <w:rPr>
+          <w:lang w:val="en-US"/>
+        </w:rPr>
+        <w:t>in the first pl</w:t>
+      </w:r>
+      <w:r>
+        <w:rPr>
+          <w:lang w:val="en-US"/>
+        </w:rPr>
+        <w:t>a</w:t>
+      </w:r>
+      <w:r>
+        <w:rPr>
+          <w:lang w:val="en-US"/>
+        </w:rPr>
+        <w:t>ce?</w:t>
       </w:r>
     </w:p>
     <w:p>
@@ -2131,124 +3022,7 @@
           <w:bCs/>
           <w:lang w:val="en-US"/>
         </w:rPr>
-        <w:t xml:space="preserve">Step </w:t>
-      </w:r>
-      <w:r>
-        <w:rPr>
-          <w:b/>
-          <w:bCs/>
-          <w:lang w:val="en-US"/>
-        </w:rPr>
-        <w:t>2:</w:t>
-      </w:r>
-      <w:r>
-        <w:rPr>
-          <w:b/>
-          <w:bCs/>
-          <w:lang w:val="en-US"/>
-        </w:rPr>
-        <w:t xml:space="preserve"> </w:t>
-      </w:r>
-      <w:r>
-        <w:rPr>
-          <w:lang w:val="en-US"/>
-        </w:rPr>
-        <w:t>Annoying situation</w:t>
-      </w:r>
-      <w:r>
-        <w:rPr>
-          <w:lang w:val="en-US"/>
-        </w:rPr>
-        <w:t>s!</w:t>
-      </w:r>
-    </w:p>
-    <w:p>
-      <w:pPr>
-        <w:rPr>
-          <w:lang w:val="en-US"/>
-        </w:rPr>
-      </w:pPr>
-    </w:p>
-    <w:p>
-      <w:pPr>
-        <w:rPr>
-          <w:lang w:val="en-US"/>
-        </w:rPr>
-      </w:pPr>
-      <w:r>
-        <w:rPr>
-          <w:b/>
-          <w:bCs/>
-          <w:lang w:val="en-US"/>
-        </w:rPr>
-        <w:t>Situation #0:</w:t>
-      </w:r>
-      <w:r>
-        <w:rPr>
-          <w:lang w:val="en-US"/>
-        </w:rPr>
-        <w:t xml:space="preserve"> Don’t allow the </w:t>
-      </w:r>
-      <w:r>
-        <w:rPr>
-          <w:b/>
-          <w:bCs/>
-          <w:lang w:val="en-US"/>
-        </w:rPr>
-        <w:t>very last body</w:t>
-      </w:r>
-      <w:r>
-        <w:rPr>
-          <w:lang w:val="en-US"/>
-        </w:rPr>
-        <w:t xml:space="preserve"> of a player to be removed. If this is about to happen, simply don’t allow their body to be </w:t>
-      </w:r>
-      <w:r>
-        <w:rPr>
-          <w:i/>
-          <w:iCs/>
-          <w:lang w:val="en-US"/>
-        </w:rPr>
-        <w:t xml:space="preserve">sliced </w:t>
-      </w:r>
-      <w:r>
-        <w:rPr>
-          <w:lang w:val="en-US"/>
-        </w:rPr>
-        <w:t>in the first pl</w:t>
-      </w:r>
-      <w:r>
-        <w:rPr>
-          <w:lang w:val="en-US"/>
-        </w:rPr>
-        <w:t>a</w:t>
-      </w:r>
-      <w:r>
-        <w:rPr>
-          <w:lang w:val="en-US"/>
-        </w:rPr>
-        <w:t>ce?</w:t>
-      </w:r>
-    </w:p>
-    <w:p>
-      <w:pPr>
-        <w:rPr>
-          <w:lang w:val="en-US"/>
-        </w:rPr>
-      </w:pPr>
-    </w:p>
-    <w:p>
-      <w:pPr>
-        <w:rPr>
-          <w:lang w:val="en-US"/>
-        </w:rPr>
-      </w:pPr>
-      <w:r>
-        <w:rPr>
-          <w:b/>
-          <w:bCs/>
-          <w:lang w:val="en-US"/>
-        </w:rPr>
+        <w:lastRenderedPageBreak/>
         <w:t xml:space="preserve">Situation #1: </w:t>
       </w:r>
       <w:r>
@@ -2279,7 +3053,21 @@
         <w:rPr>
           <w:lang w:val="en-US"/>
         </w:rPr>
-        <w:t xml:space="preserve">If this happens … place a “cutter” before it? (So players have a </w:t>
+        <w:t>If this happens … place a “cutter” before it? (</w:t>
+      </w:r>
+      <w:proofErr w:type="gramStart"/>
+      <w:r>
+        <w:rPr>
+          <w:lang w:val="en-US"/>
+        </w:rPr>
+        <w:t>So</w:t>
+      </w:r>
+      <w:proofErr w:type="gramEnd"/>
+      <w:r>
+        <w:rPr>
+          <w:lang w:val="en-US"/>
+        </w:rPr>
+        <w:t xml:space="preserve"> players have a </w:t>
       </w:r>
       <w:r>
         <w:rPr>
@@ -2406,20 +3194,50 @@
     </w:p>
     <w:p>
       <w:pPr>
-        <w:pStyle w:val="ListParagraph"/>
-        <w:numPr>
-          <w:ilvl w:val="0"/>
-          <w:numId w:val="33"/>
-        </w:numPr>
-        <w:rPr>
-          <w:lang w:val="en-US"/>
-        </w:rPr>
-      </w:pPr>
-      <w:r>
-        <w:rPr>
-          <w:lang w:val="en-US"/>
-        </w:rPr>
-        <w:t xml:space="preserve">Be </w:t>
+        <w:rPr>
+          <w:lang w:val="en-US"/>
+        </w:rPr>
+      </w:pPr>
+    </w:p>
+    <w:p>
+      <w:pPr>
+        <w:pStyle w:val="Heading2"/>
+      </w:pPr>
+      <w:r>
+        <w:t>Movement Improvements</w:t>
+      </w:r>
+    </w:p>
+    <w:p>
+      <w:pPr>
+        <w:rPr>
+          <w:lang w:val="en-US"/>
+        </w:rPr>
+      </w:pPr>
+      <w:r>
+        <w:rPr>
+          <w:b/>
+          <w:bCs/>
+          <w:lang w:val="en-US"/>
+        </w:rPr>
+        <w:t>Step 1:</w:t>
+      </w:r>
+      <w:r>
+        <w:rPr>
+          <w:lang w:val="en-US"/>
+        </w:rPr>
+        <w:t xml:space="preserve"> </w:t>
+      </w:r>
+      <w:r>
+        <w:rPr>
+          <w:lang w:val="en-US"/>
+        </w:rPr>
+        <w:t>Cap</w:t>
+      </w:r>
+      <w:r>
+        <w:rPr>
+          <w:lang w:val="en-US"/>
+        </w:rPr>
+        <w:t xml:space="preserve"> influence of air resistance. (Perhaps add a force that slows you down </w:t>
       </w:r>
       <w:r>
         <w:rPr>
@@ -2427,640 +3245,27 @@
           <w:iCs/>
           <w:lang w:val="en-US"/>
         </w:rPr>
-        <w:t>smarter</w:t>
-      </w:r>
-      <w:r>
-        <w:rPr>
-          <w:lang w:val="en-US"/>
-        </w:rPr>
-        <w:t xml:space="preserve"> about placing rooms when space is tight. </w:t>
-      </w:r>
-    </w:p>
-    <w:p>
-      <w:pPr>
-        <w:pStyle w:val="ListParagraph"/>
-        <w:numPr>
-          <w:ilvl w:val="1"/>
-          <w:numId w:val="33"/>
-        </w:numPr>
-        <w:rPr>
-          <w:lang w:val="en-US"/>
-        </w:rPr>
-      </w:pPr>
-      <w:r>
-        <w:rPr>
-          <w:lang w:val="en-US"/>
-        </w:rPr>
-        <w:t xml:space="preserve">Add </w:t>
-      </w:r>
-      <w:r>
-        <w:rPr>
-          <w:b/>
-          <w:bCs/>
-          <w:lang w:val="en-US"/>
-        </w:rPr>
-        <w:t>backtracking</w:t>
-      </w:r>
-      <w:r>
-        <w:rPr>
-          <w:lang w:val="en-US"/>
-        </w:rPr>
-        <w:t xml:space="preserve"> =&gt; instead of trying to place something at the end, place it at a few rooms before that point.</w:t>
-      </w:r>
-    </w:p>
-    <w:p>
-      <w:pPr>
-        <w:pStyle w:val="ListParagraph"/>
-        <w:numPr>
-          <w:ilvl w:val="1"/>
-          <w:numId w:val="33"/>
-        </w:numPr>
-        <w:rPr>
-          <w:lang w:val="en-US"/>
-        </w:rPr>
-      </w:pPr>
-      <w:r>
-        <w:rPr>
-          <w:lang w:val="en-US"/>
-        </w:rPr>
-        <w:t>The “backtrack limit” should be roughly the same as the “front room buffer”, to ensure the leading player has no disadvantage from this</w:t>
-      </w:r>
-    </w:p>
-    <w:p>
-      <w:pPr>
-        <w:pStyle w:val="ListParagraph"/>
-        <w:numPr>
-          <w:ilvl w:val="0"/>
-          <w:numId w:val="33"/>
-        </w:numPr>
-        <w:rPr>
-          <w:lang w:val="en-US"/>
-        </w:rPr>
-      </w:pPr>
-      <w:r>
-        <w:rPr>
-          <w:b/>
-          <w:bCs/>
-          <w:lang w:val="en-US"/>
-        </w:rPr>
-        <w:t>Rewrite the room creation code to be cleaner and more modular.</w:t>
-      </w:r>
-    </w:p>
-    <w:p>
-      <w:pPr>
-        <w:rPr>
-          <w:lang w:val="en-US"/>
-        </w:rPr>
-      </w:pPr>
-    </w:p>
-    <w:p>
-      <w:pPr>
-        <w:rPr>
-          <w:lang w:val="en-US"/>
-        </w:rPr>
-      </w:pPr>
-    </w:p>
-    <w:p>
-      <w:pPr>
-        <w:pStyle w:val="Heading2"/>
-      </w:pPr>
-      <w:r>
-        <w:t>Player creation</w:t>
-      </w:r>
-    </w:p>
-    <w:p>
-      <w:pPr>
-        <w:rPr>
-          <w:lang w:val="en-US"/>
-        </w:rPr>
-      </w:pPr>
-      <w:r>
-        <w:rPr>
-          <w:b/>
-          <w:bCs/>
-          <w:lang w:val="en-US"/>
-        </w:rPr>
-        <w:t>St</w:t>
-      </w:r>
-      <w:r>
-        <w:rPr>
-          <w:b/>
-          <w:bCs/>
-          <w:lang w:val="en-US"/>
-        </w:rPr>
-        <w:t>ep 1:</w:t>
-      </w:r>
-      <w:r>
-        <w:rPr>
-          <w:lang w:val="en-US"/>
-        </w:rPr>
-        <w:t xml:space="preserve"> </w:t>
-      </w:r>
-      <w:r>
-        <w:rPr>
-          <w:lang w:val="en-US"/>
-        </w:rPr>
-        <w:t xml:space="preserve">Give players a </w:t>
-      </w:r>
-      <w:r>
-        <w:rPr>
-          <w:b/>
-          <w:bCs/>
-          <w:lang w:val="en-US"/>
-        </w:rPr>
-        <w:t xml:space="preserve">color </w:t>
-      </w:r>
-      <w:r>
-        <w:rPr>
-          <w:lang w:val="en-US"/>
-        </w:rPr>
-        <w:t xml:space="preserve">(used for all parts of them) and make sure sliced parts </w:t>
-      </w:r>
-      <w:r>
-        <w:rPr>
-          <w:b/>
-          <w:bCs/>
-          <w:lang w:val="en-US"/>
-        </w:rPr>
-        <w:t xml:space="preserve">copy the player num </w:t>
-      </w:r>
-      <w:r>
-        <w:rPr>
-          <w:b/>
-          <w:bCs/>
-          <w:lang w:val="en-US"/>
-        </w:rPr>
-        <w:t xml:space="preserve">(and other properties) </w:t>
-      </w:r>
-      <w:r>
-        <w:rPr>
-          <w:b/>
-          <w:bCs/>
-          <w:lang w:val="en-US"/>
-        </w:rPr>
-        <w:t>of their parent</w:t>
-      </w:r>
-      <w:r>
-        <w:rPr>
-          <w:lang w:val="en-US"/>
-        </w:rPr>
-        <w:t>.</w:t>
-      </w:r>
-    </w:p>
-    <w:p>
-      <w:pPr>
-        <w:rPr>
-          <w:lang w:val="en-US"/>
-        </w:rPr>
-      </w:pPr>
-    </w:p>
-    <w:p>
-      <w:pPr>
-        <w:rPr>
-          <w:lang w:val="en-US"/>
-        </w:rPr>
-      </w:pPr>
-      <w:r>
-        <w:rPr>
-          <w:b/>
-          <w:bCs/>
-          <w:lang w:val="en-US"/>
-        </w:rPr>
-        <w:t>Step 2:</w:t>
-      </w:r>
-      <w:r>
-        <w:rPr>
-          <w:lang w:val="en-US"/>
-        </w:rPr>
-        <w:t xml:space="preserve"> </w:t>
-      </w:r>
-      <w:r>
-        <w:rPr>
-          <w:lang w:val="en-US"/>
-        </w:rPr>
-        <w:t xml:space="preserve">Start players with </w:t>
-      </w:r>
-      <w:r>
-        <w:rPr>
-          <w:b/>
-          <w:bCs/>
-          <w:lang w:val="en-US"/>
-        </w:rPr>
-        <w:t>predefined shapes</w:t>
-      </w:r>
-      <w:r>
-        <w:rPr>
-          <w:lang w:val="en-US"/>
-        </w:rPr>
-        <w:t>. (Probably looks cleaner and is more functional.)</w:t>
-      </w:r>
-    </w:p>
-    <w:p>
-      <w:pPr>
-        <w:rPr>
-          <w:lang w:val="en-US"/>
-        </w:rPr>
-      </w:pPr>
-    </w:p>
-    <w:p>
-      <w:pPr>
-        <w:pStyle w:val="Heading2"/>
-      </w:pPr>
-      <w:r>
-        <w:t>Predefined shape list</w:t>
-      </w:r>
-    </w:p>
-    <w:p>
-      <w:pPr>
-        <w:pStyle w:val="ListParagraph"/>
-        <w:numPr>
-          <w:ilvl w:val="0"/>
-          <w:numId w:val="29"/>
-        </w:numPr>
-        <w:rPr>
-          <w:lang w:val="en-US"/>
-        </w:rPr>
-      </w:pPr>
-      <w:r>
-        <w:rPr>
-          <w:lang w:val="en-US"/>
-        </w:rPr>
-        <w:t>Circle</w:t>
-      </w:r>
-    </w:p>
-    <w:p>
-      <w:pPr>
-        <w:pStyle w:val="ListParagraph"/>
-        <w:numPr>
-          <w:ilvl w:val="0"/>
-          <w:numId w:val="29"/>
-        </w:numPr>
-        <w:rPr>
-          <w:lang w:val="en-US"/>
-        </w:rPr>
-      </w:pPr>
-      <w:r>
-        <w:rPr>
-          <w:lang w:val="en-US"/>
-        </w:rPr>
-        <w:t>Square</w:t>
-      </w:r>
-    </w:p>
-    <w:p>
-      <w:pPr>
-        <w:pStyle w:val="ListParagraph"/>
-        <w:numPr>
-          <w:ilvl w:val="0"/>
-          <w:numId w:val="29"/>
-        </w:numPr>
-        <w:rPr>
-          <w:lang w:val="en-US"/>
-        </w:rPr>
-      </w:pPr>
-      <w:r>
-        <w:rPr>
-          <w:lang w:val="en-US"/>
-        </w:rPr>
-        <w:t>Triangle</w:t>
-      </w:r>
-    </w:p>
-    <w:p>
-      <w:pPr>
-        <w:pStyle w:val="ListParagraph"/>
-        <w:numPr>
-          <w:ilvl w:val="0"/>
-          <w:numId w:val="29"/>
-        </w:numPr>
-        <w:rPr>
-          <w:lang w:val="en-US"/>
-        </w:rPr>
-      </w:pPr>
-      <w:r>
-        <w:rPr>
-          <w:lang w:val="en-US"/>
-        </w:rPr>
-        <w:t>Pentagon</w:t>
-      </w:r>
-    </w:p>
-    <w:p>
-      <w:pPr>
-        <w:pStyle w:val="ListParagraph"/>
-        <w:numPr>
-          <w:ilvl w:val="0"/>
-          <w:numId w:val="29"/>
-        </w:numPr>
-        <w:rPr>
-          <w:lang w:val="en-US"/>
-        </w:rPr>
-      </w:pPr>
-      <w:r>
-        <w:rPr>
-          <w:lang w:val="en-US"/>
-        </w:rPr>
-        <w:t>Hexagon</w:t>
-      </w:r>
-    </w:p>
-    <w:p>
-      <w:pPr>
-        <w:pStyle w:val="ListParagraph"/>
-        <w:numPr>
-          <w:ilvl w:val="0"/>
-          <w:numId w:val="29"/>
-        </w:numPr>
-        <w:rPr>
-          <w:lang w:val="en-US"/>
-        </w:rPr>
-      </w:pPr>
-      <w:r>
-        <w:rPr>
-          <w:lang w:val="en-US"/>
-        </w:rPr>
-        <w:t>Parallelogram</w:t>
-      </w:r>
-    </w:p>
-    <w:p>
-      <w:pPr>
-        <w:pStyle w:val="ListParagraph"/>
-        <w:numPr>
-          <w:ilvl w:val="0"/>
-          <w:numId w:val="29"/>
-        </w:numPr>
-        <w:rPr>
-          <w:lang w:val="en-US"/>
-        </w:rPr>
-      </w:pPr>
-      <w:r>
-        <w:rPr>
-          <w:lang w:val="en-US"/>
-        </w:rPr>
-        <w:t>“L”-shape</w:t>
-      </w:r>
-    </w:p>
-    <w:p>
-      <w:pPr>
-        <w:pStyle w:val="ListParagraph"/>
-        <w:numPr>
-          <w:ilvl w:val="0"/>
-          <w:numId w:val="29"/>
-        </w:numPr>
-        <w:rPr>
-          <w:lang w:val="en-US"/>
-        </w:rPr>
-      </w:pPr>
-      <w:r>
-        <w:rPr>
-          <w:lang w:val="en-US"/>
-        </w:rPr>
-        <w:t>StarPenta</w:t>
-      </w:r>
-    </w:p>
-    <w:p>
-      <w:pPr>
-        <w:pStyle w:val="ListParagraph"/>
-        <w:numPr>
-          <w:ilvl w:val="0"/>
-          <w:numId w:val="29"/>
-        </w:numPr>
-        <w:rPr>
-          <w:lang w:val="en-US"/>
-        </w:rPr>
-      </w:pPr>
-      <w:r>
-        <w:rPr>
-          <w:lang w:val="en-US"/>
-        </w:rPr>
-        <w:t>StarHexa</w:t>
-      </w:r>
-    </w:p>
-    <w:p>
-      <w:pPr>
-        <w:pStyle w:val="ListParagraph"/>
-        <w:numPr>
-          <w:ilvl w:val="0"/>
-          <w:numId w:val="29"/>
-        </w:numPr>
-        <w:rPr>
-          <w:lang w:val="en-US"/>
-        </w:rPr>
-      </w:pPr>
-      <w:r>
-        <w:rPr>
-          <w:lang w:val="en-US"/>
-        </w:rPr>
-        <w:t>Trapezium</w:t>
-      </w:r>
-    </w:p>
-    <w:p>
-      <w:pPr>
-        <w:pStyle w:val="ListParagraph"/>
-        <w:numPr>
-          <w:ilvl w:val="0"/>
-          <w:numId w:val="29"/>
-        </w:numPr>
-        <w:rPr>
-          <w:lang w:val="en-US"/>
-        </w:rPr>
-      </w:pPr>
-      <w:r>
-        <w:rPr>
-          <w:lang w:val="en-US"/>
-        </w:rPr>
-        <w:t>Crown</w:t>
-      </w:r>
-    </w:p>
-    <w:p>
-      <w:pPr>
-        <w:pStyle w:val="ListParagraph"/>
-        <w:numPr>
-          <w:ilvl w:val="0"/>
-          <w:numId w:val="29"/>
-        </w:numPr>
-        <w:rPr>
-          <w:lang w:val="en-US"/>
-        </w:rPr>
-      </w:pPr>
-      <w:r>
-        <w:rPr>
-          <w:lang w:val="en-US"/>
-        </w:rPr>
-        <w:t>Cross</w:t>
-      </w:r>
-    </w:p>
-    <w:p>
-      <w:pPr>
-        <w:pStyle w:val="ListParagraph"/>
-        <w:numPr>
-          <w:ilvl w:val="0"/>
-          <w:numId w:val="29"/>
-        </w:numPr>
-        <w:rPr>
-          <w:lang w:val="en-US"/>
-        </w:rPr>
-      </w:pPr>
-      <w:r>
-        <w:rPr>
-          <w:lang w:val="en-US"/>
-        </w:rPr>
-        <w:t>Heart</w:t>
-      </w:r>
-    </w:p>
-    <w:p>
-      <w:pPr>
-        <w:pStyle w:val="ListParagraph"/>
-        <w:numPr>
-          <w:ilvl w:val="0"/>
-          <w:numId w:val="29"/>
-        </w:numPr>
-        <w:rPr>
-          <w:lang w:val="en-US"/>
-        </w:rPr>
-      </w:pPr>
-      <w:r>
-        <w:rPr>
-          <w:lang w:val="en-US"/>
-        </w:rPr>
-        <w:t>Drop</w:t>
-      </w:r>
-    </w:p>
-    <w:p>
-      <w:pPr>
-        <w:pStyle w:val="ListParagraph"/>
-        <w:numPr>
-          <w:ilvl w:val="0"/>
-          <w:numId w:val="29"/>
-        </w:numPr>
-        <w:rPr>
-          <w:lang w:val="en-US"/>
-        </w:rPr>
-      </w:pPr>
-      <w:r>
-        <w:rPr>
-          <w:lang w:val="en-US"/>
-        </w:rPr>
-        <w:t>Arrow</w:t>
-      </w:r>
-    </w:p>
-    <w:p>
-      <w:pPr>
-        <w:pStyle w:val="ListParagraph"/>
-        <w:numPr>
-          <w:ilvl w:val="0"/>
-          <w:numId w:val="29"/>
-        </w:numPr>
-        <w:rPr>
-          <w:lang w:val="en-US"/>
-        </w:rPr>
-      </w:pPr>
-      <w:r>
-        <w:rPr>
-          <w:lang w:val="en-US"/>
-        </w:rPr>
-        <w:t>Diamond</w:t>
-      </w:r>
-    </w:p>
-    <w:p>
-      <w:pPr>
-        <w:pStyle w:val="ListParagraph"/>
-        <w:numPr>
-          <w:ilvl w:val="0"/>
-          <w:numId w:val="29"/>
-        </w:numPr>
-        <w:rPr>
-          <w:lang w:val="en-US"/>
-        </w:rPr>
-      </w:pPr>
-      <w:r>
-        <w:rPr>
-          <w:lang w:val="en-US"/>
-        </w:rPr>
-        <w:t>Crescent ( = half moon/crescent moon shape)</w:t>
-      </w:r>
-    </w:p>
-    <w:p>
-      <w:pPr>
-        <w:pStyle w:val="ListParagraph"/>
-        <w:numPr>
-          <w:ilvl w:val="0"/>
-          <w:numId w:val="29"/>
-        </w:numPr>
-        <w:rPr>
-          <w:lang w:val="en-US"/>
-        </w:rPr>
-      </w:pPr>
-      <w:r>
-        <w:rPr>
-          <w:lang w:val="en-US"/>
-        </w:rPr>
-        <w:t>Trefoil ( = “klavertjedrie”)</w:t>
-      </w:r>
-    </w:p>
-    <w:p>
-      <w:pPr>
-        <w:pStyle w:val="ListParagraph"/>
-        <w:numPr>
-          <w:ilvl w:val="0"/>
-          <w:numId w:val="29"/>
-        </w:numPr>
-        <w:rPr>
-          <w:lang w:val="en-US"/>
-        </w:rPr>
-      </w:pPr>
-      <w:r>
-        <w:rPr>
-          <w:lang w:val="en-US"/>
-        </w:rPr>
-        <w:t>Quatrefoil ( = “klavertjevier”)</w:t>
-      </w:r>
-    </w:p>
-    <w:p>
-      <w:pPr>
-        <w:rPr>
-          <w:lang w:val="en-US"/>
-        </w:rPr>
-      </w:pPr>
-    </w:p>
-    <w:p>
-      <w:pPr>
-        <w:pStyle w:val="Heading2"/>
-      </w:pPr>
-      <w:r>
-        <w:t>Movement Improvements</w:t>
-      </w:r>
-    </w:p>
-    <w:p>
-      <w:pPr>
-        <w:rPr>
-          <w:lang w:val="en-US"/>
-        </w:rPr>
-      </w:pPr>
-      <w:r>
-        <w:rPr>
-          <w:b/>
-          <w:bCs/>
-          <w:lang w:val="en-US"/>
-        </w:rPr>
-        <w:lastRenderedPageBreak/>
-        <w:t>Step 1:</w:t>
-      </w:r>
-      <w:r>
-        <w:rPr>
-          <w:lang w:val="en-US"/>
-        </w:rPr>
-        <w:t xml:space="preserve"> Limit influence of air resistance. (Perhaps add a force that slows you down </w:t>
-      </w:r>
-      <w:r>
-        <w:rPr>
-          <w:i/>
-          <w:iCs/>
-          <w:lang w:val="en-US"/>
-        </w:rPr>
         <w:t>when in the air</w:t>
       </w:r>
       <w:r>
         <w:rPr>
           <w:lang w:val="en-US"/>
         </w:rPr>
-        <w:t xml:space="preserve">, towards a maximum velocity. So you can still go </w:t>
+        <w:t xml:space="preserve">, towards a maximum velocity. </w:t>
+      </w:r>
+      <w:proofErr w:type="gramStart"/>
+      <w:r>
+        <w:rPr>
+          <w:lang w:val="en-US"/>
+        </w:rPr>
+        <w:t>So</w:t>
+      </w:r>
+      <w:proofErr w:type="gramEnd"/>
+      <w:r>
+        <w:rPr>
+          <w:lang w:val="en-US"/>
+        </w:rPr>
+        <w:t xml:space="preserve"> you can still go </w:t>
       </w:r>
       <w:r>
         <w:rPr>
@@ -3232,7 +3437,21 @@
         <w:rPr>
           <w:lang w:val="en-US"/>
         </w:rPr>
-        <w:t xml:space="preserve"> Be way more precise with intersect_shape =&gt; create a </w:t>
+        <w:t xml:space="preserve"> Be way more precise with </w:t>
+      </w:r>
+      <w:proofErr w:type="spellStart"/>
+      <w:r>
+        <w:rPr>
+          <w:lang w:val="en-US"/>
+        </w:rPr>
+        <w:t>intersect_shape</w:t>
+      </w:r>
+      <w:proofErr w:type="spellEnd"/>
+      <w:r>
+        <w:rPr>
+          <w:lang w:val="en-US"/>
+        </w:rPr>
+        <w:t xml:space="preserve"> =&gt; create a </w:t>
       </w:r>
       <w:r>
         <w:rPr>
@@ -3247,6 +3466,62 @@
           <w:lang w:val="en-US"/>
         </w:rPr>
         <w:t>, the length of the line segment, narrow width, rotated + positioned around angle + avg.</w:t>
+      </w:r>
+    </w:p>
+    <w:p>
+      <w:pPr>
+        <w:rPr>
+          <w:lang w:val="en-US"/>
+        </w:rPr>
+      </w:pPr>
+    </w:p>
+    <w:p>
+      <w:pPr>
+        <w:rPr>
+          <w:lang w:val="en-US"/>
+        </w:rPr>
+      </w:pPr>
+      <w:r>
+        <w:rPr>
+          <w:b/>
+          <w:bCs/>
+          <w:lang w:val="en-US"/>
+        </w:rPr>
+        <w:t>Step 2:</w:t>
+      </w:r>
+      <w:r>
+        <w:rPr>
+          <w:lang w:val="en-US"/>
+        </w:rPr>
+        <w:t xml:space="preserve"> The clinging force/jump force should be </w:t>
+      </w:r>
+      <w:r>
+        <w:rPr>
+          <w:i/>
+          <w:iCs/>
+          <w:lang w:val="en-US"/>
+        </w:rPr>
+        <w:t>proportional</w:t>
+      </w:r>
+      <w:r>
+        <w:rPr>
+          <w:lang w:val="en-US"/>
+        </w:rPr>
+        <w:t xml:space="preserve"> to player size. (</w:t>
+      </w:r>
+      <w:proofErr w:type="gramStart"/>
+      <w:r>
+        <w:rPr>
+          <w:lang w:val="en-US"/>
+        </w:rPr>
+        <w:t>Otherwise</w:t>
+      </w:r>
+      <w:proofErr w:type="gramEnd"/>
+      <w:r>
+        <w:rPr>
+          <w:lang w:val="en-US"/>
+        </w:rPr>
+        <w:t xml:space="preserve"> small pieces get stuck, and large pieces cannot cling.)</w:t>
       </w:r>
     </w:p>
     <w:p>
@@ -3448,7 +3723,21 @@
         <w:rPr>
           <w:lang w:val="en-US"/>
         </w:rPr>
-        <w:t xml:space="preserve"> When given input, roll in a certain direction. (Check if this actually works for movement.)</w:t>
+        <w:t xml:space="preserve"> When given input, roll in a certain direction. (Check if this </w:t>
+      </w:r>
+      <w:proofErr w:type="gramStart"/>
+      <w:r>
+        <w:rPr>
+          <w:lang w:val="en-US"/>
+        </w:rPr>
+        <w:t>actually works</w:t>
+      </w:r>
+      <w:proofErr w:type="gramEnd"/>
+      <w:r>
+        <w:rPr>
+          <w:lang w:val="en-US"/>
+        </w:rPr>
+        <w:t xml:space="preserve"> for movement.)</w:t>
       </w:r>
     </w:p>
     <w:p>
@@ -3790,7 +4079,21 @@
         <w:rPr>
           <w:lang w:val="en-US"/>
         </w:rPr>
-        <w:t>The old idea with “placing precreated rooms”</w:t>
+        <w:t xml:space="preserve">The old idea with “placing </w:t>
+      </w:r>
+      <w:proofErr w:type="spellStart"/>
+      <w:r>
+        <w:rPr>
+          <w:lang w:val="en-US"/>
+        </w:rPr>
+        <w:t>precreated</w:t>
+      </w:r>
+      <w:proofErr w:type="spellEnd"/>
+      <w:r>
+        <w:rPr>
+          <w:lang w:val="en-US"/>
+        </w:rPr>
+        <w:t xml:space="preserve"> rooms”</w:t>
       </w:r>
     </w:p>
     <w:p>
@@ -6045,6 +6348,119 @@
     </w:lvl>
   </w:abstractNum>
   <w:abstractNum w:abstractNumId="17" w15:restartNumberingAfterBreak="0">
+    <w:nsid w:val="304507C1"/>
+    <w:multiLevelType w:val="hybridMultilevel"/>
+    <w:tmpl w:val="571430BE"/>
+    <w:lvl w:ilvl="0" w:tplc="04130001">
+      <w:start w:val="1"/>
+      <w:numFmt w:val="bullet"/>
+      <w:lvlText w:val=""/>
+      <w:lvlJc w:val="left"/>
+      <w:pPr>
+        <w:ind w:left="1428" w:hanging="360"/>
+      </w:pPr>
+      <w:rPr>
+        <w:rFonts w:ascii="Symbol" w:hAnsi="Symbol" w:hint="default"/>
+      </w:rPr>
+    </w:lvl>
+    <w:lvl w:ilvl="1" w:tplc="04130003" w:tentative="1">
+      <w:start w:val="1"/>
+      <w:numFmt w:val="bullet"/>
+      <w:lvlText w:val="o"/>
+      <w:lvlJc w:val="left"/>
+      <w:pPr>
+        <w:ind w:left="2148" w:hanging="360"/>
+      </w:pPr>
+      <w:rPr>
+        <w:rFonts w:ascii="Courier New" w:hAnsi="Courier New" w:cs="Courier New" w:hint="default"/>
+      </w:rPr>
+    </w:lvl>
+    <w:lvl w:ilvl="2" w:tplc="04130005" w:tentative="1">
+      <w:start w:val="1"/>
+      <w:numFmt w:val="bullet"/>
+      <w:lvlText w:val=""/>
+      <w:lvlJc w:val="left"/>
+      <w:pPr>
+        <w:ind w:left="2868" w:hanging="360"/>
+      </w:pPr>
+      <w:rPr>
+        <w:rFonts w:ascii="Wingdings" w:hAnsi="Wingdings" w:hint="default"/>
+      </w:rPr>
+    </w:lvl>
+    <w:lvl w:ilvl="3" w:tplc="04130001" w:tentative="1">
+      <w:start w:val="1"/>
+      <w:numFmt w:val="bullet"/>
+      <w:lvlText w:val=""/>
+      <w:lvlJc w:val="left"/>
+      <w:pPr>
+        <w:ind w:left="3588" w:hanging="360"/>
+      </w:pPr>
+      <w:rPr>
+        <w:rFonts w:ascii="Symbol" w:hAnsi="Symbol" w:hint="default"/>
+      </w:rPr>
+    </w:lvl>
+    <w:lvl w:ilvl="4" w:tplc="04130003" w:tentative="1">
+      <w:start w:val="1"/>
+      <w:numFmt w:val="bullet"/>
+      <w:lvlText w:val="o"/>
+      <w:lvlJc w:val="left"/>
+      <w:pPr>
+        <w:ind w:left="4308" w:hanging="360"/>
+      </w:pPr>
+      <w:rPr>
+        <w:rFonts w:ascii="Courier New" w:hAnsi="Courier New" w:cs="Courier New" w:hint="default"/>
+      </w:rPr>
+    </w:lvl>
+    <w:lvl w:ilvl="5" w:tplc="04130005" w:tentative="1">
+      <w:start w:val="1"/>
+      <w:numFmt w:val="bullet"/>
+      <w:lvlText w:val=""/>
+      <w:lvlJc w:val="left"/>
+      <w:pPr>
+        <w:ind w:left="5028" w:hanging="360"/>
+      </w:pPr>
+      <w:rPr>
+        <w:rFonts w:ascii="Wingdings" w:hAnsi="Wingdings" w:hint="default"/>
+      </w:rPr>
+    </w:lvl>
+    <w:lvl w:ilvl="6" w:tplc="04130001" w:tentative="1">
+      <w:start w:val="1"/>
+      <w:numFmt w:val="bullet"/>
+      <w:lvlText w:val=""/>
+      <w:lvlJc w:val="left"/>
+      <w:pPr>
+        <w:ind w:left="5748" w:hanging="360"/>
+      </w:pPr>
+      <w:rPr>
+        <w:rFonts w:ascii="Symbol" w:hAnsi="Symbol" w:hint="default"/>
+      </w:rPr>
+    </w:lvl>
+    <w:lvl w:ilvl="7" w:tplc="04130003" w:tentative="1">
+      <w:start w:val="1"/>
+      <w:numFmt w:val="bullet"/>
+      <w:lvlText w:val="o"/>
+      <w:lvlJc w:val="left"/>
+      <w:pPr>
+        <w:ind w:left="6468" w:hanging="360"/>
+      </w:pPr>
+      <w:rPr>
+        <w:rFonts w:ascii="Courier New" w:hAnsi="Courier New" w:cs="Courier New" w:hint="default"/>
+      </w:rPr>
+    </w:lvl>
+    <w:lvl w:ilvl="8" w:tplc="04130005" w:tentative="1">
+      <w:start w:val="1"/>
+      <w:numFmt w:val="bullet"/>
+      <w:lvlText w:val=""/>
+      <w:lvlJc w:val="left"/>
+      <w:pPr>
+        <w:ind w:left="7188" w:hanging="360"/>
+      </w:pPr>
+      <w:rPr>
+        <w:rFonts w:ascii="Wingdings" w:hAnsi="Wingdings" w:hint="default"/>
+      </w:rPr>
+    </w:lvl>
+  </w:abstractNum>
+  <w:abstractNum w:abstractNumId="18" w15:restartNumberingAfterBreak="0">
     <w:nsid w:val="35CA41FB"/>
     <w:multiLevelType w:val="hybridMultilevel"/>
     <w:tmpl w:val="E7FA26B4"/>
@@ -6157,7 +6573,7 @@
       </w:rPr>
     </w:lvl>
   </w:abstractNum>
-  <w:abstractNum w:abstractNumId="18" w15:restartNumberingAfterBreak="0">
+  <w:abstractNum w:abstractNumId="19" w15:restartNumberingAfterBreak="0">
     <w:nsid w:val="3B3A543F"/>
     <w:multiLevelType w:val="hybridMultilevel"/>
     <w:tmpl w:val="70EC7898"/>
@@ -6270,7 +6686,7 @@
       </w:rPr>
     </w:lvl>
   </w:abstractNum>
-  <w:abstractNum w:abstractNumId="19" w15:restartNumberingAfterBreak="0">
+  <w:abstractNum w:abstractNumId="20" w15:restartNumberingAfterBreak="0">
     <w:nsid w:val="428D5C57"/>
     <w:multiLevelType w:val="hybridMultilevel"/>
     <w:tmpl w:val="97809FDC"/>
@@ -6383,7 +6799,7 @@
       </w:rPr>
     </w:lvl>
   </w:abstractNum>
-  <w:abstractNum w:abstractNumId="20" w15:restartNumberingAfterBreak="0">
+  <w:abstractNum w:abstractNumId="21" w15:restartNumberingAfterBreak="0">
     <w:nsid w:val="4449560F"/>
     <w:multiLevelType w:val="hybridMultilevel"/>
     <w:tmpl w:val="708E843A"/>
@@ -6496,7 +6912,7 @@
       </w:rPr>
     </w:lvl>
   </w:abstractNum>
-  <w:abstractNum w:abstractNumId="21" w15:restartNumberingAfterBreak="0">
+  <w:abstractNum w:abstractNumId="22" w15:restartNumberingAfterBreak="0">
     <w:nsid w:val="4A9B72E6"/>
     <w:multiLevelType w:val="hybridMultilevel"/>
     <w:tmpl w:val="E1029D50"/>
@@ -6609,7 +7025,7 @@
       </w:rPr>
     </w:lvl>
   </w:abstractNum>
-  <w:abstractNum w:abstractNumId="22" w15:restartNumberingAfterBreak="0">
+  <w:abstractNum w:abstractNumId="23" w15:restartNumberingAfterBreak="0">
     <w:nsid w:val="4CA0651C"/>
     <w:multiLevelType w:val="hybridMultilevel"/>
     <w:tmpl w:val="80384D86"/>
@@ -6722,7 +7138,7 @@
       </w:rPr>
     </w:lvl>
   </w:abstractNum>
-  <w:abstractNum w:abstractNumId="23" w15:restartNumberingAfterBreak="0">
+  <w:abstractNum w:abstractNumId="24" w15:restartNumberingAfterBreak="0">
     <w:nsid w:val="540B72B9"/>
     <w:multiLevelType w:val="hybridMultilevel"/>
     <w:tmpl w:val="CC50B8FC"/>
@@ -6835,7 +7251,7 @@
       </w:rPr>
     </w:lvl>
   </w:abstractNum>
-  <w:abstractNum w:abstractNumId="24" w15:restartNumberingAfterBreak="0">
+  <w:abstractNum w:abstractNumId="25" w15:restartNumberingAfterBreak="0">
     <w:nsid w:val="542D7D1C"/>
     <w:multiLevelType w:val="hybridMultilevel"/>
     <w:tmpl w:val="DBAAB076"/>
@@ -6948,7 +7364,7 @@
       </w:rPr>
     </w:lvl>
   </w:abstractNum>
-  <w:abstractNum w:abstractNumId="25" w15:restartNumberingAfterBreak="0">
+  <w:abstractNum w:abstractNumId="26" w15:restartNumberingAfterBreak="0">
     <w:nsid w:val="5588102C"/>
     <w:multiLevelType w:val="hybridMultilevel"/>
     <w:tmpl w:val="4C523D4A"/>
@@ -7061,7 +7477,7 @@
       </w:rPr>
     </w:lvl>
   </w:abstractNum>
-  <w:abstractNum w:abstractNumId="26" w15:restartNumberingAfterBreak="0">
+  <w:abstractNum w:abstractNumId="27" w15:restartNumberingAfterBreak="0">
     <w:nsid w:val="595D130D"/>
     <w:multiLevelType w:val="hybridMultilevel"/>
     <w:tmpl w:val="1758EBE0"/>
@@ -7174,7 +7590,7 @@
       </w:rPr>
     </w:lvl>
   </w:abstractNum>
-  <w:abstractNum w:abstractNumId="27" w15:restartNumberingAfterBreak="0">
+  <w:abstractNum w:abstractNumId="28" w15:restartNumberingAfterBreak="0">
     <w:nsid w:val="603818EE"/>
     <w:multiLevelType w:val="hybridMultilevel"/>
     <w:tmpl w:val="D188EBB8"/>
@@ -7287,7 +7703,7 @@
       </w:rPr>
     </w:lvl>
   </w:abstractNum>
-  <w:abstractNum w:abstractNumId="28" w15:restartNumberingAfterBreak="0">
+  <w:abstractNum w:abstractNumId="29" w15:restartNumberingAfterBreak="0">
     <w:nsid w:val="66EE0156"/>
     <w:multiLevelType w:val="hybridMultilevel"/>
     <w:tmpl w:val="ED0EDA36"/>
@@ -7400,7 +7816,7 @@
       </w:rPr>
     </w:lvl>
   </w:abstractNum>
-  <w:abstractNum w:abstractNumId="29" w15:restartNumberingAfterBreak="0">
+  <w:abstractNum w:abstractNumId="30" w15:restartNumberingAfterBreak="0">
     <w:nsid w:val="6D2E5185"/>
     <w:multiLevelType w:val="hybridMultilevel"/>
     <w:tmpl w:val="3DD69D16"/>
@@ -7513,7 +7929,7 @@
       </w:rPr>
     </w:lvl>
   </w:abstractNum>
-  <w:abstractNum w:abstractNumId="30" w15:restartNumberingAfterBreak="0">
+  <w:abstractNum w:abstractNumId="31" w15:restartNumberingAfterBreak="0">
     <w:nsid w:val="6F06103F"/>
     <w:multiLevelType w:val="hybridMultilevel"/>
     <w:tmpl w:val="C518A2D8"/>
@@ -7626,7 +8042,7 @@
       </w:rPr>
     </w:lvl>
   </w:abstractNum>
-  <w:abstractNum w:abstractNumId="31" w15:restartNumberingAfterBreak="0">
+  <w:abstractNum w:abstractNumId="32" w15:restartNumberingAfterBreak="0">
     <w:nsid w:val="6FF72042"/>
     <w:multiLevelType w:val="hybridMultilevel"/>
     <w:tmpl w:val="7F64A918"/>
@@ -7739,7 +8155,7 @@
       </w:rPr>
     </w:lvl>
   </w:abstractNum>
-  <w:abstractNum w:abstractNumId="32" w15:restartNumberingAfterBreak="0">
+  <w:abstractNum w:abstractNumId="33" w15:restartNumberingAfterBreak="0">
     <w:nsid w:val="74C16D9C"/>
     <w:multiLevelType w:val="hybridMultilevel"/>
     <w:tmpl w:val="8AA0A840"/>
@@ -7852,7 +8268,7 @@
       </w:rPr>
     </w:lvl>
   </w:abstractNum>
-  <w:abstractNum w:abstractNumId="33" w15:restartNumberingAfterBreak="0">
+  <w:abstractNum w:abstractNumId="34" w15:restartNumberingAfterBreak="0">
     <w:nsid w:val="7C8135EC"/>
     <w:multiLevelType w:val="hybridMultilevel"/>
     <w:tmpl w:val="C442C27E"/>
@@ -7965,7 +8381,7 @@
       </w:rPr>
     </w:lvl>
   </w:abstractNum>
-  <w:abstractNum w:abstractNumId="34" w15:restartNumberingAfterBreak="0">
+  <w:abstractNum w:abstractNumId="35" w15:restartNumberingAfterBreak="0">
     <w:nsid w:val="7E4034EA"/>
     <w:multiLevelType w:val="hybridMultilevel"/>
     <w:tmpl w:val="575005F8"/>
@@ -8078,7 +8494,7 @@
       </w:rPr>
     </w:lvl>
   </w:abstractNum>
-  <w:abstractNum w:abstractNumId="35" w15:restartNumberingAfterBreak="0">
+  <w:abstractNum w:abstractNumId="36" w15:restartNumberingAfterBreak="0">
     <w:nsid w:val="7E5F61E2"/>
     <w:multiLevelType w:val="hybridMultilevel"/>
     <w:tmpl w:val="BC3015FE"/>
@@ -8191,7 +8607,7 @@
       </w:rPr>
     </w:lvl>
   </w:abstractNum>
-  <w:abstractNum w:abstractNumId="36" w15:restartNumberingAfterBreak="0">
+  <w:abstractNum w:abstractNumId="37" w15:restartNumberingAfterBreak="0">
     <w:nsid w:val="7FDB470F"/>
     <w:multiLevelType w:val="hybridMultilevel"/>
     <w:tmpl w:val="8548BE7A"/>
@@ -8305,34 +8721,34 @@
     </w:lvl>
   </w:abstractNum>
   <w:num w:numId="1">
-    <w:abstractNumId w:val="30"/>
+    <w:abstractNumId w:val="31"/>
   </w:num>
   <w:num w:numId="2">
-    <w:abstractNumId w:val="31"/>
+    <w:abstractNumId w:val="32"/>
   </w:num>
   <w:num w:numId="3">
     <w:abstractNumId w:val="5"/>
   </w:num>
   <w:num w:numId="4">
-    <w:abstractNumId w:val="33"/>
+    <w:abstractNumId w:val="34"/>
   </w:num>
   <w:num w:numId="5">
-    <w:abstractNumId w:val="24"/>
+    <w:abstractNumId w:val="25"/>
   </w:num>
   <w:num w:numId="6">
-    <w:abstractNumId w:val="29"/>
+    <w:abstractNumId w:val="30"/>
   </w:num>
   <w:num w:numId="7">
-    <w:abstractNumId w:val="19"/>
+    <w:abstractNumId w:val="20"/>
   </w:num>
   <w:num w:numId="8">
-    <w:abstractNumId w:val="36"/>
+    <w:abstractNumId w:val="37"/>
   </w:num>
   <w:num w:numId="9">
     <w:abstractNumId w:val="3"/>
   </w:num>
   <w:num w:numId="10">
-    <w:abstractNumId w:val="26"/>
+    <w:abstractNumId w:val="27"/>
   </w:num>
   <w:num w:numId="11">
     <w:abstractNumId w:val="0"/>
@@ -8341,37 +8757,37 @@
     <w:abstractNumId w:val="9"/>
   </w:num>
   <w:num w:numId="13">
-    <w:abstractNumId w:val="18"/>
+    <w:abstractNumId w:val="19"/>
   </w:num>
   <w:num w:numId="14">
-    <w:abstractNumId w:val="25"/>
+    <w:abstractNumId w:val="26"/>
   </w:num>
   <w:num w:numId="15">
     <w:abstractNumId w:val="16"/>
   </w:num>
   <w:num w:numId="16">
-    <w:abstractNumId w:val="20"/>
+    <w:abstractNumId w:val="21"/>
   </w:num>
   <w:num w:numId="17">
     <w:abstractNumId w:val="4"/>
   </w:num>
   <w:num w:numId="18">
-    <w:abstractNumId w:val="28"/>
+    <w:abstractNumId w:val="29"/>
   </w:num>
   <w:num w:numId="19">
-    <w:abstractNumId w:val="21"/>
+    <w:abstractNumId w:val="22"/>
   </w:num>
   <w:num w:numId="20">
     <w:abstractNumId w:val="10"/>
   </w:num>
   <w:num w:numId="21">
-    <w:abstractNumId w:val="17"/>
+    <w:abstractNumId w:val="18"/>
   </w:num>
   <w:num w:numId="22">
     <w:abstractNumId w:val="15"/>
   </w:num>
   <w:num w:numId="23">
-    <w:abstractNumId w:val="27"/>
+    <w:abstractNumId w:val="28"/>
   </w:num>
   <w:num w:numId="24">
     <w:abstractNumId w:val="14"/>
@@ -8380,10 +8796,10 @@
     <w:abstractNumId w:val="2"/>
   </w:num>
   <w:num w:numId="26">
-    <w:abstractNumId w:val="22"/>
+    <w:abstractNumId w:val="23"/>
   </w:num>
   <w:num w:numId="27">
-    <w:abstractNumId w:val="23"/>
+    <w:abstractNumId w:val="24"/>
   </w:num>
   <w:num w:numId="28">
     <w:abstractNumId w:val="12"/>
@@ -8392,10 +8808,10 @@
     <w:abstractNumId w:val="8"/>
   </w:num>
   <w:num w:numId="30">
-    <w:abstractNumId w:val="34"/>
+    <w:abstractNumId w:val="35"/>
   </w:num>
   <w:num w:numId="31">
-    <w:abstractNumId w:val="32"/>
+    <w:abstractNumId w:val="33"/>
   </w:num>
   <w:num w:numId="32">
     <w:abstractNumId w:val="11"/>
@@ -8410,10 +8826,13 @@
     <w:abstractNumId w:val="1"/>
   </w:num>
   <w:num w:numId="36">
-    <w:abstractNumId w:val="35"/>
+    <w:abstractNumId w:val="36"/>
   </w:num>
   <w:num w:numId="37">
     <w:abstractNumId w:val="7"/>
+  </w:num>
+  <w:num w:numId="38">
+    <w:abstractNumId w:val="17"/>
   </w:num>
   <w:numIdMacAtCleanup w:val="10"/>
 </w:numbering>
@@ -8889,7 +9308,6 @@
   <w:style w:type="character" w:default="1" w:styleId="DefaultParagraphFont">
     <w:name w:val="Default Paragraph Font"/>
     <w:uiPriority w:val="1"/>
-    <w:semiHidden/>
     <w:unhideWhenUsed/>
   </w:style>
   <w:style w:type="table" w:default="1" w:styleId="TableNormal">

</xml_diff>

<commit_message>
Game over screen, slightly better backtracking (still ONE BIG ISSUE though), painting of tlemap!
</commit_message>
<xml_diff>
--- a/non-game/[Idea] Rolling in the Sheepe.docx
+++ b/non-game/[Idea] Rolling in the Sheepe.docx
@@ -7,13 +7,8 @@
         <w:pStyle w:val="Heading1"/>
       </w:pPr>
       <w:r>
-        <w:t xml:space="preserve">Rolling in the </w:t>
-      </w:r>
-      <w:proofErr w:type="spellStart"/>
-      <w:r>
-        <w:t>sheepe</w:t>
-      </w:r>
-      <w:proofErr w:type="spellEnd"/>
+        <w:t>Rolling in the sheepe</w:t>
+      </w:r>
     </w:p>
     <w:p>
       <w:pPr>
@@ -150,21 +145,7 @@
         <w:rPr>
           <w:lang w:val="en-US"/>
         </w:rPr>
-        <w:t xml:space="preserve"> There are obstacles that simply hurt you (so you slow down/reset). But </w:t>
-      </w:r>
-      <w:proofErr w:type="gramStart"/>
-      <w:r>
-        <w:rPr>
-          <w:lang w:val="en-US"/>
-        </w:rPr>
-        <w:t>also</w:t>
-      </w:r>
-      <w:proofErr w:type="gramEnd"/>
-      <w:r>
-        <w:rPr>
-          <w:lang w:val="en-US"/>
-        </w:rPr>
-        <w:t xml:space="preserve"> ones that </w:t>
+        <w:t xml:space="preserve"> There are obstacles that simply hurt you (so you slow down/reset). But also ones that </w:t>
       </w:r>
       <w:r>
         <w:rPr>
@@ -202,7 +183,6 @@
         </w:rPr>
         <w:t xml:space="preserve"> When this happens, you simply roll </w:t>
       </w:r>
-      <w:proofErr w:type="gramStart"/>
       <w:r>
         <w:rPr>
           <w:i/>
@@ -211,7 +191,6 @@
         </w:rPr>
         <w:t>both of them</w:t>
       </w:r>
-      <w:proofErr w:type="gramEnd"/>
       <w:r>
         <w:rPr>
           <w:lang w:val="en-US"/>
@@ -432,23 +411,13 @@
         </w:rPr>
         <w:t xml:space="preserve"> you collect in a lock </w:t>
       </w:r>
-      <w:proofErr w:type="gramStart"/>
       <w:r>
         <w:rPr>
           <w:i/>
           <w:iCs/>
           <w:lang w:val="en-US"/>
         </w:rPr>
-        <w:t>actually mean</w:t>
-      </w:r>
-      <w:proofErr w:type="gramEnd"/>
-      <w:r>
-        <w:rPr>
-          <w:i/>
-          <w:iCs/>
-          <w:lang w:val="en-US"/>
-        </w:rPr>
-        <w:t xml:space="preserve"> something</w:t>
+        <w:t>actually mean something</w:t>
       </w:r>
       <w:r>
         <w:rPr>
@@ -784,7 +753,6 @@
           <w:lang w:val="en-US"/>
         </w:rPr>
       </w:pPr>
-      <w:proofErr w:type="spellStart"/>
       <w:r>
         <w:rPr>
           <w:b/>
@@ -793,7 +761,6 @@
         </w:rPr>
         <w:t>CoinLock</w:t>
       </w:r>
-      <w:proofErr w:type="spellEnd"/>
       <w:r>
         <w:rPr>
           <w:b/>
@@ -998,25 +965,7 @@
           <w:bCs/>
           <w:lang w:val="en-US"/>
         </w:rPr>
-        <w:t xml:space="preserve">(Speed slowdown? Speed reset? </w:t>
-      </w:r>
-      <w:proofErr w:type="spellStart"/>
-      <w:r>
-        <w:rPr>
-          <w:b/>
-          <w:bCs/>
-          <w:lang w:val="en-US"/>
-        </w:rPr>
-        <w:t>Slowmo</w:t>
-      </w:r>
-      <w:proofErr w:type="spellEnd"/>
-      <w:r>
-        <w:rPr>
-          <w:b/>
-          <w:bCs/>
-          <w:lang w:val="en-US"/>
-        </w:rPr>
-        <w:t>?)</w:t>
+        <w:t>(Speed slowdown? Speed reset? Slowmo?)</w:t>
       </w:r>
     </w:p>
     <w:p>
@@ -1162,21 +1111,155 @@
         <w:rPr>
           <w:lang w:val="en-US"/>
         </w:rPr>
-        <w:t xml:space="preserve"> in the </w:t>
-      </w:r>
-      <w:proofErr w:type="spellStart"/>
-      <w:r>
-        <w:rPr>
-          <w:lang w:val="en-US"/>
-        </w:rPr>
-        <w:t>tilemap</w:t>
-      </w:r>
-      <w:proofErr w:type="spellEnd"/>
-      <w:r>
-        <w:rPr>
-          <w:lang w:val="en-US"/>
-        </w:rPr>
-        <w:t>. (Maybe everyone becomes a bomb in that section.)</w:t>
+        <w:t xml:space="preserve"> in the tilemap. (Maybe everyone becomes a bomb in that section.)</w:t>
+      </w:r>
+    </w:p>
+    <w:p>
+      <w:pPr>
+        <w:rPr>
+          <w:lang w:val="en-US"/>
+        </w:rPr>
+      </w:pPr>
+    </w:p>
+    <w:p>
+      <w:pPr>
+        <w:rPr>
+          <w:lang w:val="en-US"/>
+        </w:rPr>
+      </w:pPr>
+      <w:r>
+        <w:rPr>
+          <w:b/>
+          <w:bCs/>
+          <w:lang w:val="en-US"/>
+        </w:rPr>
+        <w:t>IDEA:</w:t>
+      </w:r>
+      <w:r>
+        <w:rPr>
+          <w:lang w:val="en-US"/>
+        </w:rPr>
+        <w:t xml:space="preserve"> A powerup that makes you “more round”. When grabbed, it picks a random shape, then </w:t>
+      </w:r>
+      <w:r>
+        <w:rPr>
+          <w:i/>
+          <w:iCs/>
+          <w:lang w:val="en-US"/>
+        </w:rPr>
+        <w:t>pushes</w:t>
+      </w:r>
+      <w:r>
+        <w:rPr>
+          <w:lang w:val="en-US"/>
+        </w:rPr>
+        <w:t xml:space="preserve"> its vertices to be more like a circle.</w:t>
+      </w:r>
+    </w:p>
+    <w:p>
+      <w:pPr>
+        <w:pStyle w:val="ListParagraph"/>
+        <w:numPr>
+          <w:ilvl w:val="0"/>
+          <w:numId w:val="46"/>
+        </w:numPr>
+        <w:rPr>
+          <w:lang w:val="en-US"/>
+        </w:rPr>
+      </w:pPr>
+      <w:r>
+        <w:rPr>
+          <w:lang w:val="en-US"/>
+        </w:rPr>
+        <w:t>Issue #1: it should pick the “worst” shape, right?</w:t>
+      </w:r>
+    </w:p>
+    <w:p>
+      <w:pPr>
+        <w:pStyle w:val="ListParagraph"/>
+        <w:numPr>
+          <w:ilvl w:val="0"/>
+          <w:numId w:val="46"/>
+        </w:numPr>
+        <w:rPr>
+          <w:lang w:val="en-US"/>
+        </w:rPr>
+      </w:pPr>
+      <w:r>
+        <w:rPr>
+          <w:lang w:val="en-US"/>
+        </w:rPr>
+        <w:t xml:space="preserve">Issue #2: how to prevent overlaps with other shapes? =&gt; Use the “matching triangle” algorithm. Any point that has a match is </w:t>
+      </w:r>
+      <w:r>
+        <w:rPr>
+          <w:i/>
+          <w:iCs/>
+          <w:lang w:val="en-US"/>
+        </w:rPr>
+        <w:t>not</w:t>
+      </w:r>
+      <w:r>
+        <w:rPr>
+          <w:lang w:val="en-US"/>
+        </w:rPr>
+        <w:t xml:space="preserve"> moved. =&gt; In that case, I might just update </w:t>
+      </w:r>
+      <w:r>
+        <w:rPr>
+          <w:i/>
+          <w:iCs/>
+          <w:lang w:val="en-US"/>
+        </w:rPr>
+        <w:t>all shapes</w:t>
+      </w:r>
+      <w:r>
+        <w:rPr>
+          <w:lang w:val="en-US"/>
+        </w:rPr>
+        <w:t>, right?</w:t>
+      </w:r>
+    </w:p>
+    <w:p>
+      <w:pPr>
+        <w:rPr>
+          <w:lang w:val="en-US"/>
+        </w:rPr>
+      </w:pPr>
+    </w:p>
+    <w:p>
+      <w:pPr>
+        <w:rPr>
+          <w:lang w:val="en-US"/>
+        </w:rPr>
+      </w:pPr>
+      <w:r>
+        <w:rPr>
+          <w:b/>
+          <w:bCs/>
+          <w:lang w:val="en-US"/>
+        </w:rPr>
+        <w:t>IDEA:</w:t>
+      </w:r>
+      <w:r>
+        <w:rPr>
+          <w:lang w:val="en-US"/>
+        </w:rPr>
+        <w:t xml:space="preserve"> Of course, the </w:t>
+      </w:r>
+      <w:r>
+        <w:rPr>
+          <w:i/>
+          <w:iCs/>
+          <w:lang w:val="en-US"/>
+        </w:rPr>
+        <w:t>reverse</w:t>
+      </w:r>
+      <w:r>
+        <w:rPr>
+          <w:lang w:val="en-US"/>
+        </w:rPr>
+        <w:t xml:space="preserve"> also exists. Just push all points in random directions to “un-round” a shape.</w:t>
       </w:r>
     </w:p>
     <w:p>
@@ -1253,23 +1336,13 @@
           <w:lang w:val="en-US"/>
         </w:rPr>
       </w:pPr>
-      <w:proofErr w:type="spellStart"/>
       <w:r>
         <w:rPr>
           <w:b/>
           <w:bCs/>
           <w:lang w:val="en-US"/>
         </w:rPr>
-        <w:t>CoinLock</w:t>
-      </w:r>
-      <w:proofErr w:type="spellEnd"/>
-      <w:r>
-        <w:rPr>
-          <w:b/>
-          <w:bCs/>
-          <w:lang w:val="en-US"/>
-        </w:rPr>
-        <w:t>:</w:t>
+        <w:t>CoinLock:</w:t>
       </w:r>
       <w:r>
         <w:rPr>
@@ -1336,6 +1409,7 @@
         <w:pStyle w:val="Heading2"/>
       </w:pPr>
       <w:r>
+        <w:lastRenderedPageBreak/>
         <w:t>Tutorial</w:t>
       </w:r>
     </w:p>
@@ -1483,7 +1557,6 @@
         <w:rPr>
           <w:lang w:val="en-US"/>
         </w:rPr>
-        <w:lastRenderedPageBreak/>
         <w:t xml:space="preserve">When the first (coin) lock appears, show </w:t>
       </w:r>
       <w:r>
@@ -1719,14 +1792,12 @@
           <w:lang w:val="en-US"/>
         </w:rPr>
       </w:pPr>
-      <w:proofErr w:type="spellStart"/>
       <w:r>
         <w:rPr>
           <w:lang w:val="en-US"/>
         </w:rPr>
         <w:t>StarPenta</w:t>
       </w:r>
-      <w:proofErr w:type="spellEnd"/>
     </w:p>
     <w:p>
       <w:pPr>
@@ -1739,14 +1810,12 @@
           <w:lang w:val="en-US"/>
         </w:rPr>
       </w:pPr>
-      <w:proofErr w:type="spellStart"/>
       <w:r>
         <w:rPr>
           <w:lang w:val="en-US"/>
         </w:rPr>
         <w:t>StarHexa</w:t>
       </w:r>
-      <w:proofErr w:type="spellEnd"/>
     </w:p>
     <w:p>
       <w:pPr>
@@ -1889,35 +1958,7 @@
         <w:rPr>
           <w:lang w:val="en-US"/>
         </w:rPr>
-        <w:t xml:space="preserve">Crescent </w:t>
-      </w:r>
-      <w:proofErr w:type="gramStart"/>
-      <w:r>
-        <w:rPr>
-          <w:lang w:val="en-US"/>
-        </w:rPr>
-        <w:t>( =</w:t>
-      </w:r>
-      <w:proofErr w:type="gramEnd"/>
-      <w:r>
-        <w:rPr>
-          <w:lang w:val="en-US"/>
-        </w:rPr>
-        <w:t xml:space="preserve"> </w:t>
-      </w:r>
-      <w:proofErr w:type="spellStart"/>
-      <w:r>
-        <w:rPr>
-          <w:lang w:val="en-US"/>
-        </w:rPr>
-        <w:t>half moon</w:t>
-      </w:r>
-      <w:proofErr w:type="spellEnd"/>
-      <w:r>
-        <w:rPr>
-          <w:lang w:val="en-US"/>
-        </w:rPr>
-        <w:t>/crescent moon shape)</w:t>
+        <w:t>Crescent ( = half moon/crescent moon shape)</w:t>
       </w:r>
     </w:p>
     <w:p>
@@ -1935,35 +1976,7 @@
         <w:rPr>
           <w:lang w:val="en-US"/>
         </w:rPr>
-        <w:t xml:space="preserve">Trefoil </w:t>
-      </w:r>
-      <w:proofErr w:type="gramStart"/>
-      <w:r>
-        <w:rPr>
-          <w:lang w:val="en-US"/>
-        </w:rPr>
-        <w:t>( =</w:t>
-      </w:r>
-      <w:proofErr w:type="gramEnd"/>
-      <w:r>
-        <w:rPr>
-          <w:lang w:val="en-US"/>
-        </w:rPr>
-        <w:t xml:space="preserve"> “</w:t>
-      </w:r>
-      <w:proofErr w:type="spellStart"/>
-      <w:r>
-        <w:rPr>
-          <w:lang w:val="en-US"/>
-        </w:rPr>
-        <w:t>klavertjedrie</w:t>
-      </w:r>
-      <w:proofErr w:type="spellEnd"/>
-      <w:r>
-        <w:rPr>
-          <w:lang w:val="en-US"/>
-        </w:rPr>
-        <w:t>”)</w:t>
+        <w:t>Trefoil ( = “klavertjedrie”)</w:t>
       </w:r>
     </w:p>
     <w:p>
@@ -1981,35 +1994,7 @@
         <w:rPr>
           <w:lang w:val="en-US"/>
         </w:rPr>
-        <w:t xml:space="preserve">Quatrefoil </w:t>
-      </w:r>
-      <w:proofErr w:type="gramStart"/>
-      <w:r>
-        <w:rPr>
-          <w:lang w:val="en-US"/>
-        </w:rPr>
-        <w:t>( =</w:t>
-      </w:r>
-      <w:proofErr w:type="gramEnd"/>
-      <w:r>
-        <w:rPr>
-          <w:lang w:val="en-US"/>
-        </w:rPr>
-        <w:t xml:space="preserve"> “</w:t>
-      </w:r>
-      <w:proofErr w:type="spellStart"/>
-      <w:r>
-        <w:rPr>
-          <w:lang w:val="en-US"/>
-        </w:rPr>
-        <w:t>klavertjevier</w:t>
-      </w:r>
-      <w:proofErr w:type="spellEnd"/>
-      <w:r>
-        <w:rPr>
-          <w:lang w:val="en-US"/>
-        </w:rPr>
-        <w:t>”)</w:t>
+        <w:t>Quatrefoil ( = “klavertjevier”)</w:t>
       </w:r>
     </w:p>
     <w:p>
@@ -2096,14 +2081,8 @@
         <w:rPr>
           <w:lang w:val="en-US"/>
         </w:rPr>
-        <w:t xml:space="preserve">4 </w:t>
-      </w:r>
-      <w:proofErr w:type="gramStart"/>
-      <w:r>
-        <w:rPr>
-          <w:lang w:val="en-US"/>
-        </w:rPr>
-        <w:t xml:space="preserve">= </w:t>
+        <w:lastRenderedPageBreak/>
+        <w:t xml:space="preserve">4 = </w:t>
       </w:r>
       <w:r>
         <w:rPr>
@@ -2111,7 +2090,6 @@
         </w:rPr>
         <w:t>??</w:t>
       </w:r>
-      <w:proofErr w:type="gramEnd"/>
     </w:p>
     <w:p>
       <w:pPr>
@@ -2186,35 +2164,377 @@
         <w:rPr>
           <w:lang w:val="en-US"/>
         </w:rPr>
-        <w:t xml:space="preserve"> (Which usually does not have a script itself. But any modules can be accessed with a simple </w:t>
-      </w:r>
-      <w:proofErr w:type="spellStart"/>
-      <w:r>
-        <w:rPr>
-          <w:lang w:val="en-US"/>
-        </w:rPr>
-        <w:t>get_node</w:t>
-      </w:r>
-      <w:proofErr w:type="spellEnd"/>
-      <w:r>
-        <w:rPr>
-          <w:lang w:val="en-US"/>
-        </w:rPr>
-        <w:t>(&lt;</w:t>
-      </w:r>
-      <w:proofErr w:type="spellStart"/>
-      <w:r>
-        <w:rPr>
-          <w:lang w:val="en-US"/>
-        </w:rPr>
-        <w:t>modulename</w:t>
-      </w:r>
-      <w:proofErr w:type="spellEnd"/>
-      <w:r>
-        <w:rPr>
-          <w:lang w:val="en-US"/>
-        </w:rPr>
-        <w:t>&gt;) call.)</w:t>
+        <w:t xml:space="preserve"> (Which usually does not have a script itself. But any modules can be accessed with a simple get_node(&lt;modulename&gt;) call.)</w:t>
+      </w:r>
+    </w:p>
+    <w:p>
+      <w:pPr>
+        <w:rPr>
+          <w:lang w:val="en-US"/>
+        </w:rPr>
+      </w:pPr>
+    </w:p>
+    <w:p>
+      <w:pPr>
+        <w:pStyle w:val="Heading2"/>
+      </w:pPr>
+      <w:r>
+        <w:t>Painting the tilemap</w:t>
+      </w:r>
+    </w:p>
+    <w:p>
+      <w:pPr>
+        <w:rPr>
+          <w:lang w:val="en-US"/>
+        </w:rPr>
+      </w:pPr>
+      <w:r>
+        <w:rPr>
+          <w:lang w:val="en-US"/>
+        </w:rPr>
+        <w:t>T</w:t>
+      </w:r>
+      <w:r>
+        <w:rPr>
+          <w:lang w:val="en-US"/>
+        </w:rPr>
+        <w:t xml:space="preserve">o make this possible, we need two things: </w:t>
+      </w:r>
+    </w:p>
+    <w:p>
+      <w:pPr>
+        <w:pStyle w:val="ListParagraph"/>
+        <w:numPr>
+          <w:ilvl w:val="0"/>
+          <w:numId w:val="43"/>
+        </w:numPr>
+        <w:rPr>
+          <w:lang w:val="en-US"/>
+        </w:rPr>
+      </w:pPr>
+      <w:r>
+        <w:rPr>
+          <w:lang w:val="en-US"/>
+        </w:rPr>
+        <w:t xml:space="preserve">A texture containing </w:t>
+      </w:r>
+      <w:r>
+        <w:rPr>
+          <w:b/>
+          <w:bCs/>
+          <w:lang w:val="en-US"/>
+        </w:rPr>
+        <w:t>the paint</w:t>
+      </w:r>
+    </w:p>
+    <w:p>
+      <w:pPr>
+        <w:pStyle w:val="ListParagraph"/>
+        <w:numPr>
+          <w:ilvl w:val="0"/>
+          <w:numId w:val="43"/>
+        </w:numPr>
+        <w:rPr>
+          <w:lang w:val="en-US"/>
+        </w:rPr>
+      </w:pPr>
+      <w:r>
+        <w:rPr>
+          <w:lang w:val="en-US"/>
+        </w:rPr>
+        <w:t>A</w:t>
+      </w:r>
+      <w:r>
+        <w:rPr>
+          <w:lang w:val="en-US"/>
+        </w:rPr>
+        <w:t xml:space="preserve"> texture </w:t>
+      </w:r>
+      <w:r>
+        <w:rPr>
+          <w:lang w:val="en-US"/>
+        </w:rPr>
+        <w:t>containing</w:t>
+      </w:r>
+      <w:r>
+        <w:rPr>
+          <w:b/>
+          <w:bCs/>
+          <w:lang w:val="en-US"/>
+        </w:rPr>
+        <w:t xml:space="preserve"> the t</w:t>
+      </w:r>
+      <w:r>
+        <w:rPr>
+          <w:b/>
+          <w:bCs/>
+          <w:lang w:val="en-US"/>
+        </w:rPr>
+        <w:t>ilemap</w:t>
+      </w:r>
+      <w:r>
+        <w:rPr>
+          <w:lang w:val="en-US"/>
+        </w:rPr>
+        <w:t xml:space="preserve"> (the shapes of filled tiles)</w:t>
+      </w:r>
+    </w:p>
+    <w:p>
+      <w:pPr>
+        <w:rPr>
+          <w:lang w:val="en-US"/>
+        </w:rPr>
+      </w:pPr>
+    </w:p>
+    <w:p>
+      <w:pPr>
+        <w:rPr>
+          <w:b/>
+          <w:bCs/>
+          <w:lang w:val="en-US"/>
+        </w:rPr>
+      </w:pPr>
+      <w:r>
+        <w:rPr>
+          <w:b/>
+          <w:bCs/>
+          <w:lang w:val="en-US"/>
+        </w:rPr>
+        <w:t xml:space="preserve">First one: </w:t>
+      </w:r>
+    </w:p>
+    <w:p>
+      <w:pPr>
+        <w:pStyle w:val="ListParagraph"/>
+        <w:numPr>
+          <w:ilvl w:val="0"/>
+          <w:numId w:val="44"/>
+        </w:numPr>
+        <w:rPr>
+          <w:lang w:val="en-US"/>
+        </w:rPr>
+      </w:pPr>
+      <w:r>
+        <w:rPr>
+          <w:lang w:val="en-US"/>
+        </w:rPr>
+        <w:t>Create an Image</w:t>
+      </w:r>
+    </w:p>
+    <w:p>
+      <w:pPr>
+        <w:pStyle w:val="ListParagraph"/>
+        <w:numPr>
+          <w:ilvl w:val="0"/>
+          <w:numId w:val="44"/>
+        </w:numPr>
+        <w:rPr>
+          <w:lang w:val="en-US"/>
+        </w:rPr>
+      </w:pPr>
+      <w:r>
+        <w:rPr>
+          <w:lang w:val="en-US"/>
+        </w:rPr>
+        <w:t>W</w:t>
+      </w:r>
+      <w:r>
+        <w:rPr>
+          <w:lang w:val="en-US"/>
+        </w:rPr>
+        <w:t>henever a player hits something, paint a circle (of random size, in its own color) at the location of the hit</w:t>
+      </w:r>
+      <w:r>
+        <w:rPr>
+          <w:lang w:val="en-US"/>
+        </w:rPr>
+        <w:t>, in this Image</w:t>
+      </w:r>
+    </w:p>
+    <w:p>
+      <w:pPr>
+        <w:pStyle w:val="ListParagraph"/>
+        <w:numPr>
+          <w:ilvl w:val="0"/>
+          <w:numId w:val="44"/>
+        </w:numPr>
+        <w:rPr>
+          <w:lang w:val="en-US"/>
+        </w:rPr>
+      </w:pPr>
+      <w:r>
+        <w:rPr>
+          <w:lang w:val="en-US"/>
+        </w:rPr>
+        <w:t>Every frame, convert the Image to an ImageTexture and hand it to a sprite</w:t>
+      </w:r>
+    </w:p>
+    <w:p>
+      <w:pPr>
+        <w:pStyle w:val="ListParagraph"/>
+        <w:numPr>
+          <w:ilvl w:val="0"/>
+          <w:numId w:val="44"/>
+        </w:numPr>
+        <w:rPr>
+          <w:lang w:val="en-US"/>
+        </w:rPr>
+      </w:pPr>
+      <w:r>
+        <w:rPr>
+          <w:lang w:val="en-US"/>
+        </w:rPr>
+        <w:t>Add a shader to the sprite.</w:t>
+      </w:r>
+    </w:p>
+    <w:p>
+      <w:pPr>
+        <w:rPr>
+          <w:lang w:val="en-US"/>
+        </w:rPr>
+      </w:pPr>
+    </w:p>
+    <w:p>
+      <w:pPr>
+        <w:rPr>
+          <w:b/>
+          <w:bCs/>
+          <w:lang w:val="en-US"/>
+        </w:rPr>
+      </w:pPr>
+      <w:r>
+        <w:rPr>
+          <w:b/>
+          <w:bCs/>
+          <w:lang w:val="en-US"/>
+        </w:rPr>
+        <w:t>Second one:</w:t>
+      </w:r>
+    </w:p>
+    <w:p>
+      <w:pPr>
+        <w:pStyle w:val="ListParagraph"/>
+        <w:numPr>
+          <w:ilvl w:val="0"/>
+          <w:numId w:val="45"/>
+        </w:numPr>
+        <w:rPr>
+          <w:lang w:val="en-US"/>
+        </w:rPr>
+      </w:pPr>
+      <w:r>
+        <w:rPr>
+          <w:lang w:val="en-US"/>
+        </w:rPr>
+        <w:t xml:space="preserve">A copy of the tilemap </w:t>
+      </w:r>
+      <w:r>
+        <w:rPr>
+          <w:lang w:val="en-US"/>
+        </w:rPr>
+        <w:t>exists</w:t>
+      </w:r>
+      <w:r>
+        <w:rPr>
+          <w:lang w:val="en-US"/>
+        </w:rPr>
+        <w:t xml:space="preserve"> which is updated anytime the “real” tilemap is updated</w:t>
+      </w:r>
+    </w:p>
+    <w:p>
+      <w:pPr>
+        <w:pStyle w:val="ListParagraph"/>
+        <w:numPr>
+          <w:ilvl w:val="0"/>
+          <w:numId w:val="41"/>
+        </w:numPr>
+        <w:rPr>
+          <w:lang w:val="en-US"/>
+        </w:rPr>
+      </w:pPr>
+      <w:r>
+        <w:rPr>
+          <w:lang w:val="en-US"/>
+        </w:rPr>
+        <w:t xml:space="preserve">This is inside a </w:t>
+      </w:r>
+      <w:r>
+        <w:rPr>
+          <w:i/>
+          <w:iCs/>
+          <w:lang w:val="en-US"/>
+        </w:rPr>
+        <w:t>viewport</w:t>
+      </w:r>
+      <w:r>
+        <w:rPr>
+          <w:lang w:val="en-US"/>
+        </w:rPr>
+        <w:t xml:space="preserve">, which is the same size as the world/level/tilemap itself. (So it sees </w:t>
+      </w:r>
+      <w:r>
+        <w:rPr>
+          <w:i/>
+          <w:iCs/>
+          <w:lang w:val="en-US"/>
+        </w:rPr>
+        <w:t>all of it</w:t>
+      </w:r>
+      <w:r>
+        <w:rPr>
+          <w:lang w:val="en-US"/>
+        </w:rPr>
+        <w:t xml:space="preserve"> at all times.</w:t>
+      </w:r>
+    </w:p>
+    <w:p>
+      <w:pPr>
+        <w:pStyle w:val="ListParagraph"/>
+        <w:numPr>
+          <w:ilvl w:val="0"/>
+          <w:numId w:val="41"/>
+        </w:numPr>
+        <w:rPr>
+          <w:lang w:val="en-US"/>
+        </w:rPr>
+      </w:pPr>
+      <w:r>
+        <w:rPr>
+          <w:lang w:val="en-US"/>
+        </w:rPr>
+        <w:t>The ViewportTexture (from this viewport) is sent to the shader on the sprite.</w:t>
+      </w:r>
+    </w:p>
+    <w:p>
+      <w:pPr>
+        <w:pStyle w:val="ListParagraph"/>
+        <w:numPr>
+          <w:ilvl w:val="0"/>
+          <w:numId w:val="41"/>
+        </w:numPr>
+        <w:rPr>
+          <w:lang w:val="en-US"/>
+        </w:rPr>
+      </w:pPr>
+      <w:r>
+        <w:rPr>
+          <w:lang w:val="en-US"/>
+        </w:rPr>
+        <w:t xml:space="preserve">The shader simply shows the paint but </w:t>
+      </w:r>
+      <w:r>
+        <w:rPr>
+          <w:i/>
+          <w:iCs/>
+          <w:lang w:val="en-US"/>
+        </w:rPr>
+        <w:t>masked</w:t>
+      </w:r>
+      <w:r>
+        <w:rPr>
+          <w:lang w:val="en-US"/>
+        </w:rPr>
+        <w:t xml:space="preserve"> based on the tilemap shape. This way, it only shows up on actual tiles, not in empty space.</w:t>
       </w:r>
     </w:p>
     <w:p>
@@ -2238,7 +2558,6 @@
         <w:rPr>
           <w:lang w:val="en-US"/>
         </w:rPr>
-        <w:lastRenderedPageBreak/>
         <w:br w:type="page"/>
       </w:r>
     </w:p>
@@ -2461,21 +2780,7 @@
         <w:rPr>
           <w:lang w:val="en-US"/>
         </w:rPr>
-        <w:t xml:space="preserve">Maybe there are specific “gates” with weirdly shaped gaps. (Like that TV </w:t>
-      </w:r>
-      <w:proofErr w:type="spellStart"/>
-      <w:r>
-        <w:rPr>
-          <w:lang w:val="en-US"/>
-        </w:rPr>
-        <w:t>programme</w:t>
-      </w:r>
-      <w:proofErr w:type="spellEnd"/>
-      <w:r>
-        <w:rPr>
-          <w:lang w:val="en-US"/>
-        </w:rPr>
-        <w:t xml:space="preserve"> where you had to stand in a certain pose while a shape came towards you.) You will have to find one that </w:t>
+        <w:t xml:space="preserve">Maybe there are specific “gates” with weirdly shaped gaps. (Like that TV programme where you had to stand in a certain pose while a shape came towards you.) You will have to find one that </w:t>
       </w:r>
       <w:r>
         <w:rPr>
@@ -2748,35 +3053,7 @@
         <w:rPr>
           <w:lang w:val="en-US"/>
         </w:rPr>
-        <w:t xml:space="preserve"> When backtracking, I have to allow </w:t>
-      </w:r>
-      <w:proofErr w:type="gramStart"/>
-      <w:r>
-        <w:rPr>
-          <w:lang w:val="en-US"/>
-        </w:rPr>
-        <w:t>more free</w:t>
-      </w:r>
-      <w:proofErr w:type="gramEnd"/>
-      <w:r>
-        <w:rPr>
-          <w:lang w:val="en-US"/>
-        </w:rPr>
-        <w:t xml:space="preserve"> placement. (</w:t>
-      </w:r>
-      <w:proofErr w:type="spellStart"/>
-      <w:r>
-        <w:rPr>
-          <w:lang w:val="en-US"/>
-        </w:rPr>
-        <w:t>Adjaceny</w:t>
-      </w:r>
-      <w:proofErr w:type="spellEnd"/>
-      <w:r>
-        <w:rPr>
-          <w:lang w:val="en-US"/>
-        </w:rPr>
-        <w:t xml:space="preserve">/overlapping old rooms.) But … this leads to unclear routes, as there’s </w:t>
+        <w:t xml:space="preserve"> When backtracking, I have to allow more free placement. (Adjaceny/overlapping old rooms.) But … this leads to unclear routes, as there’s </w:t>
       </w:r>
       <w:r>
         <w:rPr>
@@ -3053,21 +3330,7 @@
         <w:rPr>
           <w:lang w:val="en-US"/>
         </w:rPr>
-        <w:t>If this happens … place a “cutter” before it? (</w:t>
-      </w:r>
-      <w:proofErr w:type="gramStart"/>
-      <w:r>
-        <w:rPr>
-          <w:lang w:val="en-US"/>
-        </w:rPr>
-        <w:t>So</w:t>
-      </w:r>
-      <w:proofErr w:type="gramEnd"/>
-      <w:r>
-        <w:rPr>
-          <w:lang w:val="en-US"/>
-        </w:rPr>
-        <w:t xml:space="preserve"> players have a </w:t>
+        <w:t xml:space="preserve">If this happens … place a “cutter” before it? (So players have a </w:t>
       </w:r>
       <w:r>
         <w:rPr>
@@ -3251,21 +3514,7 @@
         <w:rPr>
           <w:lang w:val="en-US"/>
         </w:rPr>
-        <w:t xml:space="preserve">, towards a maximum velocity. </w:t>
-      </w:r>
-      <w:proofErr w:type="gramStart"/>
-      <w:r>
-        <w:rPr>
-          <w:lang w:val="en-US"/>
-        </w:rPr>
-        <w:t>So</w:t>
-      </w:r>
-      <w:proofErr w:type="gramEnd"/>
-      <w:r>
-        <w:rPr>
-          <w:lang w:val="en-US"/>
-        </w:rPr>
-        <w:t xml:space="preserve"> you can still go </w:t>
+        <w:t xml:space="preserve">, towards a maximum velocity. So you can still go </w:t>
       </w:r>
       <w:r>
         <w:rPr>
@@ -3437,21 +3686,7 @@
         <w:rPr>
           <w:lang w:val="en-US"/>
         </w:rPr>
-        <w:t xml:space="preserve"> Be way more precise with </w:t>
-      </w:r>
-      <w:proofErr w:type="spellStart"/>
-      <w:r>
-        <w:rPr>
-          <w:lang w:val="en-US"/>
-        </w:rPr>
-        <w:t>intersect_shape</w:t>
-      </w:r>
-      <w:proofErr w:type="spellEnd"/>
-      <w:r>
-        <w:rPr>
-          <w:lang w:val="en-US"/>
-        </w:rPr>
-        <w:t xml:space="preserve"> =&gt; create a </w:t>
+        <w:t xml:space="preserve"> Be way more precise with intersect_shape =&gt; create a </w:t>
       </w:r>
       <w:r>
         <w:rPr>
@@ -3507,21 +3742,7 @@
         <w:rPr>
           <w:lang w:val="en-US"/>
         </w:rPr>
-        <w:t xml:space="preserve"> to player size. (</w:t>
-      </w:r>
-      <w:proofErr w:type="gramStart"/>
-      <w:r>
-        <w:rPr>
-          <w:lang w:val="en-US"/>
-        </w:rPr>
-        <w:t>Otherwise</w:t>
-      </w:r>
-      <w:proofErr w:type="gramEnd"/>
-      <w:r>
-        <w:rPr>
-          <w:lang w:val="en-US"/>
-        </w:rPr>
-        <w:t xml:space="preserve"> small pieces get stuck, and large pieces cannot cling.)</w:t>
+        <w:t xml:space="preserve"> to player size. (Otherwise small pieces get stuck, and large pieces cannot cling.)</w:t>
       </w:r>
     </w:p>
     <w:p>
@@ -3723,21 +3944,7 @@
         <w:rPr>
           <w:lang w:val="en-US"/>
         </w:rPr>
-        <w:t xml:space="preserve"> When given input, roll in a certain direction. (Check if this </w:t>
-      </w:r>
-      <w:proofErr w:type="gramStart"/>
-      <w:r>
-        <w:rPr>
-          <w:lang w:val="en-US"/>
-        </w:rPr>
-        <w:t>actually works</w:t>
-      </w:r>
-      <w:proofErr w:type="gramEnd"/>
-      <w:r>
-        <w:rPr>
-          <w:lang w:val="en-US"/>
-        </w:rPr>
-        <w:t xml:space="preserve"> for movement.)</w:t>
+        <w:t xml:space="preserve"> When given input, roll in a certain direction. (Check if this actually works for movement.)</w:t>
       </w:r>
     </w:p>
     <w:p>
@@ -4079,21 +4286,7 @@
         <w:rPr>
           <w:lang w:val="en-US"/>
         </w:rPr>
-        <w:t xml:space="preserve">The old idea with “placing </w:t>
-      </w:r>
-      <w:proofErr w:type="spellStart"/>
-      <w:r>
-        <w:rPr>
-          <w:lang w:val="en-US"/>
-        </w:rPr>
-        <w:t>precreated</w:t>
-      </w:r>
-      <w:proofErr w:type="spellEnd"/>
-      <w:r>
-        <w:rPr>
-          <w:lang w:val="en-US"/>
-        </w:rPr>
-        <w:t xml:space="preserve"> rooms”</w:t>
+        <w:t>The old idea with “placing precreated rooms”</w:t>
       </w:r>
     </w:p>
     <w:p>
@@ -4653,6 +4846,119 @@
     </w:lvl>
   </w:abstractNum>
   <w:abstractNum w:abstractNumId="2" w15:restartNumberingAfterBreak="0">
+    <w:nsid w:val="075A28C6"/>
+    <w:multiLevelType w:val="hybridMultilevel"/>
+    <w:tmpl w:val="DC8C72D0"/>
+    <w:lvl w:ilvl="0" w:tplc="04130001">
+      <w:start w:val="1"/>
+      <w:numFmt w:val="bullet"/>
+      <w:lvlText w:val=""/>
+      <w:lvlJc w:val="left"/>
+      <w:pPr>
+        <w:ind w:left="720" w:hanging="360"/>
+      </w:pPr>
+      <w:rPr>
+        <w:rFonts w:ascii="Symbol" w:hAnsi="Symbol" w:hint="default"/>
+      </w:rPr>
+    </w:lvl>
+    <w:lvl w:ilvl="1" w:tplc="04130003" w:tentative="1">
+      <w:start w:val="1"/>
+      <w:numFmt w:val="bullet"/>
+      <w:lvlText w:val="o"/>
+      <w:lvlJc w:val="left"/>
+      <w:pPr>
+        <w:ind w:left="1440" w:hanging="360"/>
+      </w:pPr>
+      <w:rPr>
+        <w:rFonts w:ascii="Courier New" w:hAnsi="Courier New" w:cs="Courier New" w:hint="default"/>
+      </w:rPr>
+    </w:lvl>
+    <w:lvl w:ilvl="2" w:tplc="04130005" w:tentative="1">
+      <w:start w:val="1"/>
+      <w:numFmt w:val="bullet"/>
+      <w:lvlText w:val=""/>
+      <w:lvlJc w:val="left"/>
+      <w:pPr>
+        <w:ind w:left="2160" w:hanging="360"/>
+      </w:pPr>
+      <w:rPr>
+        <w:rFonts w:ascii="Wingdings" w:hAnsi="Wingdings" w:hint="default"/>
+      </w:rPr>
+    </w:lvl>
+    <w:lvl w:ilvl="3" w:tplc="04130001" w:tentative="1">
+      <w:start w:val="1"/>
+      <w:numFmt w:val="bullet"/>
+      <w:lvlText w:val=""/>
+      <w:lvlJc w:val="left"/>
+      <w:pPr>
+        <w:ind w:left="2880" w:hanging="360"/>
+      </w:pPr>
+      <w:rPr>
+        <w:rFonts w:ascii="Symbol" w:hAnsi="Symbol" w:hint="default"/>
+      </w:rPr>
+    </w:lvl>
+    <w:lvl w:ilvl="4" w:tplc="04130003" w:tentative="1">
+      <w:start w:val="1"/>
+      <w:numFmt w:val="bullet"/>
+      <w:lvlText w:val="o"/>
+      <w:lvlJc w:val="left"/>
+      <w:pPr>
+        <w:ind w:left="3600" w:hanging="360"/>
+      </w:pPr>
+      <w:rPr>
+        <w:rFonts w:ascii="Courier New" w:hAnsi="Courier New" w:cs="Courier New" w:hint="default"/>
+      </w:rPr>
+    </w:lvl>
+    <w:lvl w:ilvl="5" w:tplc="04130005" w:tentative="1">
+      <w:start w:val="1"/>
+      <w:numFmt w:val="bullet"/>
+      <w:lvlText w:val=""/>
+      <w:lvlJc w:val="left"/>
+      <w:pPr>
+        <w:ind w:left="4320" w:hanging="360"/>
+      </w:pPr>
+      <w:rPr>
+        <w:rFonts w:ascii="Wingdings" w:hAnsi="Wingdings" w:hint="default"/>
+      </w:rPr>
+    </w:lvl>
+    <w:lvl w:ilvl="6" w:tplc="04130001" w:tentative="1">
+      <w:start w:val="1"/>
+      <w:numFmt w:val="bullet"/>
+      <w:lvlText w:val=""/>
+      <w:lvlJc w:val="left"/>
+      <w:pPr>
+        <w:ind w:left="5040" w:hanging="360"/>
+      </w:pPr>
+      <w:rPr>
+        <w:rFonts w:ascii="Symbol" w:hAnsi="Symbol" w:hint="default"/>
+      </w:rPr>
+    </w:lvl>
+    <w:lvl w:ilvl="7" w:tplc="04130003" w:tentative="1">
+      <w:start w:val="1"/>
+      <w:numFmt w:val="bullet"/>
+      <w:lvlText w:val="o"/>
+      <w:lvlJc w:val="left"/>
+      <w:pPr>
+        <w:ind w:left="5760" w:hanging="360"/>
+      </w:pPr>
+      <w:rPr>
+        <w:rFonts w:ascii="Courier New" w:hAnsi="Courier New" w:cs="Courier New" w:hint="default"/>
+      </w:rPr>
+    </w:lvl>
+    <w:lvl w:ilvl="8" w:tplc="04130005" w:tentative="1">
+      <w:start w:val="1"/>
+      <w:numFmt w:val="bullet"/>
+      <w:lvlText w:val=""/>
+      <w:lvlJc w:val="left"/>
+      <w:pPr>
+        <w:ind w:left="6480" w:hanging="360"/>
+      </w:pPr>
+      <w:rPr>
+        <w:rFonts w:ascii="Wingdings" w:hAnsi="Wingdings" w:hint="default"/>
+      </w:rPr>
+    </w:lvl>
+  </w:abstractNum>
+  <w:abstractNum w:abstractNumId="3" w15:restartNumberingAfterBreak="0">
     <w:nsid w:val="099D09E2"/>
     <w:multiLevelType w:val="hybridMultilevel"/>
     <w:tmpl w:val="CC42A152"/>
@@ -4765,7 +5071,7 @@
       </w:rPr>
     </w:lvl>
   </w:abstractNum>
-  <w:abstractNum w:abstractNumId="3" w15:restartNumberingAfterBreak="0">
+  <w:abstractNum w:abstractNumId="4" w15:restartNumberingAfterBreak="0">
     <w:nsid w:val="0A4F2489"/>
     <w:multiLevelType w:val="hybridMultilevel"/>
     <w:tmpl w:val="CB3A2EC6"/>
@@ -4878,7 +5184,7 @@
       </w:rPr>
     </w:lvl>
   </w:abstractNum>
-  <w:abstractNum w:abstractNumId="4" w15:restartNumberingAfterBreak="0">
+  <w:abstractNum w:abstractNumId="5" w15:restartNumberingAfterBreak="0">
     <w:nsid w:val="0BCC40AF"/>
     <w:multiLevelType w:val="hybridMultilevel"/>
     <w:tmpl w:val="57F60932"/>
@@ -4991,7 +5297,7 @@
       </w:rPr>
     </w:lvl>
   </w:abstractNum>
-  <w:abstractNum w:abstractNumId="5" w15:restartNumberingAfterBreak="0">
+  <w:abstractNum w:abstractNumId="6" w15:restartNumberingAfterBreak="0">
     <w:nsid w:val="114D7841"/>
     <w:multiLevelType w:val="hybridMultilevel"/>
     <w:tmpl w:val="67D61DEC"/>
@@ -5104,7 +5410,7 @@
       </w:rPr>
     </w:lvl>
   </w:abstractNum>
-  <w:abstractNum w:abstractNumId="6" w15:restartNumberingAfterBreak="0">
+  <w:abstractNum w:abstractNumId="7" w15:restartNumberingAfterBreak="0">
     <w:nsid w:val="12667B92"/>
     <w:multiLevelType w:val="hybridMultilevel"/>
     <w:tmpl w:val="4A3A07C6"/>
@@ -5217,7 +5523,7 @@
       </w:rPr>
     </w:lvl>
   </w:abstractNum>
-  <w:abstractNum w:abstractNumId="7" w15:restartNumberingAfterBreak="0">
+  <w:abstractNum w:abstractNumId="8" w15:restartNumberingAfterBreak="0">
     <w:nsid w:val="12946935"/>
     <w:multiLevelType w:val="hybridMultilevel"/>
     <w:tmpl w:val="D712782A"/>
@@ -5330,7 +5636,7 @@
       </w:rPr>
     </w:lvl>
   </w:abstractNum>
-  <w:abstractNum w:abstractNumId="8" w15:restartNumberingAfterBreak="0">
+  <w:abstractNum w:abstractNumId="9" w15:restartNumberingAfterBreak="0">
     <w:nsid w:val="1852444B"/>
     <w:multiLevelType w:val="hybridMultilevel"/>
     <w:tmpl w:val="7C1263AC"/>
@@ -5443,7 +5749,7 @@
       </w:rPr>
     </w:lvl>
   </w:abstractNum>
-  <w:abstractNum w:abstractNumId="9" w15:restartNumberingAfterBreak="0">
+  <w:abstractNum w:abstractNumId="10" w15:restartNumberingAfterBreak="0">
     <w:nsid w:val="19E347E9"/>
     <w:multiLevelType w:val="hybridMultilevel"/>
     <w:tmpl w:val="06A0631C"/>
@@ -5556,7 +5862,7 @@
       </w:rPr>
     </w:lvl>
   </w:abstractNum>
-  <w:abstractNum w:abstractNumId="10" w15:restartNumberingAfterBreak="0">
+  <w:abstractNum w:abstractNumId="11" w15:restartNumberingAfterBreak="0">
     <w:nsid w:val="1D34086B"/>
     <w:multiLevelType w:val="hybridMultilevel"/>
     <w:tmpl w:val="1F426704"/>
@@ -5669,7 +5975,120 @@
       </w:rPr>
     </w:lvl>
   </w:abstractNum>
-  <w:abstractNum w:abstractNumId="11" w15:restartNumberingAfterBreak="0">
+  <w:abstractNum w:abstractNumId="12" w15:restartNumberingAfterBreak="0">
+    <w:nsid w:val="22BD67A0"/>
+    <w:multiLevelType w:val="hybridMultilevel"/>
+    <w:tmpl w:val="54B06D30"/>
+    <w:lvl w:ilvl="0" w:tplc="04130001">
+      <w:start w:val="1"/>
+      <w:numFmt w:val="bullet"/>
+      <w:lvlText w:val=""/>
+      <w:lvlJc w:val="left"/>
+      <w:pPr>
+        <w:ind w:left="720" w:hanging="360"/>
+      </w:pPr>
+      <w:rPr>
+        <w:rFonts w:ascii="Symbol" w:hAnsi="Symbol" w:hint="default"/>
+      </w:rPr>
+    </w:lvl>
+    <w:lvl w:ilvl="1" w:tplc="04130003" w:tentative="1">
+      <w:start w:val="1"/>
+      <w:numFmt w:val="bullet"/>
+      <w:lvlText w:val="o"/>
+      <w:lvlJc w:val="left"/>
+      <w:pPr>
+        <w:ind w:left="1440" w:hanging="360"/>
+      </w:pPr>
+      <w:rPr>
+        <w:rFonts w:ascii="Courier New" w:hAnsi="Courier New" w:cs="Courier New" w:hint="default"/>
+      </w:rPr>
+    </w:lvl>
+    <w:lvl w:ilvl="2" w:tplc="04130005" w:tentative="1">
+      <w:start w:val="1"/>
+      <w:numFmt w:val="bullet"/>
+      <w:lvlText w:val=""/>
+      <w:lvlJc w:val="left"/>
+      <w:pPr>
+        <w:ind w:left="2160" w:hanging="360"/>
+      </w:pPr>
+      <w:rPr>
+        <w:rFonts w:ascii="Wingdings" w:hAnsi="Wingdings" w:hint="default"/>
+      </w:rPr>
+    </w:lvl>
+    <w:lvl w:ilvl="3" w:tplc="04130001" w:tentative="1">
+      <w:start w:val="1"/>
+      <w:numFmt w:val="bullet"/>
+      <w:lvlText w:val=""/>
+      <w:lvlJc w:val="left"/>
+      <w:pPr>
+        <w:ind w:left="2880" w:hanging="360"/>
+      </w:pPr>
+      <w:rPr>
+        <w:rFonts w:ascii="Symbol" w:hAnsi="Symbol" w:hint="default"/>
+      </w:rPr>
+    </w:lvl>
+    <w:lvl w:ilvl="4" w:tplc="04130003" w:tentative="1">
+      <w:start w:val="1"/>
+      <w:numFmt w:val="bullet"/>
+      <w:lvlText w:val="o"/>
+      <w:lvlJc w:val="left"/>
+      <w:pPr>
+        <w:ind w:left="3600" w:hanging="360"/>
+      </w:pPr>
+      <w:rPr>
+        <w:rFonts w:ascii="Courier New" w:hAnsi="Courier New" w:cs="Courier New" w:hint="default"/>
+      </w:rPr>
+    </w:lvl>
+    <w:lvl w:ilvl="5" w:tplc="04130005" w:tentative="1">
+      <w:start w:val="1"/>
+      <w:numFmt w:val="bullet"/>
+      <w:lvlText w:val=""/>
+      <w:lvlJc w:val="left"/>
+      <w:pPr>
+        <w:ind w:left="4320" w:hanging="360"/>
+      </w:pPr>
+      <w:rPr>
+        <w:rFonts w:ascii="Wingdings" w:hAnsi="Wingdings" w:hint="default"/>
+      </w:rPr>
+    </w:lvl>
+    <w:lvl w:ilvl="6" w:tplc="04130001" w:tentative="1">
+      <w:start w:val="1"/>
+      <w:numFmt w:val="bullet"/>
+      <w:lvlText w:val=""/>
+      <w:lvlJc w:val="left"/>
+      <w:pPr>
+        <w:ind w:left="5040" w:hanging="360"/>
+      </w:pPr>
+      <w:rPr>
+        <w:rFonts w:ascii="Symbol" w:hAnsi="Symbol" w:hint="default"/>
+      </w:rPr>
+    </w:lvl>
+    <w:lvl w:ilvl="7" w:tplc="04130003" w:tentative="1">
+      <w:start w:val="1"/>
+      <w:numFmt w:val="bullet"/>
+      <w:lvlText w:val="o"/>
+      <w:lvlJc w:val="left"/>
+      <w:pPr>
+        <w:ind w:left="5760" w:hanging="360"/>
+      </w:pPr>
+      <w:rPr>
+        <w:rFonts w:ascii="Courier New" w:hAnsi="Courier New" w:cs="Courier New" w:hint="default"/>
+      </w:rPr>
+    </w:lvl>
+    <w:lvl w:ilvl="8" w:tplc="04130005" w:tentative="1">
+      <w:start w:val="1"/>
+      <w:numFmt w:val="bullet"/>
+      <w:lvlText w:val=""/>
+      <w:lvlJc w:val="left"/>
+      <w:pPr>
+        <w:ind w:left="6480" w:hanging="360"/>
+      </w:pPr>
+      <w:rPr>
+        <w:rFonts w:ascii="Wingdings" w:hAnsi="Wingdings" w:hint="default"/>
+      </w:rPr>
+    </w:lvl>
+  </w:abstractNum>
+  <w:abstractNum w:abstractNumId="13" w15:restartNumberingAfterBreak="0">
     <w:nsid w:val="233C6A7C"/>
     <w:multiLevelType w:val="hybridMultilevel"/>
     <w:tmpl w:val="BE706644"/>
@@ -5782,7 +6201,7 @@
       </w:rPr>
     </w:lvl>
   </w:abstractNum>
-  <w:abstractNum w:abstractNumId="12" w15:restartNumberingAfterBreak="0">
+  <w:abstractNum w:abstractNumId="14" w15:restartNumberingAfterBreak="0">
     <w:nsid w:val="23A237D4"/>
     <w:multiLevelType w:val="hybridMultilevel"/>
     <w:tmpl w:val="69D6D82A"/>
@@ -5895,7 +6314,7 @@
       </w:rPr>
     </w:lvl>
   </w:abstractNum>
-  <w:abstractNum w:abstractNumId="13" w15:restartNumberingAfterBreak="0">
+  <w:abstractNum w:abstractNumId="15" w15:restartNumberingAfterBreak="0">
     <w:nsid w:val="244E7589"/>
     <w:multiLevelType w:val="hybridMultilevel"/>
     <w:tmpl w:val="9C38AB74"/>
@@ -6008,7 +6427,7 @@
       </w:rPr>
     </w:lvl>
   </w:abstractNum>
-  <w:abstractNum w:abstractNumId="14" w15:restartNumberingAfterBreak="0">
+  <w:abstractNum w:abstractNumId="16" w15:restartNumberingAfterBreak="0">
     <w:nsid w:val="25B131B4"/>
     <w:multiLevelType w:val="hybridMultilevel"/>
     <w:tmpl w:val="0F546A2C"/>
@@ -6121,7 +6540,7 @@
       </w:rPr>
     </w:lvl>
   </w:abstractNum>
-  <w:abstractNum w:abstractNumId="15" w15:restartNumberingAfterBreak="0">
+  <w:abstractNum w:abstractNumId="17" w15:restartNumberingAfterBreak="0">
     <w:nsid w:val="25DC3283"/>
     <w:multiLevelType w:val="hybridMultilevel"/>
     <w:tmpl w:val="31EEEE08"/>
@@ -6234,7 +6653,7 @@
       </w:rPr>
     </w:lvl>
   </w:abstractNum>
-  <w:abstractNum w:abstractNumId="16" w15:restartNumberingAfterBreak="0">
+  <w:abstractNum w:abstractNumId="18" w15:restartNumberingAfterBreak="0">
     <w:nsid w:val="2FC01D77"/>
     <w:multiLevelType w:val="hybridMultilevel"/>
     <w:tmpl w:val="3474B8CE"/>
@@ -6347,7 +6766,7 @@
       </w:rPr>
     </w:lvl>
   </w:abstractNum>
-  <w:abstractNum w:abstractNumId="17" w15:restartNumberingAfterBreak="0">
+  <w:abstractNum w:abstractNumId="19" w15:restartNumberingAfterBreak="0">
     <w:nsid w:val="304507C1"/>
     <w:multiLevelType w:val="hybridMultilevel"/>
     <w:tmpl w:val="571430BE"/>
@@ -6460,7 +6879,120 @@
       </w:rPr>
     </w:lvl>
   </w:abstractNum>
-  <w:abstractNum w:abstractNumId="18" w15:restartNumberingAfterBreak="0">
+  <w:abstractNum w:abstractNumId="20" w15:restartNumberingAfterBreak="0">
+    <w:nsid w:val="31B51B28"/>
+    <w:multiLevelType w:val="hybridMultilevel"/>
+    <w:tmpl w:val="EE4A4960"/>
+    <w:lvl w:ilvl="0" w:tplc="04130001">
+      <w:start w:val="1"/>
+      <w:numFmt w:val="bullet"/>
+      <w:lvlText w:val=""/>
+      <w:lvlJc w:val="left"/>
+      <w:pPr>
+        <w:ind w:left="720" w:hanging="360"/>
+      </w:pPr>
+      <w:rPr>
+        <w:rFonts w:ascii="Symbol" w:hAnsi="Symbol" w:hint="default"/>
+      </w:rPr>
+    </w:lvl>
+    <w:lvl w:ilvl="1" w:tplc="04130003" w:tentative="1">
+      <w:start w:val="1"/>
+      <w:numFmt w:val="bullet"/>
+      <w:lvlText w:val="o"/>
+      <w:lvlJc w:val="left"/>
+      <w:pPr>
+        <w:ind w:left="1440" w:hanging="360"/>
+      </w:pPr>
+      <w:rPr>
+        <w:rFonts w:ascii="Courier New" w:hAnsi="Courier New" w:cs="Courier New" w:hint="default"/>
+      </w:rPr>
+    </w:lvl>
+    <w:lvl w:ilvl="2" w:tplc="04130005" w:tentative="1">
+      <w:start w:val="1"/>
+      <w:numFmt w:val="bullet"/>
+      <w:lvlText w:val=""/>
+      <w:lvlJc w:val="left"/>
+      <w:pPr>
+        <w:ind w:left="2160" w:hanging="360"/>
+      </w:pPr>
+      <w:rPr>
+        <w:rFonts w:ascii="Wingdings" w:hAnsi="Wingdings" w:hint="default"/>
+      </w:rPr>
+    </w:lvl>
+    <w:lvl w:ilvl="3" w:tplc="04130001" w:tentative="1">
+      <w:start w:val="1"/>
+      <w:numFmt w:val="bullet"/>
+      <w:lvlText w:val=""/>
+      <w:lvlJc w:val="left"/>
+      <w:pPr>
+        <w:ind w:left="2880" w:hanging="360"/>
+      </w:pPr>
+      <w:rPr>
+        <w:rFonts w:ascii="Symbol" w:hAnsi="Symbol" w:hint="default"/>
+      </w:rPr>
+    </w:lvl>
+    <w:lvl w:ilvl="4" w:tplc="04130003" w:tentative="1">
+      <w:start w:val="1"/>
+      <w:numFmt w:val="bullet"/>
+      <w:lvlText w:val="o"/>
+      <w:lvlJc w:val="left"/>
+      <w:pPr>
+        <w:ind w:left="3600" w:hanging="360"/>
+      </w:pPr>
+      <w:rPr>
+        <w:rFonts w:ascii="Courier New" w:hAnsi="Courier New" w:cs="Courier New" w:hint="default"/>
+      </w:rPr>
+    </w:lvl>
+    <w:lvl w:ilvl="5" w:tplc="04130005" w:tentative="1">
+      <w:start w:val="1"/>
+      <w:numFmt w:val="bullet"/>
+      <w:lvlText w:val=""/>
+      <w:lvlJc w:val="left"/>
+      <w:pPr>
+        <w:ind w:left="4320" w:hanging="360"/>
+      </w:pPr>
+      <w:rPr>
+        <w:rFonts w:ascii="Wingdings" w:hAnsi="Wingdings" w:hint="default"/>
+      </w:rPr>
+    </w:lvl>
+    <w:lvl w:ilvl="6" w:tplc="04130001" w:tentative="1">
+      <w:start w:val="1"/>
+      <w:numFmt w:val="bullet"/>
+      <w:lvlText w:val=""/>
+      <w:lvlJc w:val="left"/>
+      <w:pPr>
+        <w:ind w:left="5040" w:hanging="360"/>
+      </w:pPr>
+      <w:rPr>
+        <w:rFonts w:ascii="Symbol" w:hAnsi="Symbol" w:hint="default"/>
+      </w:rPr>
+    </w:lvl>
+    <w:lvl w:ilvl="7" w:tplc="04130003" w:tentative="1">
+      <w:start w:val="1"/>
+      <w:numFmt w:val="bullet"/>
+      <w:lvlText w:val="o"/>
+      <w:lvlJc w:val="left"/>
+      <w:pPr>
+        <w:ind w:left="5760" w:hanging="360"/>
+      </w:pPr>
+      <w:rPr>
+        <w:rFonts w:ascii="Courier New" w:hAnsi="Courier New" w:cs="Courier New" w:hint="default"/>
+      </w:rPr>
+    </w:lvl>
+    <w:lvl w:ilvl="8" w:tplc="04130005" w:tentative="1">
+      <w:start w:val="1"/>
+      <w:numFmt w:val="bullet"/>
+      <w:lvlText w:val=""/>
+      <w:lvlJc w:val="left"/>
+      <w:pPr>
+        <w:ind w:left="6480" w:hanging="360"/>
+      </w:pPr>
+      <w:rPr>
+        <w:rFonts w:ascii="Wingdings" w:hAnsi="Wingdings" w:hint="default"/>
+      </w:rPr>
+    </w:lvl>
+  </w:abstractNum>
+  <w:abstractNum w:abstractNumId="21" w15:restartNumberingAfterBreak="0">
     <w:nsid w:val="35CA41FB"/>
     <w:multiLevelType w:val="hybridMultilevel"/>
     <w:tmpl w:val="E7FA26B4"/>
@@ -6573,7 +7105,7 @@
       </w:rPr>
     </w:lvl>
   </w:abstractNum>
-  <w:abstractNum w:abstractNumId="19" w15:restartNumberingAfterBreak="0">
+  <w:abstractNum w:abstractNumId="22" w15:restartNumberingAfterBreak="0">
     <w:nsid w:val="3B3A543F"/>
     <w:multiLevelType w:val="hybridMultilevel"/>
     <w:tmpl w:val="70EC7898"/>
@@ -6686,7 +7218,7 @@
       </w:rPr>
     </w:lvl>
   </w:abstractNum>
-  <w:abstractNum w:abstractNumId="20" w15:restartNumberingAfterBreak="0">
+  <w:abstractNum w:abstractNumId="23" w15:restartNumberingAfterBreak="0">
     <w:nsid w:val="428D5C57"/>
     <w:multiLevelType w:val="hybridMultilevel"/>
     <w:tmpl w:val="97809FDC"/>
@@ -6799,7 +7331,7 @@
       </w:rPr>
     </w:lvl>
   </w:abstractNum>
-  <w:abstractNum w:abstractNumId="21" w15:restartNumberingAfterBreak="0">
+  <w:abstractNum w:abstractNumId="24" w15:restartNumberingAfterBreak="0">
     <w:nsid w:val="4449560F"/>
     <w:multiLevelType w:val="hybridMultilevel"/>
     <w:tmpl w:val="708E843A"/>
@@ -6912,7 +7444,7 @@
       </w:rPr>
     </w:lvl>
   </w:abstractNum>
-  <w:abstractNum w:abstractNumId="22" w15:restartNumberingAfterBreak="0">
+  <w:abstractNum w:abstractNumId="25" w15:restartNumberingAfterBreak="0">
     <w:nsid w:val="4A9B72E6"/>
     <w:multiLevelType w:val="hybridMultilevel"/>
     <w:tmpl w:val="E1029D50"/>
@@ -7025,7 +7557,7 @@
       </w:rPr>
     </w:lvl>
   </w:abstractNum>
-  <w:abstractNum w:abstractNumId="23" w15:restartNumberingAfterBreak="0">
+  <w:abstractNum w:abstractNumId="26" w15:restartNumberingAfterBreak="0">
     <w:nsid w:val="4CA0651C"/>
     <w:multiLevelType w:val="hybridMultilevel"/>
     <w:tmpl w:val="80384D86"/>
@@ -7138,7 +7670,7 @@
       </w:rPr>
     </w:lvl>
   </w:abstractNum>
-  <w:abstractNum w:abstractNumId="24" w15:restartNumberingAfterBreak="0">
+  <w:abstractNum w:abstractNumId="27" w15:restartNumberingAfterBreak="0">
     <w:nsid w:val="540B72B9"/>
     <w:multiLevelType w:val="hybridMultilevel"/>
     <w:tmpl w:val="CC50B8FC"/>
@@ -7251,7 +7783,7 @@
       </w:rPr>
     </w:lvl>
   </w:abstractNum>
-  <w:abstractNum w:abstractNumId="25" w15:restartNumberingAfterBreak="0">
+  <w:abstractNum w:abstractNumId="28" w15:restartNumberingAfterBreak="0">
     <w:nsid w:val="542D7D1C"/>
     <w:multiLevelType w:val="hybridMultilevel"/>
     <w:tmpl w:val="DBAAB076"/>
@@ -7364,7 +7896,7 @@
       </w:rPr>
     </w:lvl>
   </w:abstractNum>
-  <w:abstractNum w:abstractNumId="26" w15:restartNumberingAfterBreak="0">
+  <w:abstractNum w:abstractNumId="29" w15:restartNumberingAfterBreak="0">
     <w:nsid w:val="5588102C"/>
     <w:multiLevelType w:val="hybridMultilevel"/>
     <w:tmpl w:val="4C523D4A"/>
@@ -7477,7 +8009,7 @@
       </w:rPr>
     </w:lvl>
   </w:abstractNum>
-  <w:abstractNum w:abstractNumId="27" w15:restartNumberingAfterBreak="0">
+  <w:abstractNum w:abstractNumId="30" w15:restartNumberingAfterBreak="0">
     <w:nsid w:val="595D130D"/>
     <w:multiLevelType w:val="hybridMultilevel"/>
     <w:tmpl w:val="1758EBE0"/>
@@ -7590,7 +8122,7 @@
       </w:rPr>
     </w:lvl>
   </w:abstractNum>
-  <w:abstractNum w:abstractNumId="28" w15:restartNumberingAfterBreak="0">
+  <w:abstractNum w:abstractNumId="31" w15:restartNumberingAfterBreak="0">
     <w:nsid w:val="603818EE"/>
     <w:multiLevelType w:val="hybridMultilevel"/>
     <w:tmpl w:val="D188EBB8"/>
@@ -7703,7 +8235,120 @@
       </w:rPr>
     </w:lvl>
   </w:abstractNum>
-  <w:abstractNum w:abstractNumId="29" w15:restartNumberingAfterBreak="0">
+  <w:abstractNum w:abstractNumId="32" w15:restartNumberingAfterBreak="0">
+    <w:nsid w:val="62D30B63"/>
+    <w:multiLevelType w:val="hybridMultilevel"/>
+    <w:tmpl w:val="1C809F20"/>
+    <w:lvl w:ilvl="0" w:tplc="04130001">
+      <w:start w:val="1"/>
+      <w:numFmt w:val="bullet"/>
+      <w:lvlText w:val=""/>
+      <w:lvlJc w:val="left"/>
+      <w:pPr>
+        <w:ind w:left="720" w:hanging="360"/>
+      </w:pPr>
+      <w:rPr>
+        <w:rFonts w:ascii="Symbol" w:hAnsi="Symbol" w:hint="default"/>
+      </w:rPr>
+    </w:lvl>
+    <w:lvl w:ilvl="1" w:tplc="04130003" w:tentative="1">
+      <w:start w:val="1"/>
+      <w:numFmt w:val="bullet"/>
+      <w:lvlText w:val="o"/>
+      <w:lvlJc w:val="left"/>
+      <w:pPr>
+        <w:ind w:left="1440" w:hanging="360"/>
+      </w:pPr>
+      <w:rPr>
+        <w:rFonts w:ascii="Courier New" w:hAnsi="Courier New" w:cs="Courier New" w:hint="default"/>
+      </w:rPr>
+    </w:lvl>
+    <w:lvl w:ilvl="2" w:tplc="04130005" w:tentative="1">
+      <w:start w:val="1"/>
+      <w:numFmt w:val="bullet"/>
+      <w:lvlText w:val=""/>
+      <w:lvlJc w:val="left"/>
+      <w:pPr>
+        <w:ind w:left="2160" w:hanging="360"/>
+      </w:pPr>
+      <w:rPr>
+        <w:rFonts w:ascii="Wingdings" w:hAnsi="Wingdings" w:hint="default"/>
+      </w:rPr>
+    </w:lvl>
+    <w:lvl w:ilvl="3" w:tplc="04130001" w:tentative="1">
+      <w:start w:val="1"/>
+      <w:numFmt w:val="bullet"/>
+      <w:lvlText w:val=""/>
+      <w:lvlJc w:val="left"/>
+      <w:pPr>
+        <w:ind w:left="2880" w:hanging="360"/>
+      </w:pPr>
+      <w:rPr>
+        <w:rFonts w:ascii="Symbol" w:hAnsi="Symbol" w:hint="default"/>
+      </w:rPr>
+    </w:lvl>
+    <w:lvl w:ilvl="4" w:tplc="04130003" w:tentative="1">
+      <w:start w:val="1"/>
+      <w:numFmt w:val="bullet"/>
+      <w:lvlText w:val="o"/>
+      <w:lvlJc w:val="left"/>
+      <w:pPr>
+        <w:ind w:left="3600" w:hanging="360"/>
+      </w:pPr>
+      <w:rPr>
+        <w:rFonts w:ascii="Courier New" w:hAnsi="Courier New" w:cs="Courier New" w:hint="default"/>
+      </w:rPr>
+    </w:lvl>
+    <w:lvl w:ilvl="5" w:tplc="04130005" w:tentative="1">
+      <w:start w:val="1"/>
+      <w:numFmt w:val="bullet"/>
+      <w:lvlText w:val=""/>
+      <w:lvlJc w:val="left"/>
+      <w:pPr>
+        <w:ind w:left="4320" w:hanging="360"/>
+      </w:pPr>
+      <w:rPr>
+        <w:rFonts w:ascii="Wingdings" w:hAnsi="Wingdings" w:hint="default"/>
+      </w:rPr>
+    </w:lvl>
+    <w:lvl w:ilvl="6" w:tplc="04130001" w:tentative="1">
+      <w:start w:val="1"/>
+      <w:numFmt w:val="bullet"/>
+      <w:lvlText w:val=""/>
+      <w:lvlJc w:val="left"/>
+      <w:pPr>
+        <w:ind w:left="5040" w:hanging="360"/>
+      </w:pPr>
+      <w:rPr>
+        <w:rFonts w:ascii="Symbol" w:hAnsi="Symbol" w:hint="default"/>
+      </w:rPr>
+    </w:lvl>
+    <w:lvl w:ilvl="7" w:tplc="04130003" w:tentative="1">
+      <w:start w:val="1"/>
+      <w:numFmt w:val="bullet"/>
+      <w:lvlText w:val="o"/>
+      <w:lvlJc w:val="left"/>
+      <w:pPr>
+        <w:ind w:left="5760" w:hanging="360"/>
+      </w:pPr>
+      <w:rPr>
+        <w:rFonts w:ascii="Courier New" w:hAnsi="Courier New" w:cs="Courier New" w:hint="default"/>
+      </w:rPr>
+    </w:lvl>
+    <w:lvl w:ilvl="8" w:tplc="04130005" w:tentative="1">
+      <w:start w:val="1"/>
+      <w:numFmt w:val="bullet"/>
+      <w:lvlText w:val=""/>
+      <w:lvlJc w:val="left"/>
+      <w:pPr>
+        <w:ind w:left="6480" w:hanging="360"/>
+      </w:pPr>
+      <w:rPr>
+        <w:rFonts w:ascii="Wingdings" w:hAnsi="Wingdings" w:hint="default"/>
+      </w:rPr>
+    </w:lvl>
+  </w:abstractNum>
+  <w:abstractNum w:abstractNumId="33" w15:restartNumberingAfterBreak="0">
     <w:nsid w:val="66EE0156"/>
     <w:multiLevelType w:val="hybridMultilevel"/>
     <w:tmpl w:val="ED0EDA36"/>
@@ -7816,7 +8461,233 @@
       </w:rPr>
     </w:lvl>
   </w:abstractNum>
-  <w:abstractNum w:abstractNumId="30" w15:restartNumberingAfterBreak="0">
+  <w:abstractNum w:abstractNumId="34" w15:restartNumberingAfterBreak="0">
+    <w:nsid w:val="673113AB"/>
+    <w:multiLevelType w:val="hybridMultilevel"/>
+    <w:tmpl w:val="5FCC77EA"/>
+    <w:lvl w:ilvl="0" w:tplc="04130001">
+      <w:start w:val="1"/>
+      <w:numFmt w:val="bullet"/>
+      <w:lvlText w:val=""/>
+      <w:lvlJc w:val="left"/>
+      <w:pPr>
+        <w:ind w:left="720" w:hanging="360"/>
+      </w:pPr>
+      <w:rPr>
+        <w:rFonts w:ascii="Symbol" w:hAnsi="Symbol" w:hint="default"/>
+      </w:rPr>
+    </w:lvl>
+    <w:lvl w:ilvl="1" w:tplc="04130003" w:tentative="1">
+      <w:start w:val="1"/>
+      <w:numFmt w:val="bullet"/>
+      <w:lvlText w:val="o"/>
+      <w:lvlJc w:val="left"/>
+      <w:pPr>
+        <w:ind w:left="1440" w:hanging="360"/>
+      </w:pPr>
+      <w:rPr>
+        <w:rFonts w:ascii="Courier New" w:hAnsi="Courier New" w:cs="Courier New" w:hint="default"/>
+      </w:rPr>
+    </w:lvl>
+    <w:lvl w:ilvl="2" w:tplc="04130005" w:tentative="1">
+      <w:start w:val="1"/>
+      <w:numFmt w:val="bullet"/>
+      <w:lvlText w:val=""/>
+      <w:lvlJc w:val="left"/>
+      <w:pPr>
+        <w:ind w:left="2160" w:hanging="360"/>
+      </w:pPr>
+      <w:rPr>
+        <w:rFonts w:ascii="Wingdings" w:hAnsi="Wingdings" w:hint="default"/>
+      </w:rPr>
+    </w:lvl>
+    <w:lvl w:ilvl="3" w:tplc="04130001" w:tentative="1">
+      <w:start w:val="1"/>
+      <w:numFmt w:val="bullet"/>
+      <w:lvlText w:val=""/>
+      <w:lvlJc w:val="left"/>
+      <w:pPr>
+        <w:ind w:left="2880" w:hanging="360"/>
+      </w:pPr>
+      <w:rPr>
+        <w:rFonts w:ascii="Symbol" w:hAnsi="Symbol" w:hint="default"/>
+      </w:rPr>
+    </w:lvl>
+    <w:lvl w:ilvl="4" w:tplc="04130003" w:tentative="1">
+      <w:start w:val="1"/>
+      <w:numFmt w:val="bullet"/>
+      <w:lvlText w:val="o"/>
+      <w:lvlJc w:val="left"/>
+      <w:pPr>
+        <w:ind w:left="3600" w:hanging="360"/>
+      </w:pPr>
+      <w:rPr>
+        <w:rFonts w:ascii="Courier New" w:hAnsi="Courier New" w:cs="Courier New" w:hint="default"/>
+      </w:rPr>
+    </w:lvl>
+    <w:lvl w:ilvl="5" w:tplc="04130005" w:tentative="1">
+      <w:start w:val="1"/>
+      <w:numFmt w:val="bullet"/>
+      <w:lvlText w:val=""/>
+      <w:lvlJc w:val="left"/>
+      <w:pPr>
+        <w:ind w:left="4320" w:hanging="360"/>
+      </w:pPr>
+      <w:rPr>
+        <w:rFonts w:ascii="Wingdings" w:hAnsi="Wingdings" w:hint="default"/>
+      </w:rPr>
+    </w:lvl>
+    <w:lvl w:ilvl="6" w:tplc="04130001" w:tentative="1">
+      <w:start w:val="1"/>
+      <w:numFmt w:val="bullet"/>
+      <w:lvlText w:val=""/>
+      <w:lvlJc w:val="left"/>
+      <w:pPr>
+        <w:ind w:left="5040" w:hanging="360"/>
+      </w:pPr>
+      <w:rPr>
+        <w:rFonts w:ascii="Symbol" w:hAnsi="Symbol" w:hint="default"/>
+      </w:rPr>
+    </w:lvl>
+    <w:lvl w:ilvl="7" w:tplc="04130003" w:tentative="1">
+      <w:start w:val="1"/>
+      <w:numFmt w:val="bullet"/>
+      <w:lvlText w:val="o"/>
+      <w:lvlJc w:val="left"/>
+      <w:pPr>
+        <w:ind w:left="5760" w:hanging="360"/>
+      </w:pPr>
+      <w:rPr>
+        <w:rFonts w:ascii="Courier New" w:hAnsi="Courier New" w:cs="Courier New" w:hint="default"/>
+      </w:rPr>
+    </w:lvl>
+    <w:lvl w:ilvl="8" w:tplc="04130005" w:tentative="1">
+      <w:start w:val="1"/>
+      <w:numFmt w:val="bullet"/>
+      <w:lvlText w:val=""/>
+      <w:lvlJc w:val="left"/>
+      <w:pPr>
+        <w:ind w:left="6480" w:hanging="360"/>
+      </w:pPr>
+      <w:rPr>
+        <w:rFonts w:ascii="Wingdings" w:hAnsi="Wingdings" w:hint="default"/>
+      </w:rPr>
+    </w:lvl>
+  </w:abstractNum>
+  <w:abstractNum w:abstractNumId="35" w15:restartNumberingAfterBreak="0">
+    <w:nsid w:val="68223949"/>
+    <w:multiLevelType w:val="hybridMultilevel"/>
+    <w:tmpl w:val="B796A222"/>
+    <w:lvl w:ilvl="0" w:tplc="04130001">
+      <w:start w:val="1"/>
+      <w:numFmt w:val="bullet"/>
+      <w:lvlText w:val=""/>
+      <w:lvlJc w:val="left"/>
+      <w:pPr>
+        <w:ind w:left="720" w:hanging="360"/>
+      </w:pPr>
+      <w:rPr>
+        <w:rFonts w:ascii="Symbol" w:hAnsi="Symbol" w:hint="default"/>
+      </w:rPr>
+    </w:lvl>
+    <w:lvl w:ilvl="1" w:tplc="04130003" w:tentative="1">
+      <w:start w:val="1"/>
+      <w:numFmt w:val="bullet"/>
+      <w:lvlText w:val="o"/>
+      <w:lvlJc w:val="left"/>
+      <w:pPr>
+        <w:ind w:left="1440" w:hanging="360"/>
+      </w:pPr>
+      <w:rPr>
+        <w:rFonts w:ascii="Courier New" w:hAnsi="Courier New" w:cs="Courier New" w:hint="default"/>
+      </w:rPr>
+    </w:lvl>
+    <w:lvl w:ilvl="2" w:tplc="04130005" w:tentative="1">
+      <w:start w:val="1"/>
+      <w:numFmt w:val="bullet"/>
+      <w:lvlText w:val=""/>
+      <w:lvlJc w:val="left"/>
+      <w:pPr>
+        <w:ind w:left="2160" w:hanging="360"/>
+      </w:pPr>
+      <w:rPr>
+        <w:rFonts w:ascii="Wingdings" w:hAnsi="Wingdings" w:hint="default"/>
+      </w:rPr>
+    </w:lvl>
+    <w:lvl w:ilvl="3" w:tplc="04130001" w:tentative="1">
+      <w:start w:val="1"/>
+      <w:numFmt w:val="bullet"/>
+      <w:lvlText w:val=""/>
+      <w:lvlJc w:val="left"/>
+      <w:pPr>
+        <w:ind w:left="2880" w:hanging="360"/>
+      </w:pPr>
+      <w:rPr>
+        <w:rFonts w:ascii="Symbol" w:hAnsi="Symbol" w:hint="default"/>
+      </w:rPr>
+    </w:lvl>
+    <w:lvl w:ilvl="4" w:tplc="04130003" w:tentative="1">
+      <w:start w:val="1"/>
+      <w:numFmt w:val="bullet"/>
+      <w:lvlText w:val="o"/>
+      <w:lvlJc w:val="left"/>
+      <w:pPr>
+        <w:ind w:left="3600" w:hanging="360"/>
+      </w:pPr>
+      <w:rPr>
+        <w:rFonts w:ascii="Courier New" w:hAnsi="Courier New" w:cs="Courier New" w:hint="default"/>
+      </w:rPr>
+    </w:lvl>
+    <w:lvl w:ilvl="5" w:tplc="04130005" w:tentative="1">
+      <w:start w:val="1"/>
+      <w:numFmt w:val="bullet"/>
+      <w:lvlText w:val=""/>
+      <w:lvlJc w:val="left"/>
+      <w:pPr>
+        <w:ind w:left="4320" w:hanging="360"/>
+      </w:pPr>
+      <w:rPr>
+        <w:rFonts w:ascii="Wingdings" w:hAnsi="Wingdings" w:hint="default"/>
+      </w:rPr>
+    </w:lvl>
+    <w:lvl w:ilvl="6" w:tplc="04130001" w:tentative="1">
+      <w:start w:val="1"/>
+      <w:numFmt w:val="bullet"/>
+      <w:lvlText w:val=""/>
+      <w:lvlJc w:val="left"/>
+      <w:pPr>
+        <w:ind w:left="5040" w:hanging="360"/>
+      </w:pPr>
+      <w:rPr>
+        <w:rFonts w:ascii="Symbol" w:hAnsi="Symbol" w:hint="default"/>
+      </w:rPr>
+    </w:lvl>
+    <w:lvl w:ilvl="7" w:tplc="04130003" w:tentative="1">
+      <w:start w:val="1"/>
+      <w:numFmt w:val="bullet"/>
+      <w:lvlText w:val="o"/>
+      <w:lvlJc w:val="left"/>
+      <w:pPr>
+        <w:ind w:left="5760" w:hanging="360"/>
+      </w:pPr>
+      <w:rPr>
+        <w:rFonts w:ascii="Courier New" w:hAnsi="Courier New" w:cs="Courier New" w:hint="default"/>
+      </w:rPr>
+    </w:lvl>
+    <w:lvl w:ilvl="8" w:tplc="04130005" w:tentative="1">
+      <w:start w:val="1"/>
+      <w:numFmt w:val="bullet"/>
+      <w:lvlText w:val=""/>
+      <w:lvlJc w:val="left"/>
+      <w:pPr>
+        <w:ind w:left="6480" w:hanging="360"/>
+      </w:pPr>
+      <w:rPr>
+        <w:rFonts w:ascii="Wingdings" w:hAnsi="Wingdings" w:hint="default"/>
+      </w:rPr>
+    </w:lvl>
+  </w:abstractNum>
+  <w:abstractNum w:abstractNumId="36" w15:restartNumberingAfterBreak="0">
     <w:nsid w:val="6D2E5185"/>
     <w:multiLevelType w:val="hybridMultilevel"/>
     <w:tmpl w:val="3DD69D16"/>
@@ -7929,7 +8800,7 @@
       </w:rPr>
     </w:lvl>
   </w:abstractNum>
-  <w:abstractNum w:abstractNumId="31" w15:restartNumberingAfterBreak="0">
+  <w:abstractNum w:abstractNumId="37" w15:restartNumberingAfterBreak="0">
     <w:nsid w:val="6F06103F"/>
     <w:multiLevelType w:val="hybridMultilevel"/>
     <w:tmpl w:val="C518A2D8"/>
@@ -8042,7 +8913,7 @@
       </w:rPr>
     </w:lvl>
   </w:abstractNum>
-  <w:abstractNum w:abstractNumId="32" w15:restartNumberingAfterBreak="0">
+  <w:abstractNum w:abstractNumId="38" w15:restartNumberingAfterBreak="0">
     <w:nsid w:val="6FF72042"/>
     <w:multiLevelType w:val="hybridMultilevel"/>
     <w:tmpl w:val="7F64A918"/>
@@ -8155,7 +9026,120 @@
       </w:rPr>
     </w:lvl>
   </w:abstractNum>
-  <w:abstractNum w:abstractNumId="33" w15:restartNumberingAfterBreak="0">
+  <w:abstractNum w:abstractNumId="39" w15:restartNumberingAfterBreak="0">
+    <w:nsid w:val="74A239A7"/>
+    <w:multiLevelType w:val="hybridMultilevel"/>
+    <w:tmpl w:val="0A748002"/>
+    <w:lvl w:ilvl="0" w:tplc="0413000F">
+      <w:start w:val="1"/>
+      <w:numFmt w:val="decimal"/>
+      <w:lvlText w:val="%1."/>
+      <w:lvlJc w:val="left"/>
+      <w:pPr>
+        <w:ind w:left="720" w:hanging="360"/>
+      </w:pPr>
+      <w:rPr>
+        <w:rFonts w:hint="default"/>
+      </w:rPr>
+    </w:lvl>
+    <w:lvl w:ilvl="1" w:tplc="04130003" w:tentative="1">
+      <w:start w:val="1"/>
+      <w:numFmt w:val="bullet"/>
+      <w:lvlText w:val="o"/>
+      <w:lvlJc w:val="left"/>
+      <w:pPr>
+        <w:ind w:left="1440" w:hanging="360"/>
+      </w:pPr>
+      <w:rPr>
+        <w:rFonts w:ascii="Courier New" w:hAnsi="Courier New" w:cs="Courier New" w:hint="default"/>
+      </w:rPr>
+    </w:lvl>
+    <w:lvl w:ilvl="2" w:tplc="04130005" w:tentative="1">
+      <w:start w:val="1"/>
+      <w:numFmt w:val="bullet"/>
+      <w:lvlText w:val=""/>
+      <w:lvlJc w:val="left"/>
+      <w:pPr>
+        <w:ind w:left="2160" w:hanging="360"/>
+      </w:pPr>
+      <w:rPr>
+        <w:rFonts w:ascii="Wingdings" w:hAnsi="Wingdings" w:hint="default"/>
+      </w:rPr>
+    </w:lvl>
+    <w:lvl w:ilvl="3" w:tplc="04130001" w:tentative="1">
+      <w:start w:val="1"/>
+      <w:numFmt w:val="bullet"/>
+      <w:lvlText w:val=""/>
+      <w:lvlJc w:val="left"/>
+      <w:pPr>
+        <w:ind w:left="2880" w:hanging="360"/>
+      </w:pPr>
+      <w:rPr>
+        <w:rFonts w:ascii="Symbol" w:hAnsi="Symbol" w:hint="default"/>
+      </w:rPr>
+    </w:lvl>
+    <w:lvl w:ilvl="4" w:tplc="04130003" w:tentative="1">
+      <w:start w:val="1"/>
+      <w:numFmt w:val="bullet"/>
+      <w:lvlText w:val="o"/>
+      <w:lvlJc w:val="left"/>
+      <w:pPr>
+        <w:ind w:left="3600" w:hanging="360"/>
+      </w:pPr>
+      <w:rPr>
+        <w:rFonts w:ascii="Courier New" w:hAnsi="Courier New" w:cs="Courier New" w:hint="default"/>
+      </w:rPr>
+    </w:lvl>
+    <w:lvl w:ilvl="5" w:tplc="04130005" w:tentative="1">
+      <w:start w:val="1"/>
+      <w:numFmt w:val="bullet"/>
+      <w:lvlText w:val=""/>
+      <w:lvlJc w:val="left"/>
+      <w:pPr>
+        <w:ind w:left="4320" w:hanging="360"/>
+      </w:pPr>
+      <w:rPr>
+        <w:rFonts w:ascii="Wingdings" w:hAnsi="Wingdings" w:hint="default"/>
+      </w:rPr>
+    </w:lvl>
+    <w:lvl w:ilvl="6" w:tplc="04130001" w:tentative="1">
+      <w:start w:val="1"/>
+      <w:numFmt w:val="bullet"/>
+      <w:lvlText w:val=""/>
+      <w:lvlJc w:val="left"/>
+      <w:pPr>
+        <w:ind w:left="5040" w:hanging="360"/>
+      </w:pPr>
+      <w:rPr>
+        <w:rFonts w:ascii="Symbol" w:hAnsi="Symbol" w:hint="default"/>
+      </w:rPr>
+    </w:lvl>
+    <w:lvl w:ilvl="7" w:tplc="04130003" w:tentative="1">
+      <w:start w:val="1"/>
+      <w:numFmt w:val="bullet"/>
+      <w:lvlText w:val="o"/>
+      <w:lvlJc w:val="left"/>
+      <w:pPr>
+        <w:ind w:left="5760" w:hanging="360"/>
+      </w:pPr>
+      <w:rPr>
+        <w:rFonts w:ascii="Courier New" w:hAnsi="Courier New" w:cs="Courier New" w:hint="default"/>
+      </w:rPr>
+    </w:lvl>
+    <w:lvl w:ilvl="8" w:tplc="04130005" w:tentative="1">
+      <w:start w:val="1"/>
+      <w:numFmt w:val="bullet"/>
+      <w:lvlText w:val=""/>
+      <w:lvlJc w:val="left"/>
+      <w:pPr>
+        <w:ind w:left="6480" w:hanging="360"/>
+      </w:pPr>
+      <w:rPr>
+        <w:rFonts w:ascii="Wingdings" w:hAnsi="Wingdings" w:hint="default"/>
+      </w:rPr>
+    </w:lvl>
+  </w:abstractNum>
+  <w:abstractNum w:abstractNumId="40" w15:restartNumberingAfterBreak="0">
     <w:nsid w:val="74C16D9C"/>
     <w:multiLevelType w:val="hybridMultilevel"/>
     <w:tmpl w:val="8AA0A840"/>
@@ -8268,7 +9252,120 @@
       </w:rPr>
     </w:lvl>
   </w:abstractNum>
-  <w:abstractNum w:abstractNumId="34" w15:restartNumberingAfterBreak="0">
+  <w:abstractNum w:abstractNumId="41" w15:restartNumberingAfterBreak="0">
+    <w:nsid w:val="775A7B31"/>
+    <w:multiLevelType w:val="hybridMultilevel"/>
+    <w:tmpl w:val="B66009AE"/>
+    <w:lvl w:ilvl="0" w:tplc="04130001">
+      <w:start w:val="1"/>
+      <w:numFmt w:val="bullet"/>
+      <w:lvlText w:val=""/>
+      <w:lvlJc w:val="left"/>
+      <w:pPr>
+        <w:ind w:left="720" w:hanging="360"/>
+      </w:pPr>
+      <w:rPr>
+        <w:rFonts w:ascii="Symbol" w:hAnsi="Symbol" w:hint="default"/>
+      </w:rPr>
+    </w:lvl>
+    <w:lvl w:ilvl="1" w:tplc="04130003" w:tentative="1">
+      <w:start w:val="1"/>
+      <w:numFmt w:val="bullet"/>
+      <w:lvlText w:val="o"/>
+      <w:lvlJc w:val="left"/>
+      <w:pPr>
+        <w:ind w:left="1440" w:hanging="360"/>
+      </w:pPr>
+      <w:rPr>
+        <w:rFonts w:ascii="Courier New" w:hAnsi="Courier New" w:cs="Courier New" w:hint="default"/>
+      </w:rPr>
+    </w:lvl>
+    <w:lvl w:ilvl="2" w:tplc="04130005" w:tentative="1">
+      <w:start w:val="1"/>
+      <w:numFmt w:val="bullet"/>
+      <w:lvlText w:val=""/>
+      <w:lvlJc w:val="left"/>
+      <w:pPr>
+        <w:ind w:left="2160" w:hanging="360"/>
+      </w:pPr>
+      <w:rPr>
+        <w:rFonts w:ascii="Wingdings" w:hAnsi="Wingdings" w:hint="default"/>
+      </w:rPr>
+    </w:lvl>
+    <w:lvl w:ilvl="3" w:tplc="04130001" w:tentative="1">
+      <w:start w:val="1"/>
+      <w:numFmt w:val="bullet"/>
+      <w:lvlText w:val=""/>
+      <w:lvlJc w:val="left"/>
+      <w:pPr>
+        <w:ind w:left="2880" w:hanging="360"/>
+      </w:pPr>
+      <w:rPr>
+        <w:rFonts w:ascii="Symbol" w:hAnsi="Symbol" w:hint="default"/>
+      </w:rPr>
+    </w:lvl>
+    <w:lvl w:ilvl="4" w:tplc="04130003" w:tentative="1">
+      <w:start w:val="1"/>
+      <w:numFmt w:val="bullet"/>
+      <w:lvlText w:val="o"/>
+      <w:lvlJc w:val="left"/>
+      <w:pPr>
+        <w:ind w:left="3600" w:hanging="360"/>
+      </w:pPr>
+      <w:rPr>
+        <w:rFonts w:ascii="Courier New" w:hAnsi="Courier New" w:cs="Courier New" w:hint="default"/>
+      </w:rPr>
+    </w:lvl>
+    <w:lvl w:ilvl="5" w:tplc="04130005" w:tentative="1">
+      <w:start w:val="1"/>
+      <w:numFmt w:val="bullet"/>
+      <w:lvlText w:val=""/>
+      <w:lvlJc w:val="left"/>
+      <w:pPr>
+        <w:ind w:left="4320" w:hanging="360"/>
+      </w:pPr>
+      <w:rPr>
+        <w:rFonts w:ascii="Wingdings" w:hAnsi="Wingdings" w:hint="default"/>
+      </w:rPr>
+    </w:lvl>
+    <w:lvl w:ilvl="6" w:tplc="04130001" w:tentative="1">
+      <w:start w:val="1"/>
+      <w:numFmt w:val="bullet"/>
+      <w:lvlText w:val=""/>
+      <w:lvlJc w:val="left"/>
+      <w:pPr>
+        <w:ind w:left="5040" w:hanging="360"/>
+      </w:pPr>
+      <w:rPr>
+        <w:rFonts w:ascii="Symbol" w:hAnsi="Symbol" w:hint="default"/>
+      </w:rPr>
+    </w:lvl>
+    <w:lvl w:ilvl="7" w:tplc="04130003" w:tentative="1">
+      <w:start w:val="1"/>
+      <w:numFmt w:val="bullet"/>
+      <w:lvlText w:val="o"/>
+      <w:lvlJc w:val="left"/>
+      <w:pPr>
+        <w:ind w:left="5760" w:hanging="360"/>
+      </w:pPr>
+      <w:rPr>
+        <w:rFonts w:ascii="Courier New" w:hAnsi="Courier New" w:cs="Courier New" w:hint="default"/>
+      </w:rPr>
+    </w:lvl>
+    <w:lvl w:ilvl="8" w:tplc="04130005" w:tentative="1">
+      <w:start w:val="1"/>
+      <w:numFmt w:val="bullet"/>
+      <w:lvlText w:val=""/>
+      <w:lvlJc w:val="left"/>
+      <w:pPr>
+        <w:ind w:left="6480" w:hanging="360"/>
+      </w:pPr>
+      <w:rPr>
+        <w:rFonts w:ascii="Wingdings" w:hAnsi="Wingdings" w:hint="default"/>
+      </w:rPr>
+    </w:lvl>
+  </w:abstractNum>
+  <w:abstractNum w:abstractNumId="42" w15:restartNumberingAfterBreak="0">
     <w:nsid w:val="7C8135EC"/>
     <w:multiLevelType w:val="hybridMultilevel"/>
     <w:tmpl w:val="C442C27E"/>
@@ -8381,7 +9478,7 @@
       </w:rPr>
     </w:lvl>
   </w:abstractNum>
-  <w:abstractNum w:abstractNumId="35" w15:restartNumberingAfterBreak="0">
+  <w:abstractNum w:abstractNumId="43" w15:restartNumberingAfterBreak="0">
     <w:nsid w:val="7E4034EA"/>
     <w:multiLevelType w:val="hybridMultilevel"/>
     <w:tmpl w:val="575005F8"/>
@@ -8494,7 +9591,7 @@
       </w:rPr>
     </w:lvl>
   </w:abstractNum>
-  <w:abstractNum w:abstractNumId="36" w15:restartNumberingAfterBreak="0">
+  <w:abstractNum w:abstractNumId="44" w15:restartNumberingAfterBreak="0">
     <w:nsid w:val="7E5F61E2"/>
     <w:multiLevelType w:val="hybridMultilevel"/>
     <w:tmpl w:val="BC3015FE"/>
@@ -8607,7 +9704,7 @@
       </w:rPr>
     </w:lvl>
   </w:abstractNum>
-  <w:abstractNum w:abstractNumId="37" w15:restartNumberingAfterBreak="0">
+  <w:abstractNum w:abstractNumId="45" w15:restartNumberingAfterBreak="0">
     <w:nsid w:val="7FDB470F"/>
     <w:multiLevelType w:val="hybridMultilevel"/>
     <w:tmpl w:val="8548BE7A"/>
@@ -8721,118 +9818,142 @@
     </w:lvl>
   </w:abstractNum>
   <w:num w:numId="1">
-    <w:abstractNumId w:val="31"/>
+    <w:abstractNumId w:val="37"/>
   </w:num>
   <w:num w:numId="2">
-    <w:abstractNumId w:val="32"/>
+    <w:abstractNumId w:val="38"/>
   </w:num>
   <w:num w:numId="3">
-    <w:abstractNumId w:val="5"/>
+    <w:abstractNumId w:val="6"/>
   </w:num>
   <w:num w:numId="4">
-    <w:abstractNumId w:val="34"/>
+    <w:abstractNumId w:val="42"/>
   </w:num>
   <w:num w:numId="5">
-    <w:abstractNumId w:val="25"/>
+    <w:abstractNumId w:val="28"/>
   </w:num>
   <w:num w:numId="6">
-    <w:abstractNumId w:val="30"/>
+    <w:abstractNumId w:val="36"/>
   </w:num>
   <w:num w:numId="7">
-    <w:abstractNumId w:val="20"/>
+    <w:abstractNumId w:val="23"/>
   </w:num>
   <w:num w:numId="8">
-    <w:abstractNumId w:val="37"/>
+    <w:abstractNumId w:val="45"/>
   </w:num>
   <w:num w:numId="9">
-    <w:abstractNumId w:val="3"/>
+    <w:abstractNumId w:val="4"/>
   </w:num>
   <w:num w:numId="10">
-    <w:abstractNumId w:val="27"/>
+    <w:abstractNumId w:val="30"/>
   </w:num>
   <w:num w:numId="11">
     <w:abstractNumId w:val="0"/>
   </w:num>
   <w:num w:numId="12">
+    <w:abstractNumId w:val="10"/>
+  </w:num>
+  <w:num w:numId="13">
+    <w:abstractNumId w:val="22"/>
+  </w:num>
+  <w:num w:numId="14">
+    <w:abstractNumId w:val="29"/>
+  </w:num>
+  <w:num w:numId="15">
+    <w:abstractNumId w:val="18"/>
+  </w:num>
+  <w:num w:numId="16">
+    <w:abstractNumId w:val="24"/>
+  </w:num>
+  <w:num w:numId="17">
+    <w:abstractNumId w:val="5"/>
+  </w:num>
+  <w:num w:numId="18">
+    <w:abstractNumId w:val="33"/>
+  </w:num>
+  <w:num w:numId="19">
+    <w:abstractNumId w:val="25"/>
+  </w:num>
+  <w:num w:numId="20">
+    <w:abstractNumId w:val="11"/>
+  </w:num>
+  <w:num w:numId="21">
+    <w:abstractNumId w:val="21"/>
+  </w:num>
+  <w:num w:numId="22">
+    <w:abstractNumId w:val="17"/>
+  </w:num>
+  <w:num w:numId="23">
+    <w:abstractNumId w:val="31"/>
+  </w:num>
+  <w:num w:numId="24">
+    <w:abstractNumId w:val="16"/>
+  </w:num>
+  <w:num w:numId="25">
+    <w:abstractNumId w:val="3"/>
+  </w:num>
+  <w:num w:numId="26">
+    <w:abstractNumId w:val="26"/>
+  </w:num>
+  <w:num w:numId="27">
+    <w:abstractNumId w:val="27"/>
+  </w:num>
+  <w:num w:numId="28">
+    <w:abstractNumId w:val="14"/>
+  </w:num>
+  <w:num w:numId="29">
     <w:abstractNumId w:val="9"/>
   </w:num>
-  <w:num w:numId="13">
-    <w:abstractNumId w:val="19"/>
-  </w:num>
-  <w:num w:numId="14">
-    <w:abstractNumId w:val="26"/>
-  </w:num>
-  <w:num w:numId="15">
-    <w:abstractNumId w:val="16"/>
-  </w:num>
-  <w:num w:numId="16">
-    <w:abstractNumId w:val="21"/>
-  </w:num>
-  <w:num w:numId="17">
-    <w:abstractNumId w:val="4"/>
-  </w:num>
-  <w:num w:numId="18">
-    <w:abstractNumId w:val="29"/>
-  </w:num>
-  <w:num w:numId="19">
-    <w:abstractNumId w:val="22"/>
-  </w:num>
-  <w:num w:numId="20">
-    <w:abstractNumId w:val="10"/>
-  </w:num>
-  <w:num w:numId="21">
-    <w:abstractNumId w:val="18"/>
-  </w:num>
-  <w:num w:numId="22">
-    <w:abstractNumId w:val="15"/>
-  </w:num>
-  <w:num w:numId="23">
-    <w:abstractNumId w:val="28"/>
-  </w:num>
-  <w:num w:numId="24">
-    <w:abstractNumId w:val="14"/>
-  </w:num>
-  <w:num w:numId="25">
-    <w:abstractNumId w:val="2"/>
-  </w:num>
-  <w:num w:numId="26">
-    <w:abstractNumId w:val="23"/>
-  </w:num>
-  <w:num w:numId="27">
-    <w:abstractNumId w:val="24"/>
-  </w:num>
-  <w:num w:numId="28">
-    <w:abstractNumId w:val="12"/>
-  </w:num>
-  <w:num w:numId="29">
-    <w:abstractNumId w:val="8"/>
-  </w:num>
   <w:num w:numId="30">
-    <w:abstractNumId w:val="35"/>
+    <w:abstractNumId w:val="43"/>
   </w:num>
   <w:num w:numId="31">
-    <w:abstractNumId w:val="33"/>
+    <w:abstractNumId w:val="40"/>
   </w:num>
   <w:num w:numId="32">
-    <w:abstractNumId w:val="11"/>
+    <w:abstractNumId w:val="13"/>
   </w:num>
   <w:num w:numId="33">
-    <w:abstractNumId w:val="6"/>
+    <w:abstractNumId w:val="7"/>
   </w:num>
   <w:num w:numId="34">
-    <w:abstractNumId w:val="13"/>
+    <w:abstractNumId w:val="15"/>
   </w:num>
   <w:num w:numId="35">
     <w:abstractNumId w:val="1"/>
   </w:num>
   <w:num w:numId="36">
-    <w:abstractNumId w:val="36"/>
+    <w:abstractNumId w:val="44"/>
   </w:num>
   <w:num w:numId="37">
-    <w:abstractNumId w:val="7"/>
+    <w:abstractNumId w:val="8"/>
   </w:num>
   <w:num w:numId="38">
-    <w:abstractNumId w:val="17"/>
+    <w:abstractNumId w:val="19"/>
+  </w:num>
+  <w:num w:numId="39">
+    <w:abstractNumId w:val="34"/>
+  </w:num>
+  <w:num w:numId="40">
+    <w:abstractNumId w:val="35"/>
+  </w:num>
+  <w:num w:numId="41">
+    <w:abstractNumId w:val="12"/>
+  </w:num>
+  <w:num w:numId="42">
+    <w:abstractNumId w:val="2"/>
+  </w:num>
+  <w:num w:numId="43">
+    <w:abstractNumId w:val="39"/>
+  </w:num>
+  <w:num w:numId="44">
+    <w:abstractNumId w:val="41"/>
+  </w:num>
+  <w:num w:numId="45">
+    <w:abstractNumId w:val="32"/>
+  </w:num>
+  <w:num w:numId="46">
+    <w:abstractNumId w:val="20"/>
   </w:num>
   <w:numIdMacAtCleanup w:val="10"/>
 </w:numbering>

</xml_diff>

<commit_message>
Fixes room generation, adds loads of terrains, adds tutorial, some ideas for smoother movement, SOUNDTRACK
</commit_message>
<xml_diff>
--- a/non-game/[Idea] Rolling in the Sheepe.docx
+++ b/non-game/[Idea] Rolling in the Sheepe.docx
@@ -718,6 +718,20 @@
     </w:p>
     <w:p>
       <w:pPr>
+        <w:pStyle w:val="Heading3"/>
+        <w:rPr>
+          <w:lang w:val="en-US"/>
+        </w:rPr>
+      </w:pPr>
+      <w:r>
+        <w:rPr>
+          <w:lang w:val="en-US"/>
+        </w:rPr>
+        <w:t>Essentials</w:t>
+      </w:r>
+    </w:p>
+    <w:p>
+      <w:pPr>
         <w:pStyle w:val="ListParagraph"/>
         <w:numPr>
           <w:ilvl w:val="0"/>
@@ -824,6 +838,27 @@
     </w:p>
     <w:p>
       <w:pPr>
+        <w:rPr>
+          <w:lang w:val="en-US"/>
+        </w:rPr>
+      </w:pPr>
+    </w:p>
+    <w:p>
+      <w:pPr>
+        <w:pStyle w:val="Heading3"/>
+        <w:rPr>
+          <w:lang w:val="en-US"/>
+        </w:rPr>
+      </w:pPr>
+      <w:r>
+        <w:rPr>
+          <w:lang w:val="en-US"/>
+        </w:rPr>
+        <w:t>gravity</w:t>
+      </w:r>
+    </w:p>
+    <w:p>
+      <w:pPr>
         <w:pStyle w:val="ListParagraph"/>
         <w:numPr>
           <w:ilvl w:val="0"/>
@@ -890,6 +925,27 @@
     </w:p>
     <w:p>
       <w:pPr>
+        <w:rPr>
+          <w:lang w:val="en-US"/>
+        </w:rPr>
+      </w:pPr>
+    </w:p>
+    <w:p>
+      <w:pPr>
+        <w:pStyle w:val="Heading3"/>
+        <w:rPr>
+          <w:lang w:val="en-US"/>
+        </w:rPr>
+      </w:pPr>
+      <w:r>
+        <w:rPr>
+          <w:lang w:val="en-US"/>
+        </w:rPr>
+        <w:t>physics material</w:t>
+      </w:r>
+    </w:p>
+    <w:p>
+      <w:pPr>
         <w:pStyle w:val="ListParagraph"/>
         <w:numPr>
           <w:ilvl w:val="0"/>
@@ -907,6 +963,14 @@
         </w:rPr>
         <w:t>No Friction</w:t>
       </w:r>
+      <w:r>
+        <w:rPr>
+          <w:b/>
+          <w:bCs/>
+          <w:lang w:val="en-US"/>
+        </w:rPr>
+        <w:t xml:space="preserve"> =&gt; Ice</w:t>
+      </w:r>
     </w:p>
     <w:p>
       <w:pPr>
@@ -936,16 +1000,72 @@
           <w:numId w:val="27"/>
         </w:numPr>
         <w:rPr>
-          <w:lang w:val="en-US"/>
-        </w:rPr>
-      </w:pPr>
-      <w:r>
-        <w:rPr>
           <w:b/>
           <w:bCs/>
           <w:lang w:val="en-US"/>
         </w:rPr>
-        <w:t>Speed Boost</w:t>
+      </w:pPr>
+      <w:r>
+        <w:rPr>
+          <w:b/>
+          <w:bCs/>
+          <w:lang w:val="en-US"/>
+        </w:rPr>
+        <w:t>Spiderman</w:t>
+      </w:r>
+      <w:r>
+        <w:rPr>
+          <w:lang w:val="en-US"/>
+        </w:rPr>
+        <w:t xml:space="preserve"> =&gt; you cling (strongly) to all walls around you</w:t>
+      </w:r>
+    </w:p>
+    <w:p>
+      <w:pPr>
+        <w:pStyle w:val="ListParagraph"/>
+        <w:numPr>
+          <w:ilvl w:val="1"/>
+          <w:numId w:val="27"/>
+        </w:numPr>
+        <w:rPr>
+          <w:b/>
+          <w:bCs/>
+          <w:lang w:val="en-US"/>
+        </w:rPr>
+      </w:pPr>
+      <w:r>
+        <w:rPr>
+          <w:lang w:val="en-US"/>
+        </w:rPr>
+        <w:t xml:space="preserve">Or make this the default and add sections where you </w:t>
+      </w:r>
+      <w:r>
+        <w:rPr>
+          <w:i/>
+          <w:iCs/>
+          <w:lang w:val="en-US"/>
+        </w:rPr>
+        <w:t>can’t</w:t>
+      </w:r>
+      <w:r>
+        <w:rPr>
+          <w:lang w:val="en-US"/>
+        </w:rPr>
+        <w:t xml:space="preserve"> cling.</w:t>
+      </w:r>
+    </w:p>
+    <w:p>
+      <w:pPr>
+        <w:pStyle w:val="Heading3"/>
+        <w:rPr>
+          <w:lang w:val="en-US"/>
+        </w:rPr>
+      </w:pPr>
+      <w:r>
+        <w:rPr>
+          <w:lang w:val="en-US"/>
+        </w:rPr>
+        <w:t>speed</w:t>
       </w:r>
     </w:p>
     <w:p>
@@ -965,7 +1085,7 @@
           <w:bCs/>
           <w:lang w:val="en-US"/>
         </w:rPr>
-        <w:t>(Speed slowdown? Speed reset? Slowmo?)</w:t>
+        <w:t>Speed Boost</w:t>
       </w:r>
     </w:p>
     <w:p>
@@ -985,27 +1105,7 @@
           <w:bCs/>
           <w:lang w:val="en-US"/>
         </w:rPr>
-        <w:t>Glue</w:t>
-      </w:r>
-      <w:r>
-        <w:rPr>
-          <w:b/>
-          <w:bCs/>
-          <w:lang w:val="en-US"/>
-        </w:rPr>
-        <w:t xml:space="preserve"> </w:t>
-      </w:r>
-      <w:r>
-        <w:rPr>
-          <w:lang w:val="en-US"/>
-        </w:rPr>
-        <w:t>=&gt;</w:t>
-      </w:r>
-      <w:r>
-        <w:rPr>
-          <w:lang w:val="en-US"/>
-        </w:rPr>
-        <w:t xml:space="preserve"> touching an old part of yours will glue it back to you</w:t>
+        <w:t>Speed Slowdown</w:t>
       </w:r>
     </w:p>
     <w:p>
@@ -1016,44 +1116,159 @@
           <w:numId w:val="27"/>
         </w:numPr>
         <w:rPr>
+          <w:lang w:val="en-US"/>
+        </w:rPr>
+      </w:pPr>
+      <w:r>
+        <w:rPr>
           <w:b/>
           <w:bCs/>
           <w:lang w:val="en-US"/>
         </w:rPr>
-      </w:pPr>
+        <w:t>(Speed reset? Slowmo?)</w:t>
+      </w:r>
       <w:r>
         <w:rPr>
           <w:b/>
           <w:bCs/>
           <w:lang w:val="en-US"/>
         </w:rPr>
-        <w:t>Spiderman</w:t>
-      </w:r>
-      <w:r>
-        <w:rPr>
-          <w:lang w:val="en-US"/>
-        </w:rPr>
-        <w:t xml:space="preserve"> =&gt; you cling (strongly) to all walls around you</w:t>
+        <w:t xml:space="preserve"> =&gt; Not implemented</w:t>
+      </w:r>
+    </w:p>
+    <w:p>
+      <w:pPr>
+        <w:rPr>
+          <w:lang w:val="en-US"/>
+        </w:rPr>
+      </w:pPr>
+    </w:p>
+    <w:p>
+      <w:pPr>
+        <w:pStyle w:val="Heading3"/>
+        <w:rPr>
+          <w:lang w:val="en-US"/>
+        </w:rPr>
+      </w:pPr>
+      <w:r>
+        <w:rPr>
+          <w:lang w:val="en-US"/>
+        </w:rPr>
+        <w:t>Slicing/shapes</w:t>
       </w:r>
     </w:p>
     <w:p>
       <w:pPr>
         <w:pStyle w:val="ListParagraph"/>
         <w:numPr>
-          <w:ilvl w:val="1"/>
+          <w:ilvl w:val="0"/>
           <w:numId w:val="27"/>
         </w:numPr>
         <w:rPr>
+          <w:lang w:val="en-US"/>
+        </w:rPr>
+      </w:pPr>
+      <w:r>
+        <w:rPr>
           <w:b/>
           <w:bCs/>
           <w:lang w:val="en-US"/>
         </w:rPr>
-      </w:pPr>
-      <w:r>
-        <w:rPr>
-          <w:lang w:val="en-US"/>
-        </w:rPr>
-        <w:t xml:space="preserve">Or make this the default and add sections where you </w:t>
+        <w:t>Glue</w:t>
+      </w:r>
+      <w:r>
+        <w:rPr>
+          <w:b/>
+          <w:bCs/>
+          <w:lang w:val="en-US"/>
+        </w:rPr>
+        <w:t xml:space="preserve"> </w:t>
+      </w:r>
+      <w:r>
+        <w:rPr>
+          <w:lang w:val="en-US"/>
+        </w:rPr>
+        <w:t>=&gt;</w:t>
+      </w:r>
+      <w:r>
+        <w:rPr>
+          <w:lang w:val="en-US"/>
+        </w:rPr>
+        <w:t xml:space="preserve"> touching an old part of yours will glue it back to you</w:t>
+      </w:r>
+      <w:r>
+        <w:rPr>
+          <w:lang w:val="en-US"/>
+        </w:rPr>
+        <w:t xml:space="preserve"> </w:t>
+      </w:r>
+      <w:r>
+        <w:rPr>
+          <w:b/>
+          <w:bCs/>
+          <w:lang w:val="en-US"/>
+        </w:rPr>
+        <w:t>=&gt; still need to make this work (see Glue module)</w:t>
+      </w:r>
+    </w:p>
+    <w:p>
+      <w:pPr>
+        <w:pStyle w:val="Heading3"/>
+        <w:rPr>
+          <w:lang w:val="en-US"/>
+        </w:rPr>
+      </w:pPr>
+      <w:r>
+        <w:rPr>
+          <w:lang w:val="en-US"/>
+        </w:rPr>
+        <w:t>Misc</w:t>
+      </w:r>
+    </w:p>
+    <w:p>
+      <w:pPr>
+        <w:pStyle w:val="ListParagraph"/>
+        <w:numPr>
+          <w:ilvl w:val="0"/>
+          <w:numId w:val="27"/>
+        </w:numPr>
+        <w:rPr>
+          <w:lang w:val="en-US"/>
+        </w:rPr>
+      </w:pPr>
+      <w:r>
+        <w:rPr>
+          <w:b/>
+          <w:bCs/>
+          <w:lang w:val="en-US"/>
+        </w:rPr>
+        <w:t>Reversed Controls</w:t>
+      </w:r>
+    </w:p>
+    <w:p>
+      <w:pPr>
+        <w:pStyle w:val="ListParagraph"/>
+        <w:numPr>
+          <w:ilvl w:val="0"/>
+          <w:numId w:val="27"/>
+        </w:numPr>
+        <w:rPr>
+          <w:lang w:val="en-US"/>
+        </w:rPr>
+      </w:pPr>
+      <w:r>
+        <w:rPr>
+          <w:b/>
+          <w:bCs/>
+          <w:lang w:val="en-US"/>
+        </w:rPr>
+        <w:t>Ghost =&gt;</w:t>
+      </w:r>
+      <w:r>
+        <w:rPr>
+          <w:lang w:val="en-US"/>
+        </w:rPr>
+        <w:t xml:space="preserve"> players can pass </w:t>
       </w:r>
       <w:r>
         <w:rPr>
@@ -1061,50 +1276,58 @@
           <w:iCs/>
           <w:lang w:val="en-US"/>
         </w:rPr>
-        <w:t>can’t</w:t>
-      </w:r>
-      <w:r>
-        <w:rPr>
-          <w:lang w:val="en-US"/>
-        </w:rPr>
-        <w:t xml:space="preserve"> cling.</w:t>
-      </w:r>
-    </w:p>
-    <w:p>
-      <w:pPr>
+        <w:t>through</w:t>
+      </w:r>
+      <w:r>
+        <w:rPr>
+          <w:lang w:val="en-US"/>
+        </w:rPr>
+        <w:t xml:space="preserve"> each other (and obstacles within rooms) </w:t>
+      </w:r>
+      <w:r>
         <w:rPr>
           <w:b/>
           <w:bCs/>
           <w:lang w:val="en-US"/>
         </w:rPr>
-      </w:pPr>
-    </w:p>
-    <w:p>
-      <w:pPr>
-        <w:rPr>
-          <w:lang w:val="en-US"/>
-        </w:rPr>
-      </w:pPr>
-      <w:r>
+        <w:t>=&gt; Not implemented yet</w:t>
+      </w:r>
+    </w:p>
+    <w:p>
+      <w:pPr>
         <w:rPr>
           <w:b/>
           <w:bCs/>
           <w:lang w:val="en-US"/>
         </w:rPr>
-        <w:t>IDEA:</w:t>
-      </w:r>
-      <w:r>
-        <w:rPr>
-          <w:lang w:val="en-US"/>
-        </w:rPr>
-        <w:t xml:space="preserve"> Some terrain, or mode, or whatever that allows you to </w:t>
-      </w:r>
+      </w:pPr>
+    </w:p>
+    <w:p>
+      <w:pPr>
+        <w:rPr>
+          <w:lang w:val="en-US"/>
+        </w:rPr>
+      </w:pPr>
       <w:r>
         <w:rPr>
           <w:b/>
           <w:bCs/>
           <w:lang w:val="en-US"/>
         </w:rPr>
+        <w:t>IDEA:</w:t>
+      </w:r>
+      <w:r>
+        <w:rPr>
+          <w:lang w:val="en-US"/>
+        </w:rPr>
+        <w:t xml:space="preserve"> Some terrain, or mode, or whatever that allows you to </w:t>
+      </w:r>
+      <w:r>
+        <w:rPr>
+          <w:b/>
+          <w:bCs/>
+          <w:lang w:val="en-US"/>
+        </w:rPr>
         <w:t>destroy blocks</w:t>
       </w:r>
       <w:r>
@@ -1112,6 +1335,48 @@
           <w:lang w:val="en-US"/>
         </w:rPr>
         <w:t xml:space="preserve"> in the tilemap. (Maybe everyone becomes a bomb in that section.)</w:t>
+      </w:r>
+    </w:p>
+    <w:p>
+      <w:pPr>
+        <w:rPr>
+          <w:lang w:val="en-US"/>
+        </w:rPr>
+      </w:pPr>
+    </w:p>
+    <w:p>
+      <w:pPr>
+        <w:rPr>
+          <w:lang w:val="en-US"/>
+        </w:rPr>
+      </w:pPr>
+      <w:r>
+        <w:rPr>
+          <w:b/>
+          <w:bCs/>
+          <w:lang w:val="en-US"/>
+        </w:rPr>
+        <w:t>IDEA:</w:t>
+      </w:r>
+      <w:r>
+        <w:rPr>
+          <w:lang w:val="en-US"/>
+        </w:rPr>
+        <w:t xml:space="preserve"> A powerup that makes you a ghost </w:t>
+      </w:r>
+      <w:r>
+        <w:rPr>
+          <w:i/>
+          <w:iCs/>
+          <w:lang w:val="en-US"/>
+        </w:rPr>
+        <w:t>for a certain period of time</w:t>
+      </w:r>
+      <w:r>
+        <w:rPr>
+          <w:lang w:val="en-US"/>
+        </w:rPr>
+        <w:t>.</w:t>
       </w:r>
     </w:p>
     <w:p>
@@ -1171,6 +1436,7 @@
         <w:rPr>
           <w:lang w:val="en-US"/>
         </w:rPr>
+        <w:lastRenderedPageBreak/>
         <w:t>Issue #1: it should pick the “worst” shape, right?</w:t>
       </w:r>
     </w:p>
@@ -1409,7 +1675,6 @@
         <w:pStyle w:val="Heading2"/>
       </w:pPr>
       <w:r>
-        <w:lastRenderedPageBreak/>
         <w:t>Tutorial</w:t>
       </w:r>
     </w:p>
@@ -1760,6 +2025,7 @@
         <w:rPr>
           <w:lang w:val="en-US"/>
         </w:rPr>
+        <w:lastRenderedPageBreak/>
         <w:t>Parallelogram</w:t>
       </w:r>
     </w:p>
@@ -2081,7 +2347,6 @@
         <w:rPr>
           <w:lang w:val="en-US"/>
         </w:rPr>
-        <w:lastRenderedPageBreak/>
         <w:t xml:space="preserve">4 = </w:t>
       </w:r>
       <w:r>
@@ -2456,6 +2721,7 @@
         <w:rPr>
           <w:lang w:val="en-US"/>
         </w:rPr>
+        <w:lastRenderedPageBreak/>
         <w:t xml:space="preserve">This is inside a </w:t>
       </w:r>
       <w:r>
@@ -7673,7 +7939,7 @@
   <w:abstractNum w:abstractNumId="27" w15:restartNumberingAfterBreak="0">
     <w:nsid w:val="540B72B9"/>
     <w:multiLevelType w:val="hybridMultilevel"/>
-    <w:tmpl w:val="CC50B8FC"/>
+    <w:tmpl w:val="A782C220"/>
     <w:lvl w:ilvl="0" w:tplc="04130001">
       <w:start w:val="1"/>
       <w:numFmt w:val="bullet"/>
@@ -10429,6 +10695,7 @@
   <w:style w:type="character" w:default="1" w:styleId="DefaultParagraphFont">
     <w:name w:val="Default Paragraph Font"/>
     <w:uiPriority w:val="1"/>
+    <w:semiHidden/>
     <w:unhideWhenUsed/>
   </w:style>
   <w:style w:type="table" w:default="1" w:styleId="TableNormal">

</xml_diff>

<commit_message>
Lots of preparations to get locks, gates, edges and more going
</commit_message>
<xml_diff>
--- a/non-game/[Idea] Rolling in the Sheepe.docx
+++ b/non-game/[Idea] Rolling in the Sheepe.docx
@@ -7,8 +7,13 @@
         <w:pStyle w:val="Heading1"/>
       </w:pPr>
       <w:r>
-        <w:t>Rolling in the sheepe</w:t>
-      </w:r>
+        <w:t xml:space="preserve">Rolling in the </w:t>
+      </w:r>
+      <w:proofErr w:type="spellStart"/>
+      <w:r>
+        <w:t>sheepe</w:t>
+      </w:r>
+      <w:proofErr w:type="spellEnd"/>
     </w:p>
     <w:p>
       <w:pPr>
@@ -462,6 +467,7 @@
           <w:lang w:val="en-US"/>
         </w:rPr>
       </w:pPr>
+      <w:proofErr w:type="spellStart"/>
       <w:r>
         <w:rPr>
           <w:b/>
@@ -470,6 +476,7 @@
         </w:rPr>
         <w:t>CoinLock</w:t>
       </w:r>
+      <w:proofErr w:type="spellEnd"/>
       <w:r>
         <w:rPr>
           <w:b/>
@@ -849,7 +856,25 @@
           <w:bCs/>
           <w:lang w:val="en-US"/>
         </w:rPr>
-        <w:t>(Speed reset? Slowmo?)</w:t>
+        <w:t xml:space="preserve">(Speed reset? </w:t>
+      </w:r>
+      <w:proofErr w:type="spellStart"/>
+      <w:r>
+        <w:rPr>
+          <w:b/>
+          <w:bCs/>
+          <w:lang w:val="en-US"/>
+        </w:rPr>
+        <w:t>Slowmo</w:t>
+      </w:r>
+      <w:proofErr w:type="spellEnd"/>
+      <w:r>
+        <w:rPr>
+          <w:b/>
+          <w:bCs/>
+          <w:lang w:val="en-US"/>
+        </w:rPr>
+        <w:t>?)</w:t>
       </w:r>
     </w:p>
     <w:p>
@@ -990,13 +1015,23 @@
           <w:lang w:val="en-US"/>
         </w:rPr>
       </w:pPr>
-      <w:r>
-        <w:rPr>
-          <w:b/>
-          <w:bCs/>
-          <w:lang w:val="en-US"/>
-        </w:rPr>
-        <w:t>BodyLimit =&gt;</w:t>
+      <w:proofErr w:type="spellStart"/>
+      <w:r>
+        <w:rPr>
+          <w:b/>
+          <w:bCs/>
+          <w:lang w:val="en-US"/>
+        </w:rPr>
+        <w:t>BodyLimit</w:t>
+      </w:r>
+      <w:proofErr w:type="spellEnd"/>
+      <w:r>
+        <w:rPr>
+          <w:b/>
+          <w:bCs/>
+          <w:lang w:val="en-US"/>
+        </w:rPr>
+        <w:t xml:space="preserve"> =&gt;</w:t>
       </w:r>
       <w:r>
         <w:rPr>
@@ -1046,9 +1081,11 @@
       <w:pPr>
         <w:pStyle w:val="Heading3"/>
       </w:pPr>
+      <w:proofErr w:type="spellStart"/>
       <w:r>
         <w:t>Coins</w:t>
       </w:r>
+      <w:proofErr w:type="spellEnd"/>
     </w:p>
     <w:p>
       <w:pPr>
@@ -1147,13 +1184,23 @@
           <w:lang w:val="en-US"/>
         </w:rPr>
       </w:pPr>
-      <w:r>
-        <w:rPr>
-          <w:b/>
-          <w:bCs/>
-          <w:lang w:val="en-US"/>
-        </w:rPr>
-        <w:t>Halver:</w:t>
+      <w:proofErr w:type="spellStart"/>
+      <w:r>
+        <w:rPr>
+          <w:b/>
+          <w:bCs/>
+          <w:lang w:val="en-US"/>
+        </w:rPr>
+        <w:t>Halver</w:t>
+      </w:r>
+      <w:proofErr w:type="spellEnd"/>
+      <w:r>
+        <w:rPr>
+          <w:b/>
+          <w:bCs/>
+          <w:lang w:val="en-US"/>
+        </w:rPr>
+        <w:t>:</w:t>
       </w:r>
       <w:r>
         <w:rPr>
@@ -1292,6 +1339,7 @@
           <w:lang w:val="en-US"/>
         </w:rPr>
       </w:pPr>
+      <w:proofErr w:type="spellStart"/>
       <w:r>
         <w:rPr>
           <w:lang w:val="en-US"/>
@@ -1299,6 +1347,7 @@
         <w:lastRenderedPageBreak/>
         <w:t>Misc</w:t>
       </w:r>
+      <w:proofErr w:type="spellEnd"/>
     </w:p>
     <w:p>
       <w:pPr>
@@ -1485,7 +1534,21 @@
         <w:rPr>
           <w:lang w:val="en-US"/>
         </w:rPr>
-        <w:t xml:space="preserve"> in the tilemap. (Maybe everyone becomes a bomb in that section.</w:t>
+        <w:t xml:space="preserve"> in the </w:t>
+      </w:r>
+      <w:proofErr w:type="spellStart"/>
+      <w:r>
+        <w:rPr>
+          <w:lang w:val="en-US"/>
+        </w:rPr>
+        <w:t>tilemap</w:t>
+      </w:r>
+      <w:proofErr w:type="spellEnd"/>
+      <w:r>
+        <w:rPr>
+          <w:lang w:val="en-US"/>
+        </w:rPr>
+        <w:t>. (Maybe everyone becomes a bomb in that section.</w:t>
       </w:r>
       <w:r>
         <w:rPr>
@@ -1683,33 +1746,29 @@
           <w:lang w:val="en-US"/>
         </w:rPr>
       </w:pPr>
-      <w:r>
-        <w:rPr>
-          <w:b/>
-          <w:bCs/>
-          <w:lang w:val="en-US"/>
-        </w:rPr>
-        <w:t>Coin</w:t>
-      </w:r>
-      <w:r>
-        <w:rPr>
-          <w:b/>
-          <w:bCs/>
-          <w:lang w:val="en-US"/>
-        </w:rPr>
-        <w:t>Shop.</w:t>
-      </w:r>
-      <w:r>
-        <w:rPr>
-          <w:lang w:val="en-US"/>
-        </w:rPr>
-        <w:t xml:space="preserve"> If you have enough coins, you can move through the lock immediately</w:t>
-      </w:r>
-      <w:r>
-        <w:rPr>
-          <w:lang w:val="en-US"/>
-        </w:rPr>
-        <w:t xml:space="preserve">, </w:t>
+      <w:proofErr w:type="spellStart"/>
+      <w:r>
+        <w:rPr>
+          <w:b/>
+          <w:bCs/>
+          <w:lang w:val="en-US"/>
+        </w:rPr>
+        <w:t>CoinShop</w:t>
+      </w:r>
+      <w:proofErr w:type="spellEnd"/>
+      <w:r>
+        <w:rPr>
+          <w:b/>
+          <w:bCs/>
+          <w:lang w:val="en-US"/>
+        </w:rPr>
+        <w:t>.</w:t>
+      </w:r>
+      <w:r>
+        <w:rPr>
+          <w:lang w:val="en-US"/>
+        </w:rPr>
+        <w:t xml:space="preserve"> If you have enough coins, you can move through the lock immediately, </w:t>
       </w:r>
       <w:r>
         <w:rPr>
@@ -1737,6 +1796,12 @@
         </w:rPr>
         <w:t>)</w:t>
       </w:r>
+      <w:r>
+        <w:rPr>
+          <w:lang w:val="en-US"/>
+        </w:rPr>
+        <w:t xml:space="preserve"> =&gt; This edge stays up for everyone, as opposed to the “coin sacrifice”</w:t>
+      </w:r>
     </w:p>
     <w:p>
       <w:pPr>
@@ -1861,7 +1926,25 @@
           <w:iCs/>
           <w:lang w:val="en-US"/>
         </w:rPr>
-        <w:t>yes, this would require another mask like the general tilemap one</w:t>
+        <w:t xml:space="preserve">yes, this would require another mask like the general </w:t>
+      </w:r>
+      <w:proofErr w:type="spellStart"/>
+      <w:r>
+        <w:rPr>
+          <w:i/>
+          <w:iCs/>
+          <w:lang w:val="en-US"/>
+        </w:rPr>
+        <w:t>tilemap</w:t>
+      </w:r>
+      <w:proofErr w:type="spellEnd"/>
+      <w:r>
+        <w:rPr>
+          <w:i/>
+          <w:iCs/>
+          <w:lang w:val="en-US"/>
+        </w:rPr>
+        <w:t xml:space="preserve"> one</w:t>
       </w:r>
     </w:p>
     <w:p>
@@ -1927,6 +2010,7 @@
           <w:lang w:val="en-US"/>
         </w:rPr>
       </w:pPr>
+      <w:proofErr w:type="spellStart"/>
       <w:r>
         <w:rPr>
           <w:b/>
@@ -1935,6 +2019,7 @@
         </w:rPr>
         <w:t>ButtonTimed</w:t>
       </w:r>
+      <w:proofErr w:type="spellEnd"/>
       <w:r>
         <w:rPr>
           <w:b/>
@@ -1989,13 +2074,23 @@
           <w:lang w:val="en-US"/>
         </w:rPr>
       </w:pPr>
-      <w:r>
-        <w:rPr>
-          <w:b/>
-          <w:bCs/>
-          <w:lang w:val="en-US"/>
-        </w:rPr>
-        <w:t>ButtonOrder.</w:t>
+      <w:proofErr w:type="spellStart"/>
+      <w:r>
+        <w:rPr>
+          <w:b/>
+          <w:bCs/>
+          <w:lang w:val="en-US"/>
+        </w:rPr>
+        <w:t>ButtonOrder</w:t>
+      </w:r>
+      <w:proofErr w:type="spellEnd"/>
+      <w:r>
+        <w:rPr>
+          <w:b/>
+          <w:bCs/>
+          <w:lang w:val="en-US"/>
+        </w:rPr>
+        <w:t>.</w:t>
       </w:r>
       <w:r>
         <w:rPr>
@@ -2029,13 +2124,23 @@
           <w:lang w:val="en-US"/>
         </w:rPr>
       </w:pPr>
-      <w:r>
-        <w:rPr>
-          <w:b/>
-          <w:bCs/>
-          <w:lang w:val="en-US"/>
-        </w:rPr>
-        <w:t>ButtonSimultaneous.</w:t>
+      <w:proofErr w:type="spellStart"/>
+      <w:r>
+        <w:rPr>
+          <w:b/>
+          <w:bCs/>
+          <w:lang w:val="en-US"/>
+        </w:rPr>
+        <w:t>ButtonSimultaneous</w:t>
+      </w:r>
+      <w:proofErr w:type="spellEnd"/>
+      <w:r>
+        <w:rPr>
+          <w:b/>
+          <w:bCs/>
+          <w:lang w:val="en-US"/>
+        </w:rPr>
+        <w:t>.</w:t>
       </w:r>
       <w:r>
         <w:rPr>
@@ -2646,7 +2751,21 @@
         <w:rPr>
           <w:lang w:val="en-US"/>
         </w:rPr>
-        <w:t xml:space="preserve"> There are obstacles that simply hurt you (so you slow down/reset). But also ones that </w:t>
+        <w:t xml:space="preserve"> There are obstacles that simply hurt you (so you slow down/reset). But </w:t>
+      </w:r>
+      <w:proofErr w:type="gramStart"/>
+      <w:r>
+        <w:rPr>
+          <w:lang w:val="en-US"/>
+        </w:rPr>
+        <w:t>also</w:t>
+      </w:r>
+      <w:proofErr w:type="gramEnd"/>
+      <w:r>
+        <w:rPr>
+          <w:lang w:val="en-US"/>
+        </w:rPr>
+        <w:t xml:space="preserve"> ones that </w:t>
       </w:r>
       <w:r>
         <w:rPr>
@@ -2839,8 +2958,18 @@
           <w:iCs/>
           <w:lang w:val="en-US"/>
         </w:rPr>
-        <w:t>for a certain period of time</w:t>
-      </w:r>
+        <w:t xml:space="preserve">for a certain </w:t>
+      </w:r>
+      <w:proofErr w:type="gramStart"/>
+      <w:r>
+        <w:rPr>
+          <w:i/>
+          <w:iCs/>
+          <w:lang w:val="en-US"/>
+        </w:rPr>
+        <w:t>period of time</w:t>
+      </w:r>
+      <w:proofErr w:type="gramEnd"/>
       <w:r>
         <w:rPr>
           <w:lang w:val="en-US"/>
@@ -3615,12 +3744,14 @@
           <w:lang w:val="en-US"/>
         </w:rPr>
       </w:pPr>
+      <w:proofErr w:type="spellStart"/>
       <w:r>
         <w:rPr>
           <w:lang w:val="en-US"/>
         </w:rPr>
         <w:t>StarPenta</w:t>
       </w:r>
+      <w:proofErr w:type="spellEnd"/>
     </w:p>
     <w:p>
       <w:pPr>
@@ -3633,12 +3764,14 @@
           <w:lang w:val="en-US"/>
         </w:rPr>
       </w:pPr>
+      <w:proofErr w:type="spellStart"/>
       <w:r>
         <w:rPr>
           <w:lang w:val="en-US"/>
         </w:rPr>
         <w:t>StarHexa</w:t>
       </w:r>
+      <w:proofErr w:type="spellEnd"/>
     </w:p>
     <w:p>
       <w:pPr>
@@ -3781,7 +3914,35 @@
         <w:rPr>
           <w:lang w:val="en-US"/>
         </w:rPr>
-        <w:t>Crescent ( = half moon/crescent moon shape)</w:t>
+        <w:t xml:space="preserve">Crescent </w:t>
+      </w:r>
+      <w:proofErr w:type="gramStart"/>
+      <w:r>
+        <w:rPr>
+          <w:lang w:val="en-US"/>
+        </w:rPr>
+        <w:t>( =</w:t>
+      </w:r>
+      <w:proofErr w:type="gramEnd"/>
+      <w:r>
+        <w:rPr>
+          <w:lang w:val="en-US"/>
+        </w:rPr>
+        <w:t xml:space="preserve"> </w:t>
+      </w:r>
+      <w:proofErr w:type="spellStart"/>
+      <w:r>
+        <w:rPr>
+          <w:lang w:val="en-US"/>
+        </w:rPr>
+        <w:t>half moon</w:t>
+      </w:r>
+      <w:proofErr w:type="spellEnd"/>
+      <w:r>
+        <w:rPr>
+          <w:lang w:val="en-US"/>
+        </w:rPr>
+        <w:t>/crescent moon shape)</w:t>
       </w:r>
     </w:p>
     <w:p>
@@ -3799,7 +3960,35 @@
         <w:rPr>
           <w:lang w:val="en-US"/>
         </w:rPr>
-        <w:t>Trefoil ( = “klavertjedrie”)</w:t>
+        <w:t xml:space="preserve">Trefoil </w:t>
+      </w:r>
+      <w:proofErr w:type="gramStart"/>
+      <w:r>
+        <w:rPr>
+          <w:lang w:val="en-US"/>
+        </w:rPr>
+        <w:t>( =</w:t>
+      </w:r>
+      <w:proofErr w:type="gramEnd"/>
+      <w:r>
+        <w:rPr>
+          <w:lang w:val="en-US"/>
+        </w:rPr>
+        <w:t xml:space="preserve"> “</w:t>
+      </w:r>
+      <w:proofErr w:type="spellStart"/>
+      <w:r>
+        <w:rPr>
+          <w:lang w:val="en-US"/>
+        </w:rPr>
+        <w:t>klavertjedrie</w:t>
+      </w:r>
+      <w:proofErr w:type="spellEnd"/>
+      <w:r>
+        <w:rPr>
+          <w:lang w:val="en-US"/>
+        </w:rPr>
+        <w:t>”)</w:t>
       </w:r>
     </w:p>
     <w:p>
@@ -3817,7 +4006,35 @@
         <w:rPr>
           <w:lang w:val="en-US"/>
         </w:rPr>
-        <w:t>Quatrefoil ( = “klavertjevier”)</w:t>
+        <w:t xml:space="preserve">Quatrefoil </w:t>
+      </w:r>
+      <w:proofErr w:type="gramStart"/>
+      <w:r>
+        <w:rPr>
+          <w:lang w:val="en-US"/>
+        </w:rPr>
+        <w:t>( =</w:t>
+      </w:r>
+      <w:proofErr w:type="gramEnd"/>
+      <w:r>
+        <w:rPr>
+          <w:lang w:val="en-US"/>
+        </w:rPr>
+        <w:t xml:space="preserve"> “</w:t>
+      </w:r>
+      <w:proofErr w:type="spellStart"/>
+      <w:r>
+        <w:rPr>
+          <w:lang w:val="en-US"/>
+        </w:rPr>
+        <w:t>klavertjevier</w:t>
+      </w:r>
+      <w:proofErr w:type="spellEnd"/>
+      <w:r>
+        <w:rPr>
+          <w:lang w:val="en-US"/>
+        </w:rPr>
+        <w:t>”)</w:t>
       </w:r>
     </w:p>
     <w:p>
@@ -3904,7 +4121,14 @@
         <w:rPr>
           <w:lang w:val="en-US"/>
         </w:rPr>
-        <w:t xml:space="preserve">4 = </w:t>
+        <w:t xml:space="preserve">4 </w:t>
+      </w:r>
+      <w:proofErr w:type="gramStart"/>
+      <w:r>
+        <w:rPr>
+          <w:lang w:val="en-US"/>
+        </w:rPr>
+        <w:t xml:space="preserve">= </w:t>
       </w:r>
       <w:r>
         <w:rPr>
@@ -3912,6 +4136,7 @@
         </w:rPr>
         <w:t>??</w:t>
       </w:r>
+      <w:proofErr w:type="gramEnd"/>
     </w:p>
     <w:p>
       <w:pPr>
@@ -3986,7 +4211,35 @@
         <w:rPr>
           <w:lang w:val="en-US"/>
         </w:rPr>
-        <w:t xml:space="preserve"> (Which usually does not have a script itself. But any modules can be accessed with a simple get_node(&lt;modulename&gt;) call.)</w:t>
+        <w:t xml:space="preserve"> (Which usually does not have a script itself. But any modules can be accessed with a simple </w:t>
+      </w:r>
+      <w:proofErr w:type="spellStart"/>
+      <w:r>
+        <w:rPr>
+          <w:lang w:val="en-US"/>
+        </w:rPr>
+        <w:t>get_node</w:t>
+      </w:r>
+      <w:proofErr w:type="spellEnd"/>
+      <w:r>
+        <w:rPr>
+          <w:lang w:val="en-US"/>
+        </w:rPr>
+        <w:t>(&lt;</w:t>
+      </w:r>
+      <w:proofErr w:type="spellStart"/>
+      <w:r>
+        <w:rPr>
+          <w:lang w:val="en-US"/>
+        </w:rPr>
+        <w:t>modulename</w:t>
+      </w:r>
+      <w:proofErr w:type="spellEnd"/>
+      <w:r>
+        <w:rPr>
+          <w:lang w:val="en-US"/>
+        </w:rPr>
+        <w:t>&gt;) call.)</w:t>
       </w:r>
     </w:p>
     <w:p>
@@ -4007,6 +4260,9 @@
         </w:rPr>
       </w:pPr>
       <w:r>
+        <w:rPr>
+          <w:lang w:val="en-US"/>
+        </w:rPr>
         <w:br w:type="page"/>
       </w:r>
     </w:p>
@@ -4016,8 +4272,13 @@
       </w:pPr>
       <w:r>
         <w:lastRenderedPageBreak/>
-        <w:t>Painting the tilemap</w:t>
-      </w:r>
+        <w:t xml:space="preserve">Painting the </w:t>
+      </w:r>
+      <w:proofErr w:type="spellStart"/>
+      <w:r>
+        <w:t>tilemap</w:t>
+      </w:r>
+      <w:proofErr w:type="spellEnd"/>
       <w:r>
         <w:t xml:space="preserve"> (Documentation)</w:t>
       </w:r>
@@ -4102,7 +4363,16 @@
           <w:bCs/>
           <w:lang w:val="en-US"/>
         </w:rPr>
-        <w:t xml:space="preserve"> the t</w:t>
+        <w:t xml:space="preserve"> the </w:t>
+      </w:r>
+      <w:proofErr w:type="spellStart"/>
+      <w:r>
+        <w:rPr>
+          <w:b/>
+          <w:bCs/>
+          <w:lang w:val="en-US"/>
+        </w:rPr>
+        <w:t>t</w:t>
       </w:r>
       <w:r>
         <w:rPr>
@@ -4112,6 +4382,7 @@
         </w:rPr>
         <w:t>ilemap</w:t>
       </w:r>
+      <w:proofErr w:type="spellEnd"/>
       <w:r>
         <w:rPr>
           <w:lang w:val="en-US"/>
@@ -4206,7 +4477,21 @@
         <w:rPr>
           <w:lang w:val="en-US"/>
         </w:rPr>
-        <w:t>Every frame, convert the Image to an ImageTexture and hand it to a sprite</w:t>
+        <w:t xml:space="preserve">Every frame, convert the Image to an </w:t>
+      </w:r>
+      <w:proofErr w:type="spellStart"/>
+      <w:r>
+        <w:rPr>
+          <w:lang w:val="en-US"/>
+        </w:rPr>
+        <w:t>ImageTexture</w:t>
+      </w:r>
+      <w:proofErr w:type="spellEnd"/>
+      <w:r>
+        <w:rPr>
+          <w:lang w:val="en-US"/>
+        </w:rPr>
+        <w:t xml:space="preserve"> and hand it to a sprite</w:t>
       </w:r>
     </w:p>
     <w:p>
@@ -4266,7 +4551,21 @@
         <w:rPr>
           <w:lang w:val="en-US"/>
         </w:rPr>
-        <w:t xml:space="preserve">A copy of the tilemap </w:t>
+        <w:t xml:space="preserve">A copy of the </w:t>
+      </w:r>
+      <w:proofErr w:type="spellStart"/>
+      <w:r>
+        <w:rPr>
+          <w:lang w:val="en-US"/>
+        </w:rPr>
+        <w:t>tilemap</w:t>
+      </w:r>
+      <w:proofErr w:type="spellEnd"/>
+      <w:r>
+        <w:rPr>
+          <w:lang w:val="en-US"/>
+        </w:rPr>
+        <w:t xml:space="preserve"> </w:t>
       </w:r>
       <w:r>
         <w:rPr>
@@ -4278,7 +4577,21 @@
         <w:rPr>
           <w:lang w:val="en-US"/>
         </w:rPr>
-        <w:t xml:space="preserve"> which is updated anytime the “real” tilemap is updated</w:t>
+        <w:t xml:space="preserve"> which is updated anytime the “real” </w:t>
+      </w:r>
+      <w:proofErr w:type="spellStart"/>
+      <w:r>
+        <w:rPr>
+          <w:lang w:val="en-US"/>
+        </w:rPr>
+        <w:t>tilemap</w:t>
+      </w:r>
+      <w:proofErr w:type="spellEnd"/>
+      <w:r>
+        <w:rPr>
+          <w:lang w:val="en-US"/>
+        </w:rPr>
+        <w:t xml:space="preserve"> is updated</w:t>
       </w:r>
     </w:p>
     <w:p>
@@ -4310,7 +4623,35 @@
         <w:rPr>
           <w:lang w:val="en-US"/>
         </w:rPr>
-        <w:t xml:space="preserve">, which is the same size as the world/level/tilemap itself. (So it sees </w:t>
+        <w:t>, which is the same size as the world/level/</w:t>
+      </w:r>
+      <w:proofErr w:type="spellStart"/>
+      <w:r>
+        <w:rPr>
+          <w:lang w:val="en-US"/>
+        </w:rPr>
+        <w:t>tilemap</w:t>
+      </w:r>
+      <w:proofErr w:type="spellEnd"/>
+      <w:r>
+        <w:rPr>
+          <w:lang w:val="en-US"/>
+        </w:rPr>
+        <w:t xml:space="preserve"> itself. (</w:t>
+      </w:r>
+      <w:proofErr w:type="gramStart"/>
+      <w:r>
+        <w:rPr>
+          <w:lang w:val="en-US"/>
+        </w:rPr>
+        <w:t>So</w:t>
+      </w:r>
+      <w:proofErr w:type="gramEnd"/>
+      <w:r>
+        <w:rPr>
+          <w:lang w:val="en-US"/>
+        </w:rPr>
+        <w:t xml:space="preserve"> it sees </w:t>
       </w:r>
       <w:r>
         <w:rPr>
@@ -4342,7 +4683,21 @@
         <w:rPr>
           <w:lang w:val="en-US"/>
         </w:rPr>
-        <w:t>The ViewportTexture (from this viewport) is sent to the shader on the sprite.</w:t>
+        <w:t xml:space="preserve">The </w:t>
+      </w:r>
+      <w:proofErr w:type="spellStart"/>
+      <w:r>
+        <w:rPr>
+          <w:lang w:val="en-US"/>
+        </w:rPr>
+        <w:t>ViewportTexture</w:t>
+      </w:r>
+      <w:proofErr w:type="spellEnd"/>
+      <w:r>
+        <w:rPr>
+          <w:lang w:val="en-US"/>
+        </w:rPr>
+        <w:t xml:space="preserve"> (from this viewport) is sent to the shader on the sprite.</w:t>
       </w:r>
     </w:p>
     <w:p>
@@ -4374,7 +4729,21 @@
         <w:rPr>
           <w:lang w:val="en-US"/>
         </w:rPr>
-        <w:t xml:space="preserve"> based on the tilemap shape. This way, it only shows up on actual tiles, not in empty space</w:t>
+        <w:t xml:space="preserve"> based on the </w:t>
+      </w:r>
+      <w:proofErr w:type="spellStart"/>
+      <w:r>
+        <w:rPr>
+          <w:lang w:val="en-US"/>
+        </w:rPr>
+        <w:t>tilemap</w:t>
+      </w:r>
+      <w:proofErr w:type="spellEnd"/>
+      <w:r>
+        <w:rPr>
+          <w:lang w:val="en-US"/>
+        </w:rPr>
+        <w:t xml:space="preserve"> shape. This way, it only shows up on actual tiles, not in empty space</w:t>
       </w:r>
       <w:r>
         <w:rPr>
@@ -4401,6 +4770,9 @@
         </w:rPr>
       </w:pPr>
       <w:r>
+        <w:rPr>
+          <w:lang w:val="en-US"/>
+        </w:rPr>
         <w:br w:type="page"/>
       </w:r>
     </w:p>
@@ -4461,7 +4833,37 @@
         <w:rPr>
           <w:lang w:val="en-US"/>
         </w:rPr>
-        <w:t xml:space="preserve"> (shape.points = point_list)</w:t>
+        <w:t xml:space="preserve"> (</w:t>
+      </w:r>
+      <w:proofErr w:type="spellStart"/>
+      <w:proofErr w:type="gramStart"/>
+      <w:r>
+        <w:rPr>
+          <w:lang w:val="en-US"/>
+        </w:rPr>
+        <w:t>shape.points</w:t>
+      </w:r>
+      <w:proofErr w:type="spellEnd"/>
+      <w:proofErr w:type="gramEnd"/>
+      <w:r>
+        <w:rPr>
+          <w:lang w:val="en-US"/>
+        </w:rPr>
+        <w:t xml:space="preserve"> = </w:t>
+      </w:r>
+      <w:proofErr w:type="spellStart"/>
+      <w:r>
+        <w:rPr>
+          <w:lang w:val="en-US"/>
+        </w:rPr>
+        <w:t>point_list</w:t>
+      </w:r>
+      <w:proofErr w:type="spellEnd"/>
+      <w:r>
+        <w:rPr>
+          <w:lang w:val="en-US"/>
+        </w:rPr>
+        <w:t>)</w:t>
       </w:r>
     </w:p>
     <w:p>
@@ -4983,7 +5385,21 @@
         <w:rPr>
           <w:lang w:val="en-US"/>
         </w:rPr>
-        <w:t>. So we need it for making the shape more round.)</w:t>
+        <w:t xml:space="preserve">. </w:t>
+      </w:r>
+      <w:proofErr w:type="gramStart"/>
+      <w:r>
+        <w:rPr>
+          <w:lang w:val="en-US"/>
+        </w:rPr>
+        <w:t>So</w:t>
+      </w:r>
+      <w:proofErr w:type="gramEnd"/>
+      <w:r>
+        <w:rPr>
+          <w:lang w:val="en-US"/>
+        </w:rPr>
+        <w:t xml:space="preserve"> we need it for making the shape more round.)</w:t>
       </w:r>
     </w:p>
     <w:p>
@@ -5210,7 +5626,21 @@
         <w:rPr>
           <w:lang w:val="en-US"/>
         </w:rPr>
-        <w:t>, no new ones are created, so we must take the properties (mostly rotation) of that original body into account. Before adding back the shapes.</w:t>
+        <w:t xml:space="preserve">, no new ones are created, so we must take the properties (mostly rotation) of that original body into account. Before adding </w:t>
+      </w:r>
+      <w:proofErr w:type="gramStart"/>
+      <w:r>
+        <w:rPr>
+          <w:lang w:val="en-US"/>
+        </w:rPr>
+        <w:t>back</w:t>
+      </w:r>
+      <w:proofErr w:type="gramEnd"/>
+      <w:r>
+        <w:rPr>
+          <w:lang w:val="en-US"/>
+        </w:rPr>
+        <w:t xml:space="preserve"> the shapes.</w:t>
       </w:r>
       <w:r>
         <w:rPr>

</xml_diff>

<commit_message>
Many locks implemented, just a few to go (infrastructure already there), bug fixes
</commit_message>
<xml_diff>
--- a/non-game/[Idea] Rolling in the Sheepe.docx
+++ b/non-game/[Idea] Rolling in the Sheepe.docx
@@ -7,13 +7,8 @@
         <w:pStyle w:val="Heading1"/>
       </w:pPr>
       <w:r>
-        <w:t xml:space="preserve">Rolling in the </w:t>
-      </w:r>
-      <w:proofErr w:type="spellStart"/>
-      <w:r>
-        <w:t>sheepe</w:t>
-      </w:r>
-      <w:proofErr w:type="spellEnd"/>
+        <w:t>Rolling in the sheepe</w:t>
+      </w:r>
     </w:p>
     <w:p>
       <w:pPr>
@@ -467,7 +462,6 @@
           <w:lang w:val="en-US"/>
         </w:rPr>
       </w:pPr>
-      <w:proofErr w:type="spellStart"/>
       <w:r>
         <w:rPr>
           <w:b/>
@@ -476,7 +470,6 @@
         </w:rPr>
         <w:t>CoinLock</w:t>
       </w:r>
-      <w:proofErr w:type="spellEnd"/>
       <w:r>
         <w:rPr>
           <w:b/>
@@ -773,7 +766,13 @@
         <w:rPr>
           <w:lang w:val="en-US"/>
         </w:rPr>
-        <w:t xml:space="preserve"> cling.</w:t>
+        <w:t xml:space="preserve"> cling</w:t>
+      </w:r>
+      <w:r>
+        <w:rPr>
+          <w:lang w:val="en-US"/>
+        </w:rPr>
+        <w:t>?</w:t>
       </w:r>
     </w:p>
     <w:p>
@@ -856,25 +855,7 @@
           <w:bCs/>
           <w:lang w:val="en-US"/>
         </w:rPr>
-        <w:t xml:space="preserve">(Speed reset? </w:t>
-      </w:r>
-      <w:proofErr w:type="spellStart"/>
-      <w:r>
-        <w:rPr>
-          <w:b/>
-          <w:bCs/>
-          <w:lang w:val="en-US"/>
-        </w:rPr>
-        <w:t>Slowmo</w:t>
-      </w:r>
-      <w:proofErr w:type="spellEnd"/>
-      <w:r>
-        <w:rPr>
-          <w:b/>
-          <w:bCs/>
-          <w:lang w:val="en-US"/>
-        </w:rPr>
-        <w:t>?)</w:t>
+        <w:t>(Speed reset? Slowmo?)</w:t>
       </w:r>
     </w:p>
     <w:p>
@@ -1015,23 +996,13 @@
           <w:lang w:val="en-US"/>
         </w:rPr>
       </w:pPr>
-      <w:proofErr w:type="spellStart"/>
-      <w:r>
-        <w:rPr>
-          <w:b/>
-          <w:bCs/>
-          <w:lang w:val="en-US"/>
-        </w:rPr>
-        <w:t>BodyLimit</w:t>
-      </w:r>
-      <w:proofErr w:type="spellEnd"/>
-      <w:r>
-        <w:rPr>
-          <w:b/>
-          <w:bCs/>
-          <w:lang w:val="en-US"/>
-        </w:rPr>
-        <w:t xml:space="preserve"> =&gt;</w:t>
+      <w:r>
+        <w:rPr>
+          <w:b/>
+          <w:bCs/>
+          <w:lang w:val="en-US"/>
+        </w:rPr>
+        <w:t>BodyLimit =&gt;</w:t>
       </w:r>
       <w:r>
         <w:rPr>
@@ -1081,11 +1052,9 @@
       <w:pPr>
         <w:pStyle w:val="Heading3"/>
       </w:pPr>
-      <w:proofErr w:type="spellStart"/>
       <w:r>
         <w:t>Coins</w:t>
       </w:r>
-      <w:proofErr w:type="spellEnd"/>
     </w:p>
     <w:p>
       <w:pPr>
@@ -1114,20 +1083,6 @@
         </w:rPr>
         <w:t xml:space="preserve"> if you have more than X coins, you’re invincible</w:t>
       </w:r>
-      <w:r>
-        <w:rPr>
-          <w:lang w:val="en-US"/>
-        </w:rPr>
-        <w:t xml:space="preserve"> =&gt; </w:t>
-      </w:r>
-      <w:r>
-        <w:rPr>
-          <w:b/>
-          <w:bCs/>
-          <w:lang w:val="en-US"/>
-        </w:rPr>
-        <w:t>Test</w:t>
-      </w:r>
     </w:p>
     <w:p>
       <w:pPr>
@@ -1156,20 +1111,6 @@
         </w:rPr>
         <w:t xml:space="preserve"> if you have more than X coins, you immediately become round</w:t>
       </w:r>
-      <w:r>
-        <w:rPr>
-          <w:lang w:val="en-US"/>
-        </w:rPr>
-        <w:t xml:space="preserve"> =&gt; </w:t>
-      </w:r>
-      <w:r>
-        <w:rPr>
-          <w:b/>
-          <w:bCs/>
-          <w:lang w:val="en-US"/>
-        </w:rPr>
-        <w:t>Test</w:t>
-      </w:r>
     </w:p>
     <w:p>
       <w:pPr>
@@ -1184,43 +1125,19 @@
           <w:lang w:val="en-US"/>
         </w:rPr>
       </w:pPr>
-      <w:proofErr w:type="spellStart"/>
-      <w:r>
-        <w:rPr>
-          <w:b/>
-          <w:bCs/>
-          <w:lang w:val="en-US"/>
-        </w:rPr>
-        <w:t>Halver</w:t>
-      </w:r>
-      <w:proofErr w:type="spellEnd"/>
-      <w:r>
-        <w:rPr>
-          <w:b/>
-          <w:bCs/>
-          <w:lang w:val="en-US"/>
-        </w:rPr>
-        <w:t>:</w:t>
-      </w:r>
-      <w:r>
-        <w:rPr>
-          <w:lang w:val="en-US"/>
-        </w:rPr>
-        <w:t xml:space="preserve"> your number of coins is halved, every time you enter.</w:t>
-      </w:r>
-      <w:r>
-        <w:rPr>
-          <w:lang w:val="en-US"/>
-        </w:rPr>
-        <w:t xml:space="preserve"> =&gt; </w:t>
-      </w:r>
-      <w:r>
-        <w:rPr>
-          <w:b/>
-          <w:bCs/>
-          <w:lang w:val="en-US"/>
-        </w:rPr>
-        <w:t>Test</w:t>
+      <w:r>
+        <w:rPr>
+          <w:b/>
+          <w:bCs/>
+          <w:lang w:val="en-US"/>
+        </w:rPr>
+        <w:t>Halver:</w:t>
+      </w:r>
+      <w:r>
+        <w:rPr>
+          <w:lang w:val="en-US"/>
+        </w:rPr>
+        <w:t xml:space="preserve"> your number of coins is halved, every time you enter</w:t>
       </w:r>
     </w:p>
     <w:p>
@@ -1248,23 +1165,7 @@
         <w:rPr>
           <w:lang w:val="en-US"/>
         </w:rPr>
-        <w:t xml:space="preserve"> the fewer coins you have, the slower you move =&gt; </w:t>
-      </w:r>
-      <w:r>
-        <w:rPr>
-          <w:b/>
-          <w:bCs/>
-          <w:lang w:val="en-US"/>
-        </w:rPr>
-        <w:t>T</w:t>
-      </w:r>
-      <w:r>
-        <w:rPr>
-          <w:b/>
-          <w:bCs/>
-          <w:lang w:val="en-US"/>
-        </w:rPr>
-        <w:t>est</w:t>
+        <w:t xml:space="preserve"> the fewer coins you have, the slower you move</w:t>
       </w:r>
     </w:p>
     <w:p>
@@ -1292,21 +1193,77 @@
         <w:rPr>
           <w:lang w:val="en-US"/>
         </w:rPr>
-        <w:t xml:space="preserve"> if you hit a cell, it’s destroyed, and you get a coin =&gt; </w:t>
-      </w:r>
-      <w:r>
-        <w:rPr>
-          <w:b/>
-          <w:bCs/>
-          <w:lang w:val="en-US"/>
-        </w:rPr>
-        <w:t>Test</w:t>
-      </w:r>
-      <w:r>
-        <w:rPr>
-          <w:lang w:val="en-US"/>
-        </w:rPr>
-        <w:t xml:space="preserve"> (to make sure it doesn’t trigger on outside cells, </w:t>
+        <w:t xml:space="preserve"> if you hit a cell, it’s destroyed, and you get a coin</w:t>
+      </w:r>
+    </w:p>
+    <w:p>
+      <w:pPr>
+        <w:rPr>
+          <w:b/>
+          <w:bCs/>
+          <w:lang w:val="en-US"/>
+        </w:rPr>
+      </w:pPr>
+    </w:p>
+    <w:p>
+      <w:pPr>
+        <w:pStyle w:val="Heading3"/>
+        <w:rPr>
+          <w:lang w:val="en-US"/>
+        </w:rPr>
+      </w:pPr>
+      <w:r>
+        <w:rPr>
+          <w:lang w:val="en-US"/>
+        </w:rPr>
+        <w:lastRenderedPageBreak/>
+        <w:t>Misc</w:t>
+      </w:r>
+    </w:p>
+    <w:p>
+      <w:pPr>
+        <w:pStyle w:val="ListParagraph"/>
+        <w:numPr>
+          <w:ilvl w:val="0"/>
+          <w:numId w:val="1"/>
+        </w:numPr>
+        <w:rPr>
+          <w:lang w:val="en-US"/>
+        </w:rPr>
+      </w:pPr>
+      <w:r>
+        <w:rPr>
+          <w:b/>
+          <w:bCs/>
+          <w:lang w:val="en-US"/>
+        </w:rPr>
+        <w:t>Reversed Controls</w:t>
+      </w:r>
+    </w:p>
+    <w:p>
+      <w:pPr>
+        <w:pStyle w:val="ListParagraph"/>
+        <w:numPr>
+          <w:ilvl w:val="0"/>
+          <w:numId w:val="1"/>
+        </w:numPr>
+        <w:rPr>
+          <w:lang w:val="en-US"/>
+        </w:rPr>
+      </w:pPr>
+      <w:r>
+        <w:rPr>
+          <w:b/>
+          <w:bCs/>
+          <w:lang w:val="en-US"/>
+        </w:rPr>
+        <w:t>Ghost =&gt;</w:t>
+      </w:r>
+      <w:r>
+        <w:rPr>
+          <w:lang w:val="en-US"/>
+        </w:rPr>
+        <w:t xml:space="preserve"> players can pass </w:t>
       </w:r>
       <w:r>
         <w:rPr>
@@ -1314,85 +1271,134 @@
           <w:iCs/>
           <w:lang w:val="en-US"/>
         </w:rPr>
-        <w:t>and</w:t>
-      </w:r>
-      <w:r>
-        <w:rPr>
-          <w:lang w:val="en-US"/>
-        </w:rPr>
-        <w:t xml:space="preserve"> to see if it needs a “minimum speed” limit)</w:t>
-      </w:r>
-    </w:p>
-    <w:p>
-      <w:pPr>
-        <w:rPr>
-          <w:b/>
-          <w:bCs/>
-          <w:lang w:val="en-US"/>
-        </w:rPr>
-      </w:pPr>
-    </w:p>
-    <w:p>
-      <w:pPr>
-        <w:pStyle w:val="Heading3"/>
-        <w:rPr>
-          <w:lang w:val="en-US"/>
-        </w:rPr>
-      </w:pPr>
-      <w:proofErr w:type="spellStart"/>
-      <w:r>
-        <w:rPr>
-          <w:lang w:val="en-US"/>
-        </w:rPr>
+        <w:t>through</w:t>
+      </w:r>
+      <w:r>
+        <w:rPr>
+          <w:lang w:val="en-US"/>
+        </w:rPr>
+        <w:t xml:space="preserve"> each other (and obstacles within rooms</w:t>
+      </w:r>
+    </w:p>
+    <w:p>
+      <w:pPr>
+        <w:pStyle w:val="ListParagraph"/>
+        <w:numPr>
+          <w:ilvl w:val="0"/>
+          <w:numId w:val="1"/>
+        </w:numPr>
+        <w:rPr>
+          <w:lang w:val="en-US"/>
+        </w:rPr>
+      </w:pPr>
+      <w:r>
+        <w:rPr>
+          <w:b/>
+          <w:bCs/>
+          <w:lang w:val="en-US"/>
+        </w:rPr>
+        <w:t>No Wolf =&gt;</w:t>
+      </w:r>
+      <w:r>
+        <w:rPr>
+          <w:lang w:val="en-US"/>
+        </w:rPr>
+        <w:t xml:space="preserve"> the wolf is disabled here</w:t>
+      </w:r>
+    </w:p>
+    <w:p>
+      <w:pPr>
+        <w:rPr>
+          <w:lang w:val="en-US"/>
+        </w:rPr>
+      </w:pPr>
+    </w:p>
+    <w:p>
+      <w:pPr>
+        <w:rPr>
+          <w:lang w:val="en-US"/>
+        </w:rPr>
+      </w:pPr>
+      <w:r>
+        <w:rPr>
+          <w:b/>
+          <w:bCs/>
+          <w:lang w:val="en-US"/>
+        </w:rPr>
+        <w:t>TOO CONVOLUTED</w:t>
+      </w:r>
+      <w:r>
+        <w:rPr>
+          <w:b/>
+          <w:bCs/>
+          <w:lang w:val="en-US"/>
+        </w:rPr>
+        <w:t>:</w:t>
+      </w:r>
+      <w:r>
+        <w:rPr>
+          <w:lang w:val="en-US"/>
+        </w:rPr>
+        <w:t xml:space="preserve"> A </w:t>
+      </w:r>
+      <w:r>
+        <w:rPr>
+          <w:b/>
+          <w:bCs/>
+          <w:lang w:val="en-US"/>
+        </w:rPr>
+        <w:t>terrain</w:t>
+      </w:r>
+      <w:r>
+        <w:rPr>
+          <w:lang w:val="en-US"/>
+        </w:rPr>
+        <w:t xml:space="preserve"> where you invest X coins. When you get out, you receive your investment + a bonus. (Based on how long you were in there? Based on how many other players are there?</w:t>
+      </w:r>
+      <w:r>
+        <w:rPr>
+          <w:lang w:val="en-US"/>
+        </w:rPr>
+        <w:br w:type="page"/>
+      </w:r>
+    </w:p>
+    <w:p>
+      <w:pPr>
+        <w:pStyle w:val="Heading2"/>
+      </w:pPr>
+      <w:r>
         <w:lastRenderedPageBreak/>
-        <w:t>Misc</w:t>
-      </w:r>
-      <w:proofErr w:type="spellEnd"/>
-    </w:p>
-    <w:p>
-      <w:pPr>
-        <w:pStyle w:val="ListParagraph"/>
-        <w:numPr>
-          <w:ilvl w:val="0"/>
-          <w:numId w:val="1"/>
-        </w:numPr>
-        <w:rPr>
-          <w:lang w:val="en-US"/>
-        </w:rPr>
-      </w:pPr>
-      <w:r>
-        <w:rPr>
-          <w:b/>
-          <w:bCs/>
-          <w:lang w:val="en-US"/>
-        </w:rPr>
-        <w:t>Reversed Controls</w:t>
-      </w:r>
-    </w:p>
-    <w:p>
-      <w:pPr>
-        <w:pStyle w:val="ListParagraph"/>
-        <w:numPr>
-          <w:ilvl w:val="0"/>
-          <w:numId w:val="1"/>
-        </w:numPr>
-        <w:rPr>
-          <w:lang w:val="en-US"/>
-        </w:rPr>
-      </w:pPr>
-      <w:r>
-        <w:rPr>
-          <w:b/>
-          <w:bCs/>
-          <w:lang w:val="en-US"/>
-        </w:rPr>
-        <w:t>Ghost =&gt;</w:t>
-      </w:r>
-      <w:r>
-        <w:rPr>
-          <w:lang w:val="en-US"/>
-        </w:rPr>
-        <w:t xml:space="preserve"> players can pass </w:t>
+        <w:t>Lock</w:t>
+      </w:r>
+      <w:r>
+        <w:t xml:space="preserve"> types</w:t>
+      </w:r>
+    </w:p>
+    <w:p>
+      <w:pPr>
+        <w:rPr>
+          <w:lang w:val="en-US"/>
+        </w:rPr>
+      </w:pPr>
+      <w:r>
+        <w:rPr>
+          <w:lang w:val="en-US"/>
+        </w:rPr>
+        <w:t>These should always be</w:t>
+      </w:r>
+      <w:r>
+        <w:rPr>
+          <w:b/>
+          <w:bCs/>
+          <w:lang w:val="en-US"/>
+        </w:rPr>
+        <w:t xml:space="preserve"> modules.</w:t>
+      </w:r>
+      <w:r>
+        <w:rPr>
+          <w:lang w:val="en-US"/>
+        </w:rPr>
+        <w:t xml:space="preserve"> Instead of putting them </w:t>
       </w:r>
       <w:r>
         <w:rPr>
@@ -1400,61 +1406,41 @@
           <w:iCs/>
           <w:lang w:val="en-US"/>
         </w:rPr>
-        <w:t>through</w:t>
-      </w:r>
-      <w:r>
-        <w:rPr>
-          <w:lang w:val="en-US"/>
-        </w:rPr>
-        <w:t xml:space="preserve"> each other (and obstacles within rooms</w:t>
-      </w:r>
-    </w:p>
-    <w:p>
-      <w:pPr>
-        <w:pStyle w:val="ListParagraph"/>
-        <w:numPr>
-          <w:ilvl w:val="0"/>
-          <w:numId w:val="1"/>
-        </w:numPr>
-        <w:rPr>
-          <w:lang w:val="en-US"/>
-        </w:rPr>
-      </w:pPr>
-      <w:r>
-        <w:rPr>
-          <w:b/>
-          <w:bCs/>
-          <w:lang w:val="en-US"/>
-        </w:rPr>
-        <w:t>No Wolf =&gt;</w:t>
-      </w:r>
-      <w:r>
-        <w:rPr>
-          <w:lang w:val="en-US"/>
-        </w:rPr>
-        <w:t xml:space="preserve"> the wolf is disabled here</w:t>
-      </w:r>
-    </w:p>
-    <w:p>
-      <w:pPr>
-        <w:rPr>
-          <w:lang w:val="en-US"/>
-        </w:rPr>
-      </w:pPr>
-    </w:p>
-    <w:p>
-      <w:pPr>
-        <w:rPr>
-          <w:lang w:val="en-US"/>
-        </w:rPr>
-      </w:pPr>
-      <w:r>
-        <w:rPr>
-          <w:b/>
-          <w:bCs/>
-          <w:lang w:val="en-US"/>
-        </w:rPr>
-        <w:t>TOO CONVOLUTED</w:t>
+        <w:t>inside the room script</w:t>
+      </w:r>
+      <w:r>
+        <w:rPr>
+          <w:lang w:val="en-US"/>
+        </w:rPr>
+        <w:t>, just spawn an extra node with its own script. Once fulfilled, it just sends a signal (to its parent room) that it should release its lock).</w:t>
+      </w:r>
+    </w:p>
+    <w:p>
+      <w:pPr>
+        <w:rPr>
+          <w:lang w:val="en-US"/>
+        </w:rPr>
+      </w:pPr>
+    </w:p>
+    <w:p>
+      <w:pPr>
+        <w:pStyle w:val="ListParagraph"/>
+        <w:numPr>
+          <w:ilvl w:val="0"/>
+          <w:numId w:val="2"/>
+        </w:numPr>
+        <w:rPr>
+          <w:lang w:val="en-US"/>
+        </w:rPr>
+      </w:pPr>
+      <w:r>
+        <w:rPr>
+          <w:b/>
+          <w:bCs/>
+          <w:strike/>
+          <w:lang w:val="en-US"/>
+        </w:rPr>
+        <w:t>Coin</w:t>
       </w:r>
       <w:r>
         <w:rPr>
@@ -1468,99 +1454,60 @@
         <w:rPr>
           <w:lang w:val="en-US"/>
         </w:rPr>
-        <w:t xml:space="preserve"> A </w:t>
-      </w:r>
-      <w:r>
-        <w:rPr>
-          <w:b/>
-          <w:bCs/>
-          <w:lang w:val="en-US"/>
-        </w:rPr>
-        <w:t>terrain</w:t>
-      </w:r>
-      <w:r>
-        <w:rPr>
-          <w:lang w:val="en-US"/>
-        </w:rPr>
-        <w:t xml:space="preserve"> where you invest X coins. When you get out, you receive your investment + a bonus. (Based on how long you were in there? Based on how many other players are there?</w:t>
-      </w:r>
-    </w:p>
-    <w:p>
-      <w:pPr>
-        <w:rPr>
-          <w:b/>
-          <w:bCs/>
-          <w:lang w:val="en-US"/>
-        </w:rPr>
-      </w:pPr>
-    </w:p>
-    <w:p>
-      <w:pPr>
-        <w:rPr>
-          <w:lang w:val="en-US"/>
-        </w:rPr>
-      </w:pPr>
-      <w:r>
-        <w:rPr>
-          <w:b/>
-          <w:bCs/>
-          <w:lang w:val="en-US"/>
-        </w:rPr>
-        <w:t>NOT SURE WHY</w:t>
-      </w:r>
-      <w:r>
-        <w:rPr>
-          <w:b/>
-          <w:bCs/>
-          <w:lang w:val="en-US"/>
-        </w:rPr>
-        <w:t>:</w:t>
-      </w:r>
-      <w:r>
-        <w:rPr>
-          <w:lang w:val="en-US"/>
-        </w:rPr>
-        <w:t xml:space="preserve"> Some terrain, or mode, or whatever that allows you to </w:t>
-      </w:r>
-      <w:r>
-        <w:rPr>
-          <w:b/>
-          <w:bCs/>
-          <w:lang w:val="en-US"/>
-        </w:rPr>
-        <w:t>destroy blocks</w:t>
-      </w:r>
-      <w:r>
-        <w:rPr>
-          <w:lang w:val="en-US"/>
-        </w:rPr>
-        <w:t xml:space="preserve"> in the </w:t>
-      </w:r>
-      <w:proofErr w:type="spellStart"/>
-      <w:r>
-        <w:rPr>
-          <w:lang w:val="en-US"/>
-        </w:rPr>
-        <w:t>tilemap</w:t>
-      </w:r>
-      <w:proofErr w:type="spellEnd"/>
-      <w:r>
-        <w:rPr>
-          <w:lang w:val="en-US"/>
-        </w:rPr>
-        <w:t>. (Maybe everyone becomes a bomb in that section.</w:t>
-      </w:r>
-      <w:r>
-        <w:rPr>
-          <w:lang w:val="en-US"/>
-        </w:rPr>
-        <w:t>)</w:t>
-      </w:r>
-      <w:r>
-        <w:rPr>
-          <w:lang w:val="en-US"/>
-        </w:rPr>
-        <w:t xml:space="preserve"> =&gt; Wouldn’t work for </w:t>
+        <w:t xml:space="preserve"> </w:t>
+      </w:r>
+      <w:r>
+        <w:rPr>
+          <w:lang w:val="en-US"/>
+        </w:rPr>
+        <w:t xml:space="preserve">Regularly spawns new coins. (Within min/max bounds.) When touched by player, its collected. Keeps counter in background. When counter above </w:t>
+      </w:r>
+      <w:r>
+        <w:rPr>
+          <w:lang w:val="en-US"/>
+        </w:rPr>
+        <w:t>X</w:t>
+      </w:r>
+      <w:r>
+        <w:rPr>
+          <w:lang w:val="en-US"/>
+        </w:rPr>
+        <w:t>, the lock opens.</w:t>
+      </w:r>
+    </w:p>
+    <w:p>
+      <w:pPr>
+        <w:pStyle w:val="ListParagraph"/>
+        <w:numPr>
+          <w:ilvl w:val="1"/>
+          <w:numId w:val="2"/>
+        </w:numPr>
+        <w:rPr>
+          <w:lang w:val="en-US"/>
+        </w:rPr>
+      </w:pPr>
+      <w:r>
+        <w:rPr>
+          <w:b/>
+          <w:bCs/>
+          <w:strike/>
+          <w:lang w:val="en-US"/>
+        </w:rPr>
+        <w:t>CoinShop</w:t>
+      </w:r>
+      <w:r>
+        <w:rPr>
+          <w:b/>
+          <w:bCs/>
+          <w:lang w:val="en-US"/>
+        </w:rPr>
+        <w:t>.</w:t>
+      </w:r>
+      <w:r>
+        <w:rPr>
+          <w:lang w:val="en-US"/>
+        </w:rPr>
+        <w:t xml:space="preserve"> If you have enough coins, you can move through the lock immediately, </w:t>
       </w:r>
       <w:r>
         <w:rPr>
@@ -1568,13 +1515,66 @@
           <w:iCs/>
           <w:lang w:val="en-US"/>
         </w:rPr>
-        <w:t>all blocks</w:t>
-      </w:r>
-      <w:r>
-        <w:rPr>
-          <w:lang w:val="en-US"/>
-        </w:rPr>
-        <w:t xml:space="preserve">. Would work fine for </w:t>
+        <w:t>but must pay them</w:t>
+      </w:r>
+      <w:r>
+        <w:rPr>
+          <w:lang w:val="en-US"/>
+        </w:rPr>
+        <w:t>. (Number lowers with each visit</w:t>
+      </w:r>
+      <w:r>
+        <w:rPr>
+          <w:lang w:val="en-US"/>
+        </w:rPr>
+        <w:t>?</w:t>
+      </w:r>
+      <w:r>
+        <w:rPr>
+          <w:lang w:val="en-US"/>
+        </w:rPr>
+        <w:t>)</w:t>
+      </w:r>
+      <w:r>
+        <w:rPr>
+          <w:lang w:val="en-US"/>
+        </w:rPr>
+        <w:t xml:space="preserve"> =&gt; This edge stays up for everyone, as opposed to the “coin sacrifice”</w:t>
+      </w:r>
+    </w:p>
+    <w:p>
+      <w:pPr>
+        <w:pStyle w:val="ListParagraph"/>
+        <w:numPr>
+          <w:ilvl w:val="0"/>
+          <w:numId w:val="2"/>
+        </w:numPr>
+        <w:rPr>
+          <w:lang w:val="en-US"/>
+        </w:rPr>
+      </w:pPr>
+      <w:r>
+        <w:rPr>
+          <w:b/>
+          <w:bCs/>
+          <w:strike/>
+          <w:lang w:val="en-US"/>
+        </w:rPr>
+        <w:t>Teleporter</w:t>
+      </w:r>
+      <w:r>
+        <w:rPr>
+          <w:b/>
+          <w:bCs/>
+          <w:lang w:val="en-US"/>
+        </w:rPr>
+        <w:t xml:space="preserve">. </w:t>
+      </w:r>
+      <w:r>
+        <w:rPr>
+          <w:lang w:val="en-US"/>
+        </w:rPr>
+        <w:t xml:space="preserve">Keeps a timer. When it runs out, </w:t>
       </w:r>
       <w:r>
         <w:rPr>
@@ -1582,27 +1582,48 @@
           <w:iCs/>
           <w:lang w:val="en-US"/>
         </w:rPr>
-        <w:t>inner blocks</w:t>
-      </w:r>
-      <w:r>
-        <w:rPr>
-          <w:lang w:val="en-US"/>
-        </w:rPr>
-        <w:t>. But if they just disappear when touched, what’s the point?</w:t>
-      </w:r>
-    </w:p>
-    <w:p>
-      <w:pPr>
-        <w:ind w:left="708"/>
-        <w:rPr>
-          <w:lang w:val="en-US"/>
-        </w:rPr>
-      </w:pPr>
-      <w:r>
-        <w:rPr>
-          <w:lang w:val="en-US"/>
-        </w:rPr>
-        <w:t xml:space="preserve">Unless you get </w:t>
+        <w:t>or all players have at least one body here</w:t>
+      </w:r>
+      <w:r>
+        <w:rPr>
+          <w:lang w:val="en-US"/>
+        </w:rPr>
+        <w:t>, it teleports you. (Old map is destroyed, new one started somewhere else.)</w:t>
+      </w:r>
+    </w:p>
+    <w:p>
+      <w:pPr>
+        <w:pStyle w:val="ListParagraph"/>
+        <w:numPr>
+          <w:ilvl w:val="0"/>
+          <w:numId w:val="2"/>
+        </w:numPr>
+        <w:rPr>
+          <w:lang w:val="en-US"/>
+        </w:rPr>
+      </w:pPr>
+      <w:r>
+        <w:rPr>
+          <w:b/>
+          <w:bCs/>
+          <w:strike/>
+          <w:lang w:val="en-US"/>
+        </w:rPr>
+        <w:t>Mass.</w:t>
+      </w:r>
+      <w:r>
+        <w:rPr>
+          <w:b/>
+          <w:bCs/>
+          <w:lang w:val="en-US"/>
+        </w:rPr>
+        <w:t xml:space="preserve"> </w:t>
+      </w:r>
+      <w:r>
+        <w:rPr>
+          <w:lang w:val="en-US"/>
+        </w:rPr>
+        <w:t xml:space="preserve">Requires X </w:t>
       </w:r>
       <w:r>
         <w:rPr>
@@ -1610,16 +1631,39 @@
           <w:iCs/>
           <w:lang w:val="en-US"/>
         </w:rPr>
-        <w:t>coins</w:t>
-      </w:r>
-      <w:r>
-        <w:rPr>
-          <w:lang w:val="en-US"/>
-        </w:rPr>
-        <w:t xml:space="preserve"> for this! For each block destroyed, you get a coin</w:t>
-      </w:r>
-      <w:r>
-        <w:rPr>
+        <w:t>bodies</w:t>
+      </w:r>
+      <w:r>
+        <w:rPr>
+          <w:lang w:val="en-US"/>
+        </w:rPr>
+        <w:t xml:space="preserve"> to be inside the lock.</w:t>
+      </w:r>
+    </w:p>
+    <w:p>
+      <w:pPr>
+        <w:pStyle w:val="ListParagraph"/>
+        <w:numPr>
+          <w:ilvl w:val="0"/>
+          <w:numId w:val="2"/>
+        </w:numPr>
+        <w:rPr>
+          <w:lang w:val="en-US"/>
+        </w:rPr>
+      </w:pPr>
+      <w:r>
+        <w:rPr>
+          <w:b/>
+          <w:bCs/>
+          <w:strike/>
+          <w:lang w:val="en-US"/>
+        </w:rPr>
+        <w:t>Sacrifice</w:t>
+      </w:r>
+      <w:r>
+        <w:rPr>
+          <w:b/>
+          <w:bCs/>
           <w:lang w:val="en-US"/>
         </w:rPr>
         <w:t>.</w:t>
@@ -1628,46 +1672,104 @@
         <w:rPr>
           <w:lang w:val="en-US"/>
         </w:rPr>
-        <w:br w:type="page"/>
-      </w:r>
-    </w:p>
-    <w:p>
-      <w:pPr>
-        <w:pStyle w:val="Heading2"/>
-      </w:pPr>
-      <w:r>
-        <w:lastRenderedPageBreak/>
-        <w:t>Lock</w:t>
-      </w:r>
-      <w:r>
-        <w:t xml:space="preserve"> types</w:t>
-      </w:r>
-    </w:p>
-    <w:p>
-      <w:pPr>
-        <w:rPr>
-          <w:lang w:val="en-US"/>
-        </w:rPr>
-      </w:pPr>
-      <w:r>
-        <w:rPr>
-          <w:lang w:val="en-US"/>
-        </w:rPr>
-        <w:t>These should always be</w:t>
-      </w:r>
-      <w:r>
-        <w:rPr>
-          <w:b/>
-          <w:bCs/>
-          <w:lang w:val="en-US"/>
-        </w:rPr>
-        <w:t xml:space="preserve"> modules.</w:t>
-      </w:r>
-      <w:r>
-        <w:rPr>
-          <w:lang w:val="en-US"/>
-        </w:rPr>
-        <w:t xml:space="preserve"> Instead of putting them </w:t>
+        <w:t xml:space="preserve"> Someone must slice themselves to open the door. (This room must have a laser/spikes.)</w:t>
+      </w:r>
+    </w:p>
+    <w:p>
+      <w:pPr>
+        <w:pStyle w:val="ListParagraph"/>
+        <w:numPr>
+          <w:ilvl w:val="1"/>
+          <w:numId w:val="2"/>
+        </w:numPr>
+        <w:rPr>
+          <w:lang w:val="en-US"/>
+        </w:rPr>
+      </w:pPr>
+      <w:r>
+        <w:rPr>
+          <w:b/>
+          <w:bCs/>
+          <w:strike/>
+          <w:lang w:val="en-US"/>
+        </w:rPr>
+        <w:t>SacrificeCoin</w:t>
+      </w:r>
+      <w:r>
+        <w:rPr>
+          <w:b/>
+          <w:bCs/>
+          <w:lang w:val="en-US"/>
+        </w:rPr>
+        <w:t>.</w:t>
+      </w:r>
+      <w:r>
+        <w:rPr>
+          <w:lang w:val="en-US"/>
+        </w:rPr>
+        <w:t xml:space="preserve"> Someone must pay loads of coins to open the door.</w:t>
+      </w:r>
+    </w:p>
+    <w:p>
+      <w:pPr>
+        <w:pStyle w:val="ListParagraph"/>
+        <w:numPr>
+          <w:ilvl w:val="0"/>
+          <w:numId w:val="2"/>
+        </w:numPr>
+        <w:rPr>
+          <w:lang w:val="en-US"/>
+        </w:rPr>
+      </w:pPr>
+      <w:r>
+        <w:rPr>
+          <w:b/>
+          <w:bCs/>
+          <w:strike/>
+          <w:lang w:val="en-US"/>
+        </w:rPr>
+        <w:t>Buttons</w:t>
+      </w:r>
+      <w:r>
+        <w:rPr>
+          <w:b/>
+          <w:bCs/>
+          <w:lang w:val="en-US"/>
+        </w:rPr>
+        <w:t>.</w:t>
+      </w:r>
+      <w:r>
+        <w:rPr>
+          <w:lang w:val="en-US"/>
+        </w:rPr>
+        <w:t xml:space="preserve"> Buttons appear. Press X of them to unlock.</w:t>
+      </w:r>
+    </w:p>
+    <w:p>
+      <w:pPr>
+        <w:pStyle w:val="ListParagraph"/>
+        <w:numPr>
+          <w:ilvl w:val="1"/>
+          <w:numId w:val="2"/>
+        </w:numPr>
+        <w:rPr>
+          <w:lang w:val="en-US"/>
+        </w:rPr>
+      </w:pPr>
+      <w:r>
+        <w:rPr>
+          <w:b/>
+          <w:bCs/>
+          <w:strike/>
+          <w:lang w:val="en-US"/>
+        </w:rPr>
+        <w:t>ButtonTimed:</w:t>
+      </w:r>
+      <w:r>
+        <w:rPr>
+          <w:lang w:val="en-US"/>
+        </w:rPr>
+        <w:t xml:space="preserve"> must stand</w:t>
       </w:r>
       <w:r>
         <w:rPr>
@@ -1675,64 +1777,27 @@
           <w:iCs/>
           <w:lang w:val="en-US"/>
         </w:rPr>
-        <w:t>inside the room script</w:t>
-      </w:r>
-      <w:r>
-        <w:rPr>
-          <w:lang w:val="en-US"/>
-        </w:rPr>
-        <w:t>, just spawn an extra node with its own script. Once fulfilled, it just sends a signal (to its parent room) that it should release its lock).</w:t>
-      </w:r>
-    </w:p>
-    <w:p>
-      <w:pPr>
-        <w:rPr>
-          <w:lang w:val="en-US"/>
-        </w:rPr>
-      </w:pPr>
-    </w:p>
-    <w:p>
-      <w:pPr>
-        <w:pStyle w:val="ListParagraph"/>
-        <w:numPr>
-          <w:ilvl w:val="0"/>
-          <w:numId w:val="2"/>
-        </w:numPr>
-        <w:rPr>
-          <w:lang w:val="en-US"/>
-        </w:rPr>
-      </w:pPr>
-      <w:r>
-        <w:rPr>
-          <w:b/>
-          <w:bCs/>
-          <w:lang w:val="en-US"/>
-        </w:rPr>
-        <w:t>Coin:</w:t>
-      </w:r>
-      <w:r>
-        <w:rPr>
-          <w:lang w:val="en-US"/>
-        </w:rPr>
         <w:t xml:space="preserve"> </w:t>
       </w:r>
       <w:r>
         <w:rPr>
           <w:lang w:val="en-US"/>
         </w:rPr>
-        <w:t xml:space="preserve">Regularly spawns new coins. (Within min/max bounds.) When touched by player, its collected. Keeps counter in background. When counter above </w:t>
-      </w:r>
-      <w:r>
-        <w:rPr>
-          <w:lang w:val="en-US"/>
-        </w:rPr>
-        <w:t>X</w:t>
-      </w:r>
-      <w:r>
-        <w:rPr>
-          <w:lang w:val="en-US"/>
-        </w:rPr>
-        <w:t>, the lock opens.</w:t>
+        <w:t>on these</w:t>
+      </w:r>
+      <w:r>
+        <w:rPr>
+          <w:i/>
+          <w:iCs/>
+          <w:lang w:val="en-US"/>
+        </w:rPr>
+        <w:t xml:space="preserve"> for a few seconds</w:t>
+      </w:r>
+      <w:r>
+        <w:rPr>
+          <w:lang w:val="en-US"/>
+        </w:rPr>
+        <w:t xml:space="preserve"> to activate them.</w:t>
       </w:r>
     </w:p>
     <w:p>
@@ -1746,29 +1811,20 @@
           <w:lang w:val="en-US"/>
         </w:rPr>
       </w:pPr>
-      <w:proofErr w:type="spellStart"/>
-      <w:r>
-        <w:rPr>
-          <w:b/>
-          <w:bCs/>
-          <w:lang w:val="en-US"/>
-        </w:rPr>
-        <w:t>CoinShop</w:t>
-      </w:r>
-      <w:proofErr w:type="spellEnd"/>
-      <w:r>
-        <w:rPr>
-          <w:b/>
-          <w:bCs/>
-          <w:lang w:val="en-US"/>
-        </w:rPr>
-        <w:t>.</w:t>
-      </w:r>
-      <w:r>
-        <w:rPr>
-          <w:lang w:val="en-US"/>
-        </w:rPr>
-        <w:t xml:space="preserve"> If you have enough coins, you can move through the lock immediately, </w:t>
+      <w:r>
+        <w:rPr>
+          <w:b/>
+          <w:bCs/>
+          <w:strike/>
+          <w:lang w:val="en-US"/>
+        </w:rPr>
+        <w:t>ButtonOrder.</w:t>
+      </w:r>
+      <w:r>
+        <w:rPr>
+          <w:lang w:val="en-US"/>
+        </w:rPr>
+        <w:t xml:space="preserve"> Buttons appear (all at once). Press them </w:t>
       </w:r>
       <w:r>
         <w:rPr>
@@ -1776,57 +1832,13 @@
           <w:iCs/>
           <w:lang w:val="en-US"/>
         </w:rPr>
-        <w:t>but must pay them</w:t>
-      </w:r>
-      <w:r>
-        <w:rPr>
-          <w:lang w:val="en-US"/>
-        </w:rPr>
-        <w:t>. (Number lowers with each visit</w:t>
-      </w:r>
-      <w:r>
-        <w:rPr>
-          <w:lang w:val="en-US"/>
-        </w:rPr>
-        <w:t>?</w:t>
-      </w:r>
-      <w:r>
-        <w:rPr>
-          <w:lang w:val="en-US"/>
-        </w:rPr>
-        <w:t>)</w:t>
-      </w:r>
-      <w:r>
-        <w:rPr>
-          <w:lang w:val="en-US"/>
-        </w:rPr>
-        <w:t xml:space="preserve"> =&gt; This edge stays up for everyone, as opposed to the “coin sacrifice”</w:t>
-      </w:r>
-    </w:p>
-    <w:p>
-      <w:pPr>
-        <w:pStyle w:val="ListParagraph"/>
-        <w:numPr>
-          <w:ilvl w:val="0"/>
-          <w:numId w:val="2"/>
-        </w:numPr>
-        <w:rPr>
-          <w:lang w:val="en-US"/>
-        </w:rPr>
-      </w:pPr>
-      <w:r>
-        <w:rPr>
-          <w:b/>
-          <w:bCs/>
-          <w:lang w:val="en-US"/>
-        </w:rPr>
-        <w:t xml:space="preserve">Teleporter. </w:t>
-      </w:r>
-      <w:r>
-        <w:rPr>
-          <w:lang w:val="en-US"/>
-        </w:rPr>
-        <w:t xml:space="preserve">Keeps a timer. When it runs out, </w:t>
+        <w:t>in order</w:t>
+      </w:r>
+      <w:r>
+        <w:rPr>
+          <w:lang w:val="en-US"/>
+        </w:rPr>
+        <w:t xml:space="preserve">. =&gt; these have identical colors and design, which is </w:t>
       </w:r>
       <w:r>
         <w:rPr>
@@ -1834,20 +1846,20 @@
           <w:iCs/>
           <w:lang w:val="en-US"/>
         </w:rPr>
-        <w:t>or all players have at least one body here</w:t>
-      </w:r>
-      <w:r>
-        <w:rPr>
-          <w:lang w:val="en-US"/>
-        </w:rPr>
-        <w:t>, it teleports you. (Old map is destroyed, new one started somewhere else.)</w:t>
-      </w:r>
-    </w:p>
-    <w:p>
-      <w:pPr>
-        <w:pStyle w:val="ListParagraph"/>
-        <w:numPr>
-          <w:ilvl w:val="0"/>
+        <w:t xml:space="preserve">different </w:t>
+      </w:r>
+      <w:r>
+        <w:rPr>
+          <w:lang w:val="en-US"/>
+        </w:rPr>
+        <w:t>from a regular button</w:t>
+      </w:r>
+    </w:p>
+    <w:p>
+      <w:pPr>
+        <w:pStyle w:val="ListParagraph"/>
+        <w:numPr>
+          <w:ilvl w:val="1"/>
           <w:numId w:val="2"/>
         </w:numPr>
         <w:rPr>
@@ -1858,15 +1870,16 @@
         <w:rPr>
           <w:b/>
           <w:bCs/>
-          <w:lang w:val="en-US"/>
-        </w:rPr>
-        <w:t xml:space="preserve">Mass. </w:t>
-      </w:r>
-      <w:r>
-        <w:rPr>
-          <w:lang w:val="en-US"/>
-        </w:rPr>
-        <w:t xml:space="preserve">Requires X </w:t>
+          <w:strike/>
+          <w:lang w:val="en-US"/>
+        </w:rPr>
+        <w:t>ButtonSimultaneous.</w:t>
+      </w:r>
+      <w:r>
+        <w:rPr>
+          <w:lang w:val="en-US"/>
+        </w:rPr>
+        <w:t xml:space="preserve"> Buttons appear (at most #players – 2). These must be pressed simultaneously. =&gt; these all have identical color and design, which is </w:t>
       </w:r>
       <w:r>
         <w:rPr>
@@ -1874,25 +1887,53 @@
           <w:iCs/>
           <w:lang w:val="en-US"/>
         </w:rPr>
-        <w:t>bodies</w:t>
-      </w:r>
-      <w:r>
-        <w:rPr>
-          <w:lang w:val="en-US"/>
-        </w:rPr>
-        <w:t xml:space="preserve"> to be inside the lock. (Spawns coins for leading player? Regularly adds spikes</w:t>
-      </w:r>
-      <w:r>
-        <w:rPr>
-          <w:lang w:val="en-US"/>
-        </w:rPr>
-        <w:t xml:space="preserve"> to ensure slicing</w:t>
-      </w:r>
-      <w:r>
-        <w:rPr>
-          <w:lang w:val="en-US"/>
-        </w:rPr>
-        <w:t>?)</w:t>
+        <w:t>different</w:t>
+      </w:r>
+      <w:r>
+        <w:rPr>
+          <w:lang w:val="en-US"/>
+        </w:rPr>
+        <w:t xml:space="preserve"> from a regular butto</w:t>
+      </w:r>
+      <w:r>
+        <w:rPr>
+          <w:lang w:val="en-US"/>
+        </w:rPr>
+        <w:t>n</w:t>
+      </w:r>
+    </w:p>
+    <w:p>
+      <w:pPr>
+        <w:pStyle w:val="ListParagraph"/>
+        <w:numPr>
+          <w:ilvl w:val="0"/>
+          <w:numId w:val="2"/>
+        </w:numPr>
+        <w:rPr>
+          <w:lang w:val="en-US"/>
+        </w:rPr>
+      </w:pPr>
+      <w:r>
+        <w:rPr>
+          <w:b/>
+          <w:bCs/>
+          <w:lang w:val="en-US"/>
+        </w:rPr>
+        <w:t>Painter</w:t>
+      </w:r>
+      <w:r>
+        <w:rPr>
+          <w:b/>
+          <w:bCs/>
+          <w:lang w:val="en-US"/>
+        </w:rPr>
+        <w:t>.</w:t>
+      </w:r>
+      <w:r>
+        <w:rPr>
+          <w:lang w:val="en-US"/>
+        </w:rPr>
+        <w:t xml:space="preserve"> Paint 100% (roughly) of the area by moving across it.</w:t>
       </w:r>
     </w:p>
     <w:p>
@@ -1926,25 +1967,304 @@
           <w:iCs/>
           <w:lang w:val="en-US"/>
         </w:rPr>
-        <w:t xml:space="preserve">yes, this would require another mask like the general </w:t>
-      </w:r>
-      <w:proofErr w:type="spellStart"/>
+        <w:t>yes, this would require another mask like the general tilemap one</w:t>
+      </w:r>
+    </w:p>
+    <w:p>
+      <w:pPr>
+        <w:pStyle w:val="ListParagraph"/>
+        <w:numPr>
+          <w:ilvl w:val="1"/>
+          <w:numId w:val="2"/>
+        </w:numPr>
+        <w:rPr>
+          <w:lang w:val="en-US"/>
+        </w:rPr>
+      </w:pPr>
+      <w:r>
+        <w:rPr>
+          <w:b/>
+          <w:bCs/>
+          <w:lang w:val="en-US"/>
+        </w:rPr>
+        <w:t xml:space="preserve">Painting. </w:t>
+      </w:r>
+      <w:r>
+        <w:rPr>
+          <w:lang w:val="en-US"/>
+        </w:rPr>
+        <w:t>Same as holes, but now you just need to paint 99% of the whole lock.</w:t>
+      </w:r>
+    </w:p>
+    <w:p>
+      <w:pPr>
+        <w:pStyle w:val="ListParagraph"/>
+        <w:numPr>
+          <w:ilvl w:val="2"/>
+          <w:numId w:val="2"/>
+        </w:numPr>
+        <w:rPr>
+          <w:lang w:val="en-US"/>
+        </w:rPr>
+      </w:pPr>
+      <w:r>
+        <w:rPr>
+          <w:lang w:val="en-US"/>
+        </w:rPr>
+        <w:t>How? Instantiate module. Create an image at a certain resolution + a 2D array of the same size.</w:t>
+      </w:r>
+    </w:p>
+    <w:p>
+      <w:pPr>
+        <w:pStyle w:val="ListParagraph"/>
+        <w:numPr>
+          <w:ilvl w:val="2"/>
+          <w:numId w:val="2"/>
+        </w:numPr>
+        <w:rPr>
+          <w:lang w:val="en-US"/>
+        </w:rPr>
+      </w:pPr>
+      <w:r>
+        <w:rPr>
+          <w:lang w:val="en-US"/>
+        </w:rPr>
+        <w:t>Lower resolution for performance</w:t>
+      </w:r>
+    </w:p>
+    <w:p>
+      <w:pPr>
+        <w:pStyle w:val="ListParagraph"/>
+        <w:numPr>
+          <w:ilvl w:val="2"/>
+          <w:numId w:val="2"/>
+        </w:numPr>
+        <w:rPr>
+          <w:lang w:val="en-US"/>
+        </w:rPr>
+      </w:pPr>
+      <w:r>
+        <w:rPr>
+          <w:lang w:val="en-US"/>
+        </w:rPr>
+        <w:t xml:space="preserve">Whenever someone is inside this room, we </w:t>
+      </w:r>
       <w:r>
         <w:rPr>
           <w:i/>
           <w:iCs/>
           <w:lang w:val="en-US"/>
         </w:rPr>
-        <w:t>tilemap</w:t>
-      </w:r>
-      <w:proofErr w:type="spellEnd"/>
+        <w:t>paint</w:t>
+      </w:r>
+      <w:r>
+        <w:rPr>
+          <w:lang w:val="en-US"/>
+        </w:rPr>
+        <w:t xml:space="preserve"> their current position to the sprite. (Converting to local space, then multiplying by resolution.)</w:t>
+      </w:r>
+    </w:p>
+    <w:p>
+      <w:pPr>
+        <w:pStyle w:val="ListParagraph"/>
+        <w:numPr>
+          <w:ilvl w:val="2"/>
+          <w:numId w:val="2"/>
+        </w:numPr>
+        <w:rPr>
+          <w:lang w:val="en-US"/>
+        </w:rPr>
+      </w:pPr>
+      <w:r>
+        <w:rPr>
+          <w:lang w:val="en-US"/>
+        </w:rPr>
+        <w:t xml:space="preserve">We </w:t>
+      </w:r>
       <w:r>
         <w:rPr>
           <w:i/>
           <w:iCs/>
           <w:lang w:val="en-US"/>
         </w:rPr>
-        <w:t xml:space="preserve"> one</w:t>
+        <w:t>also</w:t>
+      </w:r>
+      <w:r>
+        <w:rPr>
+          <w:lang w:val="en-US"/>
+        </w:rPr>
+        <w:t xml:space="preserve"> save it in the array. If the pixel was previously unpainted, we do “pixels_painted + 1”</w:t>
+      </w:r>
+    </w:p>
+    <w:p>
+      <w:pPr>
+        <w:pStyle w:val="ListParagraph"/>
+        <w:numPr>
+          <w:ilvl w:val="2"/>
+          <w:numId w:val="2"/>
+        </w:numPr>
+        <w:rPr>
+          <w:lang w:val="en-US"/>
+        </w:rPr>
+      </w:pPr>
+      <w:r>
+        <w:rPr>
+          <w:lang w:val="en-US"/>
+        </w:rPr>
+        <w:t>If ~95% is painted, we count it as a full paint.</w:t>
+      </w:r>
+    </w:p>
+    <w:p>
+      <w:pPr>
+        <w:pStyle w:val="ListParagraph"/>
+        <w:numPr>
+          <w:ilvl w:val="2"/>
+          <w:numId w:val="2"/>
+        </w:numPr>
+        <w:rPr>
+          <w:lang w:val="en-US"/>
+        </w:rPr>
+      </w:pPr>
+      <w:r>
+        <w:rPr>
+          <w:lang w:val="en-US"/>
+        </w:rPr>
+        <w:t xml:space="preserve">(How to do </w:t>
+      </w:r>
+      <w:r>
+        <w:rPr>
+          <w:i/>
+          <w:iCs/>
+          <w:lang w:val="en-US"/>
+        </w:rPr>
+        <w:t>holes</w:t>
+      </w:r>
+      <w:r>
+        <w:rPr>
+          <w:lang w:val="en-US"/>
+        </w:rPr>
+        <w:t>?</w:t>
+      </w:r>
+    </w:p>
+    <w:p>
+      <w:pPr>
+        <w:pStyle w:val="ListParagraph"/>
+        <w:numPr>
+          <w:ilvl w:val="2"/>
+          <w:numId w:val="2"/>
+        </w:numPr>
+        <w:rPr>
+          <w:lang w:val="en-US"/>
+        </w:rPr>
+      </w:pPr>
+      <w:r>
+        <w:rPr>
+          <w:b/>
+          <w:bCs/>
+          <w:lang w:val="en-US"/>
+        </w:rPr>
+        <w:t>Remark:</w:t>
+      </w:r>
+      <w:r>
+        <w:rPr>
+          <w:lang w:val="en-US"/>
+        </w:rPr>
+        <w:t xml:space="preserve"> this means it cannot really show the </w:t>
+      </w:r>
+      <w:r>
+        <w:rPr>
+          <w:i/>
+          <w:iCs/>
+          <w:lang w:val="en-US"/>
+        </w:rPr>
+        <w:t>terrain</w:t>
+      </w:r>
+      <w:r>
+        <w:rPr>
+          <w:lang w:val="en-US"/>
+        </w:rPr>
+        <w:t xml:space="preserve"> =&gt; show the lock type with the </w:t>
+      </w:r>
+      <w:r>
+        <w:rPr>
+          <w:i/>
+          <w:iCs/>
+          <w:lang w:val="en-US"/>
+        </w:rPr>
+        <w:t>edges</w:t>
+      </w:r>
+      <w:r>
+        <w:rPr>
+          <w:lang w:val="en-US"/>
+        </w:rPr>
+        <w:t xml:space="preserve"> around it.</w:t>
+      </w:r>
+    </w:p>
+    <w:p>
+      <w:pPr>
+        <w:pStyle w:val="ListParagraph"/>
+        <w:numPr>
+          <w:ilvl w:val="2"/>
+          <w:numId w:val="2"/>
+        </w:numPr>
+        <w:rPr>
+          <w:lang w:val="en-US"/>
+        </w:rPr>
+      </w:pPr>
+      <w:r>
+        <w:rPr>
+          <w:b/>
+          <w:bCs/>
+          <w:lang w:val="en-US"/>
+        </w:rPr>
+        <w:t>An alternative</w:t>
+      </w:r>
+      <w:r>
+        <w:rPr>
+          <w:lang w:val="en-US"/>
+        </w:rPr>
+        <w:t xml:space="preserve"> is to </w:t>
+      </w:r>
+      <w:r>
+        <w:rPr>
+          <w:i/>
+          <w:iCs/>
+          <w:lang w:val="en-US"/>
+        </w:rPr>
+        <w:t>erase</w:t>
+      </w:r>
+      <w:r>
+        <w:rPr>
+          <w:lang w:val="en-US"/>
+        </w:rPr>
+        <w:t xml:space="preserve"> the texture, gradually showing what’s underneath.</w:t>
+      </w:r>
+    </w:p>
+    <w:p>
+      <w:pPr>
+        <w:pStyle w:val="ListParagraph"/>
+        <w:numPr>
+          <w:ilvl w:val="0"/>
+          <w:numId w:val="2"/>
+        </w:numPr>
+        <w:rPr>
+          <w:lang w:val="en-US"/>
+        </w:rPr>
+      </w:pPr>
+      <w:r>
+        <w:rPr>
+          <w:b/>
+          <w:bCs/>
+          <w:lang w:val="en-US"/>
+        </w:rPr>
+        <w:lastRenderedPageBreak/>
+        <w:t>Shop.</w:t>
+      </w:r>
+      <w:r>
+        <w:rPr>
+          <w:lang w:val="en-US"/>
+        </w:rPr>
+        <w:t xml:space="preserve"> Spawns X special items (to buy). Each player can buy only one. Once they’re all bought, the lock opens.</w:t>
       </w:r>
     </w:p>
     <w:p>
@@ -1960,17 +2280,51 @@
       </w:pPr>
       <w:r>
         <w:rPr>
-          <w:b/>
-          <w:bCs/>
-          <w:lang w:val="en-US"/>
-        </w:rPr>
-        <w:t xml:space="preserve">Painting. </w:t>
-      </w:r>
-      <w:r>
-        <w:rPr>
-          <w:lang w:val="en-US"/>
-        </w:rPr>
-        <w:t>Same as holes, but now you just need to paint 99% of the whole lock.</w:t>
+          <w:lang w:val="en-US"/>
+        </w:rPr>
+        <w:t xml:space="preserve">(These are good things, like: </w:t>
+      </w:r>
+      <w:r>
+        <w:rPr>
+          <w:i/>
+          <w:iCs/>
+          <w:lang w:val="en-US"/>
+        </w:rPr>
+        <w:t>time bonus</w:t>
+      </w:r>
+      <w:r>
+        <w:rPr>
+          <w:lang w:val="en-US"/>
+        </w:rPr>
+        <w:t xml:space="preserve">, </w:t>
+      </w:r>
+      <w:r>
+        <w:rPr>
+          <w:i/>
+          <w:iCs/>
+          <w:lang w:val="en-US"/>
+        </w:rPr>
+        <w:t>round shape</w:t>
+      </w:r>
+      <w:r>
+        <w:rPr>
+          <w:lang w:val="en-US"/>
+        </w:rPr>
+        <w:t xml:space="preserve">, </w:t>
+      </w:r>
+      <w:r>
+        <w:rPr>
+          <w:i/>
+          <w:iCs/>
+          <w:lang w:val="en-US"/>
+        </w:rPr>
+        <w:t>invincibility</w:t>
+      </w:r>
+      <w:r>
+        <w:rPr>
+          <w:lang w:val="en-US"/>
+        </w:rPr>
+        <w:t>, etc.)</w:t>
       </w:r>
     </w:p>
     <w:p>
@@ -1990,13 +2344,63 @@
           <w:bCs/>
           <w:lang w:val="en-US"/>
         </w:rPr>
-        <w:t>Buttons.</w:t>
-      </w:r>
-      <w:r>
-        <w:rPr>
-          <w:lang w:val="en-US"/>
-        </w:rPr>
-        <w:t xml:space="preserve"> Buttons appear. Press X of them to unlock.</w:t>
+        <w:t>G</w:t>
+      </w:r>
+      <w:r>
+        <w:rPr>
+          <w:b/>
+          <w:bCs/>
+          <w:lang w:val="en-US"/>
+        </w:rPr>
+        <w:t>ate</w:t>
+      </w:r>
+      <w:r>
+        <w:rPr>
+          <w:b/>
+          <w:bCs/>
+          <w:lang w:val="en-US"/>
+        </w:rPr>
+        <w:t>s</w:t>
+      </w:r>
+      <w:r>
+        <w:rPr>
+          <w:b/>
+          <w:bCs/>
+          <w:lang w:val="en-US"/>
+        </w:rPr>
+        <w:t>.</w:t>
+      </w:r>
+      <w:r>
+        <w:rPr>
+          <w:lang w:val="en-US"/>
+        </w:rPr>
+        <w:t xml:space="preserve"> </w:t>
+      </w:r>
+      <w:r>
+        <w:rPr>
+          <w:lang w:val="en-US"/>
+        </w:rPr>
+        <w:t xml:space="preserve">Not sure if this should be </w:t>
+      </w:r>
+      <w:r>
+        <w:rPr>
+          <w:i/>
+          <w:iCs/>
+          <w:lang w:val="en-US"/>
+        </w:rPr>
+        <w:t>lock</w:t>
+      </w:r>
+      <w:r>
+        <w:rPr>
+          <w:lang w:val="en-US"/>
+        </w:rPr>
+        <w:t xml:space="preserve"> type</w:t>
+      </w:r>
+      <w:r>
+        <w:rPr>
+          <w:lang w:val="en-US"/>
+        </w:rPr>
+        <w:t>??</w:t>
       </w:r>
     </w:p>
     <w:p>
@@ -2010,29 +2414,51 @@
           <w:lang w:val="en-US"/>
         </w:rPr>
       </w:pPr>
-      <w:proofErr w:type="spellStart"/>
-      <w:r>
-        <w:rPr>
-          <w:b/>
-          <w:bCs/>
-          <w:lang w:val="en-US"/>
-        </w:rPr>
-        <w:t>ButtonTimed</w:t>
-      </w:r>
-      <w:proofErr w:type="spellEnd"/>
-      <w:r>
-        <w:rPr>
-          <w:b/>
-          <w:bCs/>
-          <w:lang w:val="en-US"/>
-        </w:rPr>
-        <w:t>:</w:t>
-      </w:r>
-      <w:r>
-        <w:rPr>
-          <w:lang w:val="en-US"/>
-        </w:rPr>
-        <w:t xml:space="preserve"> must stand</w:t>
+      <w:r>
+        <w:rPr>
+          <w:b/>
+          <w:bCs/>
+          <w:lang w:val="en-US"/>
+        </w:rPr>
+        <w:t>Slots:</w:t>
+      </w:r>
+      <w:r>
+        <w:rPr>
+          <w:lang w:val="en-US"/>
+        </w:rPr>
+        <w:t xml:space="preserve"> one of the gates disappears ( = becomes faded out, collision removed) for a while, then comes back and fades another, etc.</w:t>
+      </w:r>
+      <w:r>
+        <w:rPr>
+          <w:lang w:val="en-US"/>
+        </w:rPr>
+        <w:t xml:space="preserve"> =&gt; Over time, they stay open longer. Or more of them stay open.</w:t>
+      </w:r>
+    </w:p>
+    <w:p>
+      <w:pPr>
+        <w:pStyle w:val="ListParagraph"/>
+        <w:numPr>
+          <w:ilvl w:val="1"/>
+          <w:numId w:val="2"/>
+        </w:numPr>
+        <w:rPr>
+          <w:lang w:val="en-US"/>
+        </w:rPr>
+      </w:pPr>
+      <w:r>
+        <w:rPr>
+          <w:b/>
+          <w:bCs/>
+          <w:lang w:val="en-US"/>
+        </w:rPr>
+        <w:t xml:space="preserve">Fast Gate: </w:t>
+      </w:r>
+      <w:r>
+        <w:rPr>
+          <w:lang w:val="en-US"/>
+        </w:rPr>
+        <w:t xml:space="preserve">Opens/closes at random intervals, very quickly. You can only pass through when it’s open, obviously. (These intervals </w:t>
       </w:r>
       <w:r>
         <w:rPr>
@@ -2040,13 +2466,147 @@
           <w:iCs/>
           <w:lang w:val="en-US"/>
         </w:rPr>
-        <w:t xml:space="preserve"> </w:t>
-      </w:r>
-      <w:r>
-        <w:rPr>
-          <w:lang w:val="en-US"/>
-        </w:rPr>
-        <w:t>on these</w:t>
+        <w:t>lower</w:t>
+      </w:r>
+      <w:r>
+        <w:rPr>
+          <w:lang w:val="en-US"/>
+        </w:rPr>
+        <w:t xml:space="preserve"> over time, increasing the probability of getting through.)</w:t>
+      </w:r>
+    </w:p>
+    <w:p>
+      <w:pPr>
+        <w:rPr>
+          <w:lang w:val="en-US"/>
+        </w:rPr>
+      </w:pPr>
+    </w:p>
+    <w:p>
+      <w:pPr>
+        <w:rPr>
+          <w:b/>
+          <w:bCs/>
+          <w:lang w:val="en-US"/>
+        </w:rPr>
+      </w:pPr>
+      <w:r>
+        <w:rPr>
+          <w:b/>
+          <w:bCs/>
+          <w:lang w:val="en-US"/>
+        </w:rPr>
+        <w:t>Lock label improvements:</w:t>
+      </w:r>
+    </w:p>
+    <w:p>
+      <w:pPr>
+        <w:pStyle w:val="ListParagraph"/>
+        <w:numPr>
+          <w:ilvl w:val="0"/>
+          <w:numId w:val="17"/>
+        </w:numPr>
+        <w:rPr>
+          <w:lang w:val="en-US"/>
+        </w:rPr>
+      </w:pPr>
+      <w:r>
+        <w:rPr>
+          <w:lang w:val="en-US"/>
+        </w:rPr>
+        <w:t>Don’t place the “label” behind blocks or items</w:t>
+      </w:r>
+    </w:p>
+    <w:p>
+      <w:pPr>
+        <w:pStyle w:val="ListParagraph"/>
+        <w:numPr>
+          <w:ilvl w:val="0"/>
+          <w:numId w:val="17"/>
+        </w:numPr>
+        <w:rPr>
+          <w:lang w:val="en-US"/>
+        </w:rPr>
+      </w:pPr>
+      <w:r>
+        <w:rPr>
+          <w:lang w:val="en-US"/>
+        </w:rPr>
+        <w:t>(Or just … place it in front, on the z-index?</w:t>
+      </w:r>
+      <w:r>
+        <w:rPr>
+          <w:lang w:val="en-US"/>
+        </w:rPr>
+        <w:t xml:space="preserve"> =&gt; In front of blocks, behind players.</w:t>
+      </w:r>
+      <w:r>
+        <w:rPr>
+          <w:lang w:val="en-US"/>
+        </w:rPr>
+        <w:t>)</w:t>
+      </w:r>
+    </w:p>
+    <w:p>
+      <w:pPr>
+        <w:pStyle w:val="ListParagraph"/>
+        <w:numPr>
+          <w:ilvl w:val="0"/>
+          <w:numId w:val="17"/>
+        </w:numPr>
+        <w:rPr>
+          <w:lang w:val="en-US"/>
+        </w:rPr>
+      </w:pPr>
+      <w:r>
+        <w:rPr>
+          <w:lang w:val="en-US"/>
+        </w:rPr>
+        <w:t>Place the “label” enough to the inside</w:t>
+      </w:r>
+      <w:r>
+        <w:rPr>
+          <w:lang w:val="en-US"/>
+        </w:rPr>
+        <w:t xml:space="preserve"> that it fits nicely in the room</w:t>
+      </w:r>
+    </w:p>
+    <w:p>
+      <w:pPr>
+        <w:rPr>
+          <w:lang w:val="en-US"/>
+        </w:rPr>
+      </w:pPr>
+    </w:p>
+    <w:p>
+      <w:pPr>
+        <w:rPr>
+          <w:lang w:val="en-US"/>
+        </w:rPr>
+      </w:pPr>
+      <w:r>
+        <w:rPr>
+          <w:lang w:val="en-US"/>
+        </w:rPr>
+        <w:t>The idea behind locks:</w:t>
+      </w:r>
+    </w:p>
+    <w:p>
+      <w:pPr>
+        <w:pStyle w:val="ListParagraph"/>
+        <w:numPr>
+          <w:ilvl w:val="0"/>
+          <w:numId w:val="11"/>
+        </w:numPr>
+        <w:rPr>
+          <w:lang w:val="en-US"/>
+        </w:rPr>
+      </w:pPr>
+      <w:r>
+        <w:rPr>
+          <w:lang w:val="en-US"/>
+        </w:rPr>
+        <w:t xml:space="preserve">Players that are further ahead must </w:t>
       </w:r>
       <w:r>
         <w:rPr>
@@ -2054,49 +2614,31 @@
           <w:iCs/>
           <w:lang w:val="en-US"/>
         </w:rPr>
-        <w:t xml:space="preserve"> for a few seconds</w:t>
-      </w:r>
-      <w:r>
-        <w:rPr>
-          <w:lang w:val="en-US"/>
-        </w:rPr>
-        <w:t xml:space="preserve"> to activate them.</w:t>
-      </w:r>
-    </w:p>
-    <w:p>
-      <w:pPr>
-        <w:pStyle w:val="ListParagraph"/>
-        <w:numPr>
-          <w:ilvl w:val="1"/>
-          <w:numId w:val="2"/>
-        </w:numPr>
-        <w:rPr>
-          <w:lang w:val="en-US"/>
-        </w:rPr>
-      </w:pPr>
-      <w:proofErr w:type="spellStart"/>
-      <w:r>
-        <w:rPr>
-          <w:b/>
-          <w:bCs/>
-          <w:lang w:val="en-US"/>
-        </w:rPr>
-        <w:t>ButtonOrder</w:t>
-      </w:r>
-      <w:proofErr w:type="spellEnd"/>
-      <w:r>
-        <w:rPr>
-          <w:b/>
-          <w:bCs/>
-          <w:lang w:val="en-US"/>
-        </w:rPr>
-        <w:t>.</w:t>
-      </w:r>
-      <w:r>
-        <w:rPr>
-          <w:lang w:val="en-US"/>
-        </w:rPr>
-        <w:t xml:space="preserve"> Buttons appear (all at once). Press them </w:t>
+        <w:t>wait</w:t>
+      </w:r>
+      <w:r>
+        <w:rPr>
+          <w:lang w:val="en-US"/>
+        </w:rPr>
+        <w:t xml:space="preserve"> for the rest to catch up, bringing people together.</w:t>
+      </w:r>
+    </w:p>
+    <w:p>
+      <w:pPr>
+        <w:pStyle w:val="ListParagraph"/>
+        <w:numPr>
+          <w:ilvl w:val="0"/>
+          <w:numId w:val="11"/>
+        </w:numPr>
+        <w:rPr>
+          <w:lang w:val="en-US"/>
+        </w:rPr>
+      </w:pPr>
+      <w:r>
+        <w:rPr>
+          <w:lang w:val="en-US"/>
+        </w:rPr>
+        <w:t xml:space="preserve">The trailing players </w:t>
       </w:r>
       <w:r>
         <w:rPr>
@@ -2104,145 +2646,31 @@
           <w:iCs/>
           <w:lang w:val="en-US"/>
         </w:rPr>
-        <w:t>in order</w:t>
-      </w:r>
-      <w:r>
-        <w:rPr>
-          <w:lang w:val="en-US"/>
-        </w:rPr>
-        <w:t>.</w:t>
-      </w:r>
-    </w:p>
-    <w:p>
-      <w:pPr>
-        <w:pStyle w:val="ListParagraph"/>
-        <w:numPr>
-          <w:ilvl w:val="1"/>
-          <w:numId w:val="2"/>
-        </w:numPr>
-        <w:rPr>
-          <w:lang w:val="en-US"/>
-        </w:rPr>
-      </w:pPr>
-      <w:proofErr w:type="spellStart"/>
-      <w:r>
-        <w:rPr>
-          <w:b/>
-          <w:bCs/>
-          <w:lang w:val="en-US"/>
-        </w:rPr>
-        <w:t>ButtonSimultaneous</w:t>
-      </w:r>
-      <w:proofErr w:type="spellEnd"/>
-      <w:r>
-        <w:rPr>
-          <w:b/>
-          <w:bCs/>
-          <w:lang w:val="en-US"/>
-        </w:rPr>
-        <w:t>.</w:t>
-      </w:r>
-      <w:r>
-        <w:rPr>
-          <w:lang w:val="en-US"/>
-        </w:rPr>
-        <w:t xml:space="preserve"> Buttons appear (at most #players – 2). These must be pressed simultaneously.</w:t>
-      </w:r>
-    </w:p>
-    <w:p>
-      <w:pPr>
-        <w:pStyle w:val="ListParagraph"/>
-        <w:numPr>
-          <w:ilvl w:val="0"/>
-          <w:numId w:val="2"/>
-        </w:numPr>
-        <w:rPr>
-          <w:lang w:val="en-US"/>
-        </w:rPr>
-      </w:pPr>
-      <w:r>
-        <w:rPr>
-          <w:b/>
-          <w:bCs/>
-          <w:lang w:val="en-US"/>
-        </w:rPr>
-        <w:t>Sacrifice.</w:t>
-      </w:r>
-      <w:r>
-        <w:rPr>
-          <w:lang w:val="en-US"/>
-        </w:rPr>
-        <w:t xml:space="preserve"> Someone must slice themselves to open the door. (This room must have a laser/spikes.)</w:t>
-      </w:r>
-    </w:p>
-    <w:p>
-      <w:pPr>
-        <w:pStyle w:val="ListParagraph"/>
-        <w:numPr>
-          <w:ilvl w:val="1"/>
-          <w:numId w:val="2"/>
-        </w:numPr>
-        <w:rPr>
-          <w:lang w:val="en-US"/>
-        </w:rPr>
-      </w:pPr>
-      <w:r>
-        <w:rPr>
-          <w:b/>
-          <w:bCs/>
-          <w:lang w:val="en-US"/>
-        </w:rPr>
-        <w:t>Coin.</w:t>
-      </w:r>
-      <w:r>
-        <w:rPr>
-          <w:lang w:val="en-US"/>
-        </w:rPr>
-        <w:t xml:space="preserve"> Someone must pay loads of coins to open the door.</w:t>
-      </w:r>
-    </w:p>
-    <w:p>
-      <w:pPr>
-        <w:pStyle w:val="ListParagraph"/>
-        <w:numPr>
-          <w:ilvl w:val="0"/>
-          <w:numId w:val="2"/>
-        </w:numPr>
-        <w:rPr>
-          <w:lang w:val="en-US"/>
-        </w:rPr>
-      </w:pPr>
-      <w:r>
-        <w:rPr>
-          <w:b/>
-          <w:bCs/>
-          <w:lang w:val="en-US"/>
-        </w:rPr>
-        <w:t>Shop.</w:t>
-      </w:r>
-      <w:r>
-        <w:rPr>
-          <w:lang w:val="en-US"/>
-        </w:rPr>
-        <w:t xml:space="preserve"> Spawns X special items (to buy). Each player can buy only one. Once they’re all bought, the lock opens.</w:t>
-      </w:r>
-    </w:p>
-    <w:p>
-      <w:pPr>
-        <w:pStyle w:val="ListParagraph"/>
-        <w:numPr>
-          <w:ilvl w:val="1"/>
-          <w:numId w:val="2"/>
-        </w:numPr>
-        <w:rPr>
-          <w:lang w:val="en-US"/>
-        </w:rPr>
-      </w:pPr>
-      <w:r>
-        <w:rPr>
-          <w:lang w:val="en-US"/>
-        </w:rPr>
-        <w:t xml:space="preserve">(These are good things, like: </w:t>
+        <w:t>don’t</w:t>
+      </w:r>
+      <w:r>
+        <w:rPr>
+          <w:lang w:val="en-US"/>
+        </w:rPr>
+        <w:t xml:space="preserve"> have to do the minigame or challenge anymore; they can just power through.</w:t>
+      </w:r>
+    </w:p>
+    <w:p>
+      <w:pPr>
+        <w:pStyle w:val="ListParagraph"/>
+        <w:numPr>
+          <w:ilvl w:val="0"/>
+          <w:numId w:val="11"/>
+        </w:numPr>
+        <w:rPr>
+          <w:lang w:val="en-US"/>
+        </w:rPr>
+      </w:pPr>
+      <w:r>
+        <w:rPr>
+          <w:lang w:val="en-US"/>
+        </w:rPr>
+        <w:t xml:space="preserve">But it’s a fun minigame </w:t>
       </w:r>
       <w:r>
         <w:rPr>
@@ -2250,13 +2678,64 @@
           <w:iCs/>
           <w:lang w:val="en-US"/>
         </w:rPr>
-        <w:t>time bonus</w:t>
-      </w:r>
-      <w:r>
-        <w:rPr>
-          <w:lang w:val="en-US"/>
-        </w:rPr>
-        <w:t xml:space="preserve">, </w:t>
+        <w:t>and</w:t>
+      </w:r>
+      <w:r>
+        <w:rPr>
+          <w:lang w:val="en-US"/>
+        </w:rPr>
+        <w:t xml:space="preserve"> it yields bonuses to be there first and play it.</w:t>
+      </w:r>
+    </w:p>
+    <w:p>
+      <w:pPr>
+        <w:rPr>
+          <w:lang w:val="en-US"/>
+        </w:rPr>
+      </w:pPr>
+    </w:p>
+    <w:p>
+      <w:pPr>
+        <w:rPr>
+          <w:lang w:val="en-US"/>
+        </w:rPr>
+      </w:pPr>
+      <w:r>
+        <w:rPr>
+          <w:lang w:val="en-US"/>
+        </w:rPr>
+        <w:t>Keep these ideas in mind on all locks!</w:t>
+      </w:r>
+      <w:r>
+        <w:rPr>
+          <w:lang w:val="en-US"/>
+        </w:rPr>
+        <w:br w:type="page"/>
+      </w:r>
+    </w:p>
+    <w:p>
+      <w:pPr>
+        <w:pStyle w:val="Heading2"/>
+      </w:pPr>
+      <w:r>
+        <w:lastRenderedPageBreak/>
+        <w:t>Powerups</w:t>
+      </w:r>
+      <w:r>
+        <w:t>/Obstacles/Elements</w:t>
+      </w:r>
+    </w:p>
+    <w:p>
+      <w:pPr>
+        <w:rPr>
+          <w:lang w:val="en-US"/>
+        </w:rPr>
+      </w:pPr>
+      <w:r>
+        <w:rPr>
+          <w:lang w:val="en-US"/>
+        </w:rPr>
+        <w:t xml:space="preserve">These are all the same. Within any room, it can place </w:t>
       </w:r>
       <w:r>
         <w:rPr>
@@ -2264,13 +2743,75 @@
           <w:iCs/>
           <w:lang w:val="en-US"/>
         </w:rPr>
-        <w:t>round shape</w:t>
-      </w:r>
-      <w:r>
-        <w:rPr>
-          <w:lang w:val="en-US"/>
-        </w:rPr>
-        <w:t xml:space="preserve">, </w:t>
+        <w:t>something</w:t>
+      </w:r>
+      <w:r>
+        <w:rPr>
+          <w:lang w:val="en-US"/>
+        </w:rPr>
+        <w:t>. This can be an obstacle to navigate around, something to grab, etc.</w:t>
+      </w:r>
+    </w:p>
+    <w:p>
+      <w:pPr>
+        <w:rPr>
+          <w:lang w:val="en-US"/>
+        </w:rPr>
+      </w:pPr>
+    </w:p>
+    <w:p>
+      <w:pPr>
+        <w:rPr>
+          <w:lang w:val="en-US"/>
+        </w:rPr>
+      </w:pPr>
+      <w:r>
+        <w:rPr>
+          <w:b/>
+          <w:bCs/>
+          <w:lang w:val="en-US"/>
+        </w:rPr>
+        <w:t>IDEA:</w:t>
+      </w:r>
+      <w:r>
+        <w:rPr>
+          <w:lang w:val="en-US"/>
+        </w:rPr>
+        <w:t xml:space="preserve"> An obstacle that breaks apart/is destroyed if you hit it (with enough force). Would have to be a “tile inside”, not the outer tiles</w:t>
+      </w:r>
+      <w:r>
+        <w:rPr>
+          <w:lang w:val="en-US"/>
+        </w:rPr>
+        <w:t>!</w:t>
+      </w:r>
+    </w:p>
+    <w:p>
+      <w:pPr>
+        <w:rPr>
+          <w:lang w:val="en-US"/>
+        </w:rPr>
+      </w:pPr>
+    </w:p>
+    <w:p>
+      <w:pPr>
+        <w:rPr>
+          <w:lang w:val="en-US"/>
+        </w:rPr>
+      </w:pPr>
+      <w:r>
+        <w:rPr>
+          <w:b/>
+          <w:bCs/>
+          <w:lang w:val="en-US"/>
+        </w:rPr>
+        <w:t>IDEA:</w:t>
+      </w:r>
+      <w:r>
+        <w:rPr>
+          <w:lang w:val="en-US"/>
+        </w:rPr>
+        <w:t xml:space="preserve"> Sometimes it would be nice to place extra </w:t>
       </w:r>
       <w:r>
         <w:rPr>
@@ -2278,69 +2819,43 @@
           <w:iCs/>
           <w:lang w:val="en-US"/>
         </w:rPr>
-        <w:t>invincibility</w:t>
-      </w:r>
-      <w:r>
-        <w:rPr>
-          <w:lang w:val="en-US"/>
-        </w:rPr>
-        <w:t>, etc.)</w:t>
-      </w:r>
-    </w:p>
-    <w:p>
-      <w:pPr>
-        <w:pStyle w:val="ListParagraph"/>
-        <w:numPr>
-          <w:ilvl w:val="0"/>
-          <w:numId w:val="2"/>
-        </w:numPr>
-        <w:rPr>
-          <w:lang w:val="en-US"/>
-        </w:rPr>
-      </w:pPr>
-      <w:r>
-        <w:rPr>
-          <w:b/>
-          <w:bCs/>
-          <w:lang w:val="en-US"/>
-        </w:rPr>
-        <w:t>G</w:t>
-      </w:r>
-      <w:r>
-        <w:rPr>
-          <w:b/>
-          <w:bCs/>
-          <w:lang w:val="en-US"/>
-        </w:rPr>
-        <w:t>ate</w:t>
-      </w:r>
-      <w:r>
-        <w:rPr>
-          <w:b/>
-          <w:bCs/>
-          <w:lang w:val="en-US"/>
-        </w:rPr>
-        <w:t>s</w:t>
-      </w:r>
-      <w:r>
-        <w:rPr>
-          <w:b/>
-          <w:bCs/>
-          <w:lang w:val="en-US"/>
-        </w:rPr>
-        <w:t>.</w:t>
-      </w:r>
-      <w:r>
-        <w:rPr>
-          <w:lang w:val="en-US"/>
-        </w:rPr>
-        <w:t xml:space="preserve"> </w:t>
-      </w:r>
-      <w:r>
-        <w:rPr>
-          <w:lang w:val="en-US"/>
-        </w:rPr>
-        <w:t xml:space="preserve">Not sure if this should be </w:t>
+        <w:t>edges</w:t>
+      </w:r>
+      <w:r>
+        <w:rPr>
+          <w:lang w:val="en-US"/>
+        </w:rPr>
+        <w:t xml:space="preserve"> between rooms. These top players from “flying through” and can be a nice gate/obstacle/variation.</w:t>
+      </w:r>
+    </w:p>
+    <w:p>
+      <w:pPr>
+        <w:rPr>
+          <w:b/>
+          <w:bCs/>
+          <w:lang w:val="en-US"/>
+        </w:rPr>
+      </w:pPr>
+    </w:p>
+    <w:p>
+      <w:pPr>
+        <w:rPr>
+          <w:lang w:val="en-US"/>
+        </w:rPr>
+      </w:pPr>
+      <w:r>
+        <w:rPr>
+          <w:b/>
+          <w:bCs/>
+          <w:lang w:val="en-US"/>
+        </w:rPr>
+        <w:t>IDEA:</w:t>
+      </w:r>
+      <w:r>
+        <w:rPr>
+          <w:lang w:val="en-US"/>
+        </w:rPr>
+        <w:t xml:space="preserve"> There are obstacles that </w:t>
       </w:r>
       <w:r>
         <w:rPr>
@@ -2348,45 +2863,63 @@
           <w:iCs/>
           <w:lang w:val="en-US"/>
         </w:rPr>
-        <w:t>lock</w:t>
-      </w:r>
-      <w:r>
-        <w:rPr>
-          <w:lang w:val="en-US"/>
-        </w:rPr>
-        <w:t xml:space="preserve"> type</w:t>
-      </w:r>
-      <w:r>
-        <w:rPr>
-          <w:lang w:val="en-US"/>
-        </w:rPr>
-        <w:t>??</w:t>
-      </w:r>
-    </w:p>
-    <w:p>
-      <w:pPr>
-        <w:pStyle w:val="ListParagraph"/>
-        <w:numPr>
-          <w:ilvl w:val="1"/>
-          <w:numId w:val="2"/>
-        </w:numPr>
-        <w:rPr>
-          <w:lang w:val="en-US"/>
-        </w:rPr>
-      </w:pPr>
-      <w:r>
-        <w:rPr>
-          <w:b/>
-          <w:bCs/>
-          <w:lang w:val="en-US"/>
-        </w:rPr>
-        <w:t xml:space="preserve">Fast Gate: </w:t>
-      </w:r>
-      <w:r>
-        <w:rPr>
-          <w:lang w:val="en-US"/>
-        </w:rPr>
-        <w:t xml:space="preserve">Opens/closes at random intervals, very quickly. You can only pass through when it’s open, obviously. (These intervals </w:t>
+        <w:t>glue</w:t>
+      </w:r>
+      <w:r>
+        <w:rPr>
+          <w:lang w:val="en-US"/>
+        </w:rPr>
+        <w:t xml:space="preserve"> you to them.</w:t>
+      </w:r>
+    </w:p>
+    <w:p>
+      <w:pPr>
+        <w:ind w:left="708"/>
+        <w:rPr>
+          <w:lang w:val="en-US"/>
+        </w:rPr>
+      </w:pPr>
+      <w:r>
+        <w:rPr>
+          <w:b/>
+          <w:bCs/>
+          <w:lang w:val="en-US"/>
+        </w:rPr>
+        <w:t xml:space="preserve">IN GENERAL, </w:t>
+      </w:r>
+      <w:r>
+        <w:rPr>
+          <w:lang w:val="en-US"/>
+        </w:rPr>
+        <w:t>many of the terrain types could also be reduced to a single item. (Spikes = spike terrain, Ghost = ghost powerup, Ice = ice walls, etc.)</w:t>
+      </w:r>
+    </w:p>
+    <w:p>
+      <w:pPr>
+        <w:rPr>
+          <w:lang w:val="en-US"/>
+        </w:rPr>
+      </w:pPr>
+    </w:p>
+    <w:p>
+      <w:pPr>
+        <w:rPr>
+          <w:lang w:val="en-US"/>
+        </w:rPr>
+      </w:pPr>
+      <w:r>
+        <w:rPr>
+          <w:b/>
+          <w:bCs/>
+          <w:lang w:val="en-US"/>
+        </w:rPr>
+        <w:t>IDEA:</w:t>
+      </w:r>
+      <w:r>
+        <w:rPr>
+          <w:lang w:val="en-US"/>
+        </w:rPr>
+        <w:t xml:space="preserve"> There are obstacles that simply hurt you (so you slow down/reset). But also ones that </w:t>
       </w:r>
       <w:r>
         <w:rPr>
@@ -2394,51 +2927,65 @@
           <w:iCs/>
           <w:lang w:val="en-US"/>
         </w:rPr>
-        <w:t>lower</w:t>
-      </w:r>
-      <w:r>
-        <w:rPr>
-          <w:lang w:val="en-US"/>
-        </w:rPr>
-        <w:t xml:space="preserve"> over time, increasing the probability of getting through.)</w:t>
-      </w:r>
-    </w:p>
-    <w:p>
-      <w:pPr>
-        <w:rPr>
-          <w:lang w:val="en-US"/>
-        </w:rPr>
-      </w:pPr>
-    </w:p>
-    <w:p>
-      <w:pPr>
-        <w:rPr>
-          <w:lang w:val="en-US"/>
-        </w:rPr>
-      </w:pPr>
-      <w:r>
-        <w:rPr>
-          <w:lang w:val="en-US"/>
-        </w:rPr>
-        <w:t>The idea behind locks:</w:t>
-      </w:r>
-    </w:p>
-    <w:p>
-      <w:pPr>
-        <w:pStyle w:val="ListParagraph"/>
-        <w:numPr>
-          <w:ilvl w:val="0"/>
-          <w:numId w:val="11"/>
-        </w:numPr>
-        <w:rPr>
-          <w:lang w:val="en-US"/>
-        </w:rPr>
-      </w:pPr>
-      <w:r>
-        <w:rPr>
-          <w:lang w:val="en-US"/>
-        </w:rPr>
-        <w:t xml:space="preserve">Players that are further ahead must </w:t>
+        <w:t>split</w:t>
+      </w:r>
+      <w:r>
+        <w:rPr>
+          <w:lang w:val="en-US"/>
+        </w:rPr>
+        <w:t xml:space="preserve"> your shape, like a spike shooting through you.</w:t>
+      </w:r>
+    </w:p>
+    <w:p>
+      <w:pPr>
+        <w:rPr>
+          <w:b/>
+          <w:bCs/>
+          <w:lang w:val="en-US"/>
+        </w:rPr>
+      </w:pPr>
+    </w:p>
+    <w:p>
+      <w:pPr>
+        <w:rPr>
+          <w:b/>
+          <w:bCs/>
+          <w:lang w:val="en-US"/>
+        </w:rPr>
+      </w:pPr>
+      <w:r>
+        <w:rPr>
+          <w:b/>
+          <w:bCs/>
+          <w:lang w:val="en-US"/>
+        </w:rPr>
+        <w:t xml:space="preserve">IDEA: </w:t>
+      </w:r>
+      <w:r>
+        <w:rPr>
+          <w:lang w:val="en-US"/>
+        </w:rPr>
+        <w:t>A</w:t>
+      </w:r>
+      <w:r>
+        <w:rPr>
+          <w:b/>
+          <w:bCs/>
+          <w:lang w:val="en-US"/>
+        </w:rPr>
+        <w:t xml:space="preserve"> </w:t>
+      </w:r>
+      <w:r>
+        <w:rPr>
+          <w:lang w:val="en-US"/>
+        </w:rPr>
+        <w:t>laser</w:t>
+      </w:r>
+      <w:r>
+        <w:rPr>
+          <w:lang w:val="en-US"/>
+        </w:rPr>
+        <w:t xml:space="preserve"> might also just shoot through at certain moments, slicing </w:t>
       </w:r>
       <w:r>
         <w:rPr>
@@ -2446,31 +2993,35 @@
           <w:iCs/>
           <w:lang w:val="en-US"/>
         </w:rPr>
-        <w:t>wait</w:t>
-      </w:r>
-      <w:r>
-        <w:rPr>
-          <w:lang w:val="en-US"/>
-        </w:rPr>
-        <w:t xml:space="preserve"> for the rest to catch up, bringing people together.</w:t>
-      </w:r>
-    </w:p>
-    <w:p>
-      <w:pPr>
-        <w:pStyle w:val="ListParagraph"/>
-        <w:numPr>
-          <w:ilvl w:val="0"/>
-          <w:numId w:val="11"/>
-        </w:numPr>
-        <w:rPr>
-          <w:lang w:val="en-US"/>
-        </w:rPr>
-      </w:pPr>
-      <w:r>
-        <w:rPr>
-          <w:lang w:val="en-US"/>
-        </w:rPr>
-        <w:t xml:space="preserve">The trailing players </w:t>
+        <w:t>everyone</w:t>
+      </w:r>
+      <w:r>
+        <w:rPr>
+          <w:lang w:val="en-US"/>
+        </w:rPr>
+        <w:t xml:space="preserve"> it hits.</w:t>
+      </w:r>
+    </w:p>
+    <w:p>
+      <w:pPr>
+        <w:ind w:left="708"/>
+        <w:rPr>
+          <w:lang w:val="en-US"/>
+        </w:rPr>
+      </w:pPr>
+      <w:r>
+        <w:rPr>
+          <w:b/>
+          <w:bCs/>
+          <w:lang w:val="en-US"/>
+        </w:rPr>
+        <w:t>IDEA:</w:t>
+      </w:r>
+      <w:r>
+        <w:rPr>
+          <w:lang w:val="en-US"/>
+        </w:rPr>
+        <w:t xml:space="preserve"> A delayed laser =&gt; shoots a bullet/projectile that </w:t>
       </w:r>
       <w:r>
         <w:rPr>
@@ -2478,31 +3029,33 @@
           <w:iCs/>
           <w:lang w:val="en-US"/>
         </w:rPr>
-        <w:t>don’t</w:t>
-      </w:r>
-      <w:r>
-        <w:rPr>
-          <w:lang w:val="en-US"/>
-        </w:rPr>
-        <w:t xml:space="preserve"> have to do the minigame or challenge anymore; they can just power through.</w:t>
-      </w:r>
-    </w:p>
-    <w:p>
-      <w:pPr>
-        <w:pStyle w:val="ListParagraph"/>
-        <w:numPr>
-          <w:ilvl w:val="0"/>
-          <w:numId w:val="11"/>
-        </w:numPr>
-        <w:rPr>
-          <w:lang w:val="en-US"/>
-        </w:rPr>
-      </w:pPr>
-      <w:r>
-        <w:rPr>
-          <w:lang w:val="en-US"/>
-        </w:rPr>
-        <w:t xml:space="preserve">But it’s a fun minigame </w:t>
+        <w:t>moves in a straight line</w:t>
+      </w:r>
+      <w:r>
+        <w:rPr>
+          <w:lang w:val="en-US"/>
+        </w:rPr>
+        <w:t xml:space="preserve"> (until it’s at the other side).</w:t>
+      </w:r>
+    </w:p>
+    <w:p>
+      <w:pPr>
+        <w:ind w:left="708"/>
+        <w:rPr>
+          <w:lang w:val="en-US"/>
+        </w:rPr>
+      </w:pPr>
+      <w:r>
+        <w:rPr>
+          <w:lang w:val="en-US"/>
+        </w:rPr>
+        <w:t>T</w:t>
+      </w:r>
+      <w:r>
+        <w:rPr>
+          <w:lang w:val="en-US"/>
+        </w:rPr>
+        <w:t xml:space="preserve">his might even be a good thing (like a </w:t>
       </w:r>
       <w:r>
         <w:rPr>
@@ -2510,64 +3063,48 @@
           <w:iCs/>
           <w:lang w:val="en-US"/>
         </w:rPr>
-        <w:t>and</w:t>
-      </w:r>
-      <w:r>
-        <w:rPr>
-          <w:lang w:val="en-US"/>
-        </w:rPr>
-        <w:t xml:space="preserve"> it yields bonuses to be there first and play it.</w:t>
-      </w:r>
-    </w:p>
-    <w:p>
-      <w:pPr>
-        <w:rPr>
-          <w:lang w:val="en-US"/>
-        </w:rPr>
-      </w:pPr>
-    </w:p>
-    <w:p>
-      <w:pPr>
-        <w:rPr>
-          <w:lang w:val="en-US"/>
-        </w:rPr>
-      </w:pPr>
-      <w:r>
-        <w:rPr>
-          <w:lang w:val="en-US"/>
-        </w:rPr>
-        <w:t>Keep these ideas in mind on all locks!</w:t>
-      </w:r>
-      <w:r>
-        <w:rPr>
-          <w:lang w:val="en-US"/>
-        </w:rPr>
-        <w:br w:type="page"/>
-      </w:r>
-    </w:p>
-    <w:p>
-      <w:pPr>
-        <w:pStyle w:val="Heading2"/>
-      </w:pPr>
-      <w:r>
-        <w:lastRenderedPageBreak/>
-        <w:t>Powerups</w:t>
-      </w:r>
-      <w:r>
-        <w:t>/Obstacles/Elements</w:t>
-      </w:r>
-    </w:p>
-    <w:p>
-      <w:pPr>
-        <w:rPr>
-          <w:lang w:val="en-US"/>
-        </w:rPr>
-      </w:pPr>
-      <w:r>
-        <w:rPr>
-          <w:lang w:val="en-US"/>
-        </w:rPr>
-        <w:t xml:space="preserve">These are all the same. Within any room, it can place </w:t>
+        <w:t>coin</w:t>
+      </w:r>
+      <w:r>
+        <w:rPr>
+          <w:lang w:val="en-US"/>
+        </w:rPr>
+        <w:t>).</w:t>
+      </w:r>
+    </w:p>
+    <w:p>
+      <w:pPr>
+        <w:rPr>
+          <w:lang w:val="en-US"/>
+        </w:rPr>
+      </w:pPr>
+    </w:p>
+    <w:p>
+      <w:pPr>
+        <w:rPr>
+          <w:lang w:val="en-US"/>
+        </w:rPr>
+      </w:pPr>
+    </w:p>
+    <w:p>
+      <w:pPr>
+        <w:rPr>
+          <w:lang w:val="en-US"/>
+        </w:rPr>
+      </w:pPr>
+      <w:r>
+        <w:rPr>
+          <w:b/>
+          <w:bCs/>
+          <w:lang w:val="en-US"/>
+        </w:rPr>
+        <w:t>IDEA:</w:t>
+      </w:r>
+      <w:r>
+        <w:rPr>
+          <w:lang w:val="en-US"/>
+        </w:rPr>
+        <w:t xml:space="preserve"> A powerup that makes you a ghost </w:t>
       </w:r>
       <w:r>
         <w:rPr>
@@ -2575,401 +3112,8 @@
           <w:iCs/>
           <w:lang w:val="en-US"/>
         </w:rPr>
-        <w:t>something</w:t>
-      </w:r>
-      <w:r>
-        <w:rPr>
-          <w:lang w:val="en-US"/>
-        </w:rPr>
-        <w:t>. This can be an obstacle to navigate around, something to grab, etc.</w:t>
-      </w:r>
-    </w:p>
-    <w:p>
-      <w:pPr>
-        <w:rPr>
-          <w:lang w:val="en-US"/>
-        </w:rPr>
-      </w:pPr>
-    </w:p>
-    <w:p>
-      <w:pPr>
-        <w:rPr>
-          <w:lang w:val="en-US"/>
-        </w:rPr>
-      </w:pPr>
-      <w:r>
-        <w:rPr>
-          <w:b/>
-          <w:bCs/>
-          <w:lang w:val="en-US"/>
-        </w:rPr>
-        <w:t>IDEA:</w:t>
-      </w:r>
-      <w:r>
-        <w:rPr>
-          <w:lang w:val="en-US"/>
-        </w:rPr>
-        <w:t xml:space="preserve"> An obstacle that breaks apart/is destroyed if you hit it (with enough force). Would have to be a “tile inside”, not the outer tiles</w:t>
-      </w:r>
-      <w:r>
-        <w:rPr>
-          <w:lang w:val="en-US"/>
-        </w:rPr>
-        <w:t>!</w:t>
-      </w:r>
-    </w:p>
-    <w:p>
-      <w:pPr>
-        <w:rPr>
-          <w:lang w:val="en-US"/>
-        </w:rPr>
-      </w:pPr>
-    </w:p>
-    <w:p>
-      <w:pPr>
-        <w:rPr>
-          <w:lang w:val="en-US"/>
-        </w:rPr>
-      </w:pPr>
-      <w:r>
-        <w:rPr>
-          <w:b/>
-          <w:bCs/>
-          <w:lang w:val="en-US"/>
-        </w:rPr>
-        <w:t>IDEA:</w:t>
-      </w:r>
-      <w:r>
-        <w:rPr>
-          <w:lang w:val="en-US"/>
-        </w:rPr>
-        <w:t xml:space="preserve"> Sometimes it would be nice to place extra </w:t>
-      </w:r>
-      <w:r>
-        <w:rPr>
-          <w:i/>
-          <w:iCs/>
-          <w:lang w:val="en-US"/>
-        </w:rPr>
-        <w:t>edges</w:t>
-      </w:r>
-      <w:r>
-        <w:rPr>
-          <w:lang w:val="en-US"/>
-        </w:rPr>
-        <w:t xml:space="preserve"> between rooms. These top players from “flying through” and can be a nice gate/obstacle/variation.</w:t>
-      </w:r>
-    </w:p>
-    <w:p>
-      <w:pPr>
-        <w:rPr>
-          <w:b/>
-          <w:bCs/>
-          <w:lang w:val="en-US"/>
-        </w:rPr>
-      </w:pPr>
-    </w:p>
-    <w:p>
-      <w:pPr>
-        <w:rPr>
-          <w:lang w:val="en-US"/>
-        </w:rPr>
-      </w:pPr>
-      <w:r>
-        <w:rPr>
-          <w:b/>
-          <w:bCs/>
-          <w:lang w:val="en-US"/>
-        </w:rPr>
-        <w:t>IDEA:</w:t>
-      </w:r>
-      <w:r>
-        <w:rPr>
-          <w:lang w:val="en-US"/>
-        </w:rPr>
-        <w:t xml:space="preserve"> There are obstacles that </w:t>
-      </w:r>
-      <w:r>
-        <w:rPr>
-          <w:i/>
-          <w:iCs/>
-          <w:lang w:val="en-US"/>
-        </w:rPr>
-        <w:t>glue</w:t>
-      </w:r>
-      <w:r>
-        <w:rPr>
-          <w:lang w:val="en-US"/>
-        </w:rPr>
-        <w:t xml:space="preserve"> you to them.</w:t>
-      </w:r>
-    </w:p>
-    <w:p>
-      <w:pPr>
-        <w:ind w:left="708"/>
-        <w:rPr>
-          <w:lang w:val="en-US"/>
-        </w:rPr>
-      </w:pPr>
-      <w:r>
-        <w:rPr>
-          <w:b/>
-          <w:bCs/>
-          <w:lang w:val="en-US"/>
-        </w:rPr>
-        <w:t xml:space="preserve">IN GENERAL, </w:t>
-      </w:r>
-      <w:r>
-        <w:rPr>
-          <w:lang w:val="en-US"/>
-        </w:rPr>
-        <w:t>many of the terrain types could also be reduced to a single item. (Spikes = spike terrain, Ghost = ghost powerup, Ice = ice walls, etc.)</w:t>
-      </w:r>
-    </w:p>
-    <w:p>
-      <w:pPr>
-        <w:rPr>
-          <w:lang w:val="en-US"/>
-        </w:rPr>
-      </w:pPr>
-    </w:p>
-    <w:p>
-      <w:pPr>
-        <w:rPr>
-          <w:lang w:val="en-US"/>
-        </w:rPr>
-      </w:pPr>
-      <w:r>
-        <w:rPr>
-          <w:b/>
-          <w:bCs/>
-          <w:lang w:val="en-US"/>
-        </w:rPr>
-        <w:t>IDEA:</w:t>
-      </w:r>
-      <w:r>
-        <w:rPr>
-          <w:lang w:val="en-US"/>
-        </w:rPr>
-        <w:t xml:space="preserve"> There are obstacles that simply hurt you (so you slow down/reset). But </w:t>
-      </w:r>
-      <w:proofErr w:type="gramStart"/>
-      <w:r>
-        <w:rPr>
-          <w:lang w:val="en-US"/>
-        </w:rPr>
-        <w:t>also</w:t>
-      </w:r>
-      <w:proofErr w:type="gramEnd"/>
-      <w:r>
-        <w:rPr>
-          <w:lang w:val="en-US"/>
-        </w:rPr>
-        <w:t xml:space="preserve"> ones that </w:t>
-      </w:r>
-      <w:r>
-        <w:rPr>
-          <w:i/>
-          <w:iCs/>
-          <w:lang w:val="en-US"/>
-        </w:rPr>
-        <w:t>split</w:t>
-      </w:r>
-      <w:r>
-        <w:rPr>
-          <w:lang w:val="en-US"/>
-        </w:rPr>
-        <w:t xml:space="preserve"> your shape, like a spike shooting through you.</w:t>
-      </w:r>
-    </w:p>
-    <w:p>
-      <w:pPr>
-        <w:rPr>
-          <w:b/>
-          <w:bCs/>
-          <w:lang w:val="en-US"/>
-        </w:rPr>
-      </w:pPr>
-    </w:p>
-    <w:p>
-      <w:pPr>
-        <w:rPr>
-          <w:b/>
-          <w:bCs/>
-          <w:lang w:val="en-US"/>
-        </w:rPr>
-      </w:pPr>
-      <w:r>
-        <w:rPr>
-          <w:b/>
-          <w:bCs/>
-          <w:lang w:val="en-US"/>
-        </w:rPr>
-        <w:t xml:space="preserve">IDEA: </w:t>
-      </w:r>
-      <w:r>
-        <w:rPr>
-          <w:lang w:val="en-US"/>
-        </w:rPr>
-        <w:t>A</w:t>
-      </w:r>
-      <w:r>
-        <w:rPr>
-          <w:b/>
-          <w:bCs/>
-          <w:lang w:val="en-US"/>
-        </w:rPr>
-        <w:t xml:space="preserve"> </w:t>
-      </w:r>
-      <w:r>
-        <w:rPr>
-          <w:lang w:val="en-US"/>
-        </w:rPr>
-        <w:t>laser</w:t>
-      </w:r>
-      <w:r>
-        <w:rPr>
-          <w:lang w:val="en-US"/>
-        </w:rPr>
-        <w:t xml:space="preserve"> might also just shoot through at certain moments, slicing </w:t>
-      </w:r>
-      <w:r>
-        <w:rPr>
-          <w:i/>
-          <w:iCs/>
-          <w:lang w:val="en-US"/>
-        </w:rPr>
-        <w:t>everyone</w:t>
-      </w:r>
-      <w:r>
-        <w:rPr>
-          <w:lang w:val="en-US"/>
-        </w:rPr>
-        <w:t xml:space="preserve"> it hits.</w:t>
-      </w:r>
-    </w:p>
-    <w:p>
-      <w:pPr>
-        <w:ind w:left="708"/>
-        <w:rPr>
-          <w:lang w:val="en-US"/>
-        </w:rPr>
-      </w:pPr>
-      <w:r>
-        <w:rPr>
-          <w:b/>
-          <w:bCs/>
-          <w:lang w:val="en-US"/>
-        </w:rPr>
-        <w:t>IDEA:</w:t>
-      </w:r>
-      <w:r>
-        <w:rPr>
-          <w:lang w:val="en-US"/>
-        </w:rPr>
-        <w:t xml:space="preserve"> A delayed laser =&gt; shoots a bullet/projectile that </w:t>
-      </w:r>
-      <w:r>
-        <w:rPr>
-          <w:i/>
-          <w:iCs/>
-          <w:lang w:val="en-US"/>
-        </w:rPr>
-        <w:t>moves in a straight line</w:t>
-      </w:r>
-      <w:r>
-        <w:rPr>
-          <w:lang w:val="en-US"/>
-        </w:rPr>
-        <w:t xml:space="preserve"> (until it’s at the other side).</w:t>
-      </w:r>
-    </w:p>
-    <w:p>
-      <w:pPr>
-        <w:ind w:left="708"/>
-        <w:rPr>
-          <w:lang w:val="en-US"/>
-        </w:rPr>
-      </w:pPr>
-      <w:r>
-        <w:rPr>
-          <w:lang w:val="en-US"/>
-        </w:rPr>
-        <w:t>T</w:t>
-      </w:r>
-      <w:r>
-        <w:rPr>
-          <w:lang w:val="en-US"/>
-        </w:rPr>
-        <w:t xml:space="preserve">his might even be a good thing (like a </w:t>
-      </w:r>
-      <w:r>
-        <w:rPr>
-          <w:i/>
-          <w:iCs/>
-          <w:lang w:val="en-US"/>
-        </w:rPr>
-        <w:t>coin</w:t>
-      </w:r>
-      <w:r>
-        <w:rPr>
-          <w:lang w:val="en-US"/>
-        </w:rPr>
-        <w:t>).</w:t>
-      </w:r>
-    </w:p>
-    <w:p>
-      <w:pPr>
-        <w:rPr>
-          <w:lang w:val="en-US"/>
-        </w:rPr>
-      </w:pPr>
-    </w:p>
-    <w:p>
-      <w:pPr>
-        <w:rPr>
-          <w:lang w:val="en-US"/>
-        </w:rPr>
-      </w:pPr>
-    </w:p>
-    <w:p>
-      <w:pPr>
-        <w:rPr>
-          <w:lang w:val="en-US"/>
-        </w:rPr>
-      </w:pPr>
-      <w:r>
-        <w:rPr>
-          <w:b/>
-          <w:bCs/>
-          <w:lang w:val="en-US"/>
-        </w:rPr>
-        <w:t>IDEA:</w:t>
-      </w:r>
-      <w:r>
-        <w:rPr>
-          <w:lang w:val="en-US"/>
-        </w:rPr>
-        <w:t xml:space="preserve"> A powerup that makes you a ghost </w:t>
-      </w:r>
-      <w:r>
-        <w:rPr>
-          <w:i/>
-          <w:iCs/>
-          <w:lang w:val="en-US"/>
-        </w:rPr>
-        <w:t xml:space="preserve">for a certain </w:t>
-      </w:r>
-      <w:proofErr w:type="gramStart"/>
-      <w:r>
-        <w:rPr>
-          <w:i/>
-          <w:iCs/>
-          <w:lang w:val="en-US"/>
-        </w:rPr>
-        <w:t>period of time</w:t>
-      </w:r>
-      <w:proofErr w:type="gramEnd"/>
+        <w:t>for a certain period of time</w:t>
+      </w:r>
       <w:r>
         <w:rPr>
           <w:lang w:val="en-US"/>
@@ -3744,14 +3888,12 @@
           <w:lang w:val="en-US"/>
         </w:rPr>
       </w:pPr>
-      <w:proofErr w:type="spellStart"/>
       <w:r>
         <w:rPr>
           <w:lang w:val="en-US"/>
         </w:rPr>
         <w:t>StarPenta</w:t>
       </w:r>
-      <w:proofErr w:type="spellEnd"/>
     </w:p>
     <w:p>
       <w:pPr>
@@ -3764,14 +3906,12 @@
           <w:lang w:val="en-US"/>
         </w:rPr>
       </w:pPr>
-      <w:proofErr w:type="spellStart"/>
       <w:r>
         <w:rPr>
           <w:lang w:val="en-US"/>
         </w:rPr>
         <w:t>StarHexa</w:t>
       </w:r>
-      <w:proofErr w:type="spellEnd"/>
     </w:p>
     <w:p>
       <w:pPr>
@@ -3914,35 +4054,7 @@
         <w:rPr>
           <w:lang w:val="en-US"/>
         </w:rPr>
-        <w:t xml:space="preserve">Crescent </w:t>
-      </w:r>
-      <w:proofErr w:type="gramStart"/>
-      <w:r>
-        <w:rPr>
-          <w:lang w:val="en-US"/>
-        </w:rPr>
-        <w:t>( =</w:t>
-      </w:r>
-      <w:proofErr w:type="gramEnd"/>
-      <w:r>
-        <w:rPr>
-          <w:lang w:val="en-US"/>
-        </w:rPr>
-        <w:t xml:space="preserve"> </w:t>
-      </w:r>
-      <w:proofErr w:type="spellStart"/>
-      <w:r>
-        <w:rPr>
-          <w:lang w:val="en-US"/>
-        </w:rPr>
-        <w:t>half moon</w:t>
-      </w:r>
-      <w:proofErr w:type="spellEnd"/>
-      <w:r>
-        <w:rPr>
-          <w:lang w:val="en-US"/>
-        </w:rPr>
-        <w:t>/crescent moon shape)</w:t>
+        <w:t>Crescent ( = half moon/crescent moon shape)</w:t>
       </w:r>
     </w:p>
     <w:p>
@@ -3960,35 +4072,7 @@
         <w:rPr>
           <w:lang w:val="en-US"/>
         </w:rPr>
-        <w:t xml:space="preserve">Trefoil </w:t>
-      </w:r>
-      <w:proofErr w:type="gramStart"/>
-      <w:r>
-        <w:rPr>
-          <w:lang w:val="en-US"/>
-        </w:rPr>
-        <w:t>( =</w:t>
-      </w:r>
-      <w:proofErr w:type="gramEnd"/>
-      <w:r>
-        <w:rPr>
-          <w:lang w:val="en-US"/>
-        </w:rPr>
-        <w:t xml:space="preserve"> “</w:t>
-      </w:r>
-      <w:proofErr w:type="spellStart"/>
-      <w:r>
-        <w:rPr>
-          <w:lang w:val="en-US"/>
-        </w:rPr>
-        <w:t>klavertjedrie</w:t>
-      </w:r>
-      <w:proofErr w:type="spellEnd"/>
-      <w:r>
-        <w:rPr>
-          <w:lang w:val="en-US"/>
-        </w:rPr>
-        <w:t>”)</w:t>
+        <w:t>Trefoil ( = “klavertjedrie”)</w:t>
       </w:r>
     </w:p>
     <w:p>
@@ -4006,35 +4090,7 @@
         <w:rPr>
           <w:lang w:val="en-US"/>
         </w:rPr>
-        <w:t xml:space="preserve">Quatrefoil </w:t>
-      </w:r>
-      <w:proofErr w:type="gramStart"/>
-      <w:r>
-        <w:rPr>
-          <w:lang w:val="en-US"/>
-        </w:rPr>
-        <w:t>( =</w:t>
-      </w:r>
-      <w:proofErr w:type="gramEnd"/>
-      <w:r>
-        <w:rPr>
-          <w:lang w:val="en-US"/>
-        </w:rPr>
-        <w:t xml:space="preserve"> “</w:t>
-      </w:r>
-      <w:proofErr w:type="spellStart"/>
-      <w:r>
-        <w:rPr>
-          <w:lang w:val="en-US"/>
-        </w:rPr>
-        <w:t>klavertjevier</w:t>
-      </w:r>
-      <w:proofErr w:type="spellEnd"/>
-      <w:r>
-        <w:rPr>
-          <w:lang w:val="en-US"/>
-        </w:rPr>
-        <w:t>”)</w:t>
+        <w:t>Quatrefoil ( = “klavertjevier”)</w:t>
       </w:r>
     </w:p>
     <w:p>
@@ -4121,22 +4177,14 @@
         <w:rPr>
           <w:lang w:val="en-US"/>
         </w:rPr>
-        <w:t xml:space="preserve">4 </w:t>
-      </w:r>
-      <w:proofErr w:type="gramStart"/>
-      <w:r>
-        <w:rPr>
-          <w:lang w:val="en-US"/>
-        </w:rPr>
-        <w:t xml:space="preserve">= </w:t>
-      </w:r>
-      <w:r>
-        <w:rPr>
-          <w:lang w:val="en-US"/>
-        </w:rPr>
-        <w:t>??</w:t>
-      </w:r>
-      <w:proofErr w:type="gramEnd"/>
+        <w:t xml:space="preserve">4 = </w:t>
+      </w:r>
+      <w:r>
+        <w:rPr>
+          <w:lang w:val="en-US"/>
+        </w:rPr>
+        <w:t>edges</w:t>
+      </w:r>
     </w:p>
     <w:p>
       <w:pPr>
@@ -4211,35 +4259,7 @@
         <w:rPr>
           <w:lang w:val="en-US"/>
         </w:rPr>
-        <w:t xml:space="preserve"> (Which usually does not have a script itself. But any modules can be accessed with a simple </w:t>
-      </w:r>
-      <w:proofErr w:type="spellStart"/>
-      <w:r>
-        <w:rPr>
-          <w:lang w:val="en-US"/>
-        </w:rPr>
-        <w:t>get_node</w:t>
-      </w:r>
-      <w:proofErr w:type="spellEnd"/>
-      <w:r>
-        <w:rPr>
-          <w:lang w:val="en-US"/>
-        </w:rPr>
-        <w:t>(&lt;</w:t>
-      </w:r>
-      <w:proofErr w:type="spellStart"/>
-      <w:r>
-        <w:rPr>
-          <w:lang w:val="en-US"/>
-        </w:rPr>
-        <w:t>modulename</w:t>
-      </w:r>
-      <w:proofErr w:type="spellEnd"/>
-      <w:r>
-        <w:rPr>
-          <w:lang w:val="en-US"/>
-        </w:rPr>
-        <w:t>&gt;) call.)</w:t>
+        <w:t xml:space="preserve"> (Which usually does not have a script itself. But any modules can be accessed with a simple get_node(&lt;modulename&gt;) call.)</w:t>
       </w:r>
     </w:p>
     <w:p>
@@ -4272,13 +4292,8 @@
       </w:pPr>
       <w:r>
         <w:lastRenderedPageBreak/>
-        <w:t xml:space="preserve">Painting the </w:t>
-      </w:r>
-      <w:proofErr w:type="spellStart"/>
-      <w:r>
-        <w:t>tilemap</w:t>
-      </w:r>
-      <w:proofErr w:type="spellEnd"/>
+        <w:t>Painting the tilemap</w:t>
+      </w:r>
       <w:r>
         <w:t xml:space="preserve"> (Documentation)</w:t>
       </w:r>
@@ -4363,16 +4378,7 @@
           <w:bCs/>
           <w:lang w:val="en-US"/>
         </w:rPr>
-        <w:t xml:space="preserve"> the </w:t>
-      </w:r>
-      <w:proofErr w:type="spellStart"/>
-      <w:r>
-        <w:rPr>
-          <w:b/>
-          <w:bCs/>
-          <w:lang w:val="en-US"/>
-        </w:rPr>
-        <w:t>t</w:t>
+        <w:t xml:space="preserve"> the t</w:t>
       </w:r>
       <w:r>
         <w:rPr>
@@ -4382,7 +4388,6 @@
         </w:rPr>
         <w:t>ilemap</w:t>
       </w:r>
-      <w:proofErr w:type="spellEnd"/>
       <w:r>
         <w:rPr>
           <w:lang w:val="en-US"/>
@@ -4477,21 +4482,7 @@
         <w:rPr>
           <w:lang w:val="en-US"/>
         </w:rPr>
-        <w:t xml:space="preserve">Every frame, convert the Image to an </w:t>
-      </w:r>
-      <w:proofErr w:type="spellStart"/>
-      <w:r>
-        <w:rPr>
-          <w:lang w:val="en-US"/>
-        </w:rPr>
-        <w:t>ImageTexture</w:t>
-      </w:r>
-      <w:proofErr w:type="spellEnd"/>
-      <w:r>
-        <w:rPr>
-          <w:lang w:val="en-US"/>
-        </w:rPr>
-        <w:t xml:space="preserve"> and hand it to a sprite</w:t>
+        <w:t>Every frame, convert the Image to an ImageTexture and hand it to a sprite</w:t>
       </w:r>
     </w:p>
     <w:p>
@@ -4551,21 +4542,7 @@
         <w:rPr>
           <w:lang w:val="en-US"/>
         </w:rPr>
-        <w:t xml:space="preserve">A copy of the </w:t>
-      </w:r>
-      <w:proofErr w:type="spellStart"/>
-      <w:r>
-        <w:rPr>
-          <w:lang w:val="en-US"/>
-        </w:rPr>
-        <w:t>tilemap</w:t>
-      </w:r>
-      <w:proofErr w:type="spellEnd"/>
-      <w:r>
-        <w:rPr>
-          <w:lang w:val="en-US"/>
-        </w:rPr>
-        <w:t xml:space="preserve"> </w:t>
+        <w:t xml:space="preserve">A copy of the tilemap </w:t>
       </w:r>
       <w:r>
         <w:rPr>
@@ -4577,21 +4554,7 @@
         <w:rPr>
           <w:lang w:val="en-US"/>
         </w:rPr>
-        <w:t xml:space="preserve"> which is updated anytime the “real” </w:t>
-      </w:r>
-      <w:proofErr w:type="spellStart"/>
-      <w:r>
-        <w:rPr>
-          <w:lang w:val="en-US"/>
-        </w:rPr>
-        <w:t>tilemap</w:t>
-      </w:r>
-      <w:proofErr w:type="spellEnd"/>
-      <w:r>
-        <w:rPr>
-          <w:lang w:val="en-US"/>
-        </w:rPr>
-        <w:t xml:space="preserve"> is updated</w:t>
+        <w:t xml:space="preserve"> which is updated anytime the “real” tilemap is updated</w:t>
       </w:r>
     </w:p>
     <w:p>
@@ -4623,35 +4586,7 @@
         <w:rPr>
           <w:lang w:val="en-US"/>
         </w:rPr>
-        <w:t>, which is the same size as the world/level/</w:t>
-      </w:r>
-      <w:proofErr w:type="spellStart"/>
-      <w:r>
-        <w:rPr>
-          <w:lang w:val="en-US"/>
-        </w:rPr>
-        <w:t>tilemap</w:t>
-      </w:r>
-      <w:proofErr w:type="spellEnd"/>
-      <w:r>
-        <w:rPr>
-          <w:lang w:val="en-US"/>
-        </w:rPr>
-        <w:t xml:space="preserve"> itself. (</w:t>
-      </w:r>
-      <w:proofErr w:type="gramStart"/>
-      <w:r>
-        <w:rPr>
-          <w:lang w:val="en-US"/>
-        </w:rPr>
-        <w:t>So</w:t>
-      </w:r>
-      <w:proofErr w:type="gramEnd"/>
-      <w:r>
-        <w:rPr>
-          <w:lang w:val="en-US"/>
-        </w:rPr>
-        <w:t xml:space="preserve"> it sees </w:t>
+        <w:t xml:space="preserve">, which is the same size as the world/level/tilemap itself. (So it sees </w:t>
       </w:r>
       <w:r>
         <w:rPr>
@@ -4683,21 +4618,7 @@
         <w:rPr>
           <w:lang w:val="en-US"/>
         </w:rPr>
-        <w:t xml:space="preserve">The </w:t>
-      </w:r>
-      <w:proofErr w:type="spellStart"/>
-      <w:r>
-        <w:rPr>
-          <w:lang w:val="en-US"/>
-        </w:rPr>
-        <w:t>ViewportTexture</w:t>
-      </w:r>
-      <w:proofErr w:type="spellEnd"/>
-      <w:r>
-        <w:rPr>
-          <w:lang w:val="en-US"/>
-        </w:rPr>
-        <w:t xml:space="preserve"> (from this viewport) is sent to the shader on the sprite.</w:t>
+        <w:t>The ViewportTexture (from this viewport) is sent to the shader on the sprite.</w:t>
       </w:r>
     </w:p>
     <w:p>
@@ -4729,21 +4650,7 @@
         <w:rPr>
           <w:lang w:val="en-US"/>
         </w:rPr>
-        <w:t xml:space="preserve"> based on the </w:t>
-      </w:r>
-      <w:proofErr w:type="spellStart"/>
-      <w:r>
-        <w:rPr>
-          <w:lang w:val="en-US"/>
-        </w:rPr>
-        <w:t>tilemap</w:t>
-      </w:r>
-      <w:proofErr w:type="spellEnd"/>
-      <w:r>
-        <w:rPr>
-          <w:lang w:val="en-US"/>
-        </w:rPr>
-        <w:t xml:space="preserve"> shape. This way, it only shows up on actual tiles, not in empty space</w:t>
+        <w:t xml:space="preserve"> based on the tilemap shape. This way, it only shows up on actual tiles, not in empty space</w:t>
       </w:r>
       <w:r>
         <w:rPr>
@@ -4833,37 +4740,7 @@
         <w:rPr>
           <w:lang w:val="en-US"/>
         </w:rPr>
-        <w:t xml:space="preserve"> (</w:t>
-      </w:r>
-      <w:proofErr w:type="spellStart"/>
-      <w:proofErr w:type="gramStart"/>
-      <w:r>
-        <w:rPr>
-          <w:lang w:val="en-US"/>
-        </w:rPr>
-        <w:t>shape.points</w:t>
-      </w:r>
-      <w:proofErr w:type="spellEnd"/>
-      <w:proofErr w:type="gramEnd"/>
-      <w:r>
-        <w:rPr>
-          <w:lang w:val="en-US"/>
-        </w:rPr>
-        <w:t xml:space="preserve"> = </w:t>
-      </w:r>
-      <w:proofErr w:type="spellStart"/>
-      <w:r>
-        <w:rPr>
-          <w:lang w:val="en-US"/>
-        </w:rPr>
-        <w:t>point_list</w:t>
-      </w:r>
-      <w:proofErr w:type="spellEnd"/>
-      <w:r>
-        <w:rPr>
-          <w:lang w:val="en-US"/>
-        </w:rPr>
-        <w:t>)</w:t>
+        <w:t xml:space="preserve"> (shape.points = point_list)</w:t>
       </w:r>
     </w:p>
     <w:p>
@@ -5385,21 +5262,7 @@
         <w:rPr>
           <w:lang w:val="en-US"/>
         </w:rPr>
-        <w:t xml:space="preserve">. </w:t>
-      </w:r>
-      <w:proofErr w:type="gramStart"/>
-      <w:r>
-        <w:rPr>
-          <w:lang w:val="en-US"/>
-        </w:rPr>
-        <w:t>So</w:t>
-      </w:r>
-      <w:proofErr w:type="gramEnd"/>
-      <w:r>
-        <w:rPr>
-          <w:lang w:val="en-US"/>
-        </w:rPr>
-        <w:t xml:space="preserve"> we need it for making the shape more round.)</w:t>
+        <w:t>. So we need it for making the shape more round.)</w:t>
       </w:r>
     </w:p>
     <w:p>
@@ -5626,21 +5489,7 @@
         <w:rPr>
           <w:lang w:val="en-US"/>
         </w:rPr>
-        <w:t xml:space="preserve">, no new ones are created, so we must take the properties (mostly rotation) of that original body into account. Before adding </w:t>
-      </w:r>
-      <w:proofErr w:type="gramStart"/>
-      <w:r>
-        <w:rPr>
-          <w:lang w:val="en-US"/>
-        </w:rPr>
-        <w:t>back</w:t>
-      </w:r>
-      <w:proofErr w:type="gramEnd"/>
-      <w:r>
-        <w:rPr>
-          <w:lang w:val="en-US"/>
-        </w:rPr>
-        <w:t xml:space="preserve"> the shapes.</w:t>
+        <w:t>, no new ones are created, so we must take the properties (mostly rotation) of that original body into account. Before adding back the shapes.</w:t>
       </w:r>
       <w:r>
         <w:rPr>
@@ -6326,7 +6175,7 @@
         <w:rFonts w:ascii="Courier New" w:hAnsi="Courier New" w:cs="Courier New" w:hint="default"/>
       </w:rPr>
     </w:lvl>
-    <w:lvl w:ilvl="2" w:tplc="04130005" w:tentative="1">
+    <w:lvl w:ilvl="2" w:tplc="04130005">
       <w:start w:val="1"/>
       <w:numFmt w:val="bullet"/>
       <w:lvlText w:val=""/>
@@ -7432,6 +7281,119 @@
     <w:nsid w:val="775A7B31"/>
     <w:multiLevelType w:val="hybridMultilevel"/>
     <w:tmpl w:val="B66009AE"/>
+    <w:lvl w:ilvl="0" w:tplc="04130001">
+      <w:start w:val="1"/>
+      <w:numFmt w:val="bullet"/>
+      <w:lvlText w:val=""/>
+      <w:lvlJc w:val="left"/>
+      <w:pPr>
+        <w:ind w:left="720" w:hanging="360"/>
+      </w:pPr>
+      <w:rPr>
+        <w:rFonts w:ascii="Symbol" w:hAnsi="Symbol" w:hint="default"/>
+      </w:rPr>
+    </w:lvl>
+    <w:lvl w:ilvl="1" w:tplc="04130003" w:tentative="1">
+      <w:start w:val="1"/>
+      <w:numFmt w:val="bullet"/>
+      <w:lvlText w:val="o"/>
+      <w:lvlJc w:val="left"/>
+      <w:pPr>
+        <w:ind w:left="1440" w:hanging="360"/>
+      </w:pPr>
+      <w:rPr>
+        <w:rFonts w:ascii="Courier New" w:hAnsi="Courier New" w:cs="Courier New" w:hint="default"/>
+      </w:rPr>
+    </w:lvl>
+    <w:lvl w:ilvl="2" w:tplc="04130005" w:tentative="1">
+      <w:start w:val="1"/>
+      <w:numFmt w:val="bullet"/>
+      <w:lvlText w:val=""/>
+      <w:lvlJc w:val="left"/>
+      <w:pPr>
+        <w:ind w:left="2160" w:hanging="360"/>
+      </w:pPr>
+      <w:rPr>
+        <w:rFonts w:ascii="Wingdings" w:hAnsi="Wingdings" w:hint="default"/>
+      </w:rPr>
+    </w:lvl>
+    <w:lvl w:ilvl="3" w:tplc="04130001" w:tentative="1">
+      <w:start w:val="1"/>
+      <w:numFmt w:val="bullet"/>
+      <w:lvlText w:val=""/>
+      <w:lvlJc w:val="left"/>
+      <w:pPr>
+        <w:ind w:left="2880" w:hanging="360"/>
+      </w:pPr>
+      <w:rPr>
+        <w:rFonts w:ascii="Symbol" w:hAnsi="Symbol" w:hint="default"/>
+      </w:rPr>
+    </w:lvl>
+    <w:lvl w:ilvl="4" w:tplc="04130003" w:tentative="1">
+      <w:start w:val="1"/>
+      <w:numFmt w:val="bullet"/>
+      <w:lvlText w:val="o"/>
+      <w:lvlJc w:val="left"/>
+      <w:pPr>
+        <w:ind w:left="3600" w:hanging="360"/>
+      </w:pPr>
+      <w:rPr>
+        <w:rFonts w:ascii="Courier New" w:hAnsi="Courier New" w:cs="Courier New" w:hint="default"/>
+      </w:rPr>
+    </w:lvl>
+    <w:lvl w:ilvl="5" w:tplc="04130005" w:tentative="1">
+      <w:start w:val="1"/>
+      <w:numFmt w:val="bullet"/>
+      <w:lvlText w:val=""/>
+      <w:lvlJc w:val="left"/>
+      <w:pPr>
+        <w:ind w:left="4320" w:hanging="360"/>
+      </w:pPr>
+      <w:rPr>
+        <w:rFonts w:ascii="Wingdings" w:hAnsi="Wingdings" w:hint="default"/>
+      </w:rPr>
+    </w:lvl>
+    <w:lvl w:ilvl="6" w:tplc="04130001" w:tentative="1">
+      <w:start w:val="1"/>
+      <w:numFmt w:val="bullet"/>
+      <w:lvlText w:val=""/>
+      <w:lvlJc w:val="left"/>
+      <w:pPr>
+        <w:ind w:left="5040" w:hanging="360"/>
+      </w:pPr>
+      <w:rPr>
+        <w:rFonts w:ascii="Symbol" w:hAnsi="Symbol" w:hint="default"/>
+      </w:rPr>
+    </w:lvl>
+    <w:lvl w:ilvl="7" w:tplc="04130003" w:tentative="1">
+      <w:start w:val="1"/>
+      <w:numFmt w:val="bullet"/>
+      <w:lvlText w:val="o"/>
+      <w:lvlJc w:val="left"/>
+      <w:pPr>
+        <w:ind w:left="5760" w:hanging="360"/>
+      </w:pPr>
+      <w:rPr>
+        <w:rFonts w:ascii="Courier New" w:hAnsi="Courier New" w:cs="Courier New" w:hint="default"/>
+      </w:rPr>
+    </w:lvl>
+    <w:lvl w:ilvl="8" w:tplc="04130005" w:tentative="1">
+      <w:start w:val="1"/>
+      <w:numFmt w:val="bullet"/>
+      <w:lvlText w:val=""/>
+      <w:lvlJc w:val="left"/>
+      <w:pPr>
+        <w:ind w:left="6480" w:hanging="360"/>
+      </w:pPr>
+      <w:rPr>
+        <w:rFonts w:ascii="Wingdings" w:hAnsi="Wingdings" w:hint="default"/>
+      </w:rPr>
+    </w:lvl>
+  </w:abstractNum>
+  <w:abstractNum w:abstractNumId="16" w15:restartNumberingAfterBreak="0">
+    <w:nsid w:val="7D56287C"/>
+    <w:multiLevelType w:val="hybridMultilevel"/>
+    <w:tmpl w:val="0CEE7CF2"/>
     <w:lvl w:ilvl="0" w:tplc="04130001">
       <w:start w:val="1"/>
       <w:numFmt w:val="bullet"/>
@@ -7588,6 +7550,9 @@
   </w:num>
   <w:num w:numId="16">
     <w:abstractNumId w:val="13"/>
+  </w:num>
+  <w:num w:numId="17">
+    <w:abstractNumId w:val="16"/>
   </w:num>
   <w:numIdMacAtCleanup w:val="16"/>
 </w:numbering>

</xml_diff>